<commit_message>
Update Software Requirements Specifications.docx
Reviewing SRS document version 1.2
</commit_message>
<xml_diff>
--- a/Requirements/Software Requirements Specifications.docx
+++ b/Requirements/Software Requirements Specifications.docx
@@ -12,8 +12,6 @@
           <w:szCs w:val="36"/>
         </w:rPr>
       </w:pPr>
-      <w:bookmarkStart w:id="0" w:name="_GoBack"/>
-      <w:bookmarkEnd w:id="0"/>
     </w:p>
     <w:p>
       <w:pPr>
@@ -754,6 +752,7 @@
                 <w:szCs w:val="24"/>
               </w:rPr>
             </w:pPr>
+            <w:proofErr w:type="spellStart"/>
             <w:r>
               <w:rPr>
                 <w:rFonts w:ascii="Calibri" w:eastAsia="Times New Roman" w:hAnsi="Calibri" w:cs="Calibri"/>
@@ -763,26 +762,10 @@
                 <w:sz w:val="24"/>
                 <w:szCs w:val="24"/>
               </w:rPr>
-              <w:t xml:space="preserve">Alaa Gamal </w:t>
-            </w:r>
-          </w:p>
-        </w:tc>
-        <w:tc>
-          <w:tcPr>
-            <w:tcW w:w="1260" w:type="dxa"/>
-            <w:tcBorders>
-              <w:top w:val="nil"/>
-              <w:left w:val="nil"/>
-              <w:bottom w:val="single" w:sz="4" w:space="0" w:color="auto"/>
-              <w:right w:val="single" w:sz="8" w:space="0" w:color="auto"/>
-            </w:tcBorders>
-            <w:shd w:val="clear" w:color="auto" w:fill="auto"/>
-            <w:vAlign w:val="center"/>
-            <w:hideMark/>
-          </w:tcPr>
-          <w:p>
-            <w:pPr>
-              <w:spacing w:after="0" w:line="240" w:lineRule="auto"/>
+              <w:t>Alaa</w:t>
+            </w:r>
+            <w:proofErr w:type="spellEnd"/>
+            <w:r>
               <w:rPr>
                 <w:rFonts w:ascii="Calibri" w:eastAsia="Times New Roman" w:hAnsi="Calibri" w:cs="Calibri"/>
                 <w:b/>
@@ -791,7 +774,9 @@
                 <w:sz w:val="24"/>
                 <w:szCs w:val="24"/>
               </w:rPr>
-            </w:pPr>
+              <w:t xml:space="preserve"> </w:t>
+            </w:r>
+            <w:proofErr w:type="spellStart"/>
             <w:r>
               <w:rPr>
                 <w:rFonts w:ascii="Calibri" w:eastAsia="Times New Roman" w:hAnsi="Calibri" w:cs="Calibri"/>
@@ -801,8 +786,9 @@
                 <w:sz w:val="24"/>
                 <w:szCs w:val="24"/>
               </w:rPr>
-              <w:t>1-May</w:t>
-            </w:r>
+              <w:t>Gamal</w:t>
+            </w:r>
+            <w:proofErr w:type="spellEnd"/>
             <w:r>
               <w:rPr>
                 <w:rFonts w:ascii="Calibri" w:eastAsia="Times New Roman" w:hAnsi="Calibri" w:cs="Calibri"/>
@@ -812,13 +798,13 @@
                 <w:sz w:val="24"/>
                 <w:szCs w:val="24"/>
               </w:rPr>
-              <w:t>-19</w:t>
-            </w:r>
-          </w:p>
-        </w:tc>
-        <w:tc>
-          <w:tcPr>
-            <w:tcW w:w="1980" w:type="dxa"/>
+              <w:t xml:space="preserve"> </w:t>
+            </w:r>
+          </w:p>
+        </w:tc>
+        <w:tc>
+          <w:tcPr>
+            <w:tcW w:w="1260" w:type="dxa"/>
             <w:tcBorders>
               <w:top w:val="nil"/>
               <w:left w:val="nil"/>
@@ -832,7 +818,6 @@
           <w:p>
             <w:pPr>
               <w:spacing w:after="0" w:line="240" w:lineRule="auto"/>
-              <w:jc w:val="center"/>
               <w:rPr>
                 <w:rFonts w:ascii="Calibri" w:eastAsia="Times New Roman" w:hAnsi="Calibri" w:cs="Calibri"/>
                 <w:b/>
@@ -851,27 +836,9 @@
                 <w:sz w:val="24"/>
                 <w:szCs w:val="24"/>
               </w:rPr>
-              <w:t>Adding Functional Requirements</w:t>
-            </w:r>
-          </w:p>
-        </w:tc>
-        <w:tc>
-          <w:tcPr>
-            <w:tcW w:w="990" w:type="dxa"/>
-            <w:tcBorders>
-              <w:top w:val="nil"/>
-              <w:left w:val="nil"/>
-              <w:bottom w:val="single" w:sz="4" w:space="0" w:color="auto"/>
-              <w:right w:val="single" w:sz="8" w:space="0" w:color="auto"/>
-            </w:tcBorders>
-            <w:shd w:val="clear" w:color="auto" w:fill="auto"/>
-            <w:vAlign w:val="center"/>
-            <w:hideMark/>
-          </w:tcPr>
-          <w:p>
-            <w:pPr>
-              <w:spacing w:after="0" w:line="240" w:lineRule="auto"/>
-              <w:jc w:val="center"/>
+              <w:t>1-May</w:t>
+            </w:r>
+            <w:r>
               <w:rPr>
                 <w:rFonts w:ascii="Calibri" w:eastAsia="Times New Roman" w:hAnsi="Calibri" w:cs="Calibri"/>
                 <w:b/>
@@ -880,8 +847,27 @@
                 <w:sz w:val="24"/>
                 <w:szCs w:val="24"/>
               </w:rPr>
-            </w:pPr>
-            <w:r>
+              <w:t>-19</w:t>
+            </w:r>
+          </w:p>
+        </w:tc>
+        <w:tc>
+          <w:tcPr>
+            <w:tcW w:w="1980" w:type="dxa"/>
+            <w:tcBorders>
+              <w:top w:val="nil"/>
+              <w:left w:val="nil"/>
+              <w:bottom w:val="single" w:sz="4" w:space="0" w:color="auto"/>
+              <w:right w:val="single" w:sz="8" w:space="0" w:color="auto"/>
+            </w:tcBorders>
+            <w:shd w:val="clear" w:color="auto" w:fill="auto"/>
+            <w:vAlign w:val="center"/>
+            <w:hideMark/>
+          </w:tcPr>
+          <w:p>
+            <w:pPr>
+              <w:spacing w:after="0" w:line="240" w:lineRule="auto"/>
+              <w:jc w:val="center"/>
               <w:rPr>
                 <w:rFonts w:ascii="Calibri" w:eastAsia="Times New Roman" w:hAnsi="Calibri" w:cs="Calibri"/>
                 <w:b/>
@@ -890,27 +876,8 @@
                 <w:sz w:val="24"/>
                 <w:szCs w:val="24"/>
               </w:rPr>
-              <w:t>Ahmed Hamdy</w:t>
-            </w:r>
-          </w:p>
-        </w:tc>
-        <w:tc>
-          <w:tcPr>
-            <w:tcW w:w="810" w:type="dxa"/>
-            <w:tcBorders>
-              <w:top w:val="nil"/>
-              <w:left w:val="nil"/>
-              <w:bottom w:val="single" w:sz="4" w:space="0" w:color="auto"/>
-              <w:right w:val="single" w:sz="8" w:space="0" w:color="auto"/>
-            </w:tcBorders>
-            <w:shd w:val="clear" w:color="auto" w:fill="auto"/>
-            <w:vAlign w:val="center"/>
-            <w:hideMark/>
-          </w:tcPr>
-          <w:p>
-            <w:pPr>
-              <w:spacing w:after="0" w:line="240" w:lineRule="auto"/>
-              <w:jc w:val="center"/>
+            </w:pPr>
+            <w:r>
               <w:rPr>
                 <w:rFonts w:ascii="Calibri" w:eastAsia="Times New Roman" w:hAnsi="Calibri" w:cs="Calibri"/>
                 <w:b/>
@@ -919,8 +886,27 @@
                 <w:sz w:val="24"/>
                 <w:szCs w:val="24"/>
               </w:rPr>
-            </w:pPr>
-            <w:r>
+              <w:t>Adding Functional Requirements</w:t>
+            </w:r>
+          </w:p>
+        </w:tc>
+        <w:tc>
+          <w:tcPr>
+            <w:tcW w:w="990" w:type="dxa"/>
+            <w:tcBorders>
+              <w:top w:val="nil"/>
+              <w:left w:val="nil"/>
+              <w:bottom w:val="single" w:sz="4" w:space="0" w:color="auto"/>
+              <w:right w:val="single" w:sz="8" w:space="0" w:color="auto"/>
+            </w:tcBorders>
+            <w:shd w:val="clear" w:color="auto" w:fill="auto"/>
+            <w:vAlign w:val="center"/>
+            <w:hideMark/>
+          </w:tcPr>
+          <w:p>
+            <w:pPr>
+              <w:spacing w:after="0" w:line="240" w:lineRule="auto"/>
+              <w:jc w:val="center"/>
               <w:rPr>
                 <w:rFonts w:ascii="Calibri" w:eastAsia="Times New Roman" w:hAnsi="Calibri" w:cs="Calibri"/>
                 <w:b/>
@@ -929,27 +915,8 @@
                 <w:sz w:val="24"/>
                 <w:szCs w:val="24"/>
               </w:rPr>
-              <w:t>3-May-19</w:t>
-            </w:r>
-          </w:p>
-        </w:tc>
-        <w:tc>
-          <w:tcPr>
-            <w:tcW w:w="1710" w:type="dxa"/>
-            <w:tcBorders>
-              <w:top w:val="nil"/>
-              <w:left w:val="nil"/>
-              <w:bottom w:val="single" w:sz="4" w:space="0" w:color="auto"/>
-              <w:right w:val="single" w:sz="8" w:space="0" w:color="auto"/>
-            </w:tcBorders>
-            <w:shd w:val="clear" w:color="auto" w:fill="auto"/>
-            <w:vAlign w:val="center"/>
-            <w:hideMark/>
-          </w:tcPr>
-          <w:p>
-            <w:pPr>
-              <w:spacing w:after="0" w:line="240" w:lineRule="auto"/>
-              <w:jc w:val="center"/>
+            </w:pPr>
+            <w:r>
               <w:rPr>
                 <w:rFonts w:ascii="Calibri" w:eastAsia="Times New Roman" w:hAnsi="Calibri" w:cs="Calibri"/>
                 <w:b/>
@@ -958,7 +925,86 @@
                 <w:sz w:val="24"/>
                 <w:szCs w:val="24"/>
               </w:rPr>
-            </w:pPr>
+              <w:t>Ahmed Hamdy</w:t>
+            </w:r>
+          </w:p>
+        </w:tc>
+        <w:tc>
+          <w:tcPr>
+            <w:tcW w:w="810" w:type="dxa"/>
+            <w:tcBorders>
+              <w:top w:val="nil"/>
+              <w:left w:val="nil"/>
+              <w:bottom w:val="single" w:sz="4" w:space="0" w:color="auto"/>
+              <w:right w:val="single" w:sz="8" w:space="0" w:color="auto"/>
+            </w:tcBorders>
+            <w:shd w:val="clear" w:color="auto" w:fill="auto"/>
+            <w:vAlign w:val="center"/>
+            <w:hideMark/>
+          </w:tcPr>
+          <w:p>
+            <w:pPr>
+              <w:spacing w:after="0" w:line="240" w:lineRule="auto"/>
+              <w:jc w:val="center"/>
+              <w:rPr>
+                <w:rFonts w:ascii="Calibri" w:eastAsia="Times New Roman" w:hAnsi="Calibri" w:cs="Calibri"/>
+                <w:b/>
+                <w:bCs/>
+                <w:color w:val="000000"/>
+                <w:sz w:val="24"/>
+                <w:szCs w:val="24"/>
+              </w:rPr>
+            </w:pPr>
+            <w:r>
+              <w:rPr>
+                <w:rFonts w:ascii="Calibri" w:eastAsia="Times New Roman" w:hAnsi="Calibri" w:cs="Calibri"/>
+                <w:b/>
+                <w:bCs/>
+                <w:color w:val="000000"/>
+                <w:sz w:val="24"/>
+                <w:szCs w:val="24"/>
+              </w:rPr>
+              <w:t>3-May-19</w:t>
+            </w:r>
+          </w:p>
+        </w:tc>
+        <w:tc>
+          <w:tcPr>
+            <w:tcW w:w="1710" w:type="dxa"/>
+            <w:tcBorders>
+              <w:top w:val="nil"/>
+              <w:left w:val="nil"/>
+              <w:bottom w:val="single" w:sz="4" w:space="0" w:color="auto"/>
+              <w:right w:val="single" w:sz="8" w:space="0" w:color="auto"/>
+            </w:tcBorders>
+            <w:shd w:val="clear" w:color="auto" w:fill="auto"/>
+            <w:vAlign w:val="center"/>
+            <w:hideMark/>
+          </w:tcPr>
+          <w:p>
+            <w:pPr>
+              <w:spacing w:after="0" w:line="240" w:lineRule="auto"/>
+              <w:jc w:val="center"/>
+              <w:rPr>
+                <w:rFonts w:ascii="Calibri" w:eastAsia="Times New Roman" w:hAnsi="Calibri" w:cs="Calibri"/>
+                <w:b/>
+                <w:bCs/>
+                <w:color w:val="000000"/>
+                <w:sz w:val="24"/>
+                <w:szCs w:val="24"/>
+              </w:rPr>
+            </w:pPr>
+            <w:r>
+              <w:rPr>
+                <w:rFonts w:ascii="Calibri" w:eastAsia="Times New Roman" w:hAnsi="Calibri" w:cs="Calibri"/>
+                <w:b/>
+                <w:bCs/>
+                <w:color w:val="000000"/>
+                <w:sz w:val="24"/>
+                <w:szCs w:val="24"/>
+              </w:rPr>
+              <w:t>Update SRS based on the updates on SIQ sheet</w:t>
+            </w:r>
           </w:p>
         </w:tc>
       </w:tr>
@@ -1064,6 +1110,7 @@
                 <w:szCs w:val="24"/>
               </w:rPr>
             </w:pPr>
+            <w:proofErr w:type="spellStart"/>
             <w:r>
               <w:rPr>
                 <w:rFonts w:ascii="Calibri" w:eastAsia="Times New Roman" w:hAnsi="Calibri" w:cs="Calibri"/>
@@ -1073,7 +1120,43 @@
                 <w:sz w:val="24"/>
                 <w:szCs w:val="24"/>
               </w:rPr>
-              <w:t xml:space="preserve">Alaa Gamal </w:t>
+              <w:t>Alaa</w:t>
+            </w:r>
+            <w:proofErr w:type="spellEnd"/>
+            <w:r>
+              <w:rPr>
+                <w:rFonts w:ascii="Calibri" w:eastAsia="Times New Roman" w:hAnsi="Calibri" w:cs="Calibri"/>
+                <w:b/>
+                <w:bCs/>
+                <w:color w:val="000000"/>
+                <w:sz w:val="24"/>
+                <w:szCs w:val="24"/>
+              </w:rPr>
+              <w:t xml:space="preserve"> </w:t>
+            </w:r>
+            <w:proofErr w:type="spellStart"/>
+            <w:r>
+              <w:rPr>
+                <w:rFonts w:ascii="Calibri" w:eastAsia="Times New Roman" w:hAnsi="Calibri" w:cs="Calibri"/>
+                <w:b/>
+                <w:bCs/>
+                <w:color w:val="000000"/>
+                <w:sz w:val="24"/>
+                <w:szCs w:val="24"/>
+              </w:rPr>
+              <w:t>Gamal</w:t>
+            </w:r>
+            <w:proofErr w:type="spellEnd"/>
+            <w:r>
+              <w:rPr>
+                <w:rFonts w:ascii="Calibri" w:eastAsia="Times New Roman" w:hAnsi="Calibri" w:cs="Calibri"/>
+                <w:b/>
+                <w:bCs/>
+                <w:color w:val="000000"/>
+                <w:sz w:val="24"/>
+                <w:szCs w:val="24"/>
+              </w:rPr>
+              <w:t xml:space="preserve"> </w:t>
             </w:r>
           </w:p>
         </w:tc>
@@ -1159,7 +1242,20 @@
                 <w:sz w:val="24"/>
                 <w:szCs w:val="24"/>
               </w:rPr>
-              <w:t xml:space="preserve">Update the SRS sheet based on SRS peer review </w:t>
+              <w:t xml:space="preserve">Update the SRS sheet </w:t>
+            </w:r>
+            <w:bookmarkStart w:id="0" w:name="_GoBack"/>
+            <w:bookmarkEnd w:id="0"/>
+            <w:r>
+              <w:rPr>
+                <w:rFonts w:ascii="Calibri" w:eastAsia="Times New Roman" w:hAnsi="Calibri" w:cs="Calibri"/>
+                <w:b/>
+                <w:bCs/>
+                <w:color w:val="000000"/>
+                <w:sz w:val="24"/>
+                <w:szCs w:val="24"/>
+              </w:rPr>
+              <w:t xml:space="preserve">based on SRS peer review </w:t>
             </w:r>
           </w:p>
         </w:tc>
@@ -1188,6 +1284,17 @@
                 <w:szCs w:val="24"/>
               </w:rPr>
             </w:pPr>
+            <w:r>
+              <w:rPr>
+                <w:rFonts w:ascii="Calibri" w:eastAsia="Times New Roman" w:hAnsi="Calibri" w:cs="Calibri"/>
+                <w:b/>
+                <w:bCs/>
+                <w:color w:val="000000"/>
+                <w:sz w:val="24"/>
+                <w:szCs w:val="24"/>
+              </w:rPr>
+              <w:t>Ahmed Hamdy</w:t>
+            </w:r>
           </w:p>
         </w:tc>
         <w:tc>
@@ -1215,6 +1322,17 @@
                 <w:szCs w:val="24"/>
               </w:rPr>
             </w:pPr>
+            <w:r>
+              <w:rPr>
+                <w:rFonts w:ascii="Calibri" w:eastAsia="Times New Roman" w:hAnsi="Calibri" w:cs="Calibri"/>
+                <w:b/>
+                <w:bCs/>
+                <w:color w:val="000000"/>
+                <w:sz w:val="24"/>
+                <w:szCs w:val="24"/>
+              </w:rPr>
+              <w:t>3-May-19</w:t>
+            </w:r>
           </w:p>
         </w:tc>
         <w:tc>
@@ -1240,8 +1358,21 @@
                 <w:color w:val="000000"/>
                 <w:sz w:val="24"/>
                 <w:szCs w:val="24"/>
-              </w:rPr>
-            </w:pPr>
+                <w:lang w:bidi="ar-EG"/>
+              </w:rPr>
+            </w:pPr>
+            <w:r>
+              <w:rPr>
+                <w:rFonts w:ascii="Calibri" w:eastAsia="Times New Roman" w:hAnsi="Calibri" w:cs="Calibri"/>
+                <w:b/>
+                <w:bCs/>
+                <w:color w:val="000000"/>
+                <w:sz w:val="24"/>
+                <w:szCs w:val="24"/>
+                <w:lang w:bidi="ar-EG"/>
+              </w:rPr>
+              <w:t>No comment</w:t>
+            </w:r>
           </w:p>
         </w:tc>
       </w:tr>
@@ -10870,8 +11001,17 @@
                 <w:rFonts w:ascii="Calibri" w:eastAsia="Times New Roman" w:hAnsi="Calibri" w:cs="Calibri"/>
                 <w:color w:val="000000"/>
               </w:rPr>
-              <w:t>, 3, 4</w:t>
-            </w:r>
+              <w:t xml:space="preserve">, 3, </w:t>
+            </w:r>
+            <w:proofErr w:type="gramStart"/>
+            <w:r>
+              <w:rPr>
+                <w:rFonts w:ascii="Calibri" w:eastAsia="Times New Roman" w:hAnsi="Calibri" w:cs="Calibri"/>
+                <w:color w:val="000000"/>
+              </w:rPr>
+              <w:t>4</w:t>
+            </w:r>
+            <w:proofErr w:type="gramEnd"/>
             <w:r>
               <w:rPr>
                 <w:rFonts w:ascii="Calibri" w:eastAsia="Times New Roman" w:hAnsi="Calibri" w:cs="Calibri"/>
@@ -11088,7 +11228,15 @@
                 <w:rFonts w:ascii="Calibri" w:eastAsia="Times New Roman" w:hAnsi="Calibri" w:cs="Calibri"/>
                 <w:color w:val="000000"/>
               </w:rPr>
-              <w:t>a second</w:t>
+              <w:t xml:space="preserve">a </w:t>
+            </w:r>
+            <w:proofErr w:type="spellStart"/>
+            <w:r>
+              <w:rPr>
+                <w:rFonts w:ascii="Calibri" w:eastAsia="Times New Roman" w:hAnsi="Calibri" w:cs="Calibri"/>
+                <w:color w:val="000000"/>
+              </w:rPr>
+              <w:t>second</w:t>
             </w:r>
             <w:r>
               <w:rPr>
@@ -11102,7 +11250,15 @@
                 <w:rFonts w:ascii="Calibri" w:eastAsia="Times New Roman" w:hAnsi="Calibri" w:cs="Calibri"/>
                 <w:color w:val="000000"/>
               </w:rPr>
-              <w:t xml:space="preserve">cascaded </w:t>
+              <w:t>cascaded</w:t>
+            </w:r>
+            <w:proofErr w:type="spellEnd"/>
+            <w:r>
+              <w:rPr>
+                <w:rFonts w:ascii="Calibri" w:eastAsia="Times New Roman" w:hAnsi="Calibri" w:cs="Calibri"/>
+                <w:color w:val="000000"/>
+              </w:rPr>
+              <w:t xml:space="preserve"> </w:t>
             </w:r>
             <w:r>
               <w:rPr>
@@ -11260,12 +11416,21 @@
                 <w:color w:val="000000"/>
               </w:rPr>
             </w:pPr>
-            <w:r>
-              <w:rPr>
-                <w:rFonts w:ascii="Calibri" w:eastAsia="Times New Roman" w:hAnsi="Calibri" w:cs="Calibri"/>
-                <w:color w:val="000000"/>
-              </w:rPr>
-              <w:t xml:space="preserve">if </w:t>
+            <w:proofErr w:type="gramStart"/>
+            <w:r>
+              <w:rPr>
+                <w:rFonts w:ascii="Calibri" w:eastAsia="Times New Roman" w:hAnsi="Calibri" w:cs="Calibri"/>
+                <w:color w:val="000000"/>
+              </w:rPr>
+              <w:t>if</w:t>
+            </w:r>
+            <w:proofErr w:type="gramEnd"/>
+            <w:r>
+              <w:rPr>
+                <w:rFonts w:ascii="Calibri" w:eastAsia="Times New Roman" w:hAnsi="Calibri" w:cs="Calibri"/>
+                <w:color w:val="000000"/>
+              </w:rPr>
+              <w:t xml:space="preserve"> </w:t>
             </w:r>
             <w:r>
               <w:rPr>
@@ -14659,7 +14824,23 @@
                 <w:rFonts w:ascii="Calibri" w:eastAsia="Times New Roman" w:hAnsi="Calibri" w:cs="Calibri"/>
                 <w:color w:val="000000"/>
               </w:rPr>
-              <w:t>“CIB ”name</w:t>
+              <w:t>“</w:t>
+            </w:r>
+            <w:proofErr w:type="gramStart"/>
+            <w:r>
+              <w:rPr>
+                <w:rFonts w:ascii="Calibri" w:eastAsia="Times New Roman" w:hAnsi="Calibri" w:cs="Calibri"/>
+                <w:color w:val="000000"/>
+              </w:rPr>
+              <w:t>CIB ”</w:t>
+            </w:r>
+            <w:proofErr w:type="gramEnd"/>
+            <w:r>
+              <w:rPr>
+                <w:rFonts w:ascii="Calibri" w:eastAsia="Times New Roman" w:hAnsi="Calibri" w:cs="Calibri"/>
+                <w:color w:val="000000"/>
+              </w:rPr>
+              <w:t>name</w:t>
             </w:r>
             <w:r>
               <w:rPr>
@@ -15148,12 +15329,21 @@
                 <w:color w:val="000000"/>
               </w:rPr>
             </w:pPr>
-            <w:r>
-              <w:rPr>
-                <w:rFonts w:ascii="Calibri" w:eastAsia="Times New Roman" w:hAnsi="Calibri" w:cs="Calibri"/>
-                <w:color w:val="000000"/>
-              </w:rPr>
-              <w:t xml:space="preserve">if </w:t>
+            <w:proofErr w:type="gramStart"/>
+            <w:r>
+              <w:rPr>
+                <w:rFonts w:ascii="Calibri" w:eastAsia="Times New Roman" w:hAnsi="Calibri" w:cs="Calibri"/>
+                <w:color w:val="000000"/>
+              </w:rPr>
+              <w:t>if</w:t>
+            </w:r>
+            <w:proofErr w:type="gramEnd"/>
+            <w:r>
+              <w:rPr>
+                <w:rFonts w:ascii="Calibri" w:eastAsia="Times New Roman" w:hAnsi="Calibri" w:cs="Calibri"/>
+                <w:color w:val="000000"/>
+              </w:rPr>
+              <w:t xml:space="preserve"> </w:t>
             </w:r>
             <w:r>
               <w:rPr>
@@ -15183,6 +15373,7 @@
               </w:rPr>
               <w:t xml:space="preserve">balance , error </w:t>
             </w:r>
+            <w:proofErr w:type="spellStart"/>
             <w:r>
               <w:rPr>
                 <w:rFonts w:ascii="Calibri" w:eastAsia="Times New Roman" w:hAnsi="Calibri" w:cs="Calibri"/>
@@ -15195,7 +15386,15 @@
                 <w:rFonts w:ascii="Calibri" w:eastAsia="Times New Roman" w:hAnsi="Calibri" w:cs="Calibri"/>
                 <w:color w:val="000000"/>
               </w:rPr>
-              <w:t>shall be displayed "you don't have the required amount , please check your balance".</w:t>
+              <w:t>shall</w:t>
+            </w:r>
+            <w:proofErr w:type="spellEnd"/>
+            <w:r>
+              <w:rPr>
+                <w:rFonts w:ascii="Calibri" w:eastAsia="Times New Roman" w:hAnsi="Calibri" w:cs="Calibri"/>
+                <w:color w:val="000000"/>
+              </w:rPr>
+              <w:t xml:space="preserve"> be displayed "you don't have the required amount , please check your balance".</w:t>
             </w:r>
           </w:p>
         </w:tc>
@@ -15371,8 +15570,17 @@
                 <w:rFonts w:ascii="Calibri" w:eastAsia="Times New Roman" w:hAnsi="Calibri" w:cs="Calibri"/>
                 <w:color w:val="000000"/>
               </w:rPr>
-              <w:t>in the same bank or in different bank .</w:t>
-            </w:r>
+              <w:t xml:space="preserve">in the same bank or in different </w:t>
+            </w:r>
+            <w:proofErr w:type="gramStart"/>
+            <w:r>
+              <w:rPr>
+                <w:rFonts w:ascii="Calibri" w:eastAsia="Times New Roman" w:hAnsi="Calibri" w:cs="Calibri"/>
+                <w:color w:val="000000"/>
+              </w:rPr>
+              <w:t>bank .</w:t>
+            </w:r>
+            <w:proofErr w:type="gramEnd"/>
           </w:p>
         </w:tc>
         <w:tc>
@@ -15547,7 +15755,23 @@
                 <w:rFonts w:ascii="Calibri" w:eastAsia="Times New Roman" w:hAnsi="Calibri" w:cs="Calibri"/>
                 <w:color w:val="000000"/>
               </w:rPr>
-              <w:t xml:space="preserve"> tranfer to </w:t>
+              <w:t xml:space="preserve"> </w:t>
+            </w:r>
+            <w:proofErr w:type="spellStart"/>
+            <w:r>
+              <w:rPr>
+                <w:rFonts w:ascii="Calibri" w:eastAsia="Times New Roman" w:hAnsi="Calibri" w:cs="Calibri"/>
+                <w:color w:val="000000"/>
+              </w:rPr>
+              <w:t>tranfer</w:t>
+            </w:r>
+            <w:proofErr w:type="spellEnd"/>
+            <w:r>
+              <w:rPr>
+                <w:rFonts w:ascii="Calibri" w:eastAsia="Times New Roman" w:hAnsi="Calibri" w:cs="Calibri"/>
+                <w:color w:val="000000"/>
+              </w:rPr>
+              <w:t xml:space="preserve"> to </w:t>
             </w:r>
             <w:r>
               <w:rPr>
@@ -15730,7 +15954,23 @@
                 <w:rFonts w:ascii="Calibri" w:eastAsia="Times New Roman" w:hAnsi="Calibri" w:cs="Calibri"/>
                 <w:color w:val="000000"/>
               </w:rPr>
-              <w:t xml:space="preserve"> tranfer to any</w:t>
+              <w:t xml:space="preserve"> </w:t>
+            </w:r>
+            <w:proofErr w:type="spellStart"/>
+            <w:r>
+              <w:rPr>
+                <w:rFonts w:ascii="Calibri" w:eastAsia="Times New Roman" w:hAnsi="Calibri" w:cs="Calibri"/>
+                <w:color w:val="000000"/>
+              </w:rPr>
+              <w:t>tranfer</w:t>
+            </w:r>
+            <w:proofErr w:type="spellEnd"/>
+            <w:r>
+              <w:rPr>
+                <w:rFonts w:ascii="Calibri" w:eastAsia="Times New Roman" w:hAnsi="Calibri" w:cs="Calibri"/>
+                <w:color w:val="000000"/>
+              </w:rPr>
+              <w:t xml:space="preserve"> to any</w:t>
             </w:r>
             <w:r>
               <w:rPr>
@@ -15915,7 +16155,23 @@
                 <w:rFonts w:ascii="Calibri" w:eastAsia="Times New Roman" w:hAnsi="Calibri" w:cs="Calibri"/>
                 <w:color w:val="000000"/>
               </w:rPr>
-              <w:t xml:space="preserve"> tranfer to </w:t>
+              <w:t xml:space="preserve"> </w:t>
+            </w:r>
+            <w:proofErr w:type="spellStart"/>
+            <w:r>
+              <w:rPr>
+                <w:rFonts w:ascii="Calibri" w:eastAsia="Times New Roman" w:hAnsi="Calibri" w:cs="Calibri"/>
+                <w:color w:val="000000"/>
+              </w:rPr>
+              <w:t>tranfer</w:t>
+            </w:r>
+            <w:proofErr w:type="spellEnd"/>
+            <w:r>
+              <w:rPr>
+                <w:rFonts w:ascii="Calibri" w:eastAsia="Times New Roman" w:hAnsi="Calibri" w:cs="Calibri"/>
+                <w:color w:val="000000"/>
+              </w:rPr>
+              <w:t xml:space="preserve"> to </w:t>
             </w:r>
             <w:r>
               <w:rPr>
@@ -16098,7 +16354,23 @@
                 <w:rFonts w:ascii="Calibri" w:eastAsia="Times New Roman" w:hAnsi="Calibri" w:cs="Calibri"/>
                 <w:color w:val="000000"/>
               </w:rPr>
-              <w:t xml:space="preserve"> tranfer to any</w:t>
+              <w:t xml:space="preserve"> </w:t>
+            </w:r>
+            <w:proofErr w:type="spellStart"/>
+            <w:r>
+              <w:rPr>
+                <w:rFonts w:ascii="Calibri" w:eastAsia="Times New Roman" w:hAnsi="Calibri" w:cs="Calibri"/>
+                <w:color w:val="000000"/>
+              </w:rPr>
+              <w:t>tranfer</w:t>
+            </w:r>
+            <w:proofErr w:type="spellEnd"/>
+            <w:r>
+              <w:rPr>
+                <w:rFonts w:ascii="Calibri" w:eastAsia="Times New Roman" w:hAnsi="Calibri" w:cs="Calibri"/>
+                <w:color w:val="000000"/>
+              </w:rPr>
+              <w:t xml:space="preserve"> to any</w:t>
             </w:r>
             <w:r>
               <w:rPr>
@@ -16267,14 +16539,30 @@
                 <w:rFonts w:ascii="Calibri" w:eastAsia="Times New Roman" w:hAnsi="Calibri" w:cs="Calibri"/>
                 <w:color w:val="000000"/>
               </w:rPr>
-              <w:t xml:space="preserve">o transfer any amount of money  </w:t>
-            </w:r>
-            <w:r>
-              <w:rPr>
-                <w:rFonts w:ascii="Calibri" w:eastAsia="Times New Roman" w:hAnsi="Calibri" w:cs="Calibri"/>
-                <w:color w:val="000000"/>
-              </w:rPr>
-              <w:t xml:space="preserve">per day unless </w:t>
+              <w:t xml:space="preserve">o transfer any amount of </w:t>
+            </w:r>
+            <w:proofErr w:type="gramStart"/>
+            <w:r>
+              <w:rPr>
+                <w:rFonts w:ascii="Calibri" w:eastAsia="Times New Roman" w:hAnsi="Calibri" w:cs="Calibri"/>
+                <w:color w:val="000000"/>
+              </w:rPr>
+              <w:t xml:space="preserve">money  </w:t>
+            </w:r>
+            <w:r>
+              <w:rPr>
+                <w:rFonts w:ascii="Calibri" w:eastAsia="Times New Roman" w:hAnsi="Calibri" w:cs="Calibri"/>
+                <w:color w:val="000000"/>
+              </w:rPr>
+              <w:t>per</w:t>
+            </w:r>
+            <w:proofErr w:type="gramEnd"/>
+            <w:r>
+              <w:rPr>
+                <w:rFonts w:ascii="Calibri" w:eastAsia="Times New Roman" w:hAnsi="Calibri" w:cs="Calibri"/>
+                <w:color w:val="000000"/>
+              </w:rPr>
+              <w:t xml:space="preserve"> day unless </w:t>
             </w:r>
             <w:r>
               <w:rPr>
@@ -16414,6 +16702,7 @@
               <w:rPr>
                 <w:rFonts w:ascii="Calibri" w:eastAsia="Times New Roman" w:hAnsi="Calibri" w:cs="Calibri"/>
               </w:rPr>
+              <w:lastRenderedPageBreak/>
               <w:t>BANK_SYS_SRS_TR_R014</w:t>
             </w:r>
           </w:p>
@@ -17258,7 +17547,23 @@
                 <w:rFonts w:ascii="Calibri" w:eastAsia="Times New Roman" w:hAnsi="Calibri" w:cs="Calibri"/>
                 <w:color w:val="000000"/>
               </w:rPr>
-              <w:t xml:space="preserve"> via two buttons (previous – next ).</w:t>
+              <w:t xml:space="preserve"> via two buttons (previous – </w:t>
+            </w:r>
+            <w:proofErr w:type="gramStart"/>
+            <w:r>
+              <w:rPr>
+                <w:rFonts w:ascii="Calibri" w:eastAsia="Times New Roman" w:hAnsi="Calibri" w:cs="Calibri"/>
+                <w:color w:val="000000"/>
+              </w:rPr>
+              <w:t>next )</w:t>
+            </w:r>
+            <w:proofErr w:type="gramEnd"/>
+            <w:r>
+              <w:rPr>
+                <w:rFonts w:ascii="Calibri" w:eastAsia="Times New Roman" w:hAnsi="Calibri" w:cs="Calibri"/>
+                <w:color w:val="000000"/>
+              </w:rPr>
+              <w:t>.</w:t>
             </w:r>
           </w:p>
         </w:tc>
@@ -17571,7 +17876,23 @@
                 <w:rFonts w:ascii="Calibri" w:eastAsia="Times New Roman" w:hAnsi="Calibri" w:cs="Calibri"/>
                 <w:color w:val="000000"/>
               </w:rPr>
-              <w:t xml:space="preserve">he default value of the dropbox with title </w:t>
+              <w:t xml:space="preserve">he default value of the </w:t>
+            </w:r>
+            <w:proofErr w:type="spellStart"/>
+            <w:r>
+              <w:rPr>
+                <w:rFonts w:ascii="Calibri" w:eastAsia="Times New Roman" w:hAnsi="Calibri" w:cs="Calibri"/>
+                <w:color w:val="000000"/>
+              </w:rPr>
+              <w:t>dropbox</w:t>
+            </w:r>
+            <w:proofErr w:type="spellEnd"/>
+            <w:r>
+              <w:rPr>
+                <w:rFonts w:ascii="Calibri" w:eastAsia="Times New Roman" w:hAnsi="Calibri" w:cs="Calibri"/>
+                <w:color w:val="000000"/>
+              </w:rPr>
+              <w:t xml:space="preserve"> with title </w:t>
             </w:r>
             <w:r>
               <w:rPr>
@@ -18562,7 +18883,23 @@
                 <w:rFonts w:ascii="Calibri" w:eastAsia="Times New Roman" w:hAnsi="Calibri" w:cs="Calibri"/>
                 <w:color w:val="000000"/>
               </w:rPr>
-              <w:t>money allowed to be transfered”</w:t>
+              <w:t xml:space="preserve">money allowed to be </w:t>
+            </w:r>
+            <w:proofErr w:type="spellStart"/>
+            <w:r>
+              <w:rPr>
+                <w:rFonts w:ascii="Calibri" w:eastAsia="Times New Roman" w:hAnsi="Calibri" w:cs="Calibri"/>
+                <w:color w:val="000000"/>
+              </w:rPr>
+              <w:t>transfered</w:t>
+            </w:r>
+            <w:proofErr w:type="spellEnd"/>
+            <w:r>
+              <w:rPr>
+                <w:rFonts w:ascii="Calibri" w:eastAsia="Times New Roman" w:hAnsi="Calibri" w:cs="Calibri"/>
+                <w:color w:val="000000"/>
+              </w:rPr>
+              <w:t>”</w:t>
             </w:r>
           </w:p>
         </w:tc>
@@ -18890,7 +19227,23 @@
                 <w:rFonts w:ascii="Calibri" w:eastAsia="Times New Roman" w:hAnsi="Calibri" w:cs="Calibri"/>
                 <w:color w:val="000000"/>
               </w:rPr>
-              <w:t xml:space="preserve">“HSBC”name with our bank as </w:t>
+              <w:t>“</w:t>
+            </w:r>
+            <w:proofErr w:type="spellStart"/>
+            <w:r>
+              <w:rPr>
+                <w:rFonts w:ascii="Calibri" w:eastAsia="Times New Roman" w:hAnsi="Calibri" w:cs="Calibri"/>
+                <w:color w:val="000000"/>
+              </w:rPr>
+              <w:t>HSBC”name</w:t>
+            </w:r>
+            <w:proofErr w:type="spellEnd"/>
+            <w:r>
+              <w:rPr>
+                <w:rFonts w:ascii="Calibri" w:eastAsia="Times New Roman" w:hAnsi="Calibri" w:cs="Calibri"/>
+                <w:color w:val="000000"/>
+              </w:rPr>
+              <w:t xml:space="preserve"> with our bank as </w:t>
             </w:r>
             <w:r>
               <w:rPr>
@@ -19061,7 +19414,23 @@
                 <w:rFonts w:ascii="Calibri" w:eastAsia="Times New Roman" w:hAnsi="Calibri" w:cs="Calibri"/>
                 <w:color w:val="000000"/>
               </w:rPr>
-              <w:t xml:space="preserve">“QNB”name with our bank as </w:t>
+              <w:t>“</w:t>
+            </w:r>
+            <w:proofErr w:type="spellStart"/>
+            <w:r>
+              <w:rPr>
+                <w:rFonts w:ascii="Calibri" w:eastAsia="Times New Roman" w:hAnsi="Calibri" w:cs="Calibri"/>
+                <w:color w:val="000000"/>
+              </w:rPr>
+              <w:t>QNB”name</w:t>
+            </w:r>
+            <w:proofErr w:type="spellEnd"/>
+            <w:r>
+              <w:rPr>
+                <w:rFonts w:ascii="Calibri" w:eastAsia="Times New Roman" w:hAnsi="Calibri" w:cs="Calibri"/>
+                <w:color w:val="000000"/>
+              </w:rPr>
+              <w:t xml:space="preserve"> with our bank as </w:t>
             </w:r>
             <w:r>
               <w:rPr>
@@ -19232,7 +19601,23 @@
                 <w:rFonts w:ascii="Calibri" w:eastAsia="Times New Roman" w:hAnsi="Calibri" w:cs="Calibri"/>
                 <w:color w:val="000000"/>
               </w:rPr>
-              <w:t xml:space="preserve">“AHLI”name with our bank as </w:t>
+              <w:t>“</w:t>
+            </w:r>
+            <w:proofErr w:type="spellStart"/>
+            <w:r>
+              <w:rPr>
+                <w:rFonts w:ascii="Calibri" w:eastAsia="Times New Roman" w:hAnsi="Calibri" w:cs="Calibri"/>
+                <w:color w:val="000000"/>
+              </w:rPr>
+              <w:t>AHLI”name</w:t>
+            </w:r>
+            <w:proofErr w:type="spellEnd"/>
+            <w:r>
+              <w:rPr>
+                <w:rFonts w:ascii="Calibri" w:eastAsia="Times New Roman" w:hAnsi="Calibri" w:cs="Calibri"/>
+                <w:color w:val="000000"/>
+              </w:rPr>
+              <w:t xml:space="preserve"> with our bank as </w:t>
             </w:r>
             <w:r>
               <w:rPr>
@@ -19404,7 +19789,23 @@
                 <w:rFonts w:ascii="Calibri" w:eastAsia="Times New Roman" w:hAnsi="Calibri" w:cs="Calibri"/>
                 <w:color w:val="000000"/>
               </w:rPr>
-              <w:t xml:space="preserve">“MISR”name with our bank as </w:t>
+              <w:t>“</w:t>
+            </w:r>
+            <w:proofErr w:type="spellStart"/>
+            <w:r>
+              <w:rPr>
+                <w:rFonts w:ascii="Calibri" w:eastAsia="Times New Roman" w:hAnsi="Calibri" w:cs="Calibri"/>
+                <w:color w:val="000000"/>
+              </w:rPr>
+              <w:t>MISR”name</w:t>
+            </w:r>
+            <w:proofErr w:type="spellEnd"/>
+            <w:r>
+              <w:rPr>
+                <w:rFonts w:ascii="Calibri" w:eastAsia="Times New Roman" w:hAnsi="Calibri" w:cs="Calibri"/>
+                <w:color w:val="000000"/>
+              </w:rPr>
+              <w:t xml:space="preserve"> with our bank as </w:t>
             </w:r>
             <w:r>
               <w:rPr>
@@ -21705,8 +22106,18 @@
                 <w:rFonts w:ascii="Calibri" w:eastAsia="Times New Roman" w:hAnsi="Calibri" w:cs="Calibri"/>
                 <w:color w:val="000000"/>
               </w:rPr>
-              <w:t>Performance: The avg</w:t>
-            </w:r>
+              <w:t xml:space="preserve">Performance: The </w:t>
+            </w:r>
+            <w:proofErr w:type="spellStart"/>
+            <w:proofErr w:type="gramStart"/>
+            <w:r>
+              <w:rPr>
+                <w:rFonts w:ascii="Calibri" w:eastAsia="Times New Roman" w:hAnsi="Calibri" w:cs="Calibri"/>
+                <w:color w:val="000000"/>
+              </w:rPr>
+              <w:t>avg</w:t>
+            </w:r>
+            <w:proofErr w:type="spellEnd"/>
             <w:r>
               <w:rPr>
                 <w:rFonts w:ascii="Calibri" w:eastAsia="Times New Roman" w:hAnsi="Calibri" w:cs="Calibri"/>
@@ -21719,7 +22130,15 @@
                 <w:rFonts w:ascii="Calibri" w:eastAsia="Times New Roman" w:hAnsi="Calibri" w:cs="Calibri"/>
                 <w:color w:val="000000"/>
               </w:rPr>
-              <w:t xml:space="preserve"> latency of 90% percent is 7 sec by maximum for each response on a request hits the backend.</w:t>
+              <w:t xml:space="preserve"> latency</w:t>
+            </w:r>
+            <w:proofErr w:type="gramEnd"/>
+            <w:r>
+              <w:rPr>
+                <w:rFonts w:ascii="Calibri" w:eastAsia="Times New Roman" w:hAnsi="Calibri" w:cs="Calibri"/>
+                <w:color w:val="000000"/>
+              </w:rPr>
+              <w:t xml:space="preserve"> of 90% percent is 7 sec by maximum for each response on a request hits the backend.</w:t>
             </w:r>
           </w:p>
         </w:tc>
@@ -22815,7 +23234,7 @@
           <w:rPr>
             <w:noProof/>
           </w:rPr>
-          <w:t>1</w:t>
+          <w:t>11</w:t>
         </w:r>
         <w:r>
           <w:rPr>
@@ -22861,7 +23280,7 @@
 
 <file path=word/numbering.xml><?xml version="1.0" encoding="utf-8"?>
 <w:numbering xmlns:wpc="http://schemas.microsoft.com/office/word/2010/wordprocessingCanvas" xmlns:mc="http://schemas.openxmlformats.org/markup-compatibility/2006" xmlns:o="urn:schemas-microsoft-com:office:office" xmlns:r="http://schemas.openxmlformats.org/officeDocument/2006/relationships" xmlns:m="http://schemas.openxmlformats.org/officeDocument/2006/math" xmlns:v="urn:schemas-microsoft-com:vml" xmlns:wp14="http://schemas.microsoft.com/office/word/2010/wordprocessingDrawing" xmlns:wp="http://schemas.openxmlformats.org/drawingml/2006/wordprocessingDrawing" xmlns:w10="urn:schemas-microsoft-com:office:word" xmlns:w="http://schemas.openxmlformats.org/wordprocessingml/2006/main" xmlns:w14="http://schemas.microsoft.com/office/word/2010/wordml" xmlns:w15="http://schemas.microsoft.com/office/word/2012/wordml" xmlns:wpg="http://schemas.microsoft.com/office/word/2010/wordprocessingGroup" xmlns:wpi="http://schemas.microsoft.com/office/word/2010/wordprocessingInk" xmlns:wne="http://schemas.microsoft.com/office/word/2006/wordml" xmlns:wps="http://schemas.microsoft.com/office/word/2010/wordprocessingShape" mc:Ignorable="w14 w15 wp14">
-  <w:abstractNum w:abstractNumId="0" w15:restartNumberingAfterBreak="0">
+  <w:abstractNum w:abstractNumId="0">
     <w:nsid w:val="0804429B"/>
     <w:multiLevelType w:val="hybridMultilevel"/>
     <w:tmpl w:val="E70C6D4C"/>
@@ -22950,7 +23369,7 @@
       </w:pPr>
     </w:lvl>
   </w:abstractNum>
-  <w:abstractNum w:abstractNumId="1" w15:restartNumberingAfterBreak="0">
+  <w:abstractNum w:abstractNumId="1">
     <w:nsid w:val="08C93793"/>
     <w:multiLevelType w:val="multilevel"/>
     <w:tmpl w:val="7F401C7E"/>
@@ -23056,7 +23475,7 @@
       </w:pPr>
     </w:lvl>
   </w:abstractNum>
-  <w:abstractNum w:abstractNumId="2" w15:restartNumberingAfterBreak="0">
+  <w:abstractNum w:abstractNumId="2">
     <w:nsid w:val="23ED7D8A"/>
     <w:multiLevelType w:val="multilevel"/>
     <w:tmpl w:val="7F401C7E"/>
@@ -23162,7 +23581,96 @@
       </w:pPr>
     </w:lvl>
   </w:abstractNum>
-  <w:abstractNum w:abstractNumId="3" w15:restartNumberingAfterBreak="0">
+  <w:abstractNum w:abstractNumId="3">
+    <w:nsid w:val="42B25CB6"/>
+    <w:multiLevelType w:val="hybridMultilevel"/>
+    <w:tmpl w:val="61545308"/>
+    <w:lvl w:ilvl="0" w:tplc="9AC4C26C">
+      <w:start w:val="1"/>
+      <w:numFmt w:val="decimal"/>
+      <w:lvlText w:val="%1-"/>
+      <w:lvlJc w:val="left"/>
+      <w:pPr>
+        <w:ind w:left="360" w:hanging="360"/>
+      </w:pPr>
+      <w:rPr>
+        <w:rFonts w:hint="default"/>
+      </w:rPr>
+    </w:lvl>
+    <w:lvl w:ilvl="1" w:tplc="04090019" w:tentative="1">
+      <w:start w:val="1"/>
+      <w:numFmt w:val="lowerLetter"/>
+      <w:lvlText w:val="%2."/>
+      <w:lvlJc w:val="left"/>
+      <w:pPr>
+        <w:ind w:left="1080" w:hanging="360"/>
+      </w:pPr>
+    </w:lvl>
+    <w:lvl w:ilvl="2" w:tplc="0409001B" w:tentative="1">
+      <w:start w:val="1"/>
+      <w:numFmt w:val="lowerRoman"/>
+      <w:lvlText w:val="%3."/>
+      <w:lvlJc w:val="right"/>
+      <w:pPr>
+        <w:ind w:left="1800" w:hanging="180"/>
+      </w:pPr>
+    </w:lvl>
+    <w:lvl w:ilvl="3" w:tplc="0409000F" w:tentative="1">
+      <w:start w:val="1"/>
+      <w:numFmt w:val="decimal"/>
+      <w:lvlText w:val="%4."/>
+      <w:lvlJc w:val="left"/>
+      <w:pPr>
+        <w:ind w:left="2520" w:hanging="360"/>
+      </w:pPr>
+    </w:lvl>
+    <w:lvl w:ilvl="4" w:tplc="04090019" w:tentative="1">
+      <w:start w:val="1"/>
+      <w:numFmt w:val="lowerLetter"/>
+      <w:lvlText w:val="%5."/>
+      <w:lvlJc w:val="left"/>
+      <w:pPr>
+        <w:ind w:left="3240" w:hanging="360"/>
+      </w:pPr>
+    </w:lvl>
+    <w:lvl w:ilvl="5" w:tplc="0409001B" w:tentative="1">
+      <w:start w:val="1"/>
+      <w:numFmt w:val="lowerRoman"/>
+      <w:lvlText w:val="%6."/>
+      <w:lvlJc w:val="right"/>
+      <w:pPr>
+        <w:ind w:left="3960" w:hanging="180"/>
+      </w:pPr>
+    </w:lvl>
+    <w:lvl w:ilvl="6" w:tplc="0409000F" w:tentative="1">
+      <w:start w:val="1"/>
+      <w:numFmt w:val="decimal"/>
+      <w:lvlText w:val="%7."/>
+      <w:lvlJc w:val="left"/>
+      <w:pPr>
+        <w:ind w:left="4680" w:hanging="360"/>
+      </w:pPr>
+    </w:lvl>
+    <w:lvl w:ilvl="7" w:tplc="04090019" w:tentative="1">
+      <w:start w:val="1"/>
+      <w:numFmt w:val="lowerLetter"/>
+      <w:lvlText w:val="%8."/>
+      <w:lvlJc w:val="left"/>
+      <w:pPr>
+        <w:ind w:left="5400" w:hanging="360"/>
+      </w:pPr>
+    </w:lvl>
+    <w:lvl w:ilvl="8" w:tplc="0409001B" w:tentative="1">
+      <w:start w:val="1"/>
+      <w:numFmt w:val="lowerRoman"/>
+      <w:lvlText w:val="%9."/>
+      <w:lvlJc w:val="right"/>
+      <w:pPr>
+        <w:ind w:left="6120" w:hanging="180"/>
+      </w:pPr>
+    </w:lvl>
+  </w:abstractNum>
+  <w:abstractNum w:abstractNumId="4">
     <w:nsid w:val="6FAF6EFF"/>
     <w:multiLevelType w:val="multilevel"/>
     <w:tmpl w:val="C63A3DFC"/>
@@ -23274,7 +23782,7 @@
       </w:pPr>
     </w:lvl>
   </w:abstractNum>
-  <w:abstractNum w:abstractNumId="4" w15:restartNumberingAfterBreak="0">
+  <w:abstractNum w:abstractNumId="5">
     <w:nsid w:val="7CDA1B21"/>
     <w:multiLevelType w:val="multilevel"/>
     <w:tmpl w:val="529C7D02"/>
@@ -23370,13 +23878,13 @@
     </w:lvl>
   </w:abstractNum>
   <w:num w:numId="1">
-    <w:abstractNumId w:val="3"/>
+    <w:abstractNumId w:val="4"/>
   </w:num>
   <w:num w:numId="2">
-    <w:abstractNumId w:val="4"/>
+    <w:abstractNumId w:val="5"/>
   </w:num>
   <w:num w:numId="3">
-    <w:abstractNumId w:val="4"/>
+    <w:abstractNumId w:val="5"/>
     <w:lvlOverride w:ilvl="0">
       <w:startOverride w:val="2"/>
     </w:lvlOverride>
@@ -23388,40 +23896,43 @@
     <w:abstractNumId w:val="2"/>
   </w:num>
   <w:num w:numId="5">
-    <w:abstractNumId w:val="4"/>
+    <w:abstractNumId w:val="5"/>
   </w:num>
   <w:num w:numId="6">
     <w:abstractNumId w:val="1"/>
   </w:num>
   <w:num w:numId="7">
-    <w:abstractNumId w:val="4"/>
+    <w:abstractNumId w:val="5"/>
   </w:num>
   <w:num w:numId="8">
-    <w:abstractNumId w:val="4"/>
+    <w:abstractNumId w:val="5"/>
   </w:num>
   <w:num w:numId="9">
-    <w:abstractNumId w:val="4"/>
+    <w:abstractNumId w:val="5"/>
   </w:num>
   <w:num w:numId="10">
-    <w:abstractNumId w:val="4"/>
+    <w:abstractNumId w:val="5"/>
   </w:num>
   <w:num w:numId="11">
     <w:abstractNumId w:val="0"/>
   </w:num>
   <w:num w:numId="12">
-    <w:abstractNumId w:val="4"/>
+    <w:abstractNumId w:val="5"/>
   </w:num>
   <w:num w:numId="13">
-    <w:abstractNumId w:val="4"/>
+    <w:abstractNumId w:val="5"/>
   </w:num>
   <w:num w:numId="14">
-    <w:abstractNumId w:val="4"/>
+    <w:abstractNumId w:val="5"/>
   </w:num>
   <w:num w:numId="15">
-    <w:abstractNumId w:val="4"/>
+    <w:abstractNumId w:val="5"/>
   </w:num>
   <w:num w:numId="16">
-    <w:abstractNumId w:val="4"/>
+    <w:abstractNumId w:val="5"/>
+  </w:num>
+  <w:num w:numId="17">
+    <w:abstractNumId w:val="3"/>
   </w:num>
   <w:numIdMacAtCleanup w:val="4"/>
 </w:numbering>
@@ -24168,6 +24679,7 @@
       <w:spacing w:after="0" w:line="240" w:lineRule="auto"/>
     </w:pPr>
     <w:tblPr>
+      <w:tblInd w:w="0" w:type="dxa"/>
       <w:tblBorders>
         <w:top w:val="single" w:sz="4" w:space="0" w:color="auto"/>
         <w:left w:val="single" w:sz="4" w:space="0" w:color="auto"/>
@@ -24176,6 +24688,12 @@
         <w:insideH w:val="single" w:sz="4" w:space="0" w:color="auto"/>
         <w:insideV w:val="single" w:sz="4" w:space="0" w:color="auto"/>
       </w:tblBorders>
+      <w:tblCellMar>
+        <w:top w:w="0" w:type="dxa"/>
+        <w:left w:w="108" w:type="dxa"/>
+        <w:bottom w:w="0" w:type="dxa"/>
+        <w:right w:w="108" w:type="dxa"/>
+      </w:tblCellMar>
     </w:tblPr>
   </w:style>
   <w:style w:type="paragraph" w:styleId="TOC1">
@@ -24697,7 +25215,7 @@
 </file>
 
 <file path=customXml/itemProps1.xml><?xml version="1.0" encoding="utf-8"?>
-<ds:datastoreItem xmlns:ds="http://schemas.openxmlformats.org/officeDocument/2006/customXml" ds:itemID="{0D771FC0-E23B-4844-AEE0-04F720BE328C}">
+<ds:datastoreItem xmlns:ds="http://schemas.openxmlformats.org/officeDocument/2006/customXml" ds:itemID="{0D1D00C4-6E2D-4416-B245-53A00F46CB83}">
   <ds:schemaRefs>
     <ds:schemaRef ds:uri="http://schemas.openxmlformats.org/officeDocument/2006/bibliography"/>
   </ds:schemaRefs>

</xml_diff>

<commit_message>
update new questions in siq to cover all testcases and update SRS with new requirment according to these questions
</commit_message>
<xml_diff>
--- a/Requirements/Software Requirements Specifications.docx
+++ b/Requirements/Software Requirements Specifications.docx
@@ -6039,7 +6039,21 @@
                 <w:rFonts w:ascii="Calibri" w:eastAsia="Times New Roman" w:hAnsi="Calibri" w:cs="Calibri"/>
                 <w:color w:val="000000"/>
               </w:rPr>
-              <w:t>After the user click on Register button, the user will be redirect to the verification page.</w:t>
+              <w:t>After the user</w:t>
+            </w:r>
+            <w:r>
+              <w:rPr>
+                <w:rFonts w:ascii="Calibri" w:eastAsia="Times New Roman" w:hAnsi="Calibri" w:cs="Calibri"/>
+                <w:color w:val="000000"/>
+              </w:rPr>
+              <w:t>/admin</w:t>
+            </w:r>
+            <w:r>
+              <w:rPr>
+                <w:rFonts w:ascii="Calibri" w:eastAsia="Times New Roman" w:hAnsi="Calibri" w:cs="Calibri"/>
+                <w:color w:val="000000"/>
+              </w:rPr>
+              <w:t xml:space="preserve"> click on Register button, the user will be redirect to the verification page.</w:t>
             </w:r>
           </w:p>
         </w:tc>
@@ -6563,7 +6577,21 @@
                 <w:rFonts w:ascii="Calibri" w:eastAsia="Times New Roman" w:hAnsi="Calibri" w:cs="Calibri"/>
                 <w:color w:val="000000"/>
               </w:rPr>
-              <w:t xml:space="preserve">After clicking on confirmation button and with valid data the user will be redirect to home page </w:t>
+              <w:t>After clicking on confirmation button and with valid data the user</w:t>
+            </w:r>
+            <w:r>
+              <w:rPr>
+                <w:rFonts w:ascii="Calibri" w:eastAsia="Times New Roman" w:hAnsi="Calibri" w:cs="Calibri"/>
+                <w:color w:val="000000"/>
+              </w:rPr>
+              <w:t>/admin</w:t>
+            </w:r>
+            <w:r>
+              <w:rPr>
+                <w:rFonts w:ascii="Calibri" w:eastAsia="Times New Roman" w:hAnsi="Calibri" w:cs="Calibri"/>
+                <w:color w:val="000000"/>
+              </w:rPr>
+              <w:t xml:space="preserve"> will be redirect to home page </w:t>
             </w:r>
           </w:p>
         </w:tc>
@@ -7760,6 +7788,406 @@
             <w:tcBorders>
               <w:top w:val="single" w:sz="4" w:space="0" w:color="auto"/>
               <w:left w:val="single" w:sz="8" w:space="0" w:color="auto"/>
+              <w:bottom w:val="single" w:sz="4" w:space="0" w:color="auto"/>
+              <w:right w:val="single" w:sz="8" w:space="0" w:color="auto"/>
+            </w:tcBorders>
+            <w:shd w:val="clear" w:color="auto" w:fill="auto"/>
+            <w:vAlign w:val="center"/>
+          </w:tcPr>
+          <w:p>
+            <w:pPr>
+              <w:spacing w:after="0" w:line="240" w:lineRule="auto"/>
+              <w:rPr>
+                <w:rFonts w:ascii="Calibri" w:eastAsia="Times New Roman" w:hAnsi="Calibri" w:cs="Calibri"/>
+                <w:color w:val="000000"/>
+              </w:rPr>
+            </w:pPr>
+            <w:r>
+              <w:rPr>
+                <w:rFonts w:ascii="Calibri" w:eastAsia="Times New Roman" w:hAnsi="Calibri" w:cs="Calibri"/>
+                <w:color w:val="000000"/>
+              </w:rPr>
+              <w:t>BANK_SYS_SRS_Reg_R027</w:t>
+            </w:r>
+          </w:p>
+        </w:tc>
+        <w:tc>
+          <w:tcPr>
+            <w:tcW w:w="4104" w:type="dxa"/>
+            <w:tcBorders>
+              <w:top w:val="single" w:sz="4" w:space="0" w:color="auto"/>
+              <w:left w:val="nil"/>
+              <w:bottom w:val="single" w:sz="4" w:space="0" w:color="auto"/>
+              <w:right w:val="single" w:sz="8" w:space="0" w:color="auto"/>
+            </w:tcBorders>
+            <w:shd w:val="clear" w:color="auto" w:fill="auto"/>
+            <w:vAlign w:val="center"/>
+          </w:tcPr>
+          <w:p>
+            <w:pPr>
+              <w:spacing w:after="0" w:line="240" w:lineRule="auto"/>
+              <w:rPr>
+                <w:rFonts w:ascii="Calibri" w:eastAsia="Times New Roman" w:hAnsi="Calibri" w:cs="Calibri"/>
+                <w:color w:val="000000"/>
+              </w:rPr>
+            </w:pPr>
+            <w:r>
+              <w:rPr>
+                <w:rFonts w:ascii="Calibri" w:eastAsia="Times New Roman" w:hAnsi="Calibri" w:cs="Calibri"/>
+                <w:color w:val="000000"/>
+              </w:rPr>
+              <w:t>Registration form must contain</w:t>
+            </w:r>
+            <w:r>
+              <w:rPr>
+                <w:rFonts w:ascii="Calibri" w:eastAsia="Times New Roman" w:hAnsi="Calibri" w:cs="Calibri"/>
+                <w:color w:val="000000"/>
+              </w:rPr>
+              <w:t xml:space="preserve"> login in the form of hyper link.</w:t>
+            </w:r>
+          </w:p>
+        </w:tc>
+        <w:tc>
+          <w:tcPr>
+            <w:tcW w:w="1929" w:type="dxa"/>
+            <w:tcBorders>
+              <w:top w:val="single" w:sz="4" w:space="0" w:color="auto"/>
+              <w:left w:val="nil"/>
+              <w:bottom w:val="single" w:sz="4" w:space="0" w:color="auto"/>
+              <w:right w:val="single" w:sz="8" w:space="0" w:color="auto"/>
+            </w:tcBorders>
+            <w:shd w:val="clear" w:color="auto" w:fill="auto"/>
+            <w:vAlign w:val="center"/>
+          </w:tcPr>
+          <w:p>
+            <w:pPr>
+              <w:spacing w:after="0" w:line="240" w:lineRule="auto"/>
+              <w:jc w:val="center"/>
+              <w:rPr>
+                <w:rFonts w:ascii="Calibri" w:eastAsia="Times New Roman" w:hAnsi="Calibri" w:cs="Calibri"/>
+              </w:rPr>
+            </w:pPr>
+            <w:r>
+              <w:rPr>
+                <w:rFonts w:ascii="Calibri" w:eastAsia="Times New Roman" w:hAnsi="Calibri" w:cs="Calibri"/>
+              </w:rPr>
+              <w:t>BANK_SYS_CR_00</w:t>
+            </w:r>
+            <w:r>
+              <w:rPr>
+                <w:rFonts w:ascii="Calibri" w:eastAsia="Times New Roman" w:hAnsi="Calibri" w:cs="Calibri"/>
+              </w:rPr>
+              <w:t>1</w:t>
+            </w:r>
+          </w:p>
+        </w:tc>
+        <w:tc>
+          <w:tcPr>
+            <w:tcW w:w="2337" w:type="dxa"/>
+            <w:tcBorders>
+              <w:top w:val="single" w:sz="4" w:space="0" w:color="auto"/>
+              <w:left w:val="nil"/>
+              <w:bottom w:val="single" w:sz="4" w:space="0" w:color="auto"/>
+              <w:right w:val="single" w:sz="8" w:space="0" w:color="auto"/>
+            </w:tcBorders>
+            <w:shd w:val="clear" w:color="auto" w:fill="auto"/>
+            <w:vAlign w:val="center"/>
+          </w:tcPr>
+          <w:p>
+            <w:pPr>
+              <w:spacing w:after="0" w:line="240" w:lineRule="auto"/>
+              <w:jc w:val="center"/>
+              <w:rPr>
+                <w:rFonts w:ascii="Calibri" w:eastAsia="Times New Roman" w:hAnsi="Calibri" w:cs="Calibri"/>
+              </w:rPr>
+            </w:pPr>
+            <w:r>
+              <w:rPr>
+                <w:rFonts w:ascii="Calibri" w:eastAsia="Times New Roman" w:hAnsi="Calibri" w:cs="Calibri"/>
+              </w:rPr>
+              <w:t>BANK_SYS_SIQ_Q</w:t>
+            </w:r>
+            <w:r>
+              <w:rPr>
+                <w:rFonts w:ascii="Calibri" w:eastAsia="Times New Roman" w:hAnsi="Calibri" w:cs="Calibri"/>
+              </w:rPr>
+              <w:t>4</w:t>
+            </w:r>
+            <w:r>
+              <w:rPr>
+                <w:rFonts w:ascii="Calibri" w:eastAsia="Times New Roman" w:hAnsi="Calibri" w:cs="Calibri"/>
+              </w:rPr>
+              <w:t>9</w:t>
+            </w:r>
+          </w:p>
+        </w:tc>
+      </w:tr>
+      <w:tr>
+        <w:trPr>
+          <w:trHeight w:val="615"/>
+        </w:trPr>
+        <w:tc>
+          <w:tcPr>
+            <w:tcW w:w="2610" w:type="dxa"/>
+            <w:tcBorders>
+              <w:top w:val="single" w:sz="4" w:space="0" w:color="auto"/>
+              <w:left w:val="single" w:sz="8" w:space="0" w:color="auto"/>
+              <w:bottom w:val="single" w:sz="4" w:space="0" w:color="auto"/>
+              <w:right w:val="single" w:sz="8" w:space="0" w:color="auto"/>
+            </w:tcBorders>
+            <w:shd w:val="clear" w:color="auto" w:fill="auto"/>
+            <w:vAlign w:val="center"/>
+          </w:tcPr>
+          <w:p>
+            <w:pPr>
+              <w:spacing w:after="0" w:line="240" w:lineRule="auto"/>
+              <w:rPr>
+                <w:rFonts w:ascii="Calibri" w:eastAsia="Times New Roman" w:hAnsi="Calibri" w:cs="Calibri"/>
+                <w:color w:val="000000"/>
+              </w:rPr>
+            </w:pPr>
+            <w:r>
+              <w:rPr>
+                <w:rFonts w:ascii="Calibri" w:eastAsia="Times New Roman" w:hAnsi="Calibri" w:cs="Calibri"/>
+                <w:color w:val="000000"/>
+              </w:rPr>
+              <w:t>BANK_SYS_SRS_Reg_R028</w:t>
+            </w:r>
+          </w:p>
+        </w:tc>
+        <w:tc>
+          <w:tcPr>
+            <w:tcW w:w="4104" w:type="dxa"/>
+            <w:tcBorders>
+              <w:top w:val="single" w:sz="4" w:space="0" w:color="auto"/>
+              <w:left w:val="nil"/>
+              <w:bottom w:val="single" w:sz="4" w:space="0" w:color="auto"/>
+              <w:right w:val="single" w:sz="8" w:space="0" w:color="auto"/>
+            </w:tcBorders>
+            <w:shd w:val="clear" w:color="auto" w:fill="auto"/>
+            <w:vAlign w:val="center"/>
+          </w:tcPr>
+          <w:p>
+            <w:pPr>
+              <w:spacing w:after="0" w:line="240" w:lineRule="auto"/>
+              <w:rPr>
+                <w:rFonts w:ascii="Calibri" w:eastAsia="Times New Roman" w:hAnsi="Calibri" w:cs="Calibri"/>
+                <w:color w:val="000000"/>
+              </w:rPr>
+            </w:pPr>
+            <w:r>
+              <w:rPr>
+                <w:rFonts w:ascii="Calibri" w:eastAsia="Times New Roman" w:hAnsi="Calibri" w:cs="Calibri"/>
+                <w:color w:val="000000"/>
+              </w:rPr>
+              <w:t>If customer click on the login hyper link, customer shall be redirected to login page.</w:t>
+            </w:r>
+          </w:p>
+        </w:tc>
+        <w:tc>
+          <w:tcPr>
+            <w:tcW w:w="1929" w:type="dxa"/>
+            <w:tcBorders>
+              <w:top w:val="single" w:sz="4" w:space="0" w:color="auto"/>
+              <w:left w:val="nil"/>
+              <w:bottom w:val="single" w:sz="4" w:space="0" w:color="auto"/>
+              <w:right w:val="single" w:sz="8" w:space="0" w:color="auto"/>
+            </w:tcBorders>
+            <w:shd w:val="clear" w:color="auto" w:fill="auto"/>
+            <w:vAlign w:val="center"/>
+          </w:tcPr>
+          <w:p>
+            <w:pPr>
+              <w:spacing w:after="0" w:line="240" w:lineRule="auto"/>
+              <w:jc w:val="center"/>
+              <w:rPr>
+                <w:rFonts w:ascii="Calibri" w:eastAsia="Times New Roman" w:hAnsi="Calibri" w:cs="Calibri"/>
+              </w:rPr>
+            </w:pPr>
+            <w:r>
+              <w:rPr>
+                <w:rFonts w:ascii="Calibri" w:eastAsia="Times New Roman" w:hAnsi="Calibri" w:cs="Calibri"/>
+              </w:rPr>
+              <w:t>BANK_SYS_CR_00</w:t>
+            </w:r>
+            <w:r>
+              <w:rPr>
+                <w:rFonts w:ascii="Calibri" w:eastAsia="Times New Roman" w:hAnsi="Calibri" w:cs="Calibri"/>
+              </w:rPr>
+              <w:t>1</w:t>
+            </w:r>
+          </w:p>
+        </w:tc>
+        <w:tc>
+          <w:tcPr>
+            <w:tcW w:w="2337" w:type="dxa"/>
+            <w:tcBorders>
+              <w:top w:val="single" w:sz="4" w:space="0" w:color="auto"/>
+              <w:left w:val="nil"/>
+              <w:bottom w:val="single" w:sz="4" w:space="0" w:color="auto"/>
+              <w:right w:val="single" w:sz="8" w:space="0" w:color="auto"/>
+            </w:tcBorders>
+            <w:shd w:val="clear" w:color="auto" w:fill="auto"/>
+            <w:vAlign w:val="center"/>
+          </w:tcPr>
+          <w:p>
+            <w:pPr>
+              <w:spacing w:after="0" w:line="240" w:lineRule="auto"/>
+              <w:jc w:val="center"/>
+              <w:rPr>
+                <w:rFonts w:ascii="Calibri" w:eastAsia="Times New Roman" w:hAnsi="Calibri" w:cs="Calibri"/>
+              </w:rPr>
+            </w:pPr>
+            <w:r>
+              <w:rPr>
+                <w:rFonts w:ascii="Calibri" w:eastAsia="Times New Roman" w:hAnsi="Calibri" w:cs="Calibri"/>
+              </w:rPr>
+              <w:t>BANK_SYS_SIQ_Q</w:t>
+            </w:r>
+            <w:r>
+              <w:rPr>
+                <w:rFonts w:ascii="Calibri" w:eastAsia="Times New Roman" w:hAnsi="Calibri" w:cs="Calibri"/>
+              </w:rPr>
+              <w:t>56</w:t>
+            </w:r>
+          </w:p>
+        </w:tc>
+      </w:tr>
+      <w:tr>
+        <w:trPr>
+          <w:trHeight w:val="615"/>
+        </w:trPr>
+        <w:tc>
+          <w:tcPr>
+            <w:tcW w:w="2610" w:type="dxa"/>
+            <w:tcBorders>
+              <w:top w:val="single" w:sz="4" w:space="0" w:color="auto"/>
+              <w:left w:val="single" w:sz="8" w:space="0" w:color="auto"/>
+              <w:bottom w:val="single" w:sz="4" w:space="0" w:color="auto"/>
+              <w:right w:val="single" w:sz="8" w:space="0" w:color="auto"/>
+            </w:tcBorders>
+            <w:shd w:val="clear" w:color="auto" w:fill="auto"/>
+            <w:vAlign w:val="center"/>
+          </w:tcPr>
+          <w:p>
+            <w:pPr>
+              <w:spacing w:after="0" w:line="240" w:lineRule="auto"/>
+              <w:rPr>
+                <w:rFonts w:ascii="Calibri" w:eastAsia="Times New Roman" w:hAnsi="Calibri" w:cs="Calibri"/>
+                <w:color w:val="000000"/>
+              </w:rPr>
+            </w:pPr>
+            <w:r>
+              <w:rPr>
+                <w:rFonts w:ascii="Calibri" w:eastAsia="Times New Roman" w:hAnsi="Calibri" w:cs="Calibri"/>
+                <w:color w:val="000000"/>
+              </w:rPr>
+              <w:t>BANK_SYS_SRS_Reg_R029</w:t>
+            </w:r>
+          </w:p>
+        </w:tc>
+        <w:tc>
+          <w:tcPr>
+            <w:tcW w:w="4104" w:type="dxa"/>
+            <w:tcBorders>
+              <w:top w:val="single" w:sz="4" w:space="0" w:color="auto"/>
+              <w:left w:val="nil"/>
+              <w:bottom w:val="single" w:sz="4" w:space="0" w:color="auto"/>
+              <w:right w:val="single" w:sz="8" w:space="0" w:color="auto"/>
+            </w:tcBorders>
+            <w:shd w:val="clear" w:color="auto" w:fill="auto"/>
+            <w:vAlign w:val="center"/>
+          </w:tcPr>
+          <w:p>
+            <w:pPr>
+              <w:spacing w:after="0" w:line="240" w:lineRule="auto"/>
+              <w:rPr>
+                <w:rFonts w:ascii="Calibri" w:eastAsia="Times New Roman" w:hAnsi="Calibri" w:cs="Calibri"/>
+                <w:color w:val="000000"/>
+              </w:rPr>
+            </w:pPr>
+            <w:r>
+              <w:rPr>
+                <w:rFonts w:ascii="Calibri" w:eastAsia="Times New Roman" w:hAnsi="Calibri" w:cs="Calibri"/>
+                <w:color w:val="000000"/>
+              </w:rPr>
+              <w:t>If customer press on ok button in any pop up message customer shall remain in the same page.</w:t>
+            </w:r>
+          </w:p>
+        </w:tc>
+        <w:tc>
+          <w:tcPr>
+            <w:tcW w:w="1929" w:type="dxa"/>
+            <w:tcBorders>
+              <w:top w:val="single" w:sz="4" w:space="0" w:color="auto"/>
+              <w:left w:val="nil"/>
+              <w:bottom w:val="single" w:sz="4" w:space="0" w:color="auto"/>
+              <w:right w:val="single" w:sz="8" w:space="0" w:color="auto"/>
+            </w:tcBorders>
+            <w:shd w:val="clear" w:color="auto" w:fill="auto"/>
+            <w:vAlign w:val="center"/>
+          </w:tcPr>
+          <w:p>
+            <w:pPr>
+              <w:spacing w:after="0" w:line="240" w:lineRule="auto"/>
+              <w:jc w:val="center"/>
+              <w:rPr>
+                <w:rFonts w:ascii="Calibri" w:eastAsia="Times New Roman" w:hAnsi="Calibri" w:cs="Calibri"/>
+              </w:rPr>
+            </w:pPr>
+            <w:r>
+              <w:rPr>
+                <w:rFonts w:ascii="Calibri" w:eastAsia="Times New Roman" w:hAnsi="Calibri" w:cs="Calibri"/>
+              </w:rPr>
+              <w:t>BANK_SYS_CR_00</w:t>
+            </w:r>
+            <w:r>
+              <w:rPr>
+                <w:rFonts w:ascii="Calibri" w:eastAsia="Times New Roman" w:hAnsi="Calibri" w:cs="Calibri"/>
+              </w:rPr>
+              <w:t>1</w:t>
+            </w:r>
+          </w:p>
+        </w:tc>
+        <w:tc>
+          <w:tcPr>
+            <w:tcW w:w="2337" w:type="dxa"/>
+            <w:tcBorders>
+              <w:top w:val="single" w:sz="4" w:space="0" w:color="auto"/>
+              <w:left w:val="nil"/>
+              <w:bottom w:val="single" w:sz="4" w:space="0" w:color="auto"/>
+              <w:right w:val="single" w:sz="8" w:space="0" w:color="auto"/>
+            </w:tcBorders>
+            <w:shd w:val="clear" w:color="auto" w:fill="auto"/>
+            <w:vAlign w:val="center"/>
+          </w:tcPr>
+          <w:p>
+            <w:pPr>
+              <w:spacing w:after="0" w:line="240" w:lineRule="auto"/>
+              <w:jc w:val="center"/>
+              <w:rPr>
+                <w:rFonts w:ascii="Calibri" w:eastAsia="Times New Roman" w:hAnsi="Calibri" w:cs="Calibri"/>
+              </w:rPr>
+            </w:pPr>
+            <w:r>
+              <w:rPr>
+                <w:rFonts w:ascii="Calibri" w:eastAsia="Times New Roman" w:hAnsi="Calibri" w:cs="Calibri"/>
+              </w:rPr>
+              <w:t>BANK_SYS_SIQ_Q56</w:t>
+            </w:r>
+          </w:p>
+        </w:tc>
+      </w:tr>
+      <w:tr>
+        <w:trPr>
+          <w:trHeight w:val="615"/>
+        </w:trPr>
+        <w:tc>
+          <w:tcPr>
+            <w:tcW w:w="2610" w:type="dxa"/>
+            <w:tcBorders>
+              <w:top w:val="single" w:sz="4" w:space="0" w:color="auto"/>
+              <w:left w:val="single" w:sz="8" w:space="0" w:color="auto"/>
               <w:bottom w:val="single" w:sz="8" w:space="0" w:color="auto"/>
               <w:right w:val="single" w:sz="8" w:space="0" w:color="auto"/>
             </w:tcBorders>
@@ -7779,7 +8207,7 @@
                 <w:rFonts w:ascii="Calibri" w:eastAsia="Times New Roman" w:hAnsi="Calibri" w:cs="Calibri"/>
                 <w:color w:val="000000"/>
               </w:rPr>
-              <w:t>BANK_SYS_SRS_Reg_R027</w:t>
+              <w:t>BANK_SYS_SRS_Reg_R030</w:t>
             </w:r>
           </w:p>
         </w:tc>
@@ -7808,14 +8236,7 @@
                 <w:rFonts w:ascii="Calibri" w:eastAsia="Times New Roman" w:hAnsi="Calibri" w:cs="Calibri"/>
                 <w:color w:val="000000"/>
               </w:rPr>
-              <w:t>Registration form must contain</w:t>
-            </w:r>
-            <w:r>
-              <w:rPr>
-                <w:rFonts w:ascii="Calibri" w:eastAsia="Times New Roman" w:hAnsi="Calibri" w:cs="Calibri"/>
-                <w:color w:val="000000"/>
-              </w:rPr>
-              <w:t xml:space="preserve"> login in the form of hyper link.</w:t>
+              <w:t>If customer press on close icon in any pop up message customer shall remain in the same page.</w:t>
             </w:r>
           </w:p>
         </w:tc>
@@ -7877,20 +8298,10 @@
               <w:rPr>
                 <w:rFonts w:ascii="Calibri" w:eastAsia="Times New Roman" w:hAnsi="Calibri" w:cs="Calibri"/>
               </w:rPr>
-              <w:t>BANK_SYS_SIQ_Q</w:t>
-            </w:r>
-            <w:r>
-              <w:rPr>
-                <w:rFonts w:ascii="Calibri" w:eastAsia="Times New Roman" w:hAnsi="Calibri" w:cs="Calibri"/>
-              </w:rPr>
-              <w:t>4</w:t>
-            </w:r>
-            <w:r>
-              <w:rPr>
-                <w:rFonts w:ascii="Calibri" w:eastAsia="Times New Roman" w:hAnsi="Calibri" w:cs="Calibri"/>
-              </w:rPr>
-              <w:t>9</w:t>
-            </w:r>
+              <w:t>BANK_SYS_SIQ_Q57</w:t>
+            </w:r>
+            <w:bookmarkStart w:id="16" w:name="_GoBack"/>
+            <w:bookmarkEnd w:id="16"/>
           </w:p>
         </w:tc>
       </w:tr>
@@ -7912,7 +8323,7 @@
           <w:szCs w:val="26"/>
         </w:rPr>
       </w:pPr>
-      <w:bookmarkStart w:id="16" w:name="_Toc7696643"/>
+      <w:bookmarkStart w:id="17" w:name="_Toc7696643"/>
       <w:r>
         <w:rPr>
           <w:rFonts w:asciiTheme="minorHAnsi" w:eastAsia="Times New Roman" w:hAnsiTheme="minorHAnsi" w:cstheme="minorHAnsi"/>
@@ -7924,7 +8335,7 @@
         </w:rPr>
         <w:t>Login Form</w:t>
       </w:r>
-      <w:bookmarkEnd w:id="16"/>
+      <w:bookmarkEnd w:id="17"/>
     </w:p>
     <w:p>
       <w:pPr>
@@ -8551,6 +8962,7 @@
                 <w:rFonts w:ascii="Calibri" w:eastAsia="Times New Roman" w:hAnsi="Calibri" w:cs="Calibri"/>
                 <w:color w:val="000000"/>
               </w:rPr>
+              <w:lastRenderedPageBreak/>
               <w:t>BANK_SYS_SRS_Log_R004</w:t>
             </w:r>
           </w:p>
@@ -9073,7 +9485,6 @@
                 <w:rFonts w:ascii="Calibri" w:eastAsia="Times New Roman" w:hAnsi="Calibri" w:cs="Calibri"/>
                 <w:color w:val="000000"/>
               </w:rPr>
-              <w:lastRenderedPageBreak/>
               <w:t>BANK_SYS_SRS_Log_R008</w:t>
             </w:r>
           </w:p>
@@ -9644,9 +10055,9 @@
           <w:szCs w:val="26"/>
         </w:rPr>
       </w:pPr>
-      <w:bookmarkStart w:id="17" w:name="_Toc7619082"/>
-      <w:bookmarkStart w:id="18" w:name="_Toc7696644"/>
-      <w:bookmarkEnd w:id="17"/>
+      <w:bookmarkStart w:id="18" w:name="_Toc7619082"/>
+      <w:bookmarkStart w:id="19" w:name="_Toc7696644"/>
+      <w:bookmarkEnd w:id="18"/>
       <w:r>
         <w:rPr>
           <w:rFonts w:asciiTheme="minorHAnsi" w:eastAsia="Times New Roman" w:hAnsiTheme="minorHAnsi" w:cstheme="minorHAnsi"/>
@@ -9680,7 +10091,7 @@
         </w:rPr>
         <w:t>s</w:t>
       </w:r>
-      <w:bookmarkEnd w:id="18"/>
+      <w:bookmarkEnd w:id="19"/>
       <w:r>
         <w:rPr>
           <w:rFonts w:asciiTheme="minorHAnsi" w:eastAsia="Times New Roman" w:hAnsiTheme="minorHAnsi" w:cstheme="minorHAnsi"/>
@@ -9708,28 +10119,28 @@
       <w:pPr>
         <w:outlineLvl w:val="0"/>
       </w:pPr>
-      <w:bookmarkStart w:id="19" w:name="_Toc7574942"/>
-      <w:bookmarkStart w:id="20" w:name="_Toc7575075"/>
-      <w:bookmarkStart w:id="21" w:name="_Toc7575148"/>
-      <w:bookmarkStart w:id="22" w:name="_Toc7579135"/>
-      <w:bookmarkStart w:id="23" w:name="_Toc7629254"/>
-      <w:bookmarkStart w:id="24" w:name="_Toc7692813"/>
-      <w:bookmarkStart w:id="25" w:name="_Toc7696416"/>
-      <w:bookmarkStart w:id="26" w:name="_Toc7696645"/>
+      <w:bookmarkStart w:id="20" w:name="_Toc7574942"/>
+      <w:bookmarkStart w:id="21" w:name="_Toc7575075"/>
+      <w:bookmarkStart w:id="22" w:name="_Toc7575148"/>
+      <w:bookmarkStart w:id="23" w:name="_Toc7579135"/>
+      <w:bookmarkStart w:id="24" w:name="_Toc7629254"/>
+      <w:bookmarkStart w:id="25" w:name="_Toc7692813"/>
+      <w:bookmarkStart w:id="26" w:name="_Toc7696416"/>
+      <w:bookmarkStart w:id="27" w:name="_Toc7696645"/>
       <w:r>
         <w:t>The client should have a direct access to his/her different accounts where he can view a history of previous transactions</w:t>
       </w:r>
-      <w:bookmarkEnd w:id="19"/>
       <w:bookmarkEnd w:id="20"/>
       <w:bookmarkEnd w:id="21"/>
       <w:bookmarkEnd w:id="22"/>
+      <w:bookmarkEnd w:id="23"/>
       <w:r>
         <w:t>.</w:t>
       </w:r>
-      <w:bookmarkEnd w:id="23"/>
       <w:bookmarkEnd w:id="24"/>
       <w:bookmarkEnd w:id="25"/>
       <w:bookmarkEnd w:id="26"/>
+      <w:bookmarkEnd w:id="27"/>
     </w:p>
     <w:tbl>
       <w:tblPr>
@@ -9775,10 +10186,10 @@
                 <w:szCs w:val="26"/>
               </w:rPr>
             </w:pPr>
-            <w:bookmarkStart w:id="27" w:name="_Toc7574943"/>
-            <w:bookmarkStart w:id="28" w:name="_Toc7575076"/>
-            <w:bookmarkStart w:id="29" w:name="_Toc7575149"/>
-            <w:bookmarkStart w:id="30" w:name="_Toc7579136"/>
+            <w:bookmarkStart w:id="28" w:name="_Toc7574943"/>
+            <w:bookmarkStart w:id="29" w:name="_Toc7575076"/>
+            <w:bookmarkStart w:id="30" w:name="_Toc7575149"/>
+            <w:bookmarkStart w:id="31" w:name="_Toc7579136"/>
             <w:r>
               <w:rPr>
                 <w:rFonts w:ascii="Calibri" w:eastAsia="Times New Roman" w:hAnsi="Calibri" w:cs="Calibri" w:hint="eastAsia"/>
@@ -10553,6 +10964,13 @@
               </w:rPr>
               <w:t xml:space="preserve"> balance </w:t>
             </w:r>
+            <w:r>
+              <w:rPr>
+                <w:rFonts w:ascii="Calibri" w:eastAsia="Times New Roman" w:hAnsi="Calibri" w:cs="Calibri"/>
+                <w:color w:val="000000"/>
+              </w:rPr>
+              <w:t xml:space="preserve">&amp; account type </w:t>
+            </w:r>
           </w:p>
         </w:tc>
         <w:tc>
@@ -10824,6 +11242,7 @@
               <w:rPr>
                 <w:rFonts w:ascii="Calibri" w:eastAsia="Times New Roman" w:hAnsi="Calibri" w:cs="Calibri"/>
               </w:rPr>
+              <w:lastRenderedPageBreak/>
               <w:t>BANK_SYS_SRS_PT_R006</w:t>
             </w:r>
           </w:p>
@@ -11387,7 +11806,6 @@
               <w:rPr>
                 <w:rFonts w:ascii="Calibri" w:eastAsia="Times New Roman" w:hAnsi="Calibri" w:cs="Calibri"/>
               </w:rPr>
-              <w:lastRenderedPageBreak/>
               <w:t>BANK_SYS_SRS_PT_R009</w:t>
             </w:r>
           </w:p>
@@ -12976,6 +13394,7 @@
               <w:rPr>
                 <w:rFonts w:ascii="Calibri" w:eastAsia="Times New Roman" w:hAnsi="Calibri" w:cs="Calibri"/>
               </w:rPr>
+              <w:lastRenderedPageBreak/>
               <w:t>BANK_SYS_SRS_PT_R016</w:t>
             </w:r>
           </w:p>
@@ -13491,7 +13910,6 @@
               <w:rPr>
                 <w:rFonts w:ascii="Calibri" w:eastAsia="Times New Roman" w:hAnsi="Calibri" w:cs="Calibri"/>
               </w:rPr>
-              <w:lastRenderedPageBreak/>
               <w:t>BANK_SYS_SRS_PT_R019</w:t>
             </w:r>
           </w:p>
@@ -15630,6 +16048,7 @@
               <w:rPr>
                 <w:rFonts w:ascii="Calibri" w:eastAsia="Times New Roman" w:hAnsi="Calibri" w:cs="Calibri"/>
               </w:rPr>
+              <w:lastRenderedPageBreak/>
               <w:t>BANK_SYS_CR_003</w:t>
             </w:r>
           </w:p>
@@ -15720,6 +16139,7 @@
               <w:rPr>
                 <w:rFonts w:ascii="Calibri" w:eastAsia="Times New Roman" w:hAnsi="Calibri" w:cs="Calibri"/>
               </w:rPr>
+              <w:lastRenderedPageBreak/>
               <w:t>BANK_SYS_SRS_PT_R031</w:t>
             </w:r>
           </w:p>
@@ -16211,7 +16631,6 @@
               <w:rPr>
                 <w:rFonts w:ascii="Calibri" w:eastAsia="Times New Roman" w:hAnsi="Calibri" w:cs="Calibri"/>
               </w:rPr>
-              <w:lastRenderedPageBreak/>
               <w:t>BANK_SYS_SRS_PT_R034</w:t>
             </w:r>
           </w:p>
@@ -16342,6 +16761,793 @@
                 <w:rFonts w:ascii="Calibri" w:eastAsia="Times New Roman" w:hAnsi="Calibri" w:cs="Calibri"/>
               </w:rPr>
               <w:t>50</w:t>
+            </w:r>
+          </w:p>
+        </w:tc>
+        <w:tc>
+          <w:tcPr>
+            <w:tcW w:w="408" w:type="dxa"/>
+            <w:tcBorders>
+              <w:left w:val="nil"/>
+            </w:tcBorders>
+            <w:shd w:val="clear" w:color="auto" w:fill="auto"/>
+            <w:noWrap/>
+            <w:vAlign w:val="center"/>
+          </w:tcPr>
+          <w:p>
+            <w:pPr>
+              <w:spacing w:after="0" w:line="240" w:lineRule="auto"/>
+              <w:jc w:val="center"/>
+              <w:rPr>
+                <w:rFonts w:ascii="Calibri" w:eastAsia="Times New Roman" w:hAnsi="Calibri" w:cs="Calibri"/>
+              </w:rPr>
+            </w:pPr>
+          </w:p>
+        </w:tc>
+      </w:tr>
+      <w:tr>
+        <w:trPr>
+          <w:trHeight w:val="76"/>
+        </w:trPr>
+        <w:tc>
+          <w:tcPr>
+            <w:tcW w:w="2631" w:type="dxa"/>
+            <w:tcBorders>
+              <w:top w:val="single" w:sz="4" w:space="0" w:color="auto"/>
+              <w:left w:val="single" w:sz="4" w:space="0" w:color="auto"/>
+              <w:bottom w:val="single" w:sz="4" w:space="0" w:color="auto"/>
+              <w:right w:val="single" w:sz="4" w:space="0" w:color="auto"/>
+            </w:tcBorders>
+            <w:shd w:val="clear" w:color="auto" w:fill="auto"/>
+            <w:noWrap/>
+            <w:vAlign w:val="center"/>
+          </w:tcPr>
+          <w:p>
+            <w:pPr>
+              <w:spacing w:after="0" w:line="240" w:lineRule="auto"/>
+              <w:rPr>
+                <w:rFonts w:ascii="Calibri" w:eastAsia="Times New Roman" w:hAnsi="Calibri" w:cs="Calibri"/>
+              </w:rPr>
+            </w:pPr>
+            <w:r>
+              <w:rPr>
+                <w:rFonts w:ascii="Calibri" w:eastAsia="Times New Roman" w:hAnsi="Calibri" w:cs="Calibri"/>
+              </w:rPr>
+              <w:t>BANK_SYS_SRS_PT_R035</w:t>
+            </w:r>
+          </w:p>
+          <w:p>
+            <w:pPr>
+              <w:spacing w:after="0" w:line="240" w:lineRule="auto"/>
+              <w:rPr>
+                <w:rFonts w:ascii="Calibri" w:eastAsia="Times New Roman" w:hAnsi="Calibri" w:cs="Calibri"/>
+              </w:rPr>
+            </w:pPr>
+          </w:p>
+        </w:tc>
+        <w:tc>
+          <w:tcPr>
+            <w:tcW w:w="4174" w:type="dxa"/>
+            <w:tcBorders>
+              <w:top w:val="single" w:sz="4" w:space="0" w:color="auto"/>
+              <w:left w:val="nil"/>
+              <w:bottom w:val="single" w:sz="4" w:space="0" w:color="auto"/>
+              <w:right w:val="single" w:sz="4" w:space="0" w:color="auto"/>
+            </w:tcBorders>
+            <w:shd w:val="clear" w:color="auto" w:fill="auto"/>
+            <w:vAlign w:val="center"/>
+          </w:tcPr>
+          <w:p>
+            <w:pPr>
+              <w:spacing w:after="0" w:line="240" w:lineRule="auto"/>
+              <w:rPr>
+                <w:rFonts w:ascii="Calibri" w:eastAsia="Times New Roman" w:hAnsi="Calibri" w:cs="Calibri"/>
+                <w:color w:val="000000"/>
+              </w:rPr>
+            </w:pPr>
+            <w:r>
+              <w:rPr>
+                <w:rFonts w:ascii="Calibri" w:eastAsia="Times New Roman" w:hAnsi="Calibri" w:cs="Calibri"/>
+                <w:color w:val="000000"/>
+              </w:rPr>
+              <w:t>Customer shall be redirected to login page with empty fields if customer press on logout hyperlink</w:t>
+            </w:r>
+            <w:r>
+              <w:rPr>
+                <w:rFonts w:ascii="Calibri" w:eastAsia="Times New Roman" w:hAnsi="Calibri" w:cs="Calibri"/>
+                <w:color w:val="000000"/>
+              </w:rPr>
+              <w:t xml:space="preserve"> from his </w:t>
+            </w:r>
+            <w:r>
+              <w:rPr>
+                <w:rFonts w:ascii="Calibri" w:eastAsia="Times New Roman" w:hAnsi="Calibri" w:cs="Calibri"/>
+                <w:color w:val="000000"/>
+              </w:rPr>
+              <w:t>(</w:t>
+            </w:r>
+            <w:r>
+              <w:rPr>
+                <w:rFonts w:ascii="Calibri" w:eastAsia="Times New Roman" w:hAnsi="Calibri" w:cs="Calibri"/>
+                <w:color w:val="000000"/>
+              </w:rPr>
+              <w:t>accounts/ account</w:t>
+            </w:r>
+            <w:r>
+              <w:rPr>
+                <w:rFonts w:ascii="Calibri" w:eastAsia="Times New Roman" w:hAnsi="Calibri" w:cs="Calibri"/>
+                <w:color w:val="000000"/>
+              </w:rPr>
+              <w:t>/previous transaction/ listing</w:t>
+            </w:r>
+            <w:r>
+              <w:rPr>
+                <w:rFonts w:ascii="Calibri" w:eastAsia="Times New Roman" w:hAnsi="Calibri" w:cs="Calibri"/>
+                <w:color w:val="000000"/>
+              </w:rPr>
+              <w:t>)</w:t>
+            </w:r>
+            <w:r>
+              <w:rPr>
+                <w:rFonts w:ascii="Calibri" w:eastAsia="Times New Roman" w:hAnsi="Calibri" w:cs="Calibri"/>
+                <w:color w:val="000000"/>
+              </w:rPr>
+              <w:t xml:space="preserve"> page</w:t>
+            </w:r>
+            <w:r>
+              <w:rPr>
+                <w:rFonts w:ascii="Calibri" w:eastAsia="Times New Roman" w:hAnsi="Calibri" w:cs="Calibri"/>
+                <w:color w:val="000000"/>
+              </w:rPr>
+              <w:t>.</w:t>
+            </w:r>
+          </w:p>
+        </w:tc>
+        <w:tc>
+          <w:tcPr>
+            <w:tcW w:w="1944" w:type="dxa"/>
+            <w:tcBorders>
+              <w:top w:val="single" w:sz="4" w:space="0" w:color="auto"/>
+              <w:left w:val="nil"/>
+              <w:bottom w:val="single" w:sz="4" w:space="0" w:color="auto"/>
+              <w:right w:val="single" w:sz="4" w:space="0" w:color="auto"/>
+            </w:tcBorders>
+            <w:shd w:val="clear" w:color="auto" w:fill="auto"/>
+            <w:noWrap/>
+            <w:vAlign w:val="center"/>
+          </w:tcPr>
+          <w:p>
+            <w:pPr>
+              <w:spacing w:after="0" w:line="240" w:lineRule="auto"/>
+              <w:jc w:val="center"/>
+              <w:rPr>
+                <w:rFonts w:ascii="Calibri" w:eastAsia="Times New Roman" w:hAnsi="Calibri" w:cs="Calibri"/>
+              </w:rPr>
+            </w:pPr>
+            <w:r>
+              <w:rPr>
+                <w:rFonts w:ascii="Calibri" w:eastAsia="Times New Roman" w:hAnsi="Calibri" w:cs="Calibri"/>
+              </w:rPr>
+              <w:t>BANK_SYS_CR_003</w:t>
+            </w:r>
+          </w:p>
+        </w:tc>
+        <w:tc>
+          <w:tcPr>
+            <w:tcW w:w="2320" w:type="dxa"/>
+            <w:tcBorders>
+              <w:top w:val="single" w:sz="4" w:space="0" w:color="auto"/>
+              <w:left w:val="nil"/>
+              <w:bottom w:val="single" w:sz="4" w:space="0" w:color="auto"/>
+              <w:right w:val="single" w:sz="4" w:space="0" w:color="auto"/>
+            </w:tcBorders>
+            <w:shd w:val="clear" w:color="auto" w:fill="auto"/>
+            <w:noWrap/>
+            <w:vAlign w:val="center"/>
+          </w:tcPr>
+          <w:p>
+            <w:pPr>
+              <w:spacing w:after="0" w:line="240" w:lineRule="auto"/>
+              <w:jc w:val="center"/>
+              <w:rPr>
+                <w:rFonts w:ascii="Calibri" w:eastAsia="Times New Roman" w:hAnsi="Calibri" w:cs="Calibri"/>
+              </w:rPr>
+            </w:pPr>
+            <w:r>
+              <w:rPr>
+                <w:rFonts w:ascii="Calibri" w:eastAsia="Times New Roman" w:hAnsi="Calibri" w:cs="Calibri"/>
+              </w:rPr>
+              <w:t>BANK_SYS_SIQ_Q51</w:t>
+            </w:r>
+          </w:p>
+        </w:tc>
+        <w:tc>
+          <w:tcPr>
+            <w:tcW w:w="408" w:type="dxa"/>
+            <w:tcBorders>
+              <w:left w:val="nil"/>
+            </w:tcBorders>
+            <w:shd w:val="clear" w:color="auto" w:fill="auto"/>
+            <w:noWrap/>
+            <w:vAlign w:val="center"/>
+          </w:tcPr>
+          <w:p>
+            <w:pPr>
+              <w:spacing w:after="0" w:line="240" w:lineRule="auto"/>
+              <w:jc w:val="center"/>
+              <w:rPr>
+                <w:rFonts w:ascii="Calibri" w:eastAsia="Times New Roman" w:hAnsi="Calibri" w:cs="Calibri"/>
+              </w:rPr>
+            </w:pPr>
+          </w:p>
+        </w:tc>
+      </w:tr>
+      <w:tr>
+        <w:trPr>
+          <w:trHeight w:val="76"/>
+        </w:trPr>
+        <w:tc>
+          <w:tcPr>
+            <w:tcW w:w="2631" w:type="dxa"/>
+            <w:tcBorders>
+              <w:top w:val="single" w:sz="4" w:space="0" w:color="auto"/>
+              <w:left w:val="single" w:sz="4" w:space="0" w:color="auto"/>
+              <w:bottom w:val="single" w:sz="4" w:space="0" w:color="auto"/>
+              <w:right w:val="single" w:sz="4" w:space="0" w:color="auto"/>
+            </w:tcBorders>
+            <w:shd w:val="clear" w:color="auto" w:fill="auto"/>
+            <w:noWrap/>
+            <w:vAlign w:val="center"/>
+          </w:tcPr>
+          <w:p>
+            <w:pPr>
+              <w:spacing w:after="0" w:line="240" w:lineRule="auto"/>
+              <w:rPr>
+                <w:rFonts w:ascii="Calibri" w:eastAsia="Times New Roman" w:hAnsi="Calibri" w:cs="Calibri"/>
+              </w:rPr>
+            </w:pPr>
+            <w:r>
+              <w:rPr>
+                <w:rFonts w:ascii="Calibri" w:eastAsia="Times New Roman" w:hAnsi="Calibri" w:cs="Calibri"/>
+              </w:rPr>
+              <w:t>BANK_SYS_SRS_PT_R036</w:t>
+            </w:r>
+          </w:p>
+          <w:p>
+            <w:pPr>
+              <w:spacing w:after="0" w:line="240" w:lineRule="auto"/>
+              <w:rPr>
+                <w:rFonts w:ascii="Calibri" w:eastAsia="Times New Roman" w:hAnsi="Calibri" w:cs="Calibri"/>
+              </w:rPr>
+            </w:pPr>
+          </w:p>
+        </w:tc>
+        <w:tc>
+          <w:tcPr>
+            <w:tcW w:w="4174" w:type="dxa"/>
+            <w:tcBorders>
+              <w:top w:val="single" w:sz="4" w:space="0" w:color="auto"/>
+              <w:left w:val="nil"/>
+              <w:bottom w:val="single" w:sz="4" w:space="0" w:color="auto"/>
+              <w:right w:val="single" w:sz="4" w:space="0" w:color="auto"/>
+            </w:tcBorders>
+            <w:shd w:val="clear" w:color="auto" w:fill="auto"/>
+            <w:vAlign w:val="center"/>
+          </w:tcPr>
+          <w:p>
+            <w:pPr>
+              <w:spacing w:after="0" w:line="240" w:lineRule="auto"/>
+              <w:rPr>
+                <w:rFonts w:ascii="Calibri" w:eastAsia="Times New Roman" w:hAnsi="Calibri" w:cs="Calibri"/>
+                <w:color w:val="000000"/>
+              </w:rPr>
+            </w:pPr>
+            <w:r>
+              <w:rPr>
+                <w:rFonts w:ascii="Calibri" w:eastAsia="Times New Roman" w:hAnsi="Calibri" w:cs="Calibri"/>
+                <w:color w:val="000000"/>
+              </w:rPr>
+              <w:t>If customer press back from his account page, customer shall be redirected to his main/accounts page.</w:t>
+            </w:r>
+          </w:p>
+        </w:tc>
+        <w:tc>
+          <w:tcPr>
+            <w:tcW w:w="1944" w:type="dxa"/>
+            <w:tcBorders>
+              <w:top w:val="single" w:sz="4" w:space="0" w:color="auto"/>
+              <w:left w:val="nil"/>
+              <w:bottom w:val="single" w:sz="4" w:space="0" w:color="auto"/>
+              <w:right w:val="single" w:sz="4" w:space="0" w:color="auto"/>
+            </w:tcBorders>
+            <w:shd w:val="clear" w:color="auto" w:fill="auto"/>
+            <w:noWrap/>
+            <w:vAlign w:val="center"/>
+          </w:tcPr>
+          <w:p>
+            <w:pPr>
+              <w:spacing w:after="0" w:line="240" w:lineRule="auto"/>
+              <w:jc w:val="center"/>
+              <w:rPr>
+                <w:rFonts w:ascii="Calibri" w:eastAsia="Times New Roman" w:hAnsi="Calibri" w:cs="Calibri"/>
+              </w:rPr>
+            </w:pPr>
+            <w:r>
+              <w:rPr>
+                <w:rFonts w:ascii="Calibri" w:eastAsia="Times New Roman" w:hAnsi="Calibri" w:cs="Calibri"/>
+              </w:rPr>
+              <w:t>BANK_SYS_CR_003</w:t>
+            </w:r>
+          </w:p>
+        </w:tc>
+        <w:tc>
+          <w:tcPr>
+            <w:tcW w:w="2320" w:type="dxa"/>
+            <w:tcBorders>
+              <w:top w:val="single" w:sz="4" w:space="0" w:color="auto"/>
+              <w:left w:val="nil"/>
+              <w:bottom w:val="single" w:sz="4" w:space="0" w:color="auto"/>
+              <w:right w:val="single" w:sz="4" w:space="0" w:color="auto"/>
+            </w:tcBorders>
+            <w:shd w:val="clear" w:color="auto" w:fill="auto"/>
+            <w:noWrap/>
+            <w:vAlign w:val="center"/>
+          </w:tcPr>
+          <w:p>
+            <w:pPr>
+              <w:spacing w:after="0" w:line="240" w:lineRule="auto"/>
+              <w:jc w:val="center"/>
+              <w:rPr>
+                <w:rFonts w:ascii="Calibri" w:eastAsia="Times New Roman" w:hAnsi="Calibri" w:cs="Calibri"/>
+              </w:rPr>
+            </w:pPr>
+            <w:r>
+              <w:rPr>
+                <w:rFonts w:ascii="Calibri" w:eastAsia="Times New Roman" w:hAnsi="Calibri" w:cs="Calibri"/>
+              </w:rPr>
+              <w:t>BANK_SYS_SIQ_Q52</w:t>
+            </w:r>
+          </w:p>
+        </w:tc>
+        <w:tc>
+          <w:tcPr>
+            <w:tcW w:w="408" w:type="dxa"/>
+            <w:tcBorders>
+              <w:left w:val="nil"/>
+            </w:tcBorders>
+            <w:shd w:val="clear" w:color="auto" w:fill="auto"/>
+            <w:noWrap/>
+            <w:vAlign w:val="center"/>
+          </w:tcPr>
+          <w:p>
+            <w:pPr>
+              <w:spacing w:after="0" w:line="240" w:lineRule="auto"/>
+              <w:jc w:val="center"/>
+              <w:rPr>
+                <w:rFonts w:ascii="Calibri" w:eastAsia="Times New Roman" w:hAnsi="Calibri" w:cs="Calibri"/>
+              </w:rPr>
+            </w:pPr>
+          </w:p>
+        </w:tc>
+      </w:tr>
+      <w:tr>
+        <w:trPr>
+          <w:trHeight w:val="76"/>
+        </w:trPr>
+        <w:tc>
+          <w:tcPr>
+            <w:tcW w:w="2631" w:type="dxa"/>
+            <w:tcBorders>
+              <w:top w:val="single" w:sz="4" w:space="0" w:color="auto"/>
+              <w:left w:val="single" w:sz="4" w:space="0" w:color="auto"/>
+              <w:bottom w:val="single" w:sz="4" w:space="0" w:color="auto"/>
+              <w:right w:val="single" w:sz="4" w:space="0" w:color="auto"/>
+            </w:tcBorders>
+            <w:shd w:val="clear" w:color="auto" w:fill="auto"/>
+            <w:noWrap/>
+            <w:vAlign w:val="center"/>
+          </w:tcPr>
+          <w:p>
+            <w:pPr>
+              <w:spacing w:after="0" w:line="240" w:lineRule="auto"/>
+              <w:rPr>
+                <w:rFonts w:ascii="Calibri" w:eastAsia="Times New Roman" w:hAnsi="Calibri" w:cs="Calibri"/>
+              </w:rPr>
+            </w:pPr>
+            <w:r>
+              <w:rPr>
+                <w:rFonts w:ascii="Calibri" w:eastAsia="Times New Roman" w:hAnsi="Calibri" w:cs="Calibri"/>
+              </w:rPr>
+              <w:t>BANK_SYS_SRS_PT_R037</w:t>
+            </w:r>
+          </w:p>
+          <w:p>
+            <w:pPr>
+              <w:spacing w:after="0" w:line="240" w:lineRule="auto"/>
+              <w:rPr>
+                <w:rFonts w:ascii="Calibri" w:eastAsia="Times New Roman" w:hAnsi="Calibri" w:cs="Calibri"/>
+              </w:rPr>
+            </w:pPr>
+          </w:p>
+        </w:tc>
+        <w:tc>
+          <w:tcPr>
+            <w:tcW w:w="4174" w:type="dxa"/>
+            <w:tcBorders>
+              <w:top w:val="single" w:sz="4" w:space="0" w:color="auto"/>
+              <w:left w:val="nil"/>
+              <w:bottom w:val="single" w:sz="4" w:space="0" w:color="auto"/>
+              <w:right w:val="single" w:sz="4" w:space="0" w:color="auto"/>
+            </w:tcBorders>
+            <w:shd w:val="clear" w:color="auto" w:fill="auto"/>
+            <w:vAlign w:val="center"/>
+          </w:tcPr>
+          <w:p>
+            <w:pPr>
+              <w:spacing w:after="0" w:line="240" w:lineRule="auto"/>
+              <w:rPr>
+                <w:rFonts w:ascii="Calibri" w:eastAsia="Times New Roman" w:hAnsi="Calibri" w:cs="Calibri"/>
+                <w:color w:val="000000"/>
+              </w:rPr>
+            </w:pPr>
+            <w:r>
+              <w:rPr>
+                <w:rFonts w:ascii="Calibri" w:eastAsia="Times New Roman" w:hAnsi="Calibri" w:cs="Calibri"/>
+                <w:color w:val="000000"/>
+              </w:rPr>
+              <w:t>If customer press back from his listing page, customer shall be redirected to his previous transaction page.</w:t>
+            </w:r>
+          </w:p>
+        </w:tc>
+        <w:tc>
+          <w:tcPr>
+            <w:tcW w:w="1944" w:type="dxa"/>
+            <w:tcBorders>
+              <w:top w:val="single" w:sz="4" w:space="0" w:color="auto"/>
+              <w:left w:val="nil"/>
+              <w:bottom w:val="single" w:sz="4" w:space="0" w:color="auto"/>
+              <w:right w:val="single" w:sz="4" w:space="0" w:color="auto"/>
+            </w:tcBorders>
+            <w:shd w:val="clear" w:color="auto" w:fill="auto"/>
+            <w:noWrap/>
+            <w:vAlign w:val="center"/>
+          </w:tcPr>
+          <w:p>
+            <w:pPr>
+              <w:spacing w:after="0" w:line="240" w:lineRule="auto"/>
+              <w:jc w:val="center"/>
+              <w:rPr>
+                <w:rFonts w:ascii="Calibri" w:eastAsia="Times New Roman" w:hAnsi="Calibri" w:cs="Calibri"/>
+              </w:rPr>
+            </w:pPr>
+            <w:r>
+              <w:rPr>
+                <w:rFonts w:ascii="Calibri" w:eastAsia="Times New Roman" w:hAnsi="Calibri" w:cs="Calibri"/>
+              </w:rPr>
+              <w:t>BANK_SYS_CR_003</w:t>
+            </w:r>
+          </w:p>
+        </w:tc>
+        <w:tc>
+          <w:tcPr>
+            <w:tcW w:w="2320" w:type="dxa"/>
+            <w:tcBorders>
+              <w:top w:val="single" w:sz="4" w:space="0" w:color="auto"/>
+              <w:left w:val="nil"/>
+              <w:bottom w:val="single" w:sz="4" w:space="0" w:color="auto"/>
+              <w:right w:val="single" w:sz="4" w:space="0" w:color="auto"/>
+            </w:tcBorders>
+            <w:shd w:val="clear" w:color="auto" w:fill="auto"/>
+            <w:noWrap/>
+            <w:vAlign w:val="center"/>
+          </w:tcPr>
+          <w:p>
+            <w:pPr>
+              <w:spacing w:after="0" w:line="240" w:lineRule="auto"/>
+              <w:jc w:val="center"/>
+              <w:rPr>
+                <w:rFonts w:ascii="Calibri" w:eastAsia="Times New Roman" w:hAnsi="Calibri" w:cs="Calibri"/>
+              </w:rPr>
+            </w:pPr>
+            <w:r>
+              <w:rPr>
+                <w:rFonts w:ascii="Calibri" w:eastAsia="Times New Roman" w:hAnsi="Calibri" w:cs="Calibri"/>
+              </w:rPr>
+              <w:t>BANK_SYS_SIQ_Q53</w:t>
+            </w:r>
+          </w:p>
+        </w:tc>
+        <w:tc>
+          <w:tcPr>
+            <w:tcW w:w="408" w:type="dxa"/>
+            <w:tcBorders>
+              <w:left w:val="nil"/>
+            </w:tcBorders>
+            <w:shd w:val="clear" w:color="auto" w:fill="auto"/>
+            <w:noWrap/>
+            <w:vAlign w:val="center"/>
+          </w:tcPr>
+          <w:p>
+            <w:pPr>
+              <w:spacing w:after="0" w:line="240" w:lineRule="auto"/>
+              <w:jc w:val="center"/>
+              <w:rPr>
+                <w:rFonts w:ascii="Calibri" w:eastAsia="Times New Roman" w:hAnsi="Calibri" w:cs="Calibri"/>
+              </w:rPr>
+            </w:pPr>
+          </w:p>
+        </w:tc>
+      </w:tr>
+      <w:tr>
+        <w:trPr>
+          <w:trHeight w:val="76"/>
+        </w:trPr>
+        <w:tc>
+          <w:tcPr>
+            <w:tcW w:w="2631" w:type="dxa"/>
+            <w:tcBorders>
+              <w:top w:val="single" w:sz="4" w:space="0" w:color="auto"/>
+              <w:left w:val="single" w:sz="4" w:space="0" w:color="auto"/>
+              <w:bottom w:val="single" w:sz="4" w:space="0" w:color="auto"/>
+              <w:right w:val="single" w:sz="4" w:space="0" w:color="auto"/>
+            </w:tcBorders>
+            <w:shd w:val="clear" w:color="auto" w:fill="auto"/>
+            <w:noWrap/>
+            <w:vAlign w:val="center"/>
+          </w:tcPr>
+          <w:p>
+            <w:pPr>
+              <w:spacing w:after="0" w:line="240" w:lineRule="auto"/>
+              <w:rPr>
+                <w:rFonts w:ascii="Calibri" w:eastAsia="Times New Roman" w:hAnsi="Calibri" w:cs="Calibri"/>
+              </w:rPr>
+            </w:pPr>
+            <w:r>
+              <w:rPr>
+                <w:rFonts w:ascii="Calibri" w:eastAsia="Times New Roman" w:hAnsi="Calibri" w:cs="Calibri"/>
+              </w:rPr>
+              <w:t>BANK_SYS_SRS_PT_R038</w:t>
+            </w:r>
+          </w:p>
+        </w:tc>
+        <w:tc>
+          <w:tcPr>
+            <w:tcW w:w="4174" w:type="dxa"/>
+            <w:tcBorders>
+              <w:top w:val="single" w:sz="4" w:space="0" w:color="auto"/>
+              <w:left w:val="nil"/>
+              <w:bottom w:val="single" w:sz="4" w:space="0" w:color="auto"/>
+              <w:right w:val="single" w:sz="4" w:space="0" w:color="auto"/>
+            </w:tcBorders>
+            <w:shd w:val="clear" w:color="auto" w:fill="auto"/>
+            <w:vAlign w:val="center"/>
+          </w:tcPr>
+          <w:p>
+            <w:pPr>
+              <w:spacing w:after="0" w:line="240" w:lineRule="auto"/>
+              <w:rPr>
+                <w:rFonts w:ascii="Calibri" w:eastAsia="Times New Roman" w:hAnsi="Calibri" w:cs="Calibri"/>
+                <w:color w:val="000000"/>
+              </w:rPr>
+            </w:pPr>
+            <w:r>
+              <w:rPr>
+                <w:rFonts w:ascii="Calibri" w:eastAsia="Times New Roman" w:hAnsi="Calibri" w:cs="Calibri"/>
+                <w:color w:val="000000"/>
+              </w:rPr>
+              <w:t xml:space="preserve">If customer press back from his </w:t>
+            </w:r>
+            <w:r>
+              <w:rPr>
+                <w:rFonts w:ascii="Calibri" w:eastAsia="Times New Roman" w:hAnsi="Calibri" w:cs="Calibri"/>
+                <w:color w:val="000000"/>
+              </w:rPr>
+              <w:t>previous transaction</w:t>
+            </w:r>
+            <w:r>
+              <w:rPr>
+                <w:rFonts w:ascii="Calibri" w:eastAsia="Times New Roman" w:hAnsi="Calibri" w:cs="Calibri"/>
+                <w:color w:val="000000"/>
+              </w:rPr>
+              <w:t xml:space="preserve"> page, customer shall be redirected to his account page.</w:t>
+            </w:r>
+          </w:p>
+        </w:tc>
+        <w:tc>
+          <w:tcPr>
+            <w:tcW w:w="1944" w:type="dxa"/>
+            <w:tcBorders>
+              <w:top w:val="single" w:sz="4" w:space="0" w:color="auto"/>
+              <w:left w:val="nil"/>
+              <w:bottom w:val="single" w:sz="4" w:space="0" w:color="auto"/>
+              <w:right w:val="single" w:sz="4" w:space="0" w:color="auto"/>
+            </w:tcBorders>
+            <w:shd w:val="clear" w:color="auto" w:fill="auto"/>
+            <w:noWrap/>
+            <w:vAlign w:val="center"/>
+          </w:tcPr>
+          <w:p>
+            <w:pPr>
+              <w:spacing w:after="0" w:line="240" w:lineRule="auto"/>
+              <w:jc w:val="center"/>
+              <w:rPr>
+                <w:rFonts w:ascii="Calibri" w:eastAsia="Times New Roman" w:hAnsi="Calibri" w:cs="Calibri"/>
+              </w:rPr>
+            </w:pPr>
+            <w:r>
+              <w:rPr>
+                <w:rFonts w:ascii="Calibri" w:eastAsia="Times New Roman" w:hAnsi="Calibri" w:cs="Calibri"/>
+              </w:rPr>
+              <w:t>BANK_SYS_CR_003</w:t>
+            </w:r>
+          </w:p>
+        </w:tc>
+        <w:tc>
+          <w:tcPr>
+            <w:tcW w:w="2320" w:type="dxa"/>
+            <w:tcBorders>
+              <w:top w:val="single" w:sz="4" w:space="0" w:color="auto"/>
+              <w:left w:val="nil"/>
+              <w:bottom w:val="single" w:sz="4" w:space="0" w:color="auto"/>
+              <w:right w:val="single" w:sz="4" w:space="0" w:color="auto"/>
+            </w:tcBorders>
+            <w:shd w:val="clear" w:color="auto" w:fill="auto"/>
+            <w:noWrap/>
+            <w:vAlign w:val="center"/>
+          </w:tcPr>
+          <w:p>
+            <w:pPr>
+              <w:spacing w:after="0" w:line="240" w:lineRule="auto"/>
+              <w:jc w:val="center"/>
+              <w:rPr>
+                <w:rFonts w:ascii="Calibri" w:eastAsia="Times New Roman" w:hAnsi="Calibri" w:cs="Calibri"/>
+              </w:rPr>
+            </w:pPr>
+            <w:r>
+              <w:rPr>
+                <w:rFonts w:ascii="Calibri" w:eastAsia="Times New Roman" w:hAnsi="Calibri" w:cs="Calibri"/>
+              </w:rPr>
+              <w:t>BANK_SYS_SIQ_Q54</w:t>
+            </w:r>
+          </w:p>
+        </w:tc>
+        <w:tc>
+          <w:tcPr>
+            <w:tcW w:w="408" w:type="dxa"/>
+            <w:tcBorders>
+              <w:left w:val="nil"/>
+            </w:tcBorders>
+            <w:shd w:val="clear" w:color="auto" w:fill="auto"/>
+            <w:noWrap/>
+            <w:vAlign w:val="center"/>
+          </w:tcPr>
+          <w:p>
+            <w:pPr>
+              <w:spacing w:after="0" w:line="240" w:lineRule="auto"/>
+              <w:jc w:val="center"/>
+              <w:rPr>
+                <w:rFonts w:ascii="Calibri" w:eastAsia="Times New Roman" w:hAnsi="Calibri" w:cs="Calibri"/>
+              </w:rPr>
+            </w:pPr>
+          </w:p>
+        </w:tc>
+      </w:tr>
+      <w:tr>
+        <w:trPr>
+          <w:trHeight w:val="76"/>
+        </w:trPr>
+        <w:tc>
+          <w:tcPr>
+            <w:tcW w:w="2631" w:type="dxa"/>
+            <w:tcBorders>
+              <w:top w:val="single" w:sz="4" w:space="0" w:color="auto"/>
+              <w:left w:val="single" w:sz="4" w:space="0" w:color="auto"/>
+              <w:bottom w:val="single" w:sz="4" w:space="0" w:color="auto"/>
+              <w:right w:val="single" w:sz="4" w:space="0" w:color="auto"/>
+            </w:tcBorders>
+            <w:shd w:val="clear" w:color="auto" w:fill="auto"/>
+            <w:noWrap/>
+            <w:vAlign w:val="center"/>
+          </w:tcPr>
+          <w:p>
+            <w:pPr>
+              <w:spacing w:after="0" w:line="240" w:lineRule="auto"/>
+              <w:rPr>
+                <w:rFonts w:ascii="Calibri" w:eastAsia="Times New Roman" w:hAnsi="Calibri" w:cs="Calibri"/>
+              </w:rPr>
+            </w:pPr>
+            <w:r>
+              <w:rPr>
+                <w:rFonts w:ascii="Calibri" w:eastAsia="Times New Roman" w:hAnsi="Calibri" w:cs="Calibri"/>
+              </w:rPr>
+              <w:t>BANK_SYS_SRS_PT_R039</w:t>
+            </w:r>
+          </w:p>
+        </w:tc>
+        <w:tc>
+          <w:tcPr>
+            <w:tcW w:w="4174" w:type="dxa"/>
+            <w:tcBorders>
+              <w:top w:val="single" w:sz="4" w:space="0" w:color="auto"/>
+              <w:left w:val="nil"/>
+              <w:bottom w:val="single" w:sz="4" w:space="0" w:color="auto"/>
+              <w:right w:val="single" w:sz="4" w:space="0" w:color="auto"/>
+            </w:tcBorders>
+            <w:shd w:val="clear" w:color="auto" w:fill="auto"/>
+            <w:vAlign w:val="center"/>
+          </w:tcPr>
+          <w:p>
+            <w:pPr>
+              <w:spacing w:after="0" w:line="240" w:lineRule="auto"/>
+              <w:rPr>
+                <w:rFonts w:ascii="Calibri" w:eastAsia="Times New Roman" w:hAnsi="Calibri" w:cs="Calibri"/>
+                <w:color w:val="000000"/>
+              </w:rPr>
+            </w:pPr>
+            <w:r>
+              <w:rPr>
+                <w:rFonts w:ascii="Calibri" w:eastAsia="Times New Roman" w:hAnsi="Calibri" w:cs="Calibri"/>
+                <w:color w:val="000000"/>
+              </w:rPr>
+              <w:t>The listing page shall have scroll bar.</w:t>
+            </w:r>
+          </w:p>
+        </w:tc>
+        <w:tc>
+          <w:tcPr>
+            <w:tcW w:w="1944" w:type="dxa"/>
+            <w:tcBorders>
+              <w:top w:val="single" w:sz="4" w:space="0" w:color="auto"/>
+              <w:left w:val="nil"/>
+              <w:bottom w:val="single" w:sz="4" w:space="0" w:color="auto"/>
+              <w:right w:val="single" w:sz="4" w:space="0" w:color="auto"/>
+            </w:tcBorders>
+            <w:shd w:val="clear" w:color="auto" w:fill="auto"/>
+            <w:noWrap/>
+            <w:vAlign w:val="center"/>
+          </w:tcPr>
+          <w:p>
+            <w:pPr>
+              <w:spacing w:after="0" w:line="240" w:lineRule="auto"/>
+              <w:jc w:val="center"/>
+              <w:rPr>
+                <w:rFonts w:ascii="Calibri" w:eastAsia="Times New Roman" w:hAnsi="Calibri" w:cs="Calibri"/>
+              </w:rPr>
+            </w:pPr>
+            <w:r>
+              <w:rPr>
+                <w:rFonts w:ascii="Calibri" w:eastAsia="Times New Roman" w:hAnsi="Calibri" w:cs="Calibri"/>
+              </w:rPr>
+              <w:t>BANK_SYS_CR_003</w:t>
+            </w:r>
+          </w:p>
+        </w:tc>
+        <w:tc>
+          <w:tcPr>
+            <w:tcW w:w="2320" w:type="dxa"/>
+            <w:tcBorders>
+              <w:top w:val="single" w:sz="4" w:space="0" w:color="auto"/>
+              <w:left w:val="nil"/>
+              <w:bottom w:val="single" w:sz="4" w:space="0" w:color="auto"/>
+              <w:right w:val="single" w:sz="4" w:space="0" w:color="auto"/>
+            </w:tcBorders>
+            <w:shd w:val="clear" w:color="auto" w:fill="auto"/>
+            <w:noWrap/>
+            <w:vAlign w:val="center"/>
+          </w:tcPr>
+          <w:p>
+            <w:pPr>
+              <w:spacing w:after="0" w:line="240" w:lineRule="auto"/>
+              <w:jc w:val="center"/>
+              <w:rPr>
+                <w:rFonts w:ascii="Calibri" w:eastAsia="Times New Roman" w:hAnsi="Calibri" w:cs="Calibri"/>
+              </w:rPr>
+            </w:pPr>
+            <w:r>
+              <w:rPr>
+                <w:rFonts w:ascii="Calibri" w:eastAsia="Times New Roman" w:hAnsi="Calibri" w:cs="Calibri"/>
+              </w:rPr>
+              <w:t>BANK_SYS_SIQ_Q55</w:t>
             </w:r>
           </w:p>
         </w:tc>
@@ -16397,7 +17603,7 @@
           <w:szCs w:val="26"/>
         </w:rPr>
       </w:pPr>
-      <w:bookmarkStart w:id="31" w:name="_Toc7696646"/>
+      <w:bookmarkStart w:id="32" w:name="_Toc7696646"/>
       <w:r>
         <w:rPr>
           <w:rFonts w:asciiTheme="minorHAnsi" w:eastAsia="Times New Roman" w:hAnsiTheme="minorHAnsi" w:cstheme="minorHAnsi"/>
@@ -16409,7 +17615,7 @@
         </w:rPr>
         <w:t>Transaction</w:t>
       </w:r>
-      <w:bookmarkEnd w:id="31"/>
+      <w:bookmarkEnd w:id="32"/>
       <w:r>
         <w:rPr>
           <w:rFonts w:asciiTheme="minorHAnsi" w:eastAsia="Times New Roman" w:hAnsiTheme="minorHAnsi" w:cstheme="minorHAnsi"/>
@@ -16430,10 +17636,10 @@
       <w:r>
         <w:t>The client should have the ability to perform transaction either between his/her accounts or between him and external accounts.</w:t>
       </w:r>
-      <w:bookmarkEnd w:id="27"/>
       <w:bookmarkEnd w:id="28"/>
       <w:bookmarkEnd w:id="29"/>
       <w:bookmarkEnd w:id="30"/>
+      <w:bookmarkEnd w:id="31"/>
     </w:p>
     <w:tbl>
       <w:tblPr>
@@ -17330,6 +18536,7 @@
               <w:rPr>
                 <w:rFonts w:ascii="Calibri" w:eastAsia="Times New Roman" w:hAnsi="Calibri" w:cs="Calibri"/>
               </w:rPr>
+              <w:lastRenderedPageBreak/>
               <w:t>BANK_SYS_SRS_TR_R005</w:t>
             </w:r>
           </w:p>
@@ -18740,7 +19947,6 @@
               <w:rPr>
                 <w:rFonts w:ascii="Calibri" w:eastAsia="Times New Roman" w:hAnsi="Calibri" w:cs="Calibri"/>
               </w:rPr>
-              <w:lastRenderedPageBreak/>
               <w:t>BANK_SYS_SRS_TR_R012</w:t>
             </w:r>
           </w:p>
@@ -19977,6 +21183,7 @@
               <w:rPr>
                 <w:rFonts w:ascii="Calibri" w:eastAsia="Times New Roman" w:hAnsi="Calibri" w:cs="Calibri"/>
               </w:rPr>
+              <w:lastRenderedPageBreak/>
               <w:t>BANK_SYS_SRS_TR_R018</w:t>
             </w:r>
           </w:p>
@@ -21854,7 +23061,6 @@
               <w:rPr>
                 <w:rFonts w:ascii="Calibri" w:eastAsia="Times New Roman" w:hAnsi="Calibri" w:cs="Calibri"/>
               </w:rPr>
-              <w:lastRenderedPageBreak/>
               <w:t>BANK_SYS_SRS_TR_R029</w:t>
             </w:r>
           </w:p>
@@ -22960,7 +24166,7 @@
           <w:szCs w:val="26"/>
         </w:rPr>
       </w:pPr>
-      <w:bookmarkStart w:id="32" w:name="_Toc7696647"/>
+      <w:bookmarkStart w:id="33" w:name="_Toc7696647"/>
       <w:r>
         <w:rPr>
           <w:rFonts w:asciiTheme="minorHAnsi" w:eastAsia="Times New Roman" w:hAnsiTheme="minorHAnsi" w:cstheme="minorHAnsi"/>
@@ -22970,10 +24176,9 @@
           <w:sz w:val="26"/>
           <w:szCs w:val="26"/>
         </w:rPr>
+        <w:lastRenderedPageBreak/>
         <w:t>Types of User:</w:t>
       </w:r>
-      <w:bookmarkStart w:id="33" w:name="_GoBack"/>
-      <w:bookmarkEnd w:id="32"/>
       <w:bookmarkEnd w:id="33"/>
     </w:p>
     <w:p>
@@ -24287,7 +25492,6 @@
                 <w:rFonts w:ascii="Calibri" w:eastAsia="Times New Roman" w:hAnsi="Calibri" w:cs="Calibri"/>
                 <w:color w:val="000000"/>
               </w:rPr>
-              <w:lastRenderedPageBreak/>
               <w:t>BANK_SYS_SRS_Admin_R009</w:t>
             </w:r>
           </w:p>
@@ -24667,6 +25871,7 @@
           <w:iCs/>
           <w:szCs w:val="20"/>
         </w:rPr>
+        <w:lastRenderedPageBreak/>
         <w:t xml:space="preserve"> </w:t>
       </w:r>
       <w:bookmarkStart w:id="35" w:name="_Toc7696649"/>
@@ -26132,7 +27337,7 @@
           <w:rPr>
             <w:noProof/>
           </w:rPr>
-          <w:t>11</w:t>
+          <w:t>5</w:t>
         </w:r>
         <w:r>
           <w:rPr>
@@ -27463,7 +28668,6 @@
   <w:style w:type="character" w:default="1" w:styleId="DefaultParagraphFont">
     <w:name w:val="Default Paragraph Font"/>
     <w:uiPriority w:val="1"/>
-    <w:semiHidden/>
     <w:unhideWhenUsed/>
   </w:style>
   <w:style w:type="table" w:default="1" w:styleId="TableNormal">
@@ -28113,7 +29317,7 @@
 </file>
 
 <file path=customXml/itemProps1.xml><?xml version="1.0" encoding="utf-8"?>
-<ds:datastoreItem xmlns:ds="http://schemas.openxmlformats.org/officeDocument/2006/customXml" ds:itemID="{DC8870E3-484D-4A1A-89D6-13E5F3AD8969}">
+<ds:datastoreItem xmlns:ds="http://schemas.openxmlformats.org/officeDocument/2006/customXml" ds:itemID="{EDDF5591-6E37-4264-B096-6DD909ECD20F}">
   <ds:schemaRefs>
     <ds:schemaRef ds:uri="http://schemas.openxmlformats.org/officeDocument/2006/bibliography"/>
   </ds:schemaRefs>

</xml_diff>

<commit_message>
update TCs for registeration and main/ account page and adding some testcases for previoustransaction module
</commit_message>
<xml_diff>
--- a/Requirements/Software Requirements Specifications.docx
+++ b/Requirements/Software Requirements Specifications.docx
@@ -6039,7 +6039,21 @@
                 <w:rFonts w:ascii="Calibri" w:eastAsia="Times New Roman" w:hAnsi="Calibri" w:cs="Calibri"/>
                 <w:color w:val="000000"/>
               </w:rPr>
-              <w:t>After the user click on Register button, the user will be redirect to the verification page.</w:t>
+              <w:t>After the user</w:t>
+            </w:r>
+            <w:r>
+              <w:rPr>
+                <w:rFonts w:ascii="Calibri" w:eastAsia="Times New Roman" w:hAnsi="Calibri" w:cs="Calibri"/>
+                <w:color w:val="000000"/>
+              </w:rPr>
+              <w:t>/admin</w:t>
+            </w:r>
+            <w:r>
+              <w:rPr>
+                <w:rFonts w:ascii="Calibri" w:eastAsia="Times New Roman" w:hAnsi="Calibri" w:cs="Calibri"/>
+                <w:color w:val="000000"/>
+              </w:rPr>
+              <w:t xml:space="preserve"> click on Register button, the user will be redirect to the verification page.</w:t>
             </w:r>
           </w:p>
         </w:tc>
@@ -6563,7 +6577,21 @@
                 <w:rFonts w:ascii="Calibri" w:eastAsia="Times New Roman" w:hAnsi="Calibri" w:cs="Calibri"/>
                 <w:color w:val="000000"/>
               </w:rPr>
-              <w:t xml:space="preserve">After clicking on confirmation button and with valid data the user will be redirect to home page </w:t>
+              <w:t>After clicking on confirmation button and with valid data the user</w:t>
+            </w:r>
+            <w:r>
+              <w:rPr>
+                <w:rFonts w:ascii="Calibri" w:eastAsia="Times New Roman" w:hAnsi="Calibri" w:cs="Calibri"/>
+                <w:color w:val="000000"/>
+              </w:rPr>
+              <w:t>/admin</w:t>
+            </w:r>
+            <w:r>
+              <w:rPr>
+                <w:rFonts w:ascii="Calibri" w:eastAsia="Times New Roman" w:hAnsi="Calibri" w:cs="Calibri"/>
+                <w:color w:val="000000"/>
+              </w:rPr>
+              <w:t xml:space="preserve"> will be redirect to home page </w:t>
             </w:r>
           </w:p>
         </w:tc>
@@ -7760,6 +7788,406 @@
             <w:tcBorders>
               <w:top w:val="single" w:sz="4" w:space="0" w:color="auto"/>
               <w:left w:val="single" w:sz="8" w:space="0" w:color="auto"/>
+              <w:bottom w:val="single" w:sz="4" w:space="0" w:color="auto"/>
+              <w:right w:val="single" w:sz="8" w:space="0" w:color="auto"/>
+            </w:tcBorders>
+            <w:shd w:val="clear" w:color="auto" w:fill="auto"/>
+            <w:vAlign w:val="center"/>
+          </w:tcPr>
+          <w:p>
+            <w:pPr>
+              <w:spacing w:after="0" w:line="240" w:lineRule="auto"/>
+              <w:rPr>
+                <w:rFonts w:ascii="Calibri" w:eastAsia="Times New Roman" w:hAnsi="Calibri" w:cs="Calibri"/>
+                <w:color w:val="000000"/>
+              </w:rPr>
+            </w:pPr>
+            <w:r>
+              <w:rPr>
+                <w:rFonts w:ascii="Calibri" w:eastAsia="Times New Roman" w:hAnsi="Calibri" w:cs="Calibri"/>
+                <w:color w:val="000000"/>
+              </w:rPr>
+              <w:t>BANK_SYS_SRS_Reg_R027</w:t>
+            </w:r>
+          </w:p>
+        </w:tc>
+        <w:tc>
+          <w:tcPr>
+            <w:tcW w:w="4104" w:type="dxa"/>
+            <w:tcBorders>
+              <w:top w:val="single" w:sz="4" w:space="0" w:color="auto"/>
+              <w:left w:val="nil"/>
+              <w:bottom w:val="single" w:sz="4" w:space="0" w:color="auto"/>
+              <w:right w:val="single" w:sz="8" w:space="0" w:color="auto"/>
+            </w:tcBorders>
+            <w:shd w:val="clear" w:color="auto" w:fill="auto"/>
+            <w:vAlign w:val="center"/>
+          </w:tcPr>
+          <w:p>
+            <w:pPr>
+              <w:spacing w:after="0" w:line="240" w:lineRule="auto"/>
+              <w:rPr>
+                <w:rFonts w:ascii="Calibri" w:eastAsia="Times New Roman" w:hAnsi="Calibri" w:cs="Calibri"/>
+                <w:color w:val="000000"/>
+              </w:rPr>
+            </w:pPr>
+            <w:r>
+              <w:rPr>
+                <w:rFonts w:ascii="Calibri" w:eastAsia="Times New Roman" w:hAnsi="Calibri" w:cs="Calibri"/>
+                <w:color w:val="000000"/>
+              </w:rPr>
+              <w:t>Registration form must contain</w:t>
+            </w:r>
+            <w:r>
+              <w:rPr>
+                <w:rFonts w:ascii="Calibri" w:eastAsia="Times New Roman" w:hAnsi="Calibri" w:cs="Calibri"/>
+                <w:color w:val="000000"/>
+              </w:rPr>
+              <w:t xml:space="preserve"> login in the form of hyper link.</w:t>
+            </w:r>
+          </w:p>
+        </w:tc>
+        <w:tc>
+          <w:tcPr>
+            <w:tcW w:w="1929" w:type="dxa"/>
+            <w:tcBorders>
+              <w:top w:val="single" w:sz="4" w:space="0" w:color="auto"/>
+              <w:left w:val="nil"/>
+              <w:bottom w:val="single" w:sz="4" w:space="0" w:color="auto"/>
+              <w:right w:val="single" w:sz="8" w:space="0" w:color="auto"/>
+            </w:tcBorders>
+            <w:shd w:val="clear" w:color="auto" w:fill="auto"/>
+            <w:vAlign w:val="center"/>
+          </w:tcPr>
+          <w:p>
+            <w:pPr>
+              <w:spacing w:after="0" w:line="240" w:lineRule="auto"/>
+              <w:jc w:val="center"/>
+              <w:rPr>
+                <w:rFonts w:ascii="Calibri" w:eastAsia="Times New Roman" w:hAnsi="Calibri" w:cs="Calibri"/>
+              </w:rPr>
+            </w:pPr>
+            <w:r>
+              <w:rPr>
+                <w:rFonts w:ascii="Calibri" w:eastAsia="Times New Roman" w:hAnsi="Calibri" w:cs="Calibri"/>
+              </w:rPr>
+              <w:t>BANK_SYS_CR_00</w:t>
+            </w:r>
+            <w:r>
+              <w:rPr>
+                <w:rFonts w:ascii="Calibri" w:eastAsia="Times New Roman" w:hAnsi="Calibri" w:cs="Calibri"/>
+              </w:rPr>
+              <w:t>1</w:t>
+            </w:r>
+          </w:p>
+        </w:tc>
+        <w:tc>
+          <w:tcPr>
+            <w:tcW w:w="2337" w:type="dxa"/>
+            <w:tcBorders>
+              <w:top w:val="single" w:sz="4" w:space="0" w:color="auto"/>
+              <w:left w:val="nil"/>
+              <w:bottom w:val="single" w:sz="4" w:space="0" w:color="auto"/>
+              <w:right w:val="single" w:sz="8" w:space="0" w:color="auto"/>
+            </w:tcBorders>
+            <w:shd w:val="clear" w:color="auto" w:fill="auto"/>
+            <w:vAlign w:val="center"/>
+          </w:tcPr>
+          <w:p>
+            <w:pPr>
+              <w:spacing w:after="0" w:line="240" w:lineRule="auto"/>
+              <w:jc w:val="center"/>
+              <w:rPr>
+                <w:rFonts w:ascii="Calibri" w:eastAsia="Times New Roman" w:hAnsi="Calibri" w:cs="Calibri"/>
+              </w:rPr>
+            </w:pPr>
+            <w:r>
+              <w:rPr>
+                <w:rFonts w:ascii="Calibri" w:eastAsia="Times New Roman" w:hAnsi="Calibri" w:cs="Calibri"/>
+              </w:rPr>
+              <w:t>BANK_SYS_SIQ_Q</w:t>
+            </w:r>
+            <w:r>
+              <w:rPr>
+                <w:rFonts w:ascii="Calibri" w:eastAsia="Times New Roman" w:hAnsi="Calibri" w:cs="Calibri"/>
+              </w:rPr>
+              <w:t>4</w:t>
+            </w:r>
+            <w:r>
+              <w:rPr>
+                <w:rFonts w:ascii="Calibri" w:eastAsia="Times New Roman" w:hAnsi="Calibri" w:cs="Calibri"/>
+              </w:rPr>
+              <w:t>9</w:t>
+            </w:r>
+          </w:p>
+        </w:tc>
+      </w:tr>
+      <w:tr>
+        <w:trPr>
+          <w:trHeight w:val="615"/>
+        </w:trPr>
+        <w:tc>
+          <w:tcPr>
+            <w:tcW w:w="2610" w:type="dxa"/>
+            <w:tcBorders>
+              <w:top w:val="single" w:sz="4" w:space="0" w:color="auto"/>
+              <w:left w:val="single" w:sz="8" w:space="0" w:color="auto"/>
+              <w:bottom w:val="single" w:sz="4" w:space="0" w:color="auto"/>
+              <w:right w:val="single" w:sz="8" w:space="0" w:color="auto"/>
+            </w:tcBorders>
+            <w:shd w:val="clear" w:color="auto" w:fill="auto"/>
+            <w:vAlign w:val="center"/>
+          </w:tcPr>
+          <w:p>
+            <w:pPr>
+              <w:spacing w:after="0" w:line="240" w:lineRule="auto"/>
+              <w:rPr>
+                <w:rFonts w:ascii="Calibri" w:eastAsia="Times New Roman" w:hAnsi="Calibri" w:cs="Calibri"/>
+                <w:color w:val="000000"/>
+              </w:rPr>
+            </w:pPr>
+            <w:r>
+              <w:rPr>
+                <w:rFonts w:ascii="Calibri" w:eastAsia="Times New Roman" w:hAnsi="Calibri" w:cs="Calibri"/>
+                <w:color w:val="000000"/>
+              </w:rPr>
+              <w:t>BANK_SYS_SRS_Reg_R028</w:t>
+            </w:r>
+          </w:p>
+        </w:tc>
+        <w:tc>
+          <w:tcPr>
+            <w:tcW w:w="4104" w:type="dxa"/>
+            <w:tcBorders>
+              <w:top w:val="single" w:sz="4" w:space="0" w:color="auto"/>
+              <w:left w:val="nil"/>
+              <w:bottom w:val="single" w:sz="4" w:space="0" w:color="auto"/>
+              <w:right w:val="single" w:sz="8" w:space="0" w:color="auto"/>
+            </w:tcBorders>
+            <w:shd w:val="clear" w:color="auto" w:fill="auto"/>
+            <w:vAlign w:val="center"/>
+          </w:tcPr>
+          <w:p>
+            <w:pPr>
+              <w:spacing w:after="0" w:line="240" w:lineRule="auto"/>
+              <w:rPr>
+                <w:rFonts w:ascii="Calibri" w:eastAsia="Times New Roman" w:hAnsi="Calibri" w:cs="Calibri"/>
+                <w:color w:val="000000"/>
+              </w:rPr>
+            </w:pPr>
+            <w:r>
+              <w:rPr>
+                <w:rFonts w:ascii="Calibri" w:eastAsia="Times New Roman" w:hAnsi="Calibri" w:cs="Calibri"/>
+                <w:color w:val="000000"/>
+              </w:rPr>
+              <w:t>If customer click on the login hyper link, customer shall be redirected to login page.</w:t>
+            </w:r>
+          </w:p>
+        </w:tc>
+        <w:tc>
+          <w:tcPr>
+            <w:tcW w:w="1929" w:type="dxa"/>
+            <w:tcBorders>
+              <w:top w:val="single" w:sz="4" w:space="0" w:color="auto"/>
+              <w:left w:val="nil"/>
+              <w:bottom w:val="single" w:sz="4" w:space="0" w:color="auto"/>
+              <w:right w:val="single" w:sz="8" w:space="0" w:color="auto"/>
+            </w:tcBorders>
+            <w:shd w:val="clear" w:color="auto" w:fill="auto"/>
+            <w:vAlign w:val="center"/>
+          </w:tcPr>
+          <w:p>
+            <w:pPr>
+              <w:spacing w:after="0" w:line="240" w:lineRule="auto"/>
+              <w:jc w:val="center"/>
+              <w:rPr>
+                <w:rFonts w:ascii="Calibri" w:eastAsia="Times New Roman" w:hAnsi="Calibri" w:cs="Calibri"/>
+              </w:rPr>
+            </w:pPr>
+            <w:r>
+              <w:rPr>
+                <w:rFonts w:ascii="Calibri" w:eastAsia="Times New Roman" w:hAnsi="Calibri" w:cs="Calibri"/>
+              </w:rPr>
+              <w:t>BANK_SYS_CR_00</w:t>
+            </w:r>
+            <w:r>
+              <w:rPr>
+                <w:rFonts w:ascii="Calibri" w:eastAsia="Times New Roman" w:hAnsi="Calibri" w:cs="Calibri"/>
+              </w:rPr>
+              <w:t>1</w:t>
+            </w:r>
+          </w:p>
+        </w:tc>
+        <w:tc>
+          <w:tcPr>
+            <w:tcW w:w="2337" w:type="dxa"/>
+            <w:tcBorders>
+              <w:top w:val="single" w:sz="4" w:space="0" w:color="auto"/>
+              <w:left w:val="nil"/>
+              <w:bottom w:val="single" w:sz="4" w:space="0" w:color="auto"/>
+              <w:right w:val="single" w:sz="8" w:space="0" w:color="auto"/>
+            </w:tcBorders>
+            <w:shd w:val="clear" w:color="auto" w:fill="auto"/>
+            <w:vAlign w:val="center"/>
+          </w:tcPr>
+          <w:p>
+            <w:pPr>
+              <w:spacing w:after="0" w:line="240" w:lineRule="auto"/>
+              <w:jc w:val="center"/>
+              <w:rPr>
+                <w:rFonts w:ascii="Calibri" w:eastAsia="Times New Roman" w:hAnsi="Calibri" w:cs="Calibri"/>
+              </w:rPr>
+            </w:pPr>
+            <w:r>
+              <w:rPr>
+                <w:rFonts w:ascii="Calibri" w:eastAsia="Times New Roman" w:hAnsi="Calibri" w:cs="Calibri"/>
+              </w:rPr>
+              <w:t>BANK_SYS_SIQ_Q</w:t>
+            </w:r>
+            <w:r>
+              <w:rPr>
+                <w:rFonts w:ascii="Calibri" w:eastAsia="Times New Roman" w:hAnsi="Calibri" w:cs="Calibri"/>
+              </w:rPr>
+              <w:t>56</w:t>
+            </w:r>
+          </w:p>
+        </w:tc>
+      </w:tr>
+      <w:tr>
+        <w:trPr>
+          <w:trHeight w:val="615"/>
+        </w:trPr>
+        <w:tc>
+          <w:tcPr>
+            <w:tcW w:w="2610" w:type="dxa"/>
+            <w:tcBorders>
+              <w:top w:val="single" w:sz="4" w:space="0" w:color="auto"/>
+              <w:left w:val="single" w:sz="8" w:space="0" w:color="auto"/>
+              <w:bottom w:val="single" w:sz="4" w:space="0" w:color="auto"/>
+              <w:right w:val="single" w:sz="8" w:space="0" w:color="auto"/>
+            </w:tcBorders>
+            <w:shd w:val="clear" w:color="auto" w:fill="auto"/>
+            <w:vAlign w:val="center"/>
+          </w:tcPr>
+          <w:p>
+            <w:pPr>
+              <w:spacing w:after="0" w:line="240" w:lineRule="auto"/>
+              <w:rPr>
+                <w:rFonts w:ascii="Calibri" w:eastAsia="Times New Roman" w:hAnsi="Calibri" w:cs="Calibri"/>
+                <w:color w:val="000000"/>
+              </w:rPr>
+            </w:pPr>
+            <w:r>
+              <w:rPr>
+                <w:rFonts w:ascii="Calibri" w:eastAsia="Times New Roman" w:hAnsi="Calibri" w:cs="Calibri"/>
+                <w:color w:val="000000"/>
+              </w:rPr>
+              <w:t>BANK_SYS_SRS_Reg_R029</w:t>
+            </w:r>
+          </w:p>
+        </w:tc>
+        <w:tc>
+          <w:tcPr>
+            <w:tcW w:w="4104" w:type="dxa"/>
+            <w:tcBorders>
+              <w:top w:val="single" w:sz="4" w:space="0" w:color="auto"/>
+              <w:left w:val="nil"/>
+              <w:bottom w:val="single" w:sz="4" w:space="0" w:color="auto"/>
+              <w:right w:val="single" w:sz="8" w:space="0" w:color="auto"/>
+            </w:tcBorders>
+            <w:shd w:val="clear" w:color="auto" w:fill="auto"/>
+            <w:vAlign w:val="center"/>
+          </w:tcPr>
+          <w:p>
+            <w:pPr>
+              <w:spacing w:after="0" w:line="240" w:lineRule="auto"/>
+              <w:rPr>
+                <w:rFonts w:ascii="Calibri" w:eastAsia="Times New Roman" w:hAnsi="Calibri" w:cs="Calibri"/>
+                <w:color w:val="000000"/>
+              </w:rPr>
+            </w:pPr>
+            <w:r>
+              <w:rPr>
+                <w:rFonts w:ascii="Calibri" w:eastAsia="Times New Roman" w:hAnsi="Calibri" w:cs="Calibri"/>
+                <w:color w:val="000000"/>
+              </w:rPr>
+              <w:t>If customer press on ok button in any pop up message customer shall remain in the same page.</w:t>
+            </w:r>
+          </w:p>
+        </w:tc>
+        <w:tc>
+          <w:tcPr>
+            <w:tcW w:w="1929" w:type="dxa"/>
+            <w:tcBorders>
+              <w:top w:val="single" w:sz="4" w:space="0" w:color="auto"/>
+              <w:left w:val="nil"/>
+              <w:bottom w:val="single" w:sz="4" w:space="0" w:color="auto"/>
+              <w:right w:val="single" w:sz="8" w:space="0" w:color="auto"/>
+            </w:tcBorders>
+            <w:shd w:val="clear" w:color="auto" w:fill="auto"/>
+            <w:vAlign w:val="center"/>
+          </w:tcPr>
+          <w:p>
+            <w:pPr>
+              <w:spacing w:after="0" w:line="240" w:lineRule="auto"/>
+              <w:jc w:val="center"/>
+              <w:rPr>
+                <w:rFonts w:ascii="Calibri" w:eastAsia="Times New Roman" w:hAnsi="Calibri" w:cs="Calibri"/>
+              </w:rPr>
+            </w:pPr>
+            <w:r>
+              <w:rPr>
+                <w:rFonts w:ascii="Calibri" w:eastAsia="Times New Roman" w:hAnsi="Calibri" w:cs="Calibri"/>
+              </w:rPr>
+              <w:t>BANK_SYS_CR_00</w:t>
+            </w:r>
+            <w:r>
+              <w:rPr>
+                <w:rFonts w:ascii="Calibri" w:eastAsia="Times New Roman" w:hAnsi="Calibri" w:cs="Calibri"/>
+              </w:rPr>
+              <w:t>1</w:t>
+            </w:r>
+          </w:p>
+        </w:tc>
+        <w:tc>
+          <w:tcPr>
+            <w:tcW w:w="2337" w:type="dxa"/>
+            <w:tcBorders>
+              <w:top w:val="single" w:sz="4" w:space="0" w:color="auto"/>
+              <w:left w:val="nil"/>
+              <w:bottom w:val="single" w:sz="4" w:space="0" w:color="auto"/>
+              <w:right w:val="single" w:sz="8" w:space="0" w:color="auto"/>
+            </w:tcBorders>
+            <w:shd w:val="clear" w:color="auto" w:fill="auto"/>
+            <w:vAlign w:val="center"/>
+          </w:tcPr>
+          <w:p>
+            <w:pPr>
+              <w:spacing w:after="0" w:line="240" w:lineRule="auto"/>
+              <w:jc w:val="center"/>
+              <w:rPr>
+                <w:rFonts w:ascii="Calibri" w:eastAsia="Times New Roman" w:hAnsi="Calibri" w:cs="Calibri"/>
+              </w:rPr>
+            </w:pPr>
+            <w:r>
+              <w:rPr>
+                <w:rFonts w:ascii="Calibri" w:eastAsia="Times New Roman" w:hAnsi="Calibri" w:cs="Calibri"/>
+              </w:rPr>
+              <w:t>BANK_SYS_SIQ_Q56</w:t>
+            </w:r>
+          </w:p>
+        </w:tc>
+      </w:tr>
+      <w:tr>
+        <w:trPr>
+          <w:trHeight w:val="615"/>
+        </w:trPr>
+        <w:tc>
+          <w:tcPr>
+            <w:tcW w:w="2610" w:type="dxa"/>
+            <w:tcBorders>
+              <w:top w:val="single" w:sz="4" w:space="0" w:color="auto"/>
+              <w:left w:val="single" w:sz="8" w:space="0" w:color="auto"/>
               <w:bottom w:val="single" w:sz="8" w:space="0" w:color="auto"/>
               <w:right w:val="single" w:sz="8" w:space="0" w:color="auto"/>
             </w:tcBorders>
@@ -7779,7 +8207,7 @@
                 <w:rFonts w:ascii="Calibri" w:eastAsia="Times New Roman" w:hAnsi="Calibri" w:cs="Calibri"/>
                 <w:color w:val="000000"/>
               </w:rPr>
-              <w:t>BANK_SYS_SRS_Reg_R027</w:t>
+              <w:t>BANK_SYS_SRS_Reg_R030</w:t>
             </w:r>
           </w:p>
         </w:tc>
@@ -7808,14 +8236,7 @@
                 <w:rFonts w:ascii="Calibri" w:eastAsia="Times New Roman" w:hAnsi="Calibri" w:cs="Calibri"/>
                 <w:color w:val="000000"/>
               </w:rPr>
-              <w:t>Registration form must contain</w:t>
-            </w:r>
-            <w:r>
-              <w:rPr>
-                <w:rFonts w:ascii="Calibri" w:eastAsia="Times New Roman" w:hAnsi="Calibri" w:cs="Calibri"/>
-                <w:color w:val="000000"/>
-              </w:rPr>
-              <w:t xml:space="preserve"> login in the form of hyper link.</w:t>
+              <w:t>If customer press on close icon in any pop up message customer shall remain in the same page.</w:t>
             </w:r>
           </w:p>
         </w:tc>
@@ -7877,20 +8298,10 @@
               <w:rPr>
                 <w:rFonts w:ascii="Calibri" w:eastAsia="Times New Roman" w:hAnsi="Calibri" w:cs="Calibri"/>
               </w:rPr>
-              <w:t>BANK_SYS_SIQ_Q</w:t>
-            </w:r>
-            <w:r>
-              <w:rPr>
-                <w:rFonts w:ascii="Calibri" w:eastAsia="Times New Roman" w:hAnsi="Calibri" w:cs="Calibri"/>
-              </w:rPr>
-              <w:t>4</w:t>
-            </w:r>
-            <w:r>
-              <w:rPr>
-                <w:rFonts w:ascii="Calibri" w:eastAsia="Times New Roman" w:hAnsi="Calibri" w:cs="Calibri"/>
-              </w:rPr>
-              <w:t>9</w:t>
-            </w:r>
+              <w:t>BANK_SYS_SIQ_Q57</w:t>
+            </w:r>
+            <w:bookmarkStart w:id="16" w:name="_GoBack"/>
+            <w:bookmarkEnd w:id="16"/>
           </w:p>
         </w:tc>
       </w:tr>
@@ -7912,7 +8323,7 @@
           <w:szCs w:val="26"/>
         </w:rPr>
       </w:pPr>
-      <w:bookmarkStart w:id="16" w:name="_Toc7696643"/>
+      <w:bookmarkStart w:id="17" w:name="_Toc7696643"/>
       <w:r>
         <w:rPr>
           <w:rFonts w:asciiTheme="minorHAnsi" w:eastAsia="Times New Roman" w:hAnsiTheme="minorHAnsi" w:cstheme="minorHAnsi"/>
@@ -7924,7 +8335,7 @@
         </w:rPr>
         <w:t>Login Form</w:t>
       </w:r>
-      <w:bookmarkEnd w:id="16"/>
+      <w:bookmarkEnd w:id="17"/>
     </w:p>
     <w:p>
       <w:pPr>
@@ -8551,6 +8962,7 @@
                 <w:rFonts w:ascii="Calibri" w:eastAsia="Times New Roman" w:hAnsi="Calibri" w:cs="Calibri"/>
                 <w:color w:val="000000"/>
               </w:rPr>
+              <w:lastRenderedPageBreak/>
               <w:t>BANK_SYS_SRS_Log_R004</w:t>
             </w:r>
           </w:p>
@@ -9073,7 +9485,6 @@
                 <w:rFonts w:ascii="Calibri" w:eastAsia="Times New Roman" w:hAnsi="Calibri" w:cs="Calibri"/>
                 <w:color w:val="000000"/>
               </w:rPr>
-              <w:lastRenderedPageBreak/>
               <w:t>BANK_SYS_SRS_Log_R008</w:t>
             </w:r>
           </w:p>
@@ -9644,9 +10055,9 @@
           <w:szCs w:val="26"/>
         </w:rPr>
       </w:pPr>
-      <w:bookmarkStart w:id="17" w:name="_Toc7619082"/>
-      <w:bookmarkStart w:id="18" w:name="_Toc7696644"/>
-      <w:bookmarkEnd w:id="17"/>
+      <w:bookmarkStart w:id="18" w:name="_Toc7619082"/>
+      <w:bookmarkStart w:id="19" w:name="_Toc7696644"/>
+      <w:bookmarkEnd w:id="18"/>
       <w:r>
         <w:rPr>
           <w:rFonts w:asciiTheme="minorHAnsi" w:eastAsia="Times New Roman" w:hAnsiTheme="minorHAnsi" w:cstheme="minorHAnsi"/>
@@ -9680,7 +10091,7 @@
         </w:rPr>
         <w:t>s</w:t>
       </w:r>
-      <w:bookmarkEnd w:id="18"/>
+      <w:bookmarkEnd w:id="19"/>
       <w:r>
         <w:rPr>
           <w:rFonts w:asciiTheme="minorHAnsi" w:eastAsia="Times New Roman" w:hAnsiTheme="minorHAnsi" w:cstheme="minorHAnsi"/>
@@ -9708,28 +10119,28 @@
       <w:pPr>
         <w:outlineLvl w:val="0"/>
       </w:pPr>
-      <w:bookmarkStart w:id="19" w:name="_Toc7574942"/>
-      <w:bookmarkStart w:id="20" w:name="_Toc7575075"/>
-      <w:bookmarkStart w:id="21" w:name="_Toc7575148"/>
-      <w:bookmarkStart w:id="22" w:name="_Toc7579135"/>
-      <w:bookmarkStart w:id="23" w:name="_Toc7629254"/>
-      <w:bookmarkStart w:id="24" w:name="_Toc7692813"/>
-      <w:bookmarkStart w:id="25" w:name="_Toc7696416"/>
-      <w:bookmarkStart w:id="26" w:name="_Toc7696645"/>
+      <w:bookmarkStart w:id="20" w:name="_Toc7574942"/>
+      <w:bookmarkStart w:id="21" w:name="_Toc7575075"/>
+      <w:bookmarkStart w:id="22" w:name="_Toc7575148"/>
+      <w:bookmarkStart w:id="23" w:name="_Toc7579135"/>
+      <w:bookmarkStart w:id="24" w:name="_Toc7629254"/>
+      <w:bookmarkStart w:id="25" w:name="_Toc7692813"/>
+      <w:bookmarkStart w:id="26" w:name="_Toc7696416"/>
+      <w:bookmarkStart w:id="27" w:name="_Toc7696645"/>
       <w:r>
         <w:t>The client should have a direct access to his/her different accounts where he can view a history of previous transactions</w:t>
       </w:r>
-      <w:bookmarkEnd w:id="19"/>
       <w:bookmarkEnd w:id="20"/>
       <w:bookmarkEnd w:id="21"/>
       <w:bookmarkEnd w:id="22"/>
+      <w:bookmarkEnd w:id="23"/>
       <w:r>
         <w:t>.</w:t>
       </w:r>
-      <w:bookmarkEnd w:id="23"/>
       <w:bookmarkEnd w:id="24"/>
       <w:bookmarkEnd w:id="25"/>
       <w:bookmarkEnd w:id="26"/>
+      <w:bookmarkEnd w:id="27"/>
     </w:p>
     <w:tbl>
       <w:tblPr>
@@ -9775,10 +10186,10 @@
                 <w:szCs w:val="26"/>
               </w:rPr>
             </w:pPr>
-            <w:bookmarkStart w:id="27" w:name="_Toc7574943"/>
-            <w:bookmarkStart w:id="28" w:name="_Toc7575076"/>
-            <w:bookmarkStart w:id="29" w:name="_Toc7575149"/>
-            <w:bookmarkStart w:id="30" w:name="_Toc7579136"/>
+            <w:bookmarkStart w:id="28" w:name="_Toc7574943"/>
+            <w:bookmarkStart w:id="29" w:name="_Toc7575076"/>
+            <w:bookmarkStart w:id="30" w:name="_Toc7575149"/>
+            <w:bookmarkStart w:id="31" w:name="_Toc7579136"/>
             <w:r>
               <w:rPr>
                 <w:rFonts w:ascii="Calibri" w:eastAsia="Times New Roman" w:hAnsi="Calibri" w:cs="Calibri" w:hint="eastAsia"/>
@@ -10553,6 +10964,13 @@
               </w:rPr>
               <w:t xml:space="preserve"> balance </w:t>
             </w:r>
+            <w:r>
+              <w:rPr>
+                <w:rFonts w:ascii="Calibri" w:eastAsia="Times New Roman" w:hAnsi="Calibri" w:cs="Calibri"/>
+                <w:color w:val="000000"/>
+              </w:rPr>
+              <w:t xml:space="preserve">&amp; account type </w:t>
+            </w:r>
           </w:p>
         </w:tc>
         <w:tc>
@@ -10824,6 +11242,7 @@
               <w:rPr>
                 <w:rFonts w:ascii="Calibri" w:eastAsia="Times New Roman" w:hAnsi="Calibri" w:cs="Calibri"/>
               </w:rPr>
+              <w:lastRenderedPageBreak/>
               <w:t>BANK_SYS_SRS_PT_R006</w:t>
             </w:r>
           </w:p>
@@ -11387,7 +11806,6 @@
               <w:rPr>
                 <w:rFonts w:ascii="Calibri" w:eastAsia="Times New Roman" w:hAnsi="Calibri" w:cs="Calibri"/>
               </w:rPr>
-              <w:lastRenderedPageBreak/>
               <w:t>BANK_SYS_SRS_PT_R009</w:t>
             </w:r>
           </w:p>
@@ -12976,6 +13394,7 @@
               <w:rPr>
                 <w:rFonts w:ascii="Calibri" w:eastAsia="Times New Roman" w:hAnsi="Calibri" w:cs="Calibri"/>
               </w:rPr>
+              <w:lastRenderedPageBreak/>
               <w:t>BANK_SYS_SRS_PT_R016</w:t>
             </w:r>
           </w:p>
@@ -13491,7 +13910,6 @@
               <w:rPr>
                 <w:rFonts w:ascii="Calibri" w:eastAsia="Times New Roman" w:hAnsi="Calibri" w:cs="Calibri"/>
               </w:rPr>
-              <w:lastRenderedPageBreak/>
               <w:t>BANK_SYS_SRS_PT_R019</w:t>
             </w:r>
           </w:p>
@@ -15630,6 +16048,7 @@
               <w:rPr>
                 <w:rFonts w:ascii="Calibri" w:eastAsia="Times New Roman" w:hAnsi="Calibri" w:cs="Calibri"/>
               </w:rPr>
+              <w:lastRenderedPageBreak/>
               <w:t>BANK_SYS_CR_003</w:t>
             </w:r>
           </w:p>
@@ -15720,6 +16139,7 @@
               <w:rPr>
                 <w:rFonts w:ascii="Calibri" w:eastAsia="Times New Roman" w:hAnsi="Calibri" w:cs="Calibri"/>
               </w:rPr>
+              <w:lastRenderedPageBreak/>
               <w:t>BANK_SYS_SRS_PT_R031</w:t>
             </w:r>
           </w:p>
@@ -16211,7 +16631,6 @@
               <w:rPr>
                 <w:rFonts w:ascii="Calibri" w:eastAsia="Times New Roman" w:hAnsi="Calibri" w:cs="Calibri"/>
               </w:rPr>
-              <w:lastRenderedPageBreak/>
               <w:t>BANK_SYS_SRS_PT_R034</w:t>
             </w:r>
           </w:p>
@@ -16342,6 +16761,793 @@
                 <w:rFonts w:ascii="Calibri" w:eastAsia="Times New Roman" w:hAnsi="Calibri" w:cs="Calibri"/>
               </w:rPr>
               <w:t>50</w:t>
+            </w:r>
+          </w:p>
+        </w:tc>
+        <w:tc>
+          <w:tcPr>
+            <w:tcW w:w="408" w:type="dxa"/>
+            <w:tcBorders>
+              <w:left w:val="nil"/>
+            </w:tcBorders>
+            <w:shd w:val="clear" w:color="auto" w:fill="auto"/>
+            <w:noWrap/>
+            <w:vAlign w:val="center"/>
+          </w:tcPr>
+          <w:p>
+            <w:pPr>
+              <w:spacing w:after="0" w:line="240" w:lineRule="auto"/>
+              <w:jc w:val="center"/>
+              <w:rPr>
+                <w:rFonts w:ascii="Calibri" w:eastAsia="Times New Roman" w:hAnsi="Calibri" w:cs="Calibri"/>
+              </w:rPr>
+            </w:pPr>
+          </w:p>
+        </w:tc>
+      </w:tr>
+      <w:tr>
+        <w:trPr>
+          <w:trHeight w:val="76"/>
+        </w:trPr>
+        <w:tc>
+          <w:tcPr>
+            <w:tcW w:w="2631" w:type="dxa"/>
+            <w:tcBorders>
+              <w:top w:val="single" w:sz="4" w:space="0" w:color="auto"/>
+              <w:left w:val="single" w:sz="4" w:space="0" w:color="auto"/>
+              <w:bottom w:val="single" w:sz="4" w:space="0" w:color="auto"/>
+              <w:right w:val="single" w:sz="4" w:space="0" w:color="auto"/>
+            </w:tcBorders>
+            <w:shd w:val="clear" w:color="auto" w:fill="auto"/>
+            <w:noWrap/>
+            <w:vAlign w:val="center"/>
+          </w:tcPr>
+          <w:p>
+            <w:pPr>
+              <w:spacing w:after="0" w:line="240" w:lineRule="auto"/>
+              <w:rPr>
+                <w:rFonts w:ascii="Calibri" w:eastAsia="Times New Roman" w:hAnsi="Calibri" w:cs="Calibri"/>
+              </w:rPr>
+            </w:pPr>
+            <w:r>
+              <w:rPr>
+                <w:rFonts w:ascii="Calibri" w:eastAsia="Times New Roman" w:hAnsi="Calibri" w:cs="Calibri"/>
+              </w:rPr>
+              <w:t>BANK_SYS_SRS_PT_R035</w:t>
+            </w:r>
+          </w:p>
+          <w:p>
+            <w:pPr>
+              <w:spacing w:after="0" w:line="240" w:lineRule="auto"/>
+              <w:rPr>
+                <w:rFonts w:ascii="Calibri" w:eastAsia="Times New Roman" w:hAnsi="Calibri" w:cs="Calibri"/>
+              </w:rPr>
+            </w:pPr>
+          </w:p>
+        </w:tc>
+        <w:tc>
+          <w:tcPr>
+            <w:tcW w:w="4174" w:type="dxa"/>
+            <w:tcBorders>
+              <w:top w:val="single" w:sz="4" w:space="0" w:color="auto"/>
+              <w:left w:val="nil"/>
+              <w:bottom w:val="single" w:sz="4" w:space="0" w:color="auto"/>
+              <w:right w:val="single" w:sz="4" w:space="0" w:color="auto"/>
+            </w:tcBorders>
+            <w:shd w:val="clear" w:color="auto" w:fill="auto"/>
+            <w:vAlign w:val="center"/>
+          </w:tcPr>
+          <w:p>
+            <w:pPr>
+              <w:spacing w:after="0" w:line="240" w:lineRule="auto"/>
+              <w:rPr>
+                <w:rFonts w:ascii="Calibri" w:eastAsia="Times New Roman" w:hAnsi="Calibri" w:cs="Calibri"/>
+                <w:color w:val="000000"/>
+              </w:rPr>
+            </w:pPr>
+            <w:r>
+              <w:rPr>
+                <w:rFonts w:ascii="Calibri" w:eastAsia="Times New Roman" w:hAnsi="Calibri" w:cs="Calibri"/>
+                <w:color w:val="000000"/>
+              </w:rPr>
+              <w:t>Customer shall be redirected to login page with empty fields if customer press on logout hyperlink</w:t>
+            </w:r>
+            <w:r>
+              <w:rPr>
+                <w:rFonts w:ascii="Calibri" w:eastAsia="Times New Roman" w:hAnsi="Calibri" w:cs="Calibri"/>
+                <w:color w:val="000000"/>
+              </w:rPr>
+              <w:t xml:space="preserve"> from his </w:t>
+            </w:r>
+            <w:r>
+              <w:rPr>
+                <w:rFonts w:ascii="Calibri" w:eastAsia="Times New Roman" w:hAnsi="Calibri" w:cs="Calibri"/>
+                <w:color w:val="000000"/>
+              </w:rPr>
+              <w:t>(</w:t>
+            </w:r>
+            <w:r>
+              <w:rPr>
+                <w:rFonts w:ascii="Calibri" w:eastAsia="Times New Roman" w:hAnsi="Calibri" w:cs="Calibri"/>
+                <w:color w:val="000000"/>
+              </w:rPr>
+              <w:t>accounts/ account</w:t>
+            </w:r>
+            <w:r>
+              <w:rPr>
+                <w:rFonts w:ascii="Calibri" w:eastAsia="Times New Roman" w:hAnsi="Calibri" w:cs="Calibri"/>
+                <w:color w:val="000000"/>
+              </w:rPr>
+              <w:t>/previous transaction/ listing</w:t>
+            </w:r>
+            <w:r>
+              <w:rPr>
+                <w:rFonts w:ascii="Calibri" w:eastAsia="Times New Roman" w:hAnsi="Calibri" w:cs="Calibri"/>
+                <w:color w:val="000000"/>
+              </w:rPr>
+              <w:t>)</w:t>
+            </w:r>
+            <w:r>
+              <w:rPr>
+                <w:rFonts w:ascii="Calibri" w:eastAsia="Times New Roman" w:hAnsi="Calibri" w:cs="Calibri"/>
+                <w:color w:val="000000"/>
+              </w:rPr>
+              <w:t xml:space="preserve"> page</w:t>
+            </w:r>
+            <w:r>
+              <w:rPr>
+                <w:rFonts w:ascii="Calibri" w:eastAsia="Times New Roman" w:hAnsi="Calibri" w:cs="Calibri"/>
+                <w:color w:val="000000"/>
+              </w:rPr>
+              <w:t>.</w:t>
+            </w:r>
+          </w:p>
+        </w:tc>
+        <w:tc>
+          <w:tcPr>
+            <w:tcW w:w="1944" w:type="dxa"/>
+            <w:tcBorders>
+              <w:top w:val="single" w:sz="4" w:space="0" w:color="auto"/>
+              <w:left w:val="nil"/>
+              <w:bottom w:val="single" w:sz="4" w:space="0" w:color="auto"/>
+              <w:right w:val="single" w:sz="4" w:space="0" w:color="auto"/>
+            </w:tcBorders>
+            <w:shd w:val="clear" w:color="auto" w:fill="auto"/>
+            <w:noWrap/>
+            <w:vAlign w:val="center"/>
+          </w:tcPr>
+          <w:p>
+            <w:pPr>
+              <w:spacing w:after="0" w:line="240" w:lineRule="auto"/>
+              <w:jc w:val="center"/>
+              <w:rPr>
+                <w:rFonts w:ascii="Calibri" w:eastAsia="Times New Roman" w:hAnsi="Calibri" w:cs="Calibri"/>
+              </w:rPr>
+            </w:pPr>
+            <w:r>
+              <w:rPr>
+                <w:rFonts w:ascii="Calibri" w:eastAsia="Times New Roman" w:hAnsi="Calibri" w:cs="Calibri"/>
+              </w:rPr>
+              <w:t>BANK_SYS_CR_003</w:t>
+            </w:r>
+          </w:p>
+        </w:tc>
+        <w:tc>
+          <w:tcPr>
+            <w:tcW w:w="2320" w:type="dxa"/>
+            <w:tcBorders>
+              <w:top w:val="single" w:sz="4" w:space="0" w:color="auto"/>
+              <w:left w:val="nil"/>
+              <w:bottom w:val="single" w:sz="4" w:space="0" w:color="auto"/>
+              <w:right w:val="single" w:sz="4" w:space="0" w:color="auto"/>
+            </w:tcBorders>
+            <w:shd w:val="clear" w:color="auto" w:fill="auto"/>
+            <w:noWrap/>
+            <w:vAlign w:val="center"/>
+          </w:tcPr>
+          <w:p>
+            <w:pPr>
+              <w:spacing w:after="0" w:line="240" w:lineRule="auto"/>
+              <w:jc w:val="center"/>
+              <w:rPr>
+                <w:rFonts w:ascii="Calibri" w:eastAsia="Times New Roman" w:hAnsi="Calibri" w:cs="Calibri"/>
+              </w:rPr>
+            </w:pPr>
+            <w:r>
+              <w:rPr>
+                <w:rFonts w:ascii="Calibri" w:eastAsia="Times New Roman" w:hAnsi="Calibri" w:cs="Calibri"/>
+              </w:rPr>
+              <w:t>BANK_SYS_SIQ_Q51</w:t>
+            </w:r>
+          </w:p>
+        </w:tc>
+        <w:tc>
+          <w:tcPr>
+            <w:tcW w:w="408" w:type="dxa"/>
+            <w:tcBorders>
+              <w:left w:val="nil"/>
+            </w:tcBorders>
+            <w:shd w:val="clear" w:color="auto" w:fill="auto"/>
+            <w:noWrap/>
+            <w:vAlign w:val="center"/>
+          </w:tcPr>
+          <w:p>
+            <w:pPr>
+              <w:spacing w:after="0" w:line="240" w:lineRule="auto"/>
+              <w:jc w:val="center"/>
+              <w:rPr>
+                <w:rFonts w:ascii="Calibri" w:eastAsia="Times New Roman" w:hAnsi="Calibri" w:cs="Calibri"/>
+              </w:rPr>
+            </w:pPr>
+          </w:p>
+        </w:tc>
+      </w:tr>
+      <w:tr>
+        <w:trPr>
+          <w:trHeight w:val="76"/>
+        </w:trPr>
+        <w:tc>
+          <w:tcPr>
+            <w:tcW w:w="2631" w:type="dxa"/>
+            <w:tcBorders>
+              <w:top w:val="single" w:sz="4" w:space="0" w:color="auto"/>
+              <w:left w:val="single" w:sz="4" w:space="0" w:color="auto"/>
+              <w:bottom w:val="single" w:sz="4" w:space="0" w:color="auto"/>
+              <w:right w:val="single" w:sz="4" w:space="0" w:color="auto"/>
+            </w:tcBorders>
+            <w:shd w:val="clear" w:color="auto" w:fill="auto"/>
+            <w:noWrap/>
+            <w:vAlign w:val="center"/>
+          </w:tcPr>
+          <w:p>
+            <w:pPr>
+              <w:spacing w:after="0" w:line="240" w:lineRule="auto"/>
+              <w:rPr>
+                <w:rFonts w:ascii="Calibri" w:eastAsia="Times New Roman" w:hAnsi="Calibri" w:cs="Calibri"/>
+              </w:rPr>
+            </w:pPr>
+            <w:r>
+              <w:rPr>
+                <w:rFonts w:ascii="Calibri" w:eastAsia="Times New Roman" w:hAnsi="Calibri" w:cs="Calibri"/>
+              </w:rPr>
+              <w:t>BANK_SYS_SRS_PT_R036</w:t>
+            </w:r>
+          </w:p>
+          <w:p>
+            <w:pPr>
+              <w:spacing w:after="0" w:line="240" w:lineRule="auto"/>
+              <w:rPr>
+                <w:rFonts w:ascii="Calibri" w:eastAsia="Times New Roman" w:hAnsi="Calibri" w:cs="Calibri"/>
+              </w:rPr>
+            </w:pPr>
+          </w:p>
+        </w:tc>
+        <w:tc>
+          <w:tcPr>
+            <w:tcW w:w="4174" w:type="dxa"/>
+            <w:tcBorders>
+              <w:top w:val="single" w:sz="4" w:space="0" w:color="auto"/>
+              <w:left w:val="nil"/>
+              <w:bottom w:val="single" w:sz="4" w:space="0" w:color="auto"/>
+              <w:right w:val="single" w:sz="4" w:space="0" w:color="auto"/>
+            </w:tcBorders>
+            <w:shd w:val="clear" w:color="auto" w:fill="auto"/>
+            <w:vAlign w:val="center"/>
+          </w:tcPr>
+          <w:p>
+            <w:pPr>
+              <w:spacing w:after="0" w:line="240" w:lineRule="auto"/>
+              <w:rPr>
+                <w:rFonts w:ascii="Calibri" w:eastAsia="Times New Roman" w:hAnsi="Calibri" w:cs="Calibri"/>
+                <w:color w:val="000000"/>
+              </w:rPr>
+            </w:pPr>
+            <w:r>
+              <w:rPr>
+                <w:rFonts w:ascii="Calibri" w:eastAsia="Times New Roman" w:hAnsi="Calibri" w:cs="Calibri"/>
+                <w:color w:val="000000"/>
+              </w:rPr>
+              <w:t>If customer press back from his account page, customer shall be redirected to his main/accounts page.</w:t>
+            </w:r>
+          </w:p>
+        </w:tc>
+        <w:tc>
+          <w:tcPr>
+            <w:tcW w:w="1944" w:type="dxa"/>
+            <w:tcBorders>
+              <w:top w:val="single" w:sz="4" w:space="0" w:color="auto"/>
+              <w:left w:val="nil"/>
+              <w:bottom w:val="single" w:sz="4" w:space="0" w:color="auto"/>
+              <w:right w:val="single" w:sz="4" w:space="0" w:color="auto"/>
+            </w:tcBorders>
+            <w:shd w:val="clear" w:color="auto" w:fill="auto"/>
+            <w:noWrap/>
+            <w:vAlign w:val="center"/>
+          </w:tcPr>
+          <w:p>
+            <w:pPr>
+              <w:spacing w:after="0" w:line="240" w:lineRule="auto"/>
+              <w:jc w:val="center"/>
+              <w:rPr>
+                <w:rFonts w:ascii="Calibri" w:eastAsia="Times New Roman" w:hAnsi="Calibri" w:cs="Calibri"/>
+              </w:rPr>
+            </w:pPr>
+            <w:r>
+              <w:rPr>
+                <w:rFonts w:ascii="Calibri" w:eastAsia="Times New Roman" w:hAnsi="Calibri" w:cs="Calibri"/>
+              </w:rPr>
+              <w:t>BANK_SYS_CR_003</w:t>
+            </w:r>
+          </w:p>
+        </w:tc>
+        <w:tc>
+          <w:tcPr>
+            <w:tcW w:w="2320" w:type="dxa"/>
+            <w:tcBorders>
+              <w:top w:val="single" w:sz="4" w:space="0" w:color="auto"/>
+              <w:left w:val="nil"/>
+              <w:bottom w:val="single" w:sz="4" w:space="0" w:color="auto"/>
+              <w:right w:val="single" w:sz="4" w:space="0" w:color="auto"/>
+            </w:tcBorders>
+            <w:shd w:val="clear" w:color="auto" w:fill="auto"/>
+            <w:noWrap/>
+            <w:vAlign w:val="center"/>
+          </w:tcPr>
+          <w:p>
+            <w:pPr>
+              <w:spacing w:after="0" w:line="240" w:lineRule="auto"/>
+              <w:jc w:val="center"/>
+              <w:rPr>
+                <w:rFonts w:ascii="Calibri" w:eastAsia="Times New Roman" w:hAnsi="Calibri" w:cs="Calibri"/>
+              </w:rPr>
+            </w:pPr>
+            <w:r>
+              <w:rPr>
+                <w:rFonts w:ascii="Calibri" w:eastAsia="Times New Roman" w:hAnsi="Calibri" w:cs="Calibri"/>
+              </w:rPr>
+              <w:t>BANK_SYS_SIQ_Q52</w:t>
+            </w:r>
+          </w:p>
+        </w:tc>
+        <w:tc>
+          <w:tcPr>
+            <w:tcW w:w="408" w:type="dxa"/>
+            <w:tcBorders>
+              <w:left w:val="nil"/>
+            </w:tcBorders>
+            <w:shd w:val="clear" w:color="auto" w:fill="auto"/>
+            <w:noWrap/>
+            <w:vAlign w:val="center"/>
+          </w:tcPr>
+          <w:p>
+            <w:pPr>
+              <w:spacing w:after="0" w:line="240" w:lineRule="auto"/>
+              <w:jc w:val="center"/>
+              <w:rPr>
+                <w:rFonts w:ascii="Calibri" w:eastAsia="Times New Roman" w:hAnsi="Calibri" w:cs="Calibri"/>
+              </w:rPr>
+            </w:pPr>
+          </w:p>
+        </w:tc>
+      </w:tr>
+      <w:tr>
+        <w:trPr>
+          <w:trHeight w:val="76"/>
+        </w:trPr>
+        <w:tc>
+          <w:tcPr>
+            <w:tcW w:w="2631" w:type="dxa"/>
+            <w:tcBorders>
+              <w:top w:val="single" w:sz="4" w:space="0" w:color="auto"/>
+              <w:left w:val="single" w:sz="4" w:space="0" w:color="auto"/>
+              <w:bottom w:val="single" w:sz="4" w:space="0" w:color="auto"/>
+              <w:right w:val="single" w:sz="4" w:space="0" w:color="auto"/>
+            </w:tcBorders>
+            <w:shd w:val="clear" w:color="auto" w:fill="auto"/>
+            <w:noWrap/>
+            <w:vAlign w:val="center"/>
+          </w:tcPr>
+          <w:p>
+            <w:pPr>
+              <w:spacing w:after="0" w:line="240" w:lineRule="auto"/>
+              <w:rPr>
+                <w:rFonts w:ascii="Calibri" w:eastAsia="Times New Roman" w:hAnsi="Calibri" w:cs="Calibri"/>
+              </w:rPr>
+            </w:pPr>
+            <w:r>
+              <w:rPr>
+                <w:rFonts w:ascii="Calibri" w:eastAsia="Times New Roman" w:hAnsi="Calibri" w:cs="Calibri"/>
+              </w:rPr>
+              <w:t>BANK_SYS_SRS_PT_R037</w:t>
+            </w:r>
+          </w:p>
+          <w:p>
+            <w:pPr>
+              <w:spacing w:after="0" w:line="240" w:lineRule="auto"/>
+              <w:rPr>
+                <w:rFonts w:ascii="Calibri" w:eastAsia="Times New Roman" w:hAnsi="Calibri" w:cs="Calibri"/>
+              </w:rPr>
+            </w:pPr>
+          </w:p>
+        </w:tc>
+        <w:tc>
+          <w:tcPr>
+            <w:tcW w:w="4174" w:type="dxa"/>
+            <w:tcBorders>
+              <w:top w:val="single" w:sz="4" w:space="0" w:color="auto"/>
+              <w:left w:val="nil"/>
+              <w:bottom w:val="single" w:sz="4" w:space="0" w:color="auto"/>
+              <w:right w:val="single" w:sz="4" w:space="0" w:color="auto"/>
+            </w:tcBorders>
+            <w:shd w:val="clear" w:color="auto" w:fill="auto"/>
+            <w:vAlign w:val="center"/>
+          </w:tcPr>
+          <w:p>
+            <w:pPr>
+              <w:spacing w:after="0" w:line="240" w:lineRule="auto"/>
+              <w:rPr>
+                <w:rFonts w:ascii="Calibri" w:eastAsia="Times New Roman" w:hAnsi="Calibri" w:cs="Calibri"/>
+                <w:color w:val="000000"/>
+              </w:rPr>
+            </w:pPr>
+            <w:r>
+              <w:rPr>
+                <w:rFonts w:ascii="Calibri" w:eastAsia="Times New Roman" w:hAnsi="Calibri" w:cs="Calibri"/>
+                <w:color w:val="000000"/>
+              </w:rPr>
+              <w:t>If customer press back from his listing page, customer shall be redirected to his previous transaction page.</w:t>
+            </w:r>
+          </w:p>
+        </w:tc>
+        <w:tc>
+          <w:tcPr>
+            <w:tcW w:w="1944" w:type="dxa"/>
+            <w:tcBorders>
+              <w:top w:val="single" w:sz="4" w:space="0" w:color="auto"/>
+              <w:left w:val="nil"/>
+              <w:bottom w:val="single" w:sz="4" w:space="0" w:color="auto"/>
+              <w:right w:val="single" w:sz="4" w:space="0" w:color="auto"/>
+            </w:tcBorders>
+            <w:shd w:val="clear" w:color="auto" w:fill="auto"/>
+            <w:noWrap/>
+            <w:vAlign w:val="center"/>
+          </w:tcPr>
+          <w:p>
+            <w:pPr>
+              <w:spacing w:after="0" w:line="240" w:lineRule="auto"/>
+              <w:jc w:val="center"/>
+              <w:rPr>
+                <w:rFonts w:ascii="Calibri" w:eastAsia="Times New Roman" w:hAnsi="Calibri" w:cs="Calibri"/>
+              </w:rPr>
+            </w:pPr>
+            <w:r>
+              <w:rPr>
+                <w:rFonts w:ascii="Calibri" w:eastAsia="Times New Roman" w:hAnsi="Calibri" w:cs="Calibri"/>
+              </w:rPr>
+              <w:t>BANK_SYS_CR_003</w:t>
+            </w:r>
+          </w:p>
+        </w:tc>
+        <w:tc>
+          <w:tcPr>
+            <w:tcW w:w="2320" w:type="dxa"/>
+            <w:tcBorders>
+              <w:top w:val="single" w:sz="4" w:space="0" w:color="auto"/>
+              <w:left w:val="nil"/>
+              <w:bottom w:val="single" w:sz="4" w:space="0" w:color="auto"/>
+              <w:right w:val="single" w:sz="4" w:space="0" w:color="auto"/>
+            </w:tcBorders>
+            <w:shd w:val="clear" w:color="auto" w:fill="auto"/>
+            <w:noWrap/>
+            <w:vAlign w:val="center"/>
+          </w:tcPr>
+          <w:p>
+            <w:pPr>
+              <w:spacing w:after="0" w:line="240" w:lineRule="auto"/>
+              <w:jc w:val="center"/>
+              <w:rPr>
+                <w:rFonts w:ascii="Calibri" w:eastAsia="Times New Roman" w:hAnsi="Calibri" w:cs="Calibri"/>
+              </w:rPr>
+            </w:pPr>
+            <w:r>
+              <w:rPr>
+                <w:rFonts w:ascii="Calibri" w:eastAsia="Times New Roman" w:hAnsi="Calibri" w:cs="Calibri"/>
+              </w:rPr>
+              <w:t>BANK_SYS_SIQ_Q53</w:t>
+            </w:r>
+          </w:p>
+        </w:tc>
+        <w:tc>
+          <w:tcPr>
+            <w:tcW w:w="408" w:type="dxa"/>
+            <w:tcBorders>
+              <w:left w:val="nil"/>
+            </w:tcBorders>
+            <w:shd w:val="clear" w:color="auto" w:fill="auto"/>
+            <w:noWrap/>
+            <w:vAlign w:val="center"/>
+          </w:tcPr>
+          <w:p>
+            <w:pPr>
+              <w:spacing w:after="0" w:line="240" w:lineRule="auto"/>
+              <w:jc w:val="center"/>
+              <w:rPr>
+                <w:rFonts w:ascii="Calibri" w:eastAsia="Times New Roman" w:hAnsi="Calibri" w:cs="Calibri"/>
+              </w:rPr>
+            </w:pPr>
+          </w:p>
+        </w:tc>
+      </w:tr>
+      <w:tr>
+        <w:trPr>
+          <w:trHeight w:val="76"/>
+        </w:trPr>
+        <w:tc>
+          <w:tcPr>
+            <w:tcW w:w="2631" w:type="dxa"/>
+            <w:tcBorders>
+              <w:top w:val="single" w:sz="4" w:space="0" w:color="auto"/>
+              <w:left w:val="single" w:sz="4" w:space="0" w:color="auto"/>
+              <w:bottom w:val="single" w:sz="4" w:space="0" w:color="auto"/>
+              <w:right w:val="single" w:sz="4" w:space="0" w:color="auto"/>
+            </w:tcBorders>
+            <w:shd w:val="clear" w:color="auto" w:fill="auto"/>
+            <w:noWrap/>
+            <w:vAlign w:val="center"/>
+          </w:tcPr>
+          <w:p>
+            <w:pPr>
+              <w:spacing w:after="0" w:line="240" w:lineRule="auto"/>
+              <w:rPr>
+                <w:rFonts w:ascii="Calibri" w:eastAsia="Times New Roman" w:hAnsi="Calibri" w:cs="Calibri"/>
+              </w:rPr>
+            </w:pPr>
+            <w:r>
+              <w:rPr>
+                <w:rFonts w:ascii="Calibri" w:eastAsia="Times New Roman" w:hAnsi="Calibri" w:cs="Calibri"/>
+              </w:rPr>
+              <w:t>BANK_SYS_SRS_PT_R038</w:t>
+            </w:r>
+          </w:p>
+        </w:tc>
+        <w:tc>
+          <w:tcPr>
+            <w:tcW w:w="4174" w:type="dxa"/>
+            <w:tcBorders>
+              <w:top w:val="single" w:sz="4" w:space="0" w:color="auto"/>
+              <w:left w:val="nil"/>
+              <w:bottom w:val="single" w:sz="4" w:space="0" w:color="auto"/>
+              <w:right w:val="single" w:sz="4" w:space="0" w:color="auto"/>
+            </w:tcBorders>
+            <w:shd w:val="clear" w:color="auto" w:fill="auto"/>
+            <w:vAlign w:val="center"/>
+          </w:tcPr>
+          <w:p>
+            <w:pPr>
+              <w:spacing w:after="0" w:line="240" w:lineRule="auto"/>
+              <w:rPr>
+                <w:rFonts w:ascii="Calibri" w:eastAsia="Times New Roman" w:hAnsi="Calibri" w:cs="Calibri"/>
+                <w:color w:val="000000"/>
+              </w:rPr>
+            </w:pPr>
+            <w:r>
+              <w:rPr>
+                <w:rFonts w:ascii="Calibri" w:eastAsia="Times New Roman" w:hAnsi="Calibri" w:cs="Calibri"/>
+                <w:color w:val="000000"/>
+              </w:rPr>
+              <w:t xml:space="preserve">If customer press back from his </w:t>
+            </w:r>
+            <w:r>
+              <w:rPr>
+                <w:rFonts w:ascii="Calibri" w:eastAsia="Times New Roman" w:hAnsi="Calibri" w:cs="Calibri"/>
+                <w:color w:val="000000"/>
+              </w:rPr>
+              <w:t>previous transaction</w:t>
+            </w:r>
+            <w:r>
+              <w:rPr>
+                <w:rFonts w:ascii="Calibri" w:eastAsia="Times New Roman" w:hAnsi="Calibri" w:cs="Calibri"/>
+                <w:color w:val="000000"/>
+              </w:rPr>
+              <w:t xml:space="preserve"> page, customer shall be redirected to his account page.</w:t>
+            </w:r>
+          </w:p>
+        </w:tc>
+        <w:tc>
+          <w:tcPr>
+            <w:tcW w:w="1944" w:type="dxa"/>
+            <w:tcBorders>
+              <w:top w:val="single" w:sz="4" w:space="0" w:color="auto"/>
+              <w:left w:val="nil"/>
+              <w:bottom w:val="single" w:sz="4" w:space="0" w:color="auto"/>
+              <w:right w:val="single" w:sz="4" w:space="0" w:color="auto"/>
+            </w:tcBorders>
+            <w:shd w:val="clear" w:color="auto" w:fill="auto"/>
+            <w:noWrap/>
+            <w:vAlign w:val="center"/>
+          </w:tcPr>
+          <w:p>
+            <w:pPr>
+              <w:spacing w:after="0" w:line="240" w:lineRule="auto"/>
+              <w:jc w:val="center"/>
+              <w:rPr>
+                <w:rFonts w:ascii="Calibri" w:eastAsia="Times New Roman" w:hAnsi="Calibri" w:cs="Calibri"/>
+              </w:rPr>
+            </w:pPr>
+            <w:r>
+              <w:rPr>
+                <w:rFonts w:ascii="Calibri" w:eastAsia="Times New Roman" w:hAnsi="Calibri" w:cs="Calibri"/>
+              </w:rPr>
+              <w:t>BANK_SYS_CR_003</w:t>
+            </w:r>
+          </w:p>
+        </w:tc>
+        <w:tc>
+          <w:tcPr>
+            <w:tcW w:w="2320" w:type="dxa"/>
+            <w:tcBorders>
+              <w:top w:val="single" w:sz="4" w:space="0" w:color="auto"/>
+              <w:left w:val="nil"/>
+              <w:bottom w:val="single" w:sz="4" w:space="0" w:color="auto"/>
+              <w:right w:val="single" w:sz="4" w:space="0" w:color="auto"/>
+            </w:tcBorders>
+            <w:shd w:val="clear" w:color="auto" w:fill="auto"/>
+            <w:noWrap/>
+            <w:vAlign w:val="center"/>
+          </w:tcPr>
+          <w:p>
+            <w:pPr>
+              <w:spacing w:after="0" w:line="240" w:lineRule="auto"/>
+              <w:jc w:val="center"/>
+              <w:rPr>
+                <w:rFonts w:ascii="Calibri" w:eastAsia="Times New Roman" w:hAnsi="Calibri" w:cs="Calibri"/>
+              </w:rPr>
+            </w:pPr>
+            <w:r>
+              <w:rPr>
+                <w:rFonts w:ascii="Calibri" w:eastAsia="Times New Roman" w:hAnsi="Calibri" w:cs="Calibri"/>
+              </w:rPr>
+              <w:t>BANK_SYS_SIQ_Q54</w:t>
+            </w:r>
+          </w:p>
+        </w:tc>
+        <w:tc>
+          <w:tcPr>
+            <w:tcW w:w="408" w:type="dxa"/>
+            <w:tcBorders>
+              <w:left w:val="nil"/>
+            </w:tcBorders>
+            <w:shd w:val="clear" w:color="auto" w:fill="auto"/>
+            <w:noWrap/>
+            <w:vAlign w:val="center"/>
+          </w:tcPr>
+          <w:p>
+            <w:pPr>
+              <w:spacing w:after="0" w:line="240" w:lineRule="auto"/>
+              <w:jc w:val="center"/>
+              <w:rPr>
+                <w:rFonts w:ascii="Calibri" w:eastAsia="Times New Roman" w:hAnsi="Calibri" w:cs="Calibri"/>
+              </w:rPr>
+            </w:pPr>
+          </w:p>
+        </w:tc>
+      </w:tr>
+      <w:tr>
+        <w:trPr>
+          <w:trHeight w:val="76"/>
+        </w:trPr>
+        <w:tc>
+          <w:tcPr>
+            <w:tcW w:w="2631" w:type="dxa"/>
+            <w:tcBorders>
+              <w:top w:val="single" w:sz="4" w:space="0" w:color="auto"/>
+              <w:left w:val="single" w:sz="4" w:space="0" w:color="auto"/>
+              <w:bottom w:val="single" w:sz="4" w:space="0" w:color="auto"/>
+              <w:right w:val="single" w:sz="4" w:space="0" w:color="auto"/>
+            </w:tcBorders>
+            <w:shd w:val="clear" w:color="auto" w:fill="auto"/>
+            <w:noWrap/>
+            <w:vAlign w:val="center"/>
+          </w:tcPr>
+          <w:p>
+            <w:pPr>
+              <w:spacing w:after="0" w:line="240" w:lineRule="auto"/>
+              <w:rPr>
+                <w:rFonts w:ascii="Calibri" w:eastAsia="Times New Roman" w:hAnsi="Calibri" w:cs="Calibri"/>
+              </w:rPr>
+            </w:pPr>
+            <w:r>
+              <w:rPr>
+                <w:rFonts w:ascii="Calibri" w:eastAsia="Times New Roman" w:hAnsi="Calibri" w:cs="Calibri"/>
+              </w:rPr>
+              <w:t>BANK_SYS_SRS_PT_R039</w:t>
+            </w:r>
+          </w:p>
+        </w:tc>
+        <w:tc>
+          <w:tcPr>
+            <w:tcW w:w="4174" w:type="dxa"/>
+            <w:tcBorders>
+              <w:top w:val="single" w:sz="4" w:space="0" w:color="auto"/>
+              <w:left w:val="nil"/>
+              <w:bottom w:val="single" w:sz="4" w:space="0" w:color="auto"/>
+              <w:right w:val="single" w:sz="4" w:space="0" w:color="auto"/>
+            </w:tcBorders>
+            <w:shd w:val="clear" w:color="auto" w:fill="auto"/>
+            <w:vAlign w:val="center"/>
+          </w:tcPr>
+          <w:p>
+            <w:pPr>
+              <w:spacing w:after="0" w:line="240" w:lineRule="auto"/>
+              <w:rPr>
+                <w:rFonts w:ascii="Calibri" w:eastAsia="Times New Roman" w:hAnsi="Calibri" w:cs="Calibri"/>
+                <w:color w:val="000000"/>
+              </w:rPr>
+            </w:pPr>
+            <w:r>
+              <w:rPr>
+                <w:rFonts w:ascii="Calibri" w:eastAsia="Times New Roman" w:hAnsi="Calibri" w:cs="Calibri"/>
+                <w:color w:val="000000"/>
+              </w:rPr>
+              <w:t>The listing page shall have scroll bar.</w:t>
+            </w:r>
+          </w:p>
+        </w:tc>
+        <w:tc>
+          <w:tcPr>
+            <w:tcW w:w="1944" w:type="dxa"/>
+            <w:tcBorders>
+              <w:top w:val="single" w:sz="4" w:space="0" w:color="auto"/>
+              <w:left w:val="nil"/>
+              <w:bottom w:val="single" w:sz="4" w:space="0" w:color="auto"/>
+              <w:right w:val="single" w:sz="4" w:space="0" w:color="auto"/>
+            </w:tcBorders>
+            <w:shd w:val="clear" w:color="auto" w:fill="auto"/>
+            <w:noWrap/>
+            <w:vAlign w:val="center"/>
+          </w:tcPr>
+          <w:p>
+            <w:pPr>
+              <w:spacing w:after="0" w:line="240" w:lineRule="auto"/>
+              <w:jc w:val="center"/>
+              <w:rPr>
+                <w:rFonts w:ascii="Calibri" w:eastAsia="Times New Roman" w:hAnsi="Calibri" w:cs="Calibri"/>
+              </w:rPr>
+            </w:pPr>
+            <w:r>
+              <w:rPr>
+                <w:rFonts w:ascii="Calibri" w:eastAsia="Times New Roman" w:hAnsi="Calibri" w:cs="Calibri"/>
+              </w:rPr>
+              <w:t>BANK_SYS_CR_003</w:t>
+            </w:r>
+          </w:p>
+        </w:tc>
+        <w:tc>
+          <w:tcPr>
+            <w:tcW w:w="2320" w:type="dxa"/>
+            <w:tcBorders>
+              <w:top w:val="single" w:sz="4" w:space="0" w:color="auto"/>
+              <w:left w:val="nil"/>
+              <w:bottom w:val="single" w:sz="4" w:space="0" w:color="auto"/>
+              <w:right w:val="single" w:sz="4" w:space="0" w:color="auto"/>
+            </w:tcBorders>
+            <w:shd w:val="clear" w:color="auto" w:fill="auto"/>
+            <w:noWrap/>
+            <w:vAlign w:val="center"/>
+          </w:tcPr>
+          <w:p>
+            <w:pPr>
+              <w:spacing w:after="0" w:line="240" w:lineRule="auto"/>
+              <w:jc w:val="center"/>
+              <w:rPr>
+                <w:rFonts w:ascii="Calibri" w:eastAsia="Times New Roman" w:hAnsi="Calibri" w:cs="Calibri"/>
+              </w:rPr>
+            </w:pPr>
+            <w:r>
+              <w:rPr>
+                <w:rFonts w:ascii="Calibri" w:eastAsia="Times New Roman" w:hAnsi="Calibri" w:cs="Calibri"/>
+              </w:rPr>
+              <w:t>BANK_SYS_SIQ_Q55</w:t>
             </w:r>
           </w:p>
         </w:tc>
@@ -16397,7 +17603,7 @@
           <w:szCs w:val="26"/>
         </w:rPr>
       </w:pPr>
-      <w:bookmarkStart w:id="31" w:name="_Toc7696646"/>
+      <w:bookmarkStart w:id="32" w:name="_Toc7696646"/>
       <w:r>
         <w:rPr>
           <w:rFonts w:asciiTheme="minorHAnsi" w:eastAsia="Times New Roman" w:hAnsiTheme="minorHAnsi" w:cstheme="minorHAnsi"/>
@@ -16409,7 +17615,7 @@
         </w:rPr>
         <w:t>Transaction</w:t>
       </w:r>
-      <w:bookmarkEnd w:id="31"/>
+      <w:bookmarkEnd w:id="32"/>
       <w:r>
         <w:rPr>
           <w:rFonts w:asciiTheme="minorHAnsi" w:eastAsia="Times New Roman" w:hAnsiTheme="minorHAnsi" w:cstheme="minorHAnsi"/>
@@ -16430,10 +17636,10 @@
       <w:r>
         <w:t>The client should have the ability to perform transaction either between his/her accounts or between him and external accounts.</w:t>
       </w:r>
-      <w:bookmarkEnd w:id="27"/>
       <w:bookmarkEnd w:id="28"/>
       <w:bookmarkEnd w:id="29"/>
       <w:bookmarkEnd w:id="30"/>
+      <w:bookmarkEnd w:id="31"/>
     </w:p>
     <w:tbl>
       <w:tblPr>
@@ -17330,6 +18536,7 @@
               <w:rPr>
                 <w:rFonts w:ascii="Calibri" w:eastAsia="Times New Roman" w:hAnsi="Calibri" w:cs="Calibri"/>
               </w:rPr>
+              <w:lastRenderedPageBreak/>
               <w:t>BANK_SYS_SRS_TR_R005</w:t>
             </w:r>
           </w:p>
@@ -18740,7 +19947,6 @@
               <w:rPr>
                 <w:rFonts w:ascii="Calibri" w:eastAsia="Times New Roman" w:hAnsi="Calibri" w:cs="Calibri"/>
               </w:rPr>
-              <w:lastRenderedPageBreak/>
               <w:t>BANK_SYS_SRS_TR_R012</w:t>
             </w:r>
           </w:p>
@@ -19977,6 +21183,7 @@
               <w:rPr>
                 <w:rFonts w:ascii="Calibri" w:eastAsia="Times New Roman" w:hAnsi="Calibri" w:cs="Calibri"/>
               </w:rPr>
+              <w:lastRenderedPageBreak/>
               <w:t>BANK_SYS_SRS_TR_R018</w:t>
             </w:r>
           </w:p>
@@ -21854,7 +23061,6 @@
               <w:rPr>
                 <w:rFonts w:ascii="Calibri" w:eastAsia="Times New Roman" w:hAnsi="Calibri" w:cs="Calibri"/>
               </w:rPr>
-              <w:lastRenderedPageBreak/>
               <w:t>BANK_SYS_SRS_TR_R029</w:t>
             </w:r>
           </w:p>
@@ -22960,7 +24166,7 @@
           <w:szCs w:val="26"/>
         </w:rPr>
       </w:pPr>
-      <w:bookmarkStart w:id="32" w:name="_Toc7696647"/>
+      <w:bookmarkStart w:id="33" w:name="_Toc7696647"/>
       <w:r>
         <w:rPr>
           <w:rFonts w:asciiTheme="minorHAnsi" w:eastAsia="Times New Roman" w:hAnsiTheme="minorHAnsi" w:cstheme="minorHAnsi"/>
@@ -22970,10 +24176,9 @@
           <w:sz w:val="26"/>
           <w:szCs w:val="26"/>
         </w:rPr>
+        <w:lastRenderedPageBreak/>
         <w:t>Types of User:</w:t>
       </w:r>
-      <w:bookmarkStart w:id="33" w:name="_GoBack"/>
-      <w:bookmarkEnd w:id="32"/>
       <w:bookmarkEnd w:id="33"/>
     </w:p>
     <w:p>
@@ -24287,7 +25492,6 @@
                 <w:rFonts w:ascii="Calibri" w:eastAsia="Times New Roman" w:hAnsi="Calibri" w:cs="Calibri"/>
                 <w:color w:val="000000"/>
               </w:rPr>
-              <w:lastRenderedPageBreak/>
               <w:t>BANK_SYS_SRS_Admin_R009</w:t>
             </w:r>
           </w:p>
@@ -24667,6 +25871,7 @@
           <w:iCs/>
           <w:szCs w:val="20"/>
         </w:rPr>
+        <w:lastRenderedPageBreak/>
         <w:t xml:space="preserve"> </w:t>
       </w:r>
       <w:bookmarkStart w:id="35" w:name="_Toc7696649"/>
@@ -26132,7 +27337,7 @@
           <w:rPr>
             <w:noProof/>
           </w:rPr>
-          <w:t>11</w:t>
+          <w:t>5</w:t>
         </w:r>
         <w:r>
           <w:rPr>
@@ -27463,7 +28668,6 @@
   <w:style w:type="character" w:default="1" w:styleId="DefaultParagraphFont">
     <w:name w:val="Default Paragraph Font"/>
     <w:uiPriority w:val="1"/>
-    <w:semiHidden/>
     <w:unhideWhenUsed/>
   </w:style>
   <w:style w:type="table" w:default="1" w:styleId="TableNormal">
@@ -28113,7 +29317,7 @@
 </file>
 
 <file path=customXml/itemProps1.xml><?xml version="1.0" encoding="utf-8"?>
-<ds:datastoreItem xmlns:ds="http://schemas.openxmlformats.org/officeDocument/2006/customXml" ds:itemID="{DC8870E3-484D-4A1A-89D6-13E5F3AD8969}">
+<ds:datastoreItem xmlns:ds="http://schemas.openxmlformats.org/officeDocument/2006/customXml" ds:itemID="{EDDF5591-6E37-4264-B096-6DD909ECD20F}">
   <ds:schemaRefs>
     <ds:schemaRef ds:uri="http://schemas.openxmlformats.org/officeDocument/2006/bibliography"/>
   </ds:schemaRefs>

</xml_diff>

<commit_message>
update srs according to changes in siq related to error message
</commit_message>
<xml_diff>
--- a/Requirements/Software Requirements Specifications.docx
+++ b/Requirements/Software Requirements Specifications.docx
@@ -7359,28 +7359,42 @@
               </w:rPr>
               <w:t xml:space="preserve"> is </w:t>
             </w:r>
-            <w:r>
-              <w:rPr>
-                <w:rFonts w:ascii="Calibri" w:eastAsia="Times New Roman" w:hAnsi="Calibri" w:cs="Calibri"/>
-                <w:color w:val="000000"/>
-              </w:rPr>
-              <w:t xml:space="preserve">"You have entered an invalid format of data, </w:t>
-            </w:r>
-          </w:p>
-          <w:p>
-            <w:pPr>
-              <w:spacing w:after="0" w:line="240" w:lineRule="auto"/>
-              <w:rPr>
-                <w:rFonts w:ascii="Calibri" w:eastAsia="Times New Roman" w:hAnsi="Calibri" w:cs="Calibri"/>
-                <w:color w:val="000000"/>
-              </w:rPr>
-            </w:pPr>
-            <w:r>
-              <w:rPr>
-                <w:rFonts w:ascii="Calibri" w:eastAsia="Times New Roman" w:hAnsi="Calibri" w:cs="Calibri"/>
-                <w:color w:val="000000"/>
-              </w:rPr>
-              <w:t>Please try again"</w:t>
+            <w:proofErr w:type="gramStart"/>
+            <w:r>
+              <w:rPr>
+                <w:rFonts w:ascii="Calibri" w:eastAsia="Times New Roman" w:hAnsi="Calibri" w:cs="Calibri"/>
+                <w:color w:val="000000"/>
+              </w:rPr>
+              <w:t>"</w:t>
+            </w:r>
+            <w:r>
+              <w:rPr>
+                <w:rFonts w:ascii="Calibri" w:eastAsia="Times New Roman" w:hAnsi="Calibri" w:cs="Calibri"/>
+                <w:color w:val="000000"/>
+              </w:rPr>
+              <w:t xml:space="preserve"> invalid</w:t>
+            </w:r>
+            <w:proofErr w:type="gramEnd"/>
+            <w:r>
+              <w:rPr>
+                <w:rFonts w:ascii="Calibri" w:eastAsia="Times New Roman" w:hAnsi="Calibri" w:cs="Calibri"/>
+                <w:color w:val="000000"/>
+              </w:rPr>
+              <w:t xml:space="preserve"> format of data </w:t>
+            </w:r>
+            <w:r>
+              <w:rPr>
+                <w:rFonts w:ascii="Calibri" w:eastAsia="Times New Roman" w:hAnsi="Calibri" w:cs="Calibri"/>
+                <w:color w:val="000000"/>
+              </w:rPr>
+              <w:t>"</w:t>
+            </w:r>
+            <w:r>
+              <w:rPr>
+                <w:rFonts w:ascii="Calibri" w:eastAsia="Times New Roman" w:hAnsi="Calibri" w:cs="Calibri"/>
+                <w:color w:val="000000"/>
+              </w:rPr>
+              <w:t xml:space="preserve"> in case customer doesn’t use character constraints.</w:t>
             </w:r>
           </w:p>
         </w:tc>
@@ -7448,8 +7462,17 @@
               <w:rPr>
                 <w:rFonts w:ascii="Calibri" w:eastAsia="Times New Roman" w:hAnsi="Calibri" w:cs="Calibri"/>
               </w:rPr>
-              <w:t>37</w:t>
-            </w:r>
+              <w:t>60</w:t>
+            </w:r>
+          </w:p>
+          <w:p>
+            <w:pPr>
+              <w:spacing w:after="0" w:line="240" w:lineRule="auto"/>
+              <w:jc w:val="center"/>
+              <w:rPr>
+                <w:rFonts w:ascii="Calibri" w:eastAsia="Times New Roman" w:hAnsi="Calibri" w:cs="Calibri"/>
+              </w:rPr>
+            </w:pPr>
           </w:p>
         </w:tc>
       </w:tr>
@@ -8188,6 +8211,316 @@
             <w:tcBorders>
               <w:top w:val="single" w:sz="4" w:space="0" w:color="auto"/>
               <w:left w:val="single" w:sz="8" w:space="0" w:color="auto"/>
+              <w:bottom w:val="single" w:sz="4" w:space="0" w:color="auto"/>
+              <w:right w:val="single" w:sz="8" w:space="0" w:color="auto"/>
+            </w:tcBorders>
+            <w:shd w:val="clear" w:color="auto" w:fill="auto"/>
+            <w:vAlign w:val="center"/>
+          </w:tcPr>
+          <w:p>
+            <w:pPr>
+              <w:spacing w:after="0" w:line="240" w:lineRule="auto"/>
+              <w:rPr>
+                <w:rFonts w:ascii="Calibri" w:eastAsia="Times New Roman" w:hAnsi="Calibri" w:cs="Calibri"/>
+                <w:color w:val="000000"/>
+              </w:rPr>
+            </w:pPr>
+            <w:r>
+              <w:rPr>
+                <w:rFonts w:ascii="Calibri" w:eastAsia="Times New Roman" w:hAnsi="Calibri" w:cs="Calibri"/>
+                <w:color w:val="000000"/>
+              </w:rPr>
+              <w:t>BANK_SYS_SRS_Reg_R030</w:t>
+            </w:r>
+          </w:p>
+        </w:tc>
+        <w:tc>
+          <w:tcPr>
+            <w:tcW w:w="4104" w:type="dxa"/>
+            <w:tcBorders>
+              <w:top w:val="single" w:sz="4" w:space="0" w:color="auto"/>
+              <w:left w:val="nil"/>
+              <w:bottom w:val="single" w:sz="4" w:space="0" w:color="auto"/>
+              <w:right w:val="single" w:sz="8" w:space="0" w:color="auto"/>
+            </w:tcBorders>
+            <w:shd w:val="clear" w:color="auto" w:fill="auto"/>
+            <w:vAlign w:val="center"/>
+          </w:tcPr>
+          <w:p>
+            <w:pPr>
+              <w:spacing w:after="0" w:line="240" w:lineRule="auto"/>
+              <w:rPr>
+                <w:rFonts w:ascii="Calibri" w:eastAsia="Times New Roman" w:hAnsi="Calibri" w:cs="Calibri"/>
+                <w:color w:val="000000"/>
+              </w:rPr>
+            </w:pPr>
+            <w:r>
+              <w:rPr>
+                <w:rFonts w:ascii="Calibri" w:eastAsia="Times New Roman" w:hAnsi="Calibri" w:cs="Calibri"/>
+                <w:color w:val="000000"/>
+              </w:rPr>
+              <w:t>If customer press on close icon in any pop up message customer shall remain in the same page.</w:t>
+            </w:r>
+          </w:p>
+        </w:tc>
+        <w:tc>
+          <w:tcPr>
+            <w:tcW w:w="1929" w:type="dxa"/>
+            <w:tcBorders>
+              <w:top w:val="single" w:sz="4" w:space="0" w:color="auto"/>
+              <w:left w:val="nil"/>
+              <w:bottom w:val="single" w:sz="4" w:space="0" w:color="auto"/>
+              <w:right w:val="single" w:sz="8" w:space="0" w:color="auto"/>
+            </w:tcBorders>
+            <w:shd w:val="clear" w:color="auto" w:fill="auto"/>
+            <w:vAlign w:val="center"/>
+          </w:tcPr>
+          <w:p>
+            <w:pPr>
+              <w:spacing w:after="0" w:line="240" w:lineRule="auto"/>
+              <w:jc w:val="center"/>
+              <w:rPr>
+                <w:rFonts w:ascii="Calibri" w:eastAsia="Times New Roman" w:hAnsi="Calibri" w:cs="Calibri"/>
+              </w:rPr>
+            </w:pPr>
+            <w:r>
+              <w:rPr>
+                <w:rFonts w:ascii="Calibri" w:eastAsia="Times New Roman" w:hAnsi="Calibri" w:cs="Calibri"/>
+              </w:rPr>
+              <w:t>BANK_SYS_CR_00</w:t>
+            </w:r>
+            <w:r>
+              <w:rPr>
+                <w:rFonts w:ascii="Calibri" w:eastAsia="Times New Roman" w:hAnsi="Calibri" w:cs="Calibri"/>
+              </w:rPr>
+              <w:t>1</w:t>
+            </w:r>
+          </w:p>
+        </w:tc>
+        <w:tc>
+          <w:tcPr>
+            <w:tcW w:w="2337" w:type="dxa"/>
+            <w:tcBorders>
+              <w:top w:val="single" w:sz="4" w:space="0" w:color="auto"/>
+              <w:left w:val="nil"/>
+              <w:bottom w:val="single" w:sz="4" w:space="0" w:color="auto"/>
+              <w:right w:val="single" w:sz="8" w:space="0" w:color="auto"/>
+            </w:tcBorders>
+            <w:shd w:val="clear" w:color="auto" w:fill="auto"/>
+            <w:vAlign w:val="center"/>
+          </w:tcPr>
+          <w:p>
+            <w:pPr>
+              <w:spacing w:after="0" w:line="240" w:lineRule="auto"/>
+              <w:jc w:val="center"/>
+              <w:rPr>
+                <w:rFonts w:ascii="Calibri" w:eastAsia="Times New Roman" w:hAnsi="Calibri" w:cs="Calibri"/>
+              </w:rPr>
+            </w:pPr>
+            <w:r>
+              <w:rPr>
+                <w:rFonts w:ascii="Calibri" w:eastAsia="Times New Roman" w:hAnsi="Calibri" w:cs="Calibri"/>
+              </w:rPr>
+              <w:t>BANK_SYS_SIQ_Q57</w:t>
+            </w:r>
+          </w:p>
+        </w:tc>
+      </w:tr>
+      <w:tr>
+        <w:trPr>
+          <w:trHeight w:val="615"/>
+        </w:trPr>
+        <w:tc>
+          <w:tcPr>
+            <w:tcW w:w="2610" w:type="dxa"/>
+            <w:tcBorders>
+              <w:top w:val="single" w:sz="4" w:space="0" w:color="auto"/>
+              <w:left w:val="single" w:sz="8" w:space="0" w:color="auto"/>
+              <w:bottom w:val="single" w:sz="4" w:space="0" w:color="auto"/>
+              <w:right w:val="single" w:sz="8" w:space="0" w:color="auto"/>
+            </w:tcBorders>
+            <w:shd w:val="clear" w:color="auto" w:fill="auto"/>
+            <w:vAlign w:val="center"/>
+          </w:tcPr>
+          <w:p>
+            <w:pPr>
+              <w:spacing w:after="0" w:line="240" w:lineRule="auto"/>
+              <w:rPr>
+                <w:rFonts w:ascii="Calibri" w:eastAsia="Times New Roman" w:hAnsi="Calibri" w:cs="Calibri"/>
+                <w:color w:val="000000"/>
+              </w:rPr>
+            </w:pPr>
+            <w:r>
+              <w:rPr>
+                <w:rFonts w:ascii="Calibri" w:eastAsia="Times New Roman" w:hAnsi="Calibri" w:cs="Calibri"/>
+                <w:color w:val="000000"/>
+              </w:rPr>
+              <w:t>BANK_SYS_SRS_Reg_R031</w:t>
+            </w:r>
+          </w:p>
+        </w:tc>
+        <w:tc>
+          <w:tcPr>
+            <w:tcW w:w="4104" w:type="dxa"/>
+            <w:tcBorders>
+              <w:top w:val="single" w:sz="4" w:space="0" w:color="auto"/>
+              <w:left w:val="nil"/>
+              <w:bottom w:val="single" w:sz="4" w:space="0" w:color="auto"/>
+              <w:right w:val="single" w:sz="8" w:space="0" w:color="auto"/>
+            </w:tcBorders>
+            <w:shd w:val="clear" w:color="auto" w:fill="auto"/>
+            <w:vAlign w:val="center"/>
+          </w:tcPr>
+          <w:p>
+            <w:pPr>
+              <w:spacing w:after="0" w:line="240" w:lineRule="auto"/>
+              <w:rPr>
+                <w:rFonts w:ascii="Calibri" w:eastAsia="Times New Roman" w:hAnsi="Calibri" w:cs="Calibri"/>
+                <w:color w:val="000000"/>
+              </w:rPr>
+            </w:pPr>
+            <w:r>
+              <w:rPr>
+                <w:rFonts w:ascii="Calibri" w:eastAsia="Times New Roman" w:hAnsi="Calibri" w:cs="Calibri"/>
+                <w:color w:val="000000"/>
+              </w:rPr>
+              <w:t xml:space="preserve">The format of any </w:t>
+            </w:r>
+            <w:r>
+              <w:rPr>
+                <w:rFonts w:ascii="Calibri" w:eastAsia="Times New Roman" w:hAnsi="Calibri" w:cs="Calibri"/>
+                <w:color w:val="000000"/>
+              </w:rPr>
+              <w:t>error message related to every field in the web app</w:t>
+            </w:r>
+            <w:r>
+              <w:rPr>
+                <w:rFonts w:ascii="Calibri" w:eastAsia="Times New Roman" w:hAnsi="Calibri" w:cs="Calibri"/>
+                <w:color w:val="000000"/>
+              </w:rPr>
+              <w:t xml:space="preserve"> is  </w:t>
+            </w:r>
+            <w:proofErr w:type="gramStart"/>
+            <w:r>
+              <w:rPr>
+                <w:rFonts w:ascii="Calibri" w:eastAsia="Times New Roman" w:hAnsi="Calibri" w:cs="Calibri"/>
+                <w:color w:val="000000"/>
+              </w:rPr>
+              <w:t>"</w:t>
+            </w:r>
+            <w:r>
+              <w:rPr>
+                <w:rFonts w:ascii="Calibri" w:eastAsia="Times New Roman" w:hAnsi="Calibri" w:cs="Calibri"/>
+                <w:color w:val="000000"/>
+              </w:rPr>
+              <w:t xml:space="preserve"> invalid</w:t>
+            </w:r>
+            <w:proofErr w:type="gramEnd"/>
+            <w:r>
+              <w:rPr>
+                <w:rFonts w:ascii="Calibri" w:eastAsia="Times New Roman" w:hAnsi="Calibri" w:cs="Calibri"/>
+                <w:color w:val="000000"/>
+              </w:rPr>
+              <w:t xml:space="preserve"> format of data </w:t>
+            </w:r>
+            <w:r>
+              <w:rPr>
+                <w:rFonts w:ascii="Calibri" w:eastAsia="Times New Roman" w:hAnsi="Calibri" w:cs="Calibri"/>
+                <w:color w:val="000000"/>
+              </w:rPr>
+              <w:t>"</w:t>
+            </w:r>
+            <w:r>
+              <w:rPr>
+                <w:rFonts w:ascii="Calibri" w:eastAsia="Times New Roman" w:hAnsi="Calibri" w:cs="Calibri"/>
+                <w:color w:val="000000"/>
+              </w:rPr>
+              <w:t xml:space="preserve"> in case customer leave any leave any mandatory field empty.</w:t>
+            </w:r>
+          </w:p>
+          <w:p>
+            <w:pPr>
+              <w:spacing w:after="0" w:line="240" w:lineRule="auto"/>
+              <w:rPr>
+                <w:rFonts w:ascii="Calibri" w:eastAsia="Times New Roman" w:hAnsi="Calibri" w:cs="Calibri"/>
+                <w:color w:val="000000"/>
+              </w:rPr>
+            </w:pPr>
+          </w:p>
+        </w:tc>
+        <w:tc>
+          <w:tcPr>
+            <w:tcW w:w="1929" w:type="dxa"/>
+            <w:tcBorders>
+              <w:top w:val="single" w:sz="4" w:space="0" w:color="auto"/>
+              <w:left w:val="nil"/>
+              <w:bottom w:val="single" w:sz="4" w:space="0" w:color="auto"/>
+              <w:right w:val="single" w:sz="8" w:space="0" w:color="auto"/>
+            </w:tcBorders>
+            <w:shd w:val="clear" w:color="auto" w:fill="auto"/>
+            <w:vAlign w:val="center"/>
+          </w:tcPr>
+          <w:p>
+            <w:pPr>
+              <w:spacing w:after="0" w:line="240" w:lineRule="auto"/>
+              <w:jc w:val="center"/>
+              <w:rPr>
+                <w:rFonts w:ascii="Calibri" w:eastAsia="Times New Roman" w:hAnsi="Calibri" w:cs="Calibri"/>
+              </w:rPr>
+            </w:pPr>
+            <w:r>
+              <w:rPr>
+                <w:rFonts w:ascii="Calibri" w:eastAsia="Times New Roman" w:hAnsi="Calibri" w:cs="Calibri"/>
+              </w:rPr>
+              <w:t>BANK_SYS_CR_00</w:t>
+            </w:r>
+            <w:r>
+              <w:rPr>
+                <w:rFonts w:ascii="Calibri" w:eastAsia="Times New Roman" w:hAnsi="Calibri" w:cs="Calibri"/>
+              </w:rPr>
+              <w:t>1</w:t>
+            </w:r>
+          </w:p>
+        </w:tc>
+        <w:tc>
+          <w:tcPr>
+            <w:tcW w:w="2337" w:type="dxa"/>
+            <w:tcBorders>
+              <w:top w:val="single" w:sz="4" w:space="0" w:color="auto"/>
+              <w:left w:val="nil"/>
+              <w:bottom w:val="single" w:sz="4" w:space="0" w:color="auto"/>
+              <w:right w:val="single" w:sz="8" w:space="0" w:color="auto"/>
+            </w:tcBorders>
+            <w:shd w:val="clear" w:color="auto" w:fill="auto"/>
+            <w:vAlign w:val="center"/>
+          </w:tcPr>
+          <w:p>
+            <w:pPr>
+              <w:spacing w:after="0" w:line="240" w:lineRule="auto"/>
+              <w:jc w:val="center"/>
+              <w:rPr>
+                <w:rFonts w:ascii="Calibri" w:eastAsia="Times New Roman" w:hAnsi="Calibri" w:cs="Calibri"/>
+              </w:rPr>
+            </w:pPr>
+            <w:r>
+              <w:rPr>
+                <w:rFonts w:ascii="Calibri" w:eastAsia="Times New Roman" w:hAnsi="Calibri" w:cs="Calibri"/>
+              </w:rPr>
+              <w:t>BANK_SYS_SIQ_Q58</w:t>
+            </w:r>
+          </w:p>
+        </w:tc>
+      </w:tr>
+      <w:tr>
+        <w:trPr>
+          <w:trHeight w:val="615"/>
+        </w:trPr>
+        <w:tc>
+          <w:tcPr>
+            <w:tcW w:w="2610" w:type="dxa"/>
+            <w:tcBorders>
+              <w:top w:val="single" w:sz="4" w:space="0" w:color="auto"/>
+              <w:left w:val="single" w:sz="8" w:space="0" w:color="auto"/>
               <w:bottom w:val="single" w:sz="8" w:space="0" w:color="auto"/>
               <w:right w:val="single" w:sz="8" w:space="0" w:color="auto"/>
             </w:tcBorders>
@@ -8207,7 +8540,7 @@
                 <w:rFonts w:ascii="Calibri" w:eastAsia="Times New Roman" w:hAnsi="Calibri" w:cs="Calibri"/>
                 <w:color w:val="000000"/>
               </w:rPr>
-              <w:t>BANK_SYS_SRS_Reg_R030</w:t>
+              <w:t>BANK_SYS_SRS_Reg_R032</w:t>
             </w:r>
           </w:p>
         </w:tc>
@@ -8236,8 +8569,68 @@
                 <w:rFonts w:ascii="Calibri" w:eastAsia="Times New Roman" w:hAnsi="Calibri" w:cs="Calibri"/>
                 <w:color w:val="000000"/>
               </w:rPr>
-              <w:t>If customer press on close icon in any pop up message customer shall remain in the same page.</w:t>
-            </w:r>
+              <w:t xml:space="preserve">The format of any </w:t>
+            </w:r>
+            <w:r>
+              <w:rPr>
+                <w:rFonts w:ascii="Calibri" w:eastAsia="Times New Roman" w:hAnsi="Calibri" w:cs="Calibri"/>
+                <w:color w:val="000000"/>
+              </w:rPr>
+              <w:t>error message related to every field in the web app</w:t>
+            </w:r>
+            <w:r>
+              <w:rPr>
+                <w:rFonts w:ascii="Calibri" w:eastAsia="Times New Roman" w:hAnsi="Calibri" w:cs="Calibri"/>
+                <w:color w:val="000000"/>
+              </w:rPr>
+              <w:t xml:space="preserve"> is  </w:t>
+            </w:r>
+            <w:proofErr w:type="gramStart"/>
+            <w:r>
+              <w:rPr>
+                <w:rFonts w:ascii="Calibri" w:eastAsia="Times New Roman" w:hAnsi="Calibri" w:cs="Calibri"/>
+                <w:color w:val="000000"/>
+              </w:rPr>
+              <w:t>"</w:t>
+            </w:r>
+            <w:r>
+              <w:rPr>
+                <w:rFonts w:ascii="Calibri" w:eastAsia="Times New Roman" w:hAnsi="Calibri" w:cs="Calibri"/>
+                <w:color w:val="000000"/>
+              </w:rPr>
+              <w:t xml:space="preserve"> invalid</w:t>
+            </w:r>
+            <w:proofErr w:type="gramEnd"/>
+            <w:r>
+              <w:rPr>
+                <w:rFonts w:ascii="Calibri" w:eastAsia="Times New Roman" w:hAnsi="Calibri" w:cs="Calibri"/>
+                <w:color w:val="000000"/>
+              </w:rPr>
+              <w:t xml:space="preserve"> format of data </w:t>
+            </w:r>
+            <w:r>
+              <w:rPr>
+                <w:rFonts w:ascii="Calibri" w:eastAsia="Times New Roman" w:hAnsi="Calibri" w:cs="Calibri"/>
+                <w:color w:val="000000"/>
+              </w:rPr>
+              <w:t>"</w:t>
+            </w:r>
+            <w:r>
+              <w:rPr>
+                <w:rFonts w:ascii="Calibri" w:eastAsia="Times New Roman" w:hAnsi="Calibri" w:cs="Calibri"/>
+                <w:color w:val="000000"/>
+              </w:rPr>
+              <w:t xml:space="preserve"> in case customer doesn’t achieve length constraints.</w:t>
+            </w:r>
+          </w:p>
+          <w:p>
+            <w:pPr>
+              <w:spacing w:after="0" w:line="240" w:lineRule="auto"/>
+              <w:rPr>
+                <w:rFonts w:ascii="Calibri" w:eastAsia="Times New Roman" w:hAnsi="Calibri" w:cs="Calibri"/>
+                <w:color w:val="000000"/>
+              </w:rPr>
+            </w:pPr>
           </w:p>
         </w:tc>
         <w:tc>
@@ -8298,10 +8691,8 @@
               <w:rPr>
                 <w:rFonts w:ascii="Calibri" w:eastAsia="Times New Roman" w:hAnsi="Calibri" w:cs="Calibri"/>
               </w:rPr>
-              <w:t>BANK_SYS_SIQ_Q57</w:t>
-            </w:r>
-            <w:bookmarkStart w:id="16" w:name="_GoBack"/>
-            <w:bookmarkEnd w:id="16"/>
+              <w:t>BANK_SYS_SIQ_Q59</w:t>
+            </w:r>
           </w:p>
         </w:tc>
       </w:tr>
@@ -8323,7 +8714,7 @@
           <w:szCs w:val="26"/>
         </w:rPr>
       </w:pPr>
-      <w:bookmarkStart w:id="17" w:name="_Toc7696643"/>
+      <w:bookmarkStart w:id="16" w:name="_Toc7696643"/>
       <w:r>
         <w:rPr>
           <w:rFonts w:asciiTheme="minorHAnsi" w:eastAsia="Times New Roman" w:hAnsiTheme="minorHAnsi" w:cstheme="minorHAnsi"/>
@@ -8333,9 +8724,10 @@
           <w:sz w:val="26"/>
           <w:szCs w:val="26"/>
         </w:rPr>
+        <w:lastRenderedPageBreak/>
         <w:t>Login Form</w:t>
       </w:r>
-      <w:bookmarkEnd w:id="17"/>
+      <w:bookmarkEnd w:id="16"/>
     </w:p>
     <w:p>
       <w:pPr>
@@ -8962,7 +9354,6 @@
                 <w:rFonts w:ascii="Calibri" w:eastAsia="Times New Roman" w:hAnsi="Calibri" w:cs="Calibri"/>
                 <w:color w:val="000000"/>
               </w:rPr>
-              <w:lastRenderedPageBreak/>
               <w:t>BANK_SYS_SRS_Log_R004</w:t>
             </w:r>
           </w:p>
@@ -9806,28 +10197,63 @@
               </w:rPr>
               <w:t xml:space="preserve"> is </w:t>
             </w:r>
-            <w:r>
-              <w:rPr>
-                <w:rFonts w:ascii="Calibri" w:eastAsia="Times New Roman" w:hAnsi="Calibri" w:cs="Calibri"/>
-                <w:color w:val="000000"/>
-              </w:rPr>
-              <w:t xml:space="preserve">"You have entered an invalid format of data, </w:t>
-            </w:r>
-          </w:p>
-          <w:p>
-            <w:pPr>
-              <w:spacing w:after="0" w:line="240" w:lineRule="auto"/>
-              <w:rPr>
-                <w:rFonts w:ascii="Calibri" w:eastAsia="Times New Roman" w:hAnsi="Calibri" w:cs="Calibri"/>
-                <w:color w:val="000000"/>
-              </w:rPr>
-            </w:pPr>
-            <w:r>
-              <w:rPr>
-                <w:rFonts w:ascii="Calibri" w:eastAsia="Times New Roman" w:hAnsi="Calibri" w:cs="Calibri"/>
-                <w:color w:val="000000"/>
-              </w:rPr>
-              <w:t>Please try again"</w:t>
+            <w:proofErr w:type="gramStart"/>
+            <w:r>
+              <w:rPr>
+                <w:rFonts w:ascii="Calibri" w:eastAsia="Times New Roman" w:hAnsi="Calibri" w:cs="Calibri"/>
+                <w:color w:val="000000"/>
+              </w:rPr>
+              <w:t>"</w:t>
+            </w:r>
+            <w:r>
+              <w:rPr>
+                <w:rFonts w:ascii="Calibri" w:eastAsia="Times New Roman" w:hAnsi="Calibri" w:cs="Calibri"/>
+                <w:color w:val="000000"/>
+              </w:rPr>
+              <w:t xml:space="preserve"> invalid</w:t>
+            </w:r>
+            <w:proofErr w:type="gramEnd"/>
+            <w:r>
+              <w:rPr>
+                <w:rFonts w:ascii="Calibri" w:eastAsia="Times New Roman" w:hAnsi="Calibri" w:cs="Calibri"/>
+                <w:color w:val="000000"/>
+              </w:rPr>
+              <w:t xml:space="preserve"> format of data</w:t>
+            </w:r>
+            <w:r>
+              <w:rPr>
+                <w:rFonts w:ascii="Calibri" w:eastAsia="Times New Roman" w:hAnsi="Calibri" w:cs="Calibri"/>
+                <w:color w:val="000000"/>
+              </w:rPr>
+              <w:t xml:space="preserve"> </w:t>
+            </w:r>
+            <w:r>
+              <w:rPr>
+                <w:rFonts w:ascii="Calibri" w:eastAsia="Times New Roman" w:hAnsi="Calibri" w:cs="Calibri"/>
+                <w:color w:val="000000"/>
+              </w:rPr>
+              <w:t>"</w:t>
+            </w:r>
+            <w:r>
+              <w:rPr>
+                <w:rFonts w:ascii="Calibri" w:eastAsia="Times New Roman" w:hAnsi="Calibri" w:cs="Calibri"/>
+                <w:color w:val="000000"/>
+              </w:rPr>
+              <w:t xml:space="preserve"> </w:t>
+            </w:r>
+            <w:r>
+              <w:rPr>
+                <w:rFonts w:ascii="Calibri" w:eastAsia="Times New Roman" w:hAnsi="Calibri" w:cs="Calibri"/>
+                <w:color w:val="000000"/>
+              </w:rPr>
+              <w:t>"</w:t>
+            </w:r>
+            <w:r>
+              <w:rPr>
+                <w:rFonts w:ascii="Calibri" w:eastAsia="Times New Roman" w:hAnsi="Calibri" w:cs="Calibri"/>
+                <w:color w:val="000000"/>
+              </w:rPr>
+              <w:t xml:space="preserve"> in case customer doesn’t use character constraints.</w:t>
             </w:r>
           </w:p>
         </w:tc>
@@ -9895,8 +10321,17 @@
               <w:rPr>
                 <w:rFonts w:ascii="Calibri" w:eastAsia="Times New Roman" w:hAnsi="Calibri" w:cs="Calibri"/>
               </w:rPr>
-              <w:t>37</w:t>
-            </w:r>
+              <w:t>60</w:t>
+            </w:r>
+          </w:p>
+          <w:p>
+            <w:pPr>
+              <w:spacing w:after="0" w:line="240" w:lineRule="auto"/>
+              <w:jc w:val="center"/>
+              <w:rPr>
+                <w:rFonts w:ascii="Calibri" w:eastAsia="Times New Roman" w:hAnsi="Calibri" w:cs="Calibri"/>
+              </w:rPr>
+            </w:pPr>
           </w:p>
         </w:tc>
       </w:tr>
@@ -10033,6 +10468,386 @@
                 <w:rFonts w:ascii="Calibri" w:eastAsia="Times New Roman" w:hAnsi="Calibri" w:cs="Calibri"/>
               </w:rPr>
               <w:t>48</w:t>
+            </w:r>
+          </w:p>
+        </w:tc>
+      </w:tr>
+      <w:tr>
+        <w:trPr>
+          <w:trHeight w:val="440"/>
+        </w:trPr>
+        <w:tc>
+          <w:tcPr>
+            <w:tcW w:w="2610" w:type="dxa"/>
+            <w:tcBorders>
+              <w:top w:val="single" w:sz="4" w:space="0" w:color="auto"/>
+              <w:left w:val="single" w:sz="8" w:space="0" w:color="auto"/>
+              <w:bottom w:val="single" w:sz="4" w:space="0" w:color="auto"/>
+              <w:right w:val="single" w:sz="8" w:space="0" w:color="auto"/>
+            </w:tcBorders>
+            <w:shd w:val="clear" w:color="auto" w:fill="auto"/>
+            <w:vAlign w:val="center"/>
+          </w:tcPr>
+          <w:p>
+            <w:pPr>
+              <w:spacing w:after="0" w:line="240" w:lineRule="auto"/>
+              <w:rPr>
+                <w:rFonts w:ascii="Calibri" w:eastAsia="Times New Roman" w:hAnsi="Calibri" w:cs="Calibri"/>
+              </w:rPr>
+            </w:pPr>
+            <w:r>
+              <w:rPr>
+                <w:rFonts w:ascii="Calibri" w:eastAsia="Times New Roman" w:hAnsi="Calibri" w:cs="Calibri"/>
+                <w:color w:val="000000"/>
+              </w:rPr>
+              <w:t>BANK_SYS_SRS_Log_R012</w:t>
+            </w:r>
+          </w:p>
+        </w:tc>
+        <w:tc>
+          <w:tcPr>
+            <w:tcW w:w="4050" w:type="dxa"/>
+            <w:tcBorders>
+              <w:top w:val="single" w:sz="4" w:space="0" w:color="auto"/>
+              <w:left w:val="nil"/>
+              <w:bottom w:val="single" w:sz="4" w:space="0" w:color="auto"/>
+              <w:right w:val="single" w:sz="8" w:space="0" w:color="auto"/>
+            </w:tcBorders>
+            <w:shd w:val="clear" w:color="000000" w:fill="FFFFFF"/>
+            <w:vAlign w:val="center"/>
+          </w:tcPr>
+          <w:p>
+            <w:pPr>
+              <w:spacing w:after="0" w:line="240" w:lineRule="auto"/>
+              <w:rPr>
+                <w:rFonts w:ascii="Calibri" w:eastAsia="Times New Roman" w:hAnsi="Calibri" w:cs="Calibri"/>
+                <w:color w:val="000000"/>
+              </w:rPr>
+            </w:pPr>
+            <w:r>
+              <w:rPr>
+                <w:rFonts w:ascii="Calibri" w:eastAsia="Times New Roman" w:hAnsi="Calibri" w:cs="Calibri"/>
+                <w:color w:val="000000"/>
+              </w:rPr>
+              <w:t xml:space="preserve">The format of any </w:t>
+            </w:r>
+            <w:r>
+              <w:rPr>
+                <w:rFonts w:ascii="Calibri" w:eastAsia="Times New Roman" w:hAnsi="Calibri" w:cs="Calibri"/>
+                <w:color w:val="000000"/>
+              </w:rPr>
+              <w:t>error message related to every field in the web app</w:t>
+            </w:r>
+            <w:r>
+              <w:rPr>
+                <w:rFonts w:ascii="Calibri" w:eastAsia="Times New Roman" w:hAnsi="Calibri" w:cs="Calibri"/>
+                <w:color w:val="000000"/>
+              </w:rPr>
+              <w:t xml:space="preserve"> is  </w:t>
+            </w:r>
+            <w:proofErr w:type="gramStart"/>
+            <w:r>
+              <w:rPr>
+                <w:rFonts w:ascii="Calibri" w:eastAsia="Times New Roman" w:hAnsi="Calibri" w:cs="Calibri"/>
+                <w:color w:val="000000"/>
+              </w:rPr>
+              <w:t>"</w:t>
+            </w:r>
+            <w:r>
+              <w:rPr>
+                <w:rFonts w:ascii="Calibri" w:eastAsia="Times New Roman" w:hAnsi="Calibri" w:cs="Calibri"/>
+                <w:color w:val="000000"/>
+              </w:rPr>
+              <w:t xml:space="preserve"> invalid</w:t>
+            </w:r>
+            <w:proofErr w:type="gramEnd"/>
+            <w:r>
+              <w:rPr>
+                <w:rFonts w:ascii="Calibri" w:eastAsia="Times New Roman" w:hAnsi="Calibri" w:cs="Calibri"/>
+                <w:color w:val="000000"/>
+              </w:rPr>
+              <w:t xml:space="preserve"> format of data </w:t>
+            </w:r>
+            <w:r>
+              <w:rPr>
+                <w:rFonts w:ascii="Calibri" w:eastAsia="Times New Roman" w:hAnsi="Calibri" w:cs="Calibri"/>
+                <w:color w:val="000000"/>
+              </w:rPr>
+              <w:t>"</w:t>
+            </w:r>
+            <w:r>
+              <w:rPr>
+                <w:rFonts w:ascii="Calibri" w:eastAsia="Times New Roman" w:hAnsi="Calibri" w:cs="Calibri"/>
+                <w:color w:val="000000"/>
+              </w:rPr>
+              <w:t xml:space="preserve"> in case customer leave any leave any mandatory field empty.</w:t>
+            </w:r>
+          </w:p>
+          <w:p>
+            <w:pPr>
+              <w:spacing w:after="0" w:line="240" w:lineRule="auto"/>
+              <w:rPr>
+                <w:rFonts w:ascii="Calibri" w:eastAsia="Times New Roman" w:hAnsi="Calibri" w:cs="Calibri"/>
+                <w:color w:val="000000"/>
+              </w:rPr>
+            </w:pPr>
+          </w:p>
+        </w:tc>
+        <w:tc>
+          <w:tcPr>
+            <w:tcW w:w="1980" w:type="dxa"/>
+            <w:tcBorders>
+              <w:top w:val="single" w:sz="4" w:space="0" w:color="auto"/>
+              <w:left w:val="nil"/>
+              <w:bottom w:val="single" w:sz="4" w:space="0" w:color="auto"/>
+              <w:right w:val="single" w:sz="8" w:space="0" w:color="auto"/>
+            </w:tcBorders>
+            <w:shd w:val="clear" w:color="000000" w:fill="FFFFFF"/>
+            <w:vAlign w:val="center"/>
+          </w:tcPr>
+          <w:p>
+            <w:pPr>
+              <w:spacing w:after="0" w:line="240" w:lineRule="auto"/>
+              <w:jc w:val="center"/>
+              <w:rPr>
+                <w:rFonts w:ascii="Calibri" w:eastAsia="Times New Roman" w:hAnsi="Calibri" w:cs="Calibri"/>
+              </w:rPr>
+            </w:pPr>
+            <w:r>
+              <w:rPr>
+                <w:rFonts w:ascii="Calibri" w:eastAsia="Times New Roman" w:hAnsi="Calibri" w:cs="Calibri"/>
+              </w:rPr>
+              <w:t>BANK_SYS_CR_00</w:t>
+            </w:r>
+            <w:r>
+              <w:rPr>
+                <w:rFonts w:ascii="Calibri" w:eastAsia="Times New Roman" w:hAnsi="Calibri" w:cs="Calibri"/>
+              </w:rPr>
+              <w:t>2</w:t>
+            </w:r>
+          </w:p>
+        </w:tc>
+        <w:tc>
+          <w:tcPr>
+            <w:tcW w:w="2340" w:type="dxa"/>
+            <w:tcBorders>
+              <w:top w:val="single" w:sz="4" w:space="0" w:color="auto"/>
+              <w:left w:val="nil"/>
+              <w:bottom w:val="single" w:sz="4" w:space="0" w:color="auto"/>
+              <w:right w:val="single" w:sz="8" w:space="0" w:color="auto"/>
+            </w:tcBorders>
+            <w:shd w:val="clear" w:color="000000" w:fill="FFFFFF"/>
+            <w:vAlign w:val="center"/>
+          </w:tcPr>
+          <w:p>
+            <w:pPr>
+              <w:spacing w:after="0" w:line="240" w:lineRule="auto"/>
+              <w:jc w:val="center"/>
+              <w:rPr>
+                <w:rFonts w:ascii="Calibri" w:eastAsia="Times New Roman" w:hAnsi="Calibri" w:cs="Calibri"/>
+              </w:rPr>
+            </w:pPr>
+            <w:r>
+              <w:rPr>
+                <w:rFonts w:ascii="Calibri" w:eastAsia="Times New Roman" w:hAnsi="Calibri" w:cs="Calibri"/>
+              </w:rPr>
+              <w:t>BANK_SYS_SIQ_Q</w:t>
+            </w:r>
+            <w:r>
+              <w:rPr>
+                <w:rFonts w:ascii="Calibri" w:eastAsia="Times New Roman" w:hAnsi="Calibri" w:cs="Calibri"/>
+              </w:rPr>
+              <w:t>58</w:t>
+            </w:r>
+          </w:p>
+        </w:tc>
+      </w:tr>
+      <w:tr>
+        <w:trPr>
+          <w:trHeight w:val="440"/>
+        </w:trPr>
+        <w:tc>
+          <w:tcPr>
+            <w:tcW w:w="2610" w:type="dxa"/>
+            <w:tcBorders>
+              <w:top w:val="single" w:sz="4" w:space="0" w:color="auto"/>
+              <w:left w:val="single" w:sz="8" w:space="0" w:color="auto"/>
+              <w:bottom w:val="single" w:sz="4" w:space="0" w:color="auto"/>
+              <w:right w:val="single" w:sz="8" w:space="0" w:color="auto"/>
+            </w:tcBorders>
+            <w:shd w:val="clear" w:color="auto" w:fill="auto"/>
+            <w:vAlign w:val="center"/>
+          </w:tcPr>
+          <w:p>
+            <w:pPr>
+              <w:spacing w:after="0" w:line="240" w:lineRule="auto"/>
+              <w:rPr>
+                <w:rFonts w:ascii="Calibri" w:eastAsia="Times New Roman" w:hAnsi="Calibri" w:cs="Calibri"/>
+              </w:rPr>
+            </w:pPr>
+            <w:r>
+              <w:rPr>
+                <w:rFonts w:ascii="Calibri" w:eastAsia="Times New Roman" w:hAnsi="Calibri" w:cs="Calibri"/>
+                <w:color w:val="000000"/>
+              </w:rPr>
+              <w:t>BANK_SYS_SRS_Log_R013</w:t>
+            </w:r>
+          </w:p>
+        </w:tc>
+        <w:tc>
+          <w:tcPr>
+            <w:tcW w:w="4050" w:type="dxa"/>
+            <w:tcBorders>
+              <w:top w:val="single" w:sz="4" w:space="0" w:color="auto"/>
+              <w:left w:val="nil"/>
+              <w:bottom w:val="single" w:sz="4" w:space="0" w:color="auto"/>
+              <w:right w:val="single" w:sz="8" w:space="0" w:color="auto"/>
+            </w:tcBorders>
+            <w:shd w:val="clear" w:color="000000" w:fill="FFFFFF"/>
+            <w:vAlign w:val="center"/>
+          </w:tcPr>
+          <w:p>
+            <w:pPr>
+              <w:spacing w:after="0" w:line="240" w:lineRule="auto"/>
+              <w:rPr>
+                <w:rFonts w:ascii="Calibri" w:eastAsia="Times New Roman" w:hAnsi="Calibri" w:cs="Calibri"/>
+                <w:color w:val="000000"/>
+              </w:rPr>
+            </w:pPr>
+            <w:r>
+              <w:rPr>
+                <w:rFonts w:ascii="Calibri" w:eastAsia="Times New Roman" w:hAnsi="Calibri" w:cs="Calibri"/>
+                <w:color w:val="000000"/>
+              </w:rPr>
+              <w:t xml:space="preserve">The format of any </w:t>
+            </w:r>
+            <w:r>
+              <w:rPr>
+                <w:rFonts w:ascii="Calibri" w:eastAsia="Times New Roman" w:hAnsi="Calibri" w:cs="Calibri"/>
+                <w:color w:val="000000"/>
+              </w:rPr>
+              <w:t>error message related to every field in the web app</w:t>
+            </w:r>
+            <w:r>
+              <w:rPr>
+                <w:rFonts w:ascii="Calibri" w:eastAsia="Times New Roman" w:hAnsi="Calibri" w:cs="Calibri"/>
+                <w:color w:val="000000"/>
+              </w:rPr>
+              <w:t xml:space="preserve"> is  </w:t>
+            </w:r>
+            <w:proofErr w:type="gramStart"/>
+            <w:r>
+              <w:rPr>
+                <w:rFonts w:ascii="Calibri" w:eastAsia="Times New Roman" w:hAnsi="Calibri" w:cs="Calibri"/>
+                <w:color w:val="000000"/>
+              </w:rPr>
+              <w:t>"</w:t>
+            </w:r>
+            <w:r>
+              <w:rPr>
+                <w:rFonts w:ascii="Calibri" w:eastAsia="Times New Roman" w:hAnsi="Calibri" w:cs="Calibri"/>
+                <w:color w:val="000000"/>
+              </w:rPr>
+              <w:t xml:space="preserve"> invalid</w:t>
+            </w:r>
+            <w:proofErr w:type="gramEnd"/>
+            <w:r>
+              <w:rPr>
+                <w:rFonts w:ascii="Calibri" w:eastAsia="Times New Roman" w:hAnsi="Calibri" w:cs="Calibri"/>
+                <w:color w:val="000000"/>
+              </w:rPr>
+              <w:t xml:space="preserve"> format of data </w:t>
+            </w:r>
+            <w:r>
+              <w:rPr>
+                <w:rFonts w:ascii="Calibri" w:eastAsia="Times New Roman" w:hAnsi="Calibri" w:cs="Calibri"/>
+                <w:color w:val="000000"/>
+              </w:rPr>
+              <w:t>"</w:t>
+            </w:r>
+            <w:r>
+              <w:rPr>
+                <w:rFonts w:ascii="Calibri" w:eastAsia="Times New Roman" w:hAnsi="Calibri" w:cs="Calibri"/>
+                <w:color w:val="000000"/>
+              </w:rPr>
+              <w:t xml:space="preserve"> in case customer doesn’t achieve length constraints.</w:t>
+            </w:r>
+          </w:p>
+          <w:p>
+            <w:pPr>
+              <w:spacing w:after="0" w:line="240" w:lineRule="auto"/>
+              <w:rPr>
+                <w:rFonts w:ascii="Calibri" w:eastAsia="Times New Roman" w:hAnsi="Calibri" w:cs="Calibri"/>
+                <w:color w:val="000000"/>
+              </w:rPr>
+            </w:pPr>
+          </w:p>
+        </w:tc>
+        <w:tc>
+          <w:tcPr>
+            <w:tcW w:w="1980" w:type="dxa"/>
+            <w:tcBorders>
+              <w:top w:val="single" w:sz="4" w:space="0" w:color="auto"/>
+              <w:left w:val="nil"/>
+              <w:bottom w:val="single" w:sz="4" w:space="0" w:color="auto"/>
+              <w:right w:val="single" w:sz="8" w:space="0" w:color="auto"/>
+            </w:tcBorders>
+            <w:shd w:val="clear" w:color="000000" w:fill="FFFFFF"/>
+            <w:vAlign w:val="center"/>
+          </w:tcPr>
+          <w:p>
+            <w:pPr>
+              <w:spacing w:after="0" w:line="240" w:lineRule="auto"/>
+              <w:jc w:val="center"/>
+              <w:rPr>
+                <w:rFonts w:ascii="Calibri" w:eastAsia="Times New Roman" w:hAnsi="Calibri" w:cs="Calibri"/>
+              </w:rPr>
+            </w:pPr>
+            <w:r>
+              <w:rPr>
+                <w:rFonts w:ascii="Calibri" w:eastAsia="Times New Roman" w:hAnsi="Calibri" w:cs="Calibri"/>
+              </w:rPr>
+              <w:t>BANK_SYS_CR_00</w:t>
+            </w:r>
+            <w:r>
+              <w:rPr>
+                <w:rFonts w:ascii="Calibri" w:eastAsia="Times New Roman" w:hAnsi="Calibri" w:cs="Calibri"/>
+              </w:rPr>
+              <w:t>2</w:t>
+            </w:r>
+          </w:p>
+        </w:tc>
+        <w:tc>
+          <w:tcPr>
+            <w:tcW w:w="2340" w:type="dxa"/>
+            <w:tcBorders>
+              <w:top w:val="single" w:sz="4" w:space="0" w:color="auto"/>
+              <w:left w:val="nil"/>
+              <w:bottom w:val="single" w:sz="4" w:space="0" w:color="auto"/>
+              <w:right w:val="single" w:sz="8" w:space="0" w:color="auto"/>
+            </w:tcBorders>
+            <w:shd w:val="clear" w:color="000000" w:fill="FFFFFF"/>
+            <w:vAlign w:val="center"/>
+          </w:tcPr>
+          <w:p>
+            <w:pPr>
+              <w:spacing w:after="0" w:line="240" w:lineRule="auto"/>
+              <w:jc w:val="center"/>
+              <w:rPr>
+                <w:rFonts w:ascii="Calibri" w:eastAsia="Times New Roman" w:hAnsi="Calibri" w:cs="Calibri"/>
+              </w:rPr>
+            </w:pPr>
+            <w:r>
+              <w:rPr>
+                <w:rFonts w:ascii="Calibri" w:eastAsia="Times New Roman" w:hAnsi="Calibri" w:cs="Calibri"/>
+              </w:rPr>
+              <w:t>BANK_SYS_SIQ_Q</w:t>
+            </w:r>
+            <w:r>
+              <w:rPr>
+                <w:rFonts w:ascii="Calibri" w:eastAsia="Times New Roman" w:hAnsi="Calibri" w:cs="Calibri"/>
+              </w:rPr>
+              <w:t>59</w:t>
             </w:r>
           </w:p>
         </w:tc>
@@ -10055,9 +10870,9 @@
           <w:szCs w:val="26"/>
         </w:rPr>
       </w:pPr>
-      <w:bookmarkStart w:id="18" w:name="_Toc7619082"/>
-      <w:bookmarkStart w:id="19" w:name="_Toc7696644"/>
-      <w:bookmarkEnd w:id="18"/>
+      <w:bookmarkStart w:id="17" w:name="_Toc7619082"/>
+      <w:bookmarkStart w:id="18" w:name="_Toc7696644"/>
+      <w:bookmarkEnd w:id="17"/>
       <w:r>
         <w:rPr>
           <w:rFonts w:asciiTheme="minorHAnsi" w:eastAsia="Times New Roman" w:hAnsiTheme="minorHAnsi" w:cstheme="minorHAnsi"/>
@@ -10067,6 +10882,7 @@
           <w:sz w:val="26"/>
           <w:szCs w:val="26"/>
         </w:rPr>
+        <w:lastRenderedPageBreak/>
         <w:t>Access the account</w:t>
       </w:r>
       <w:r>
@@ -10091,7 +10907,7 @@
         </w:rPr>
         <w:t>s</w:t>
       </w:r>
-      <w:bookmarkEnd w:id="19"/>
+      <w:bookmarkEnd w:id="18"/>
       <w:r>
         <w:rPr>
           <w:rFonts w:asciiTheme="minorHAnsi" w:eastAsia="Times New Roman" w:hAnsiTheme="minorHAnsi" w:cstheme="minorHAnsi"/>
@@ -10119,28 +10935,28 @@
       <w:pPr>
         <w:outlineLvl w:val="0"/>
       </w:pPr>
-      <w:bookmarkStart w:id="20" w:name="_Toc7574942"/>
-      <w:bookmarkStart w:id="21" w:name="_Toc7575075"/>
-      <w:bookmarkStart w:id="22" w:name="_Toc7575148"/>
-      <w:bookmarkStart w:id="23" w:name="_Toc7579135"/>
-      <w:bookmarkStart w:id="24" w:name="_Toc7629254"/>
-      <w:bookmarkStart w:id="25" w:name="_Toc7692813"/>
-      <w:bookmarkStart w:id="26" w:name="_Toc7696416"/>
-      <w:bookmarkStart w:id="27" w:name="_Toc7696645"/>
+      <w:bookmarkStart w:id="19" w:name="_Toc7574942"/>
+      <w:bookmarkStart w:id="20" w:name="_Toc7575075"/>
+      <w:bookmarkStart w:id="21" w:name="_Toc7575148"/>
+      <w:bookmarkStart w:id="22" w:name="_Toc7579135"/>
+      <w:bookmarkStart w:id="23" w:name="_Toc7629254"/>
+      <w:bookmarkStart w:id="24" w:name="_Toc7692813"/>
+      <w:bookmarkStart w:id="25" w:name="_Toc7696416"/>
+      <w:bookmarkStart w:id="26" w:name="_Toc7696645"/>
       <w:r>
         <w:t>The client should have a direct access to his/her different accounts where he can view a history of previous transactions</w:t>
       </w:r>
+      <w:bookmarkEnd w:id="19"/>
       <w:bookmarkEnd w:id="20"/>
       <w:bookmarkEnd w:id="21"/>
       <w:bookmarkEnd w:id="22"/>
-      <w:bookmarkEnd w:id="23"/>
       <w:r>
         <w:t>.</w:t>
       </w:r>
+      <w:bookmarkEnd w:id="23"/>
       <w:bookmarkEnd w:id="24"/>
       <w:bookmarkEnd w:id="25"/>
       <w:bookmarkEnd w:id="26"/>
-      <w:bookmarkEnd w:id="27"/>
     </w:p>
     <w:tbl>
       <w:tblPr>
@@ -10186,10 +11002,10 @@
                 <w:szCs w:val="26"/>
               </w:rPr>
             </w:pPr>
-            <w:bookmarkStart w:id="28" w:name="_Toc7574943"/>
-            <w:bookmarkStart w:id="29" w:name="_Toc7575076"/>
-            <w:bookmarkStart w:id="30" w:name="_Toc7575149"/>
-            <w:bookmarkStart w:id="31" w:name="_Toc7579136"/>
+            <w:bookmarkStart w:id="27" w:name="_Toc7574943"/>
+            <w:bookmarkStart w:id="28" w:name="_Toc7575076"/>
+            <w:bookmarkStart w:id="29" w:name="_Toc7575149"/>
+            <w:bookmarkStart w:id="30" w:name="_Toc7579136"/>
             <w:r>
               <w:rPr>
                 <w:rFonts w:ascii="Calibri" w:eastAsia="Times New Roman" w:hAnsi="Calibri" w:cs="Calibri" w:hint="eastAsia"/>
@@ -11242,7 +12058,6 @@
               <w:rPr>
                 <w:rFonts w:ascii="Calibri" w:eastAsia="Times New Roman" w:hAnsi="Calibri" w:cs="Calibri"/>
               </w:rPr>
-              <w:lastRenderedPageBreak/>
               <w:t>BANK_SYS_SRS_PT_R006</w:t>
             </w:r>
           </w:p>
@@ -12672,6 +13487,7 @@
               <w:rPr>
                 <w:rFonts w:ascii="Calibri" w:eastAsia="Times New Roman" w:hAnsi="Calibri" w:cs="Calibri"/>
               </w:rPr>
+              <w:lastRenderedPageBreak/>
               <w:t>BANK_SYS_SRS_PT_R013</w:t>
             </w:r>
           </w:p>
@@ -13394,7 +14210,6 @@
               <w:rPr>
                 <w:rFonts w:ascii="Calibri" w:eastAsia="Times New Roman" w:hAnsi="Calibri" w:cs="Calibri"/>
               </w:rPr>
-              <w:lastRenderedPageBreak/>
               <w:t>BANK_SYS_SRS_PT_R016</w:t>
             </w:r>
           </w:p>
@@ -14988,6 +15803,7 @@
               <w:rPr>
                 <w:rFonts w:ascii="Calibri" w:eastAsia="Times New Roman" w:hAnsi="Calibri" w:cs="Calibri"/>
               </w:rPr>
+              <w:lastRenderedPageBreak/>
               <w:t>BANK_SYS_SRS_PT_R025</w:t>
             </w:r>
           </w:p>
@@ -16048,7 +16864,6 @@
               <w:rPr>
                 <w:rFonts w:ascii="Calibri" w:eastAsia="Times New Roman" w:hAnsi="Calibri" w:cs="Calibri"/>
               </w:rPr>
-              <w:lastRenderedPageBreak/>
               <w:t>BANK_SYS_CR_003</w:t>
             </w:r>
           </w:p>
@@ -16139,7 +16954,6 @@
               <w:rPr>
                 <w:rFonts w:ascii="Calibri" w:eastAsia="Times New Roman" w:hAnsi="Calibri" w:cs="Calibri"/>
               </w:rPr>
-              <w:lastRenderedPageBreak/>
               <w:t>BANK_SYS_SRS_PT_R031</w:t>
             </w:r>
           </w:p>
@@ -17460,6 +18274,7 @@
               <w:rPr>
                 <w:rFonts w:ascii="Calibri" w:eastAsia="Times New Roman" w:hAnsi="Calibri" w:cs="Calibri"/>
               </w:rPr>
+              <w:lastRenderedPageBreak/>
               <w:t>BANK_SYS_SRS_PT_R039</w:t>
             </w:r>
           </w:p>
@@ -17603,7 +18418,7 @@
           <w:szCs w:val="26"/>
         </w:rPr>
       </w:pPr>
-      <w:bookmarkStart w:id="32" w:name="_Toc7696646"/>
+      <w:bookmarkStart w:id="31" w:name="_Toc7696646"/>
       <w:r>
         <w:rPr>
           <w:rFonts w:asciiTheme="minorHAnsi" w:eastAsia="Times New Roman" w:hAnsiTheme="minorHAnsi" w:cstheme="minorHAnsi"/>
@@ -17615,7 +18430,7 @@
         </w:rPr>
         <w:t>Transaction</w:t>
       </w:r>
-      <w:bookmarkEnd w:id="32"/>
+      <w:bookmarkEnd w:id="31"/>
       <w:r>
         <w:rPr>
           <w:rFonts w:asciiTheme="minorHAnsi" w:eastAsia="Times New Roman" w:hAnsiTheme="minorHAnsi" w:cstheme="minorHAnsi"/>
@@ -17636,15 +18451,15 @@
       <w:r>
         <w:t>The client should have the ability to perform transaction either between his/her accounts or between him and external accounts.</w:t>
       </w:r>
+      <w:bookmarkEnd w:id="27"/>
       <w:bookmarkEnd w:id="28"/>
       <w:bookmarkEnd w:id="29"/>
       <w:bookmarkEnd w:id="30"/>
-      <w:bookmarkEnd w:id="31"/>
     </w:p>
     <w:tbl>
       <w:tblPr>
         <w:tblW w:w="11285" w:type="dxa"/>
-        <w:tblInd w:w="-940" w:type="dxa"/>
+        <w:tblInd w:w="-955" w:type="dxa"/>
         <w:tblLook w:val="04A0" w:firstRow="1" w:lastRow="0" w:firstColumn="1" w:lastColumn="0" w:noHBand="0" w:noVBand="1"/>
       </w:tblPr>
       <w:tblGrid>
@@ -18536,7 +19351,6 @@
               <w:rPr>
                 <w:rFonts w:ascii="Calibri" w:eastAsia="Times New Roman" w:hAnsi="Calibri" w:cs="Calibri"/>
               </w:rPr>
-              <w:lastRenderedPageBreak/>
               <w:t>BANK_SYS_SRS_TR_R005</w:t>
             </w:r>
           </w:p>
@@ -20144,6 +20958,7 @@
               <w:rPr>
                 <w:rFonts w:ascii="Calibri" w:eastAsia="Times New Roman" w:hAnsi="Calibri" w:cs="Calibri"/>
               </w:rPr>
+              <w:lastRenderedPageBreak/>
               <w:t>BANK_SYS_SRS_TR_R013</w:t>
             </w:r>
           </w:p>
@@ -20685,11 +21500,13 @@
                 <w:rFonts w:ascii="Calibri" w:eastAsia="Times New Roman" w:hAnsi="Calibri" w:cs="Calibri"/>
               </w:rPr>
             </w:pPr>
-            <w:r>
-              <w:rPr>
-                <w:rFonts w:ascii="Calibri" w:eastAsia="Times New Roman" w:hAnsi="Calibri" w:cs="Calibri"/>
-              </w:rPr>
-              <w:t>BANK_SYS_SRS_TR_R015</w:t>
+            <w:bookmarkStart w:id="32" w:name="_GoBack"/>
+            <w:bookmarkEnd w:id="32"/>
+            <w:r>
+              <w:rPr>
+                <w:rFonts w:ascii="Calibri" w:eastAsia="Times New Roman" w:hAnsi="Calibri" w:cs="Calibri"/>
+              </w:rPr>
+              <w:t>BANK_SYS_SRS_TR_R016</w:t>
             </w:r>
           </w:p>
         </w:tc>
@@ -20725,14 +21542,14 @@
                 <w:rFonts w:ascii="Calibri" w:eastAsia="Times New Roman" w:hAnsi="Calibri" w:cs="Calibri"/>
                 <w:color w:val="000000"/>
               </w:rPr>
-              <w:t xml:space="preserve"> shall be able to </w:t>
-            </w:r>
-            <w:r>
-              <w:rPr>
-                <w:rFonts w:ascii="Calibri" w:eastAsia="Times New Roman" w:hAnsi="Calibri" w:cs="Calibri"/>
-                <w:color w:val="000000"/>
-              </w:rPr>
-              <w:t>see the history of previous transactions</w:t>
+              <w:t xml:space="preserve"> shall be able </w:t>
+            </w:r>
+            <w:r>
+              <w:rPr>
+                <w:rFonts w:ascii="Calibri" w:eastAsia="Times New Roman" w:hAnsi="Calibri" w:cs="Calibri"/>
+                <w:color w:val="000000"/>
+              </w:rPr>
+              <w:t>transfer money to another account</w:t>
             </w:r>
           </w:p>
         </w:tc>
@@ -20791,674 +21608,6 @@
                 <w:rFonts w:ascii="Calibri" w:eastAsia="Times New Roman" w:hAnsi="Calibri" w:cs="Calibri"/>
               </w:rPr>
               <w:t>BANK_SYS_SIQ_Q1</w:t>
-            </w:r>
-          </w:p>
-        </w:tc>
-        <w:tc>
-          <w:tcPr>
-            <w:tcW w:w="266" w:type="dxa"/>
-            <w:tcBorders>
-              <w:top w:val="nil"/>
-              <w:left w:val="nil"/>
-              <w:bottom w:val="nil"/>
-              <w:right w:val="nil"/>
-            </w:tcBorders>
-            <w:shd w:val="clear" w:color="auto" w:fill="auto"/>
-            <w:noWrap/>
-            <w:vAlign w:val="bottom"/>
-          </w:tcPr>
-          <w:p>
-            <w:pPr>
-              <w:spacing w:after="0" w:line="240" w:lineRule="auto"/>
-              <w:jc w:val="center"/>
-              <w:rPr>
-                <w:rFonts w:ascii="Calibri" w:eastAsia="Times New Roman" w:hAnsi="Calibri" w:cs="Calibri"/>
-              </w:rPr>
-            </w:pPr>
-          </w:p>
-        </w:tc>
-      </w:tr>
-      <w:tr>
-        <w:trPr>
-          <w:trHeight w:val="77"/>
-        </w:trPr>
-        <w:tc>
-          <w:tcPr>
-            <w:tcW w:w="2610" w:type="dxa"/>
-            <w:tcBorders>
-              <w:top w:val="nil"/>
-              <w:left w:val="single" w:sz="4" w:space="0" w:color="auto"/>
-              <w:bottom w:val="single" w:sz="4" w:space="0" w:color="auto"/>
-              <w:right w:val="single" w:sz="4" w:space="0" w:color="auto"/>
-            </w:tcBorders>
-            <w:shd w:val="clear" w:color="auto" w:fill="auto"/>
-            <w:noWrap/>
-            <w:vAlign w:val="center"/>
-          </w:tcPr>
-          <w:p>
-            <w:pPr>
-              <w:spacing w:after="0" w:line="240" w:lineRule="auto"/>
-              <w:rPr>
-                <w:rFonts w:ascii="Calibri" w:eastAsia="Times New Roman" w:hAnsi="Calibri" w:cs="Calibri"/>
-              </w:rPr>
-            </w:pPr>
-            <w:r>
-              <w:rPr>
-                <w:rFonts w:ascii="Calibri" w:eastAsia="Times New Roman" w:hAnsi="Calibri" w:cs="Calibri"/>
-              </w:rPr>
-              <w:t>BANK_SYS_SRS_TR_R016</w:t>
-            </w:r>
-          </w:p>
-        </w:tc>
-        <w:tc>
-          <w:tcPr>
-            <w:tcW w:w="4140" w:type="dxa"/>
-            <w:tcBorders>
-              <w:top w:val="nil"/>
-              <w:left w:val="nil"/>
-              <w:bottom w:val="single" w:sz="4" w:space="0" w:color="auto"/>
-              <w:right w:val="single" w:sz="4" w:space="0" w:color="auto"/>
-            </w:tcBorders>
-            <w:shd w:val="clear" w:color="auto" w:fill="auto"/>
-            <w:vAlign w:val="center"/>
-          </w:tcPr>
-          <w:p>
-            <w:pPr>
-              <w:spacing w:after="0" w:line="240" w:lineRule="auto"/>
-              <w:rPr>
-                <w:rFonts w:ascii="Calibri" w:eastAsia="Times New Roman" w:hAnsi="Calibri" w:cs="Calibri"/>
-                <w:color w:val="000000"/>
-              </w:rPr>
-            </w:pPr>
-            <w:r>
-              <w:rPr>
-                <w:rFonts w:ascii="Calibri" w:eastAsia="Times New Roman" w:hAnsi="Calibri" w:cs="Calibri"/>
-                <w:color w:val="000000"/>
-              </w:rPr>
-              <w:t>Customer</w:t>
-            </w:r>
-            <w:r>
-              <w:rPr>
-                <w:rFonts w:ascii="Calibri" w:eastAsia="Times New Roman" w:hAnsi="Calibri" w:cs="Calibri"/>
-                <w:color w:val="000000"/>
-              </w:rPr>
-              <w:t xml:space="preserve"> shall be able </w:t>
-            </w:r>
-            <w:r>
-              <w:rPr>
-                <w:rFonts w:ascii="Calibri" w:eastAsia="Times New Roman" w:hAnsi="Calibri" w:cs="Calibri"/>
-                <w:color w:val="000000"/>
-              </w:rPr>
-              <w:t>transfer money to another account</w:t>
-            </w:r>
-          </w:p>
-        </w:tc>
-        <w:tc>
-          <w:tcPr>
-            <w:tcW w:w="1929" w:type="dxa"/>
-            <w:tcBorders>
-              <w:top w:val="nil"/>
-              <w:left w:val="nil"/>
-              <w:bottom w:val="single" w:sz="4" w:space="0" w:color="auto"/>
-              <w:right w:val="single" w:sz="4" w:space="0" w:color="auto"/>
-            </w:tcBorders>
-            <w:shd w:val="clear" w:color="auto" w:fill="auto"/>
-            <w:noWrap/>
-            <w:vAlign w:val="center"/>
-          </w:tcPr>
-          <w:p>
-            <w:pPr>
-              <w:spacing w:after="0" w:line="240" w:lineRule="auto"/>
-              <w:jc w:val="center"/>
-              <w:rPr>
-                <w:rFonts w:ascii="Calibri" w:eastAsia="Times New Roman" w:hAnsi="Calibri" w:cs="Calibri"/>
-              </w:rPr>
-            </w:pPr>
-            <w:r>
-              <w:rPr>
-                <w:rFonts w:ascii="Calibri" w:eastAsia="Times New Roman" w:hAnsi="Calibri" w:cs="Calibri"/>
-              </w:rPr>
-              <w:t>BANK_SYS_CR_004</w:t>
-            </w:r>
-          </w:p>
-        </w:tc>
-        <w:tc>
-          <w:tcPr>
-            <w:tcW w:w="2340" w:type="dxa"/>
-            <w:tcBorders>
-              <w:top w:val="nil"/>
-              <w:left w:val="nil"/>
-              <w:bottom w:val="single" w:sz="4" w:space="0" w:color="auto"/>
-              <w:right w:val="single" w:sz="4" w:space="0" w:color="auto"/>
-            </w:tcBorders>
-            <w:shd w:val="clear" w:color="auto" w:fill="auto"/>
-            <w:noWrap/>
-            <w:vAlign w:val="center"/>
-          </w:tcPr>
-          <w:p>
-            <w:pPr>
-              <w:spacing w:after="0" w:line="240" w:lineRule="auto"/>
-              <w:jc w:val="center"/>
-              <w:rPr>
-                <w:rFonts w:ascii="Calibri" w:eastAsia="Times New Roman" w:hAnsi="Calibri" w:cs="Calibri"/>
-              </w:rPr>
-            </w:pPr>
-            <w:r>
-              <w:rPr>
-                <w:rFonts w:ascii="Calibri" w:eastAsia="Times New Roman" w:hAnsi="Calibri" w:cs="Calibri"/>
-              </w:rPr>
-              <w:t>BANK_SYS_SIQ_Q1</w:t>
-            </w:r>
-          </w:p>
-        </w:tc>
-        <w:tc>
-          <w:tcPr>
-            <w:tcW w:w="266" w:type="dxa"/>
-            <w:tcBorders>
-              <w:top w:val="nil"/>
-              <w:left w:val="nil"/>
-              <w:bottom w:val="nil"/>
-              <w:right w:val="nil"/>
-            </w:tcBorders>
-            <w:shd w:val="clear" w:color="auto" w:fill="auto"/>
-            <w:noWrap/>
-            <w:vAlign w:val="bottom"/>
-          </w:tcPr>
-          <w:p>
-            <w:pPr>
-              <w:spacing w:after="0" w:line="240" w:lineRule="auto"/>
-              <w:jc w:val="center"/>
-              <w:rPr>
-                <w:rFonts w:ascii="Calibri" w:eastAsia="Times New Roman" w:hAnsi="Calibri" w:cs="Calibri"/>
-              </w:rPr>
-            </w:pPr>
-          </w:p>
-        </w:tc>
-      </w:tr>
-      <w:tr>
-        <w:trPr>
-          <w:trHeight w:val="77"/>
-        </w:trPr>
-        <w:tc>
-          <w:tcPr>
-            <w:tcW w:w="2610" w:type="dxa"/>
-            <w:tcBorders>
-              <w:top w:val="nil"/>
-              <w:left w:val="single" w:sz="4" w:space="0" w:color="auto"/>
-              <w:bottom w:val="single" w:sz="4" w:space="0" w:color="auto"/>
-              <w:right w:val="single" w:sz="4" w:space="0" w:color="auto"/>
-            </w:tcBorders>
-            <w:shd w:val="clear" w:color="auto" w:fill="auto"/>
-            <w:noWrap/>
-            <w:vAlign w:val="center"/>
-          </w:tcPr>
-          <w:p>
-            <w:pPr>
-              <w:spacing w:after="0" w:line="240" w:lineRule="auto"/>
-              <w:rPr>
-                <w:rFonts w:ascii="Calibri" w:eastAsia="Times New Roman" w:hAnsi="Calibri" w:cs="Calibri"/>
-              </w:rPr>
-            </w:pPr>
-            <w:r>
-              <w:rPr>
-                <w:rFonts w:ascii="Calibri" w:eastAsia="Times New Roman" w:hAnsi="Calibri" w:cs="Calibri"/>
-              </w:rPr>
-              <w:t>BANK_SYS_SRS_TR_R017</w:t>
-            </w:r>
-          </w:p>
-        </w:tc>
-        <w:tc>
-          <w:tcPr>
-            <w:tcW w:w="4140" w:type="dxa"/>
-            <w:tcBorders>
-              <w:top w:val="nil"/>
-              <w:left w:val="nil"/>
-              <w:bottom w:val="single" w:sz="4" w:space="0" w:color="auto"/>
-              <w:right w:val="single" w:sz="4" w:space="0" w:color="auto"/>
-            </w:tcBorders>
-            <w:shd w:val="clear" w:color="auto" w:fill="auto"/>
-            <w:vAlign w:val="center"/>
-          </w:tcPr>
-          <w:p>
-            <w:pPr>
-              <w:spacing w:after="0" w:line="240" w:lineRule="auto"/>
-              <w:rPr>
-                <w:rFonts w:ascii="Calibri" w:eastAsia="Times New Roman" w:hAnsi="Calibri" w:cs="Calibri"/>
-                <w:color w:val="000000"/>
-              </w:rPr>
-            </w:pPr>
-            <w:r>
-              <w:rPr>
-                <w:rFonts w:ascii="Calibri" w:eastAsia="Times New Roman" w:hAnsi="Calibri" w:cs="Calibri"/>
-                <w:color w:val="000000"/>
-              </w:rPr>
-              <w:t>Customer</w:t>
-            </w:r>
-            <w:r>
-              <w:rPr>
-                <w:rFonts w:ascii="Calibri" w:eastAsia="Times New Roman" w:hAnsi="Calibri" w:cs="Calibri"/>
-                <w:color w:val="000000"/>
-              </w:rPr>
-              <w:t xml:space="preserve"> can see the previous transactions of the </w:t>
-            </w:r>
-          </w:p>
-          <w:p>
-            <w:pPr>
-              <w:spacing w:after="0" w:line="240" w:lineRule="auto"/>
-              <w:rPr>
-                <w:rFonts w:ascii="Calibri" w:eastAsia="Times New Roman" w:hAnsi="Calibri" w:cs="Calibri"/>
-                <w:color w:val="000000"/>
-              </w:rPr>
-            </w:pPr>
-            <w:r>
-              <w:rPr>
-                <w:rFonts w:ascii="Calibri" w:eastAsia="Times New Roman" w:hAnsi="Calibri" w:cs="Calibri"/>
-                <w:color w:val="000000"/>
-              </w:rPr>
-              <w:t>last week , month or 5 years depend on his choice</w:t>
-            </w:r>
-            <w:r>
-              <w:rPr>
-                <w:rFonts w:ascii="Calibri" w:eastAsia="Times New Roman" w:hAnsi="Calibri" w:cs="Calibri"/>
-                <w:color w:val="000000"/>
-              </w:rPr>
-              <w:t xml:space="preserve"> </w:t>
-            </w:r>
-            <w:r>
-              <w:rPr>
-                <w:rFonts w:ascii="Calibri" w:eastAsia="Times New Roman" w:hAnsi="Calibri" w:cs="Calibri"/>
-                <w:color w:val="000000"/>
-              </w:rPr>
-              <w:t>but the maximum 5 years</w:t>
-            </w:r>
-          </w:p>
-        </w:tc>
-        <w:tc>
-          <w:tcPr>
-            <w:tcW w:w="1929" w:type="dxa"/>
-            <w:tcBorders>
-              <w:top w:val="nil"/>
-              <w:left w:val="nil"/>
-              <w:bottom w:val="single" w:sz="4" w:space="0" w:color="auto"/>
-              <w:right w:val="single" w:sz="4" w:space="0" w:color="auto"/>
-            </w:tcBorders>
-            <w:shd w:val="clear" w:color="auto" w:fill="auto"/>
-            <w:noWrap/>
-            <w:vAlign w:val="center"/>
-          </w:tcPr>
-          <w:p>
-            <w:pPr>
-              <w:spacing w:after="0" w:line="240" w:lineRule="auto"/>
-              <w:jc w:val="center"/>
-              <w:rPr>
-                <w:rFonts w:ascii="Calibri" w:eastAsia="Times New Roman" w:hAnsi="Calibri" w:cs="Calibri"/>
-              </w:rPr>
-            </w:pPr>
-            <w:r>
-              <w:rPr>
-                <w:rFonts w:ascii="Calibri" w:eastAsia="Times New Roman" w:hAnsi="Calibri" w:cs="Calibri"/>
-              </w:rPr>
-              <w:t>BANK_SYS_CR_004</w:t>
-            </w:r>
-          </w:p>
-        </w:tc>
-        <w:tc>
-          <w:tcPr>
-            <w:tcW w:w="2340" w:type="dxa"/>
-            <w:tcBorders>
-              <w:top w:val="nil"/>
-              <w:left w:val="nil"/>
-              <w:bottom w:val="single" w:sz="4" w:space="0" w:color="auto"/>
-              <w:right w:val="single" w:sz="4" w:space="0" w:color="auto"/>
-            </w:tcBorders>
-            <w:shd w:val="clear" w:color="auto" w:fill="auto"/>
-            <w:noWrap/>
-            <w:vAlign w:val="center"/>
-          </w:tcPr>
-          <w:p>
-            <w:pPr>
-              <w:spacing w:after="0" w:line="240" w:lineRule="auto"/>
-              <w:jc w:val="center"/>
-              <w:rPr>
-                <w:rFonts w:ascii="Calibri" w:eastAsia="Times New Roman" w:hAnsi="Calibri" w:cs="Calibri"/>
-              </w:rPr>
-            </w:pPr>
-            <w:r>
-              <w:rPr>
-                <w:rFonts w:ascii="Calibri" w:eastAsia="Times New Roman" w:hAnsi="Calibri" w:cs="Calibri"/>
-              </w:rPr>
-              <w:t>BANK_SYS_SIQ_Q5</w:t>
-            </w:r>
-          </w:p>
-        </w:tc>
-        <w:tc>
-          <w:tcPr>
-            <w:tcW w:w="266" w:type="dxa"/>
-            <w:tcBorders>
-              <w:top w:val="nil"/>
-              <w:left w:val="nil"/>
-              <w:bottom w:val="nil"/>
-              <w:right w:val="nil"/>
-            </w:tcBorders>
-            <w:shd w:val="clear" w:color="auto" w:fill="auto"/>
-            <w:noWrap/>
-            <w:vAlign w:val="bottom"/>
-          </w:tcPr>
-          <w:p>
-            <w:pPr>
-              <w:spacing w:after="0" w:line="240" w:lineRule="auto"/>
-              <w:jc w:val="center"/>
-              <w:rPr>
-                <w:rFonts w:ascii="Calibri" w:eastAsia="Times New Roman" w:hAnsi="Calibri" w:cs="Calibri"/>
-              </w:rPr>
-            </w:pPr>
-          </w:p>
-        </w:tc>
-      </w:tr>
-      <w:tr>
-        <w:trPr>
-          <w:trHeight w:val="77"/>
-        </w:trPr>
-        <w:tc>
-          <w:tcPr>
-            <w:tcW w:w="2610" w:type="dxa"/>
-            <w:tcBorders>
-              <w:top w:val="nil"/>
-              <w:left w:val="single" w:sz="4" w:space="0" w:color="auto"/>
-              <w:bottom w:val="single" w:sz="4" w:space="0" w:color="auto"/>
-              <w:right w:val="single" w:sz="4" w:space="0" w:color="auto"/>
-            </w:tcBorders>
-            <w:shd w:val="clear" w:color="auto" w:fill="auto"/>
-            <w:noWrap/>
-            <w:vAlign w:val="center"/>
-          </w:tcPr>
-          <w:p>
-            <w:pPr>
-              <w:spacing w:after="0" w:line="240" w:lineRule="auto"/>
-              <w:rPr>
-                <w:rFonts w:ascii="Calibri" w:eastAsia="Times New Roman" w:hAnsi="Calibri" w:cs="Calibri"/>
-              </w:rPr>
-            </w:pPr>
-            <w:r>
-              <w:rPr>
-                <w:rFonts w:ascii="Calibri" w:eastAsia="Times New Roman" w:hAnsi="Calibri" w:cs="Calibri"/>
-              </w:rPr>
-              <w:lastRenderedPageBreak/>
-              <w:t>BANK_SYS_SRS_TR_R018</w:t>
-            </w:r>
-          </w:p>
-        </w:tc>
-        <w:tc>
-          <w:tcPr>
-            <w:tcW w:w="4140" w:type="dxa"/>
-            <w:tcBorders>
-              <w:top w:val="nil"/>
-              <w:left w:val="nil"/>
-              <w:bottom w:val="single" w:sz="4" w:space="0" w:color="auto"/>
-              <w:right w:val="single" w:sz="4" w:space="0" w:color="auto"/>
-            </w:tcBorders>
-            <w:shd w:val="clear" w:color="auto" w:fill="auto"/>
-            <w:vAlign w:val="center"/>
-          </w:tcPr>
-          <w:p>
-            <w:pPr>
-              <w:spacing w:after="0" w:line="240" w:lineRule="auto"/>
-              <w:rPr>
-                <w:rFonts w:ascii="Calibri" w:eastAsia="Times New Roman" w:hAnsi="Calibri" w:cs="Calibri"/>
-                <w:color w:val="000000"/>
-              </w:rPr>
-            </w:pPr>
-            <w:r>
-              <w:rPr>
-                <w:rFonts w:ascii="Calibri" w:eastAsia="Times New Roman" w:hAnsi="Calibri" w:cs="Calibri"/>
-                <w:color w:val="000000"/>
-              </w:rPr>
-              <w:t>Customer</w:t>
-            </w:r>
-            <w:r>
-              <w:rPr>
-                <w:rFonts w:ascii="Calibri" w:eastAsia="Times New Roman" w:hAnsi="Calibri" w:cs="Calibri"/>
-                <w:color w:val="000000"/>
-              </w:rPr>
-              <w:t xml:space="preserve"> can display previous transactions via </w:t>
-            </w:r>
-            <w:r>
-              <w:rPr>
-                <w:rFonts w:ascii="Calibri" w:eastAsia="Times New Roman" w:hAnsi="Calibri" w:cs="Calibri"/>
-                <w:color w:val="000000"/>
-              </w:rPr>
-              <w:t>drop box with three filters (last week , last month , 5 years ago )</w:t>
-            </w:r>
-          </w:p>
-        </w:tc>
-        <w:tc>
-          <w:tcPr>
-            <w:tcW w:w="1929" w:type="dxa"/>
-            <w:tcBorders>
-              <w:top w:val="nil"/>
-              <w:left w:val="nil"/>
-              <w:bottom w:val="single" w:sz="4" w:space="0" w:color="auto"/>
-              <w:right w:val="single" w:sz="4" w:space="0" w:color="auto"/>
-            </w:tcBorders>
-            <w:shd w:val="clear" w:color="auto" w:fill="auto"/>
-            <w:noWrap/>
-            <w:vAlign w:val="center"/>
-          </w:tcPr>
-          <w:p>
-            <w:pPr>
-              <w:spacing w:after="0" w:line="240" w:lineRule="auto"/>
-              <w:jc w:val="center"/>
-              <w:rPr>
-                <w:rFonts w:ascii="Calibri" w:eastAsia="Times New Roman" w:hAnsi="Calibri" w:cs="Calibri"/>
-              </w:rPr>
-            </w:pPr>
-            <w:r>
-              <w:rPr>
-                <w:rFonts w:ascii="Calibri" w:eastAsia="Times New Roman" w:hAnsi="Calibri" w:cs="Calibri"/>
-              </w:rPr>
-              <w:t>BANK_SYS_CR_004</w:t>
-            </w:r>
-          </w:p>
-        </w:tc>
-        <w:tc>
-          <w:tcPr>
-            <w:tcW w:w="2340" w:type="dxa"/>
-            <w:tcBorders>
-              <w:top w:val="nil"/>
-              <w:left w:val="nil"/>
-              <w:bottom w:val="single" w:sz="4" w:space="0" w:color="auto"/>
-              <w:right w:val="single" w:sz="4" w:space="0" w:color="auto"/>
-            </w:tcBorders>
-            <w:shd w:val="clear" w:color="auto" w:fill="auto"/>
-            <w:noWrap/>
-            <w:vAlign w:val="center"/>
-          </w:tcPr>
-          <w:p>
-            <w:pPr>
-              <w:spacing w:after="0" w:line="240" w:lineRule="auto"/>
-              <w:jc w:val="center"/>
-              <w:rPr>
-                <w:rFonts w:ascii="Calibri" w:eastAsia="Times New Roman" w:hAnsi="Calibri" w:cs="Calibri"/>
-              </w:rPr>
-            </w:pPr>
-            <w:r>
-              <w:rPr>
-                <w:rFonts w:ascii="Calibri" w:eastAsia="Times New Roman" w:hAnsi="Calibri" w:cs="Calibri"/>
-              </w:rPr>
-              <w:t>BANK_SYS_SIQ_Q7</w:t>
-            </w:r>
-          </w:p>
-        </w:tc>
-        <w:tc>
-          <w:tcPr>
-            <w:tcW w:w="266" w:type="dxa"/>
-            <w:tcBorders>
-              <w:top w:val="nil"/>
-              <w:left w:val="nil"/>
-              <w:bottom w:val="nil"/>
-              <w:right w:val="nil"/>
-            </w:tcBorders>
-            <w:shd w:val="clear" w:color="auto" w:fill="auto"/>
-            <w:noWrap/>
-            <w:vAlign w:val="bottom"/>
-          </w:tcPr>
-          <w:p>
-            <w:pPr>
-              <w:spacing w:after="0" w:line="240" w:lineRule="auto"/>
-              <w:jc w:val="center"/>
-              <w:rPr>
-                <w:rFonts w:ascii="Calibri" w:eastAsia="Times New Roman" w:hAnsi="Calibri" w:cs="Calibri"/>
-              </w:rPr>
-            </w:pPr>
-          </w:p>
-        </w:tc>
-      </w:tr>
-      <w:tr>
-        <w:trPr>
-          <w:trHeight w:val="77"/>
-        </w:trPr>
-        <w:tc>
-          <w:tcPr>
-            <w:tcW w:w="2610" w:type="dxa"/>
-            <w:tcBorders>
-              <w:top w:val="nil"/>
-              <w:left w:val="single" w:sz="4" w:space="0" w:color="auto"/>
-              <w:bottom w:val="single" w:sz="4" w:space="0" w:color="auto"/>
-              <w:right w:val="single" w:sz="4" w:space="0" w:color="auto"/>
-            </w:tcBorders>
-            <w:shd w:val="clear" w:color="auto" w:fill="auto"/>
-            <w:noWrap/>
-            <w:vAlign w:val="center"/>
-          </w:tcPr>
-          <w:p>
-            <w:pPr>
-              <w:spacing w:after="0" w:line="240" w:lineRule="auto"/>
-              <w:rPr>
-                <w:rFonts w:ascii="Calibri" w:eastAsia="Times New Roman" w:hAnsi="Calibri" w:cs="Calibri"/>
-              </w:rPr>
-            </w:pPr>
-            <w:r>
-              <w:rPr>
-                <w:rFonts w:ascii="Calibri" w:eastAsia="Times New Roman" w:hAnsi="Calibri" w:cs="Calibri"/>
-              </w:rPr>
-              <w:t>BANK_SYS_SRS_TR_R019</w:t>
-            </w:r>
-          </w:p>
-        </w:tc>
-        <w:tc>
-          <w:tcPr>
-            <w:tcW w:w="4140" w:type="dxa"/>
-            <w:tcBorders>
-              <w:top w:val="nil"/>
-              <w:left w:val="nil"/>
-              <w:bottom w:val="single" w:sz="4" w:space="0" w:color="auto"/>
-              <w:right w:val="single" w:sz="4" w:space="0" w:color="auto"/>
-            </w:tcBorders>
-            <w:shd w:val="clear" w:color="auto" w:fill="auto"/>
-            <w:vAlign w:val="center"/>
-          </w:tcPr>
-          <w:p>
-            <w:pPr>
-              <w:spacing w:after="0" w:line="240" w:lineRule="auto"/>
-              <w:rPr>
-                <w:rFonts w:ascii="Calibri" w:eastAsia="Times New Roman" w:hAnsi="Calibri" w:cs="Calibri"/>
-                <w:color w:val="000000"/>
-              </w:rPr>
-            </w:pPr>
-            <w:r>
-              <w:rPr>
-                <w:rFonts w:ascii="Calibri" w:eastAsia="Times New Roman" w:hAnsi="Calibri" w:cs="Calibri"/>
-                <w:color w:val="000000"/>
-              </w:rPr>
-              <w:t>Customer</w:t>
-            </w:r>
-            <w:r>
-              <w:rPr>
-                <w:rFonts w:ascii="Calibri" w:eastAsia="Times New Roman" w:hAnsi="Calibri" w:cs="Calibri"/>
-                <w:color w:val="000000"/>
-              </w:rPr>
-              <w:t xml:space="preserve"> move to the next set of his previous transactions</w:t>
-            </w:r>
-            <w:r>
-              <w:rPr>
-                <w:rFonts w:ascii="Calibri" w:eastAsia="Times New Roman" w:hAnsi="Calibri" w:cs="Calibri"/>
-                <w:color w:val="000000"/>
-              </w:rPr>
-              <w:t xml:space="preserve"> via two buttons (previous – </w:t>
-            </w:r>
-            <w:proofErr w:type="gramStart"/>
-            <w:r>
-              <w:rPr>
-                <w:rFonts w:ascii="Calibri" w:eastAsia="Times New Roman" w:hAnsi="Calibri" w:cs="Calibri"/>
-                <w:color w:val="000000"/>
-              </w:rPr>
-              <w:t>next )</w:t>
-            </w:r>
-            <w:proofErr w:type="gramEnd"/>
-            <w:r>
-              <w:rPr>
-                <w:rFonts w:ascii="Calibri" w:eastAsia="Times New Roman" w:hAnsi="Calibri" w:cs="Calibri"/>
-                <w:color w:val="000000"/>
-              </w:rPr>
-              <w:t>.</w:t>
-            </w:r>
-          </w:p>
-        </w:tc>
-        <w:tc>
-          <w:tcPr>
-            <w:tcW w:w="1929" w:type="dxa"/>
-            <w:tcBorders>
-              <w:top w:val="nil"/>
-              <w:left w:val="nil"/>
-              <w:bottom w:val="single" w:sz="4" w:space="0" w:color="auto"/>
-              <w:right w:val="single" w:sz="4" w:space="0" w:color="auto"/>
-            </w:tcBorders>
-            <w:shd w:val="clear" w:color="auto" w:fill="auto"/>
-            <w:noWrap/>
-            <w:vAlign w:val="center"/>
-          </w:tcPr>
-          <w:p>
-            <w:pPr>
-              <w:spacing w:after="0" w:line="240" w:lineRule="auto"/>
-              <w:jc w:val="center"/>
-              <w:rPr>
-                <w:rFonts w:ascii="Calibri" w:eastAsia="Times New Roman" w:hAnsi="Calibri" w:cs="Calibri"/>
-              </w:rPr>
-            </w:pPr>
-            <w:r>
-              <w:rPr>
-                <w:rFonts w:ascii="Calibri" w:eastAsia="Times New Roman" w:hAnsi="Calibri" w:cs="Calibri"/>
-              </w:rPr>
-              <w:t>BANK_SYS_CR_004</w:t>
-            </w:r>
-          </w:p>
-        </w:tc>
-        <w:tc>
-          <w:tcPr>
-            <w:tcW w:w="2340" w:type="dxa"/>
-            <w:tcBorders>
-              <w:top w:val="nil"/>
-              <w:left w:val="nil"/>
-              <w:bottom w:val="single" w:sz="4" w:space="0" w:color="auto"/>
-              <w:right w:val="single" w:sz="4" w:space="0" w:color="auto"/>
-            </w:tcBorders>
-            <w:shd w:val="clear" w:color="auto" w:fill="auto"/>
-            <w:noWrap/>
-            <w:vAlign w:val="center"/>
-          </w:tcPr>
-          <w:p>
-            <w:pPr>
-              <w:spacing w:after="0" w:line="240" w:lineRule="auto"/>
-              <w:jc w:val="center"/>
-              <w:rPr>
-                <w:rFonts w:ascii="Calibri" w:eastAsia="Times New Roman" w:hAnsi="Calibri" w:cs="Calibri"/>
-              </w:rPr>
-            </w:pPr>
-            <w:r>
-              <w:rPr>
-                <w:rFonts w:ascii="Calibri" w:eastAsia="Times New Roman" w:hAnsi="Calibri" w:cs="Calibri"/>
-              </w:rPr>
-              <w:t>BANK_SYS_SIQ_Q23</w:t>
             </w:r>
           </w:p>
         </w:tc>
@@ -24176,7 +24325,6 @@
           <w:sz w:val="26"/>
           <w:szCs w:val="26"/>
         </w:rPr>
-        <w:lastRenderedPageBreak/>
         <w:t>Types of User:</w:t>
       </w:r>
       <w:bookmarkEnd w:id="33"/>
@@ -27337,7 +27485,7 @@
           <w:rPr>
             <w:noProof/>
           </w:rPr>
-          <w:t>5</w:t>
+          <w:t>13</w:t>
         </w:r>
         <w:r>
           <w:rPr>
@@ -28668,6 +28816,7 @@
   <w:style w:type="character" w:default="1" w:styleId="DefaultParagraphFont">
     <w:name w:val="Default Paragraph Font"/>
     <w:uiPriority w:val="1"/>
+    <w:semiHidden/>
     <w:unhideWhenUsed/>
   </w:style>
   <w:style w:type="table" w:default="1" w:styleId="TableNormal">
@@ -29317,7 +29466,7 @@
 </file>
 
 <file path=customXml/itemProps1.xml><?xml version="1.0" encoding="utf-8"?>
-<ds:datastoreItem xmlns:ds="http://schemas.openxmlformats.org/officeDocument/2006/customXml" ds:itemID="{EDDF5591-6E37-4264-B096-6DD909ECD20F}">
+<ds:datastoreItem xmlns:ds="http://schemas.openxmlformats.org/officeDocument/2006/customXml" ds:itemID="{20A41E5A-7972-4E57-83AF-4C0C77EA5E3A}">
   <ds:schemaRefs>
     <ds:schemaRef ds:uri="http://schemas.openxmlformats.org/officeDocument/2006/bibliography"/>
   </ds:schemaRefs>

</xml_diff>

<commit_message>
update srs and reg module TCs with username field constraints
</commit_message>
<xml_diff>
--- a/Requirements/Software Requirements Specifications.docx
+++ b/Requirements/Software Requirements Specifications.docx
@@ -752,7 +752,6 @@
                 <w:szCs w:val="24"/>
               </w:rPr>
             </w:pPr>
-            <w:proofErr w:type="spellStart"/>
             <w:r>
               <w:rPr>
                 <w:rFonts w:ascii="Calibri" w:eastAsia="Times New Roman" w:hAnsi="Calibri" w:cs="Calibri"/>
@@ -762,43 +761,7 @@
                 <w:sz w:val="24"/>
                 <w:szCs w:val="24"/>
               </w:rPr>
-              <w:t>Alaa</w:t>
-            </w:r>
-            <w:proofErr w:type="spellEnd"/>
-            <w:r>
-              <w:rPr>
-                <w:rFonts w:ascii="Calibri" w:eastAsia="Times New Roman" w:hAnsi="Calibri" w:cs="Calibri"/>
-                <w:b/>
-                <w:bCs/>
-                <w:color w:val="000000"/>
-                <w:sz w:val="24"/>
-                <w:szCs w:val="24"/>
-              </w:rPr>
-              <w:t xml:space="preserve"> </w:t>
-            </w:r>
-            <w:proofErr w:type="spellStart"/>
-            <w:r>
-              <w:rPr>
-                <w:rFonts w:ascii="Calibri" w:eastAsia="Times New Roman" w:hAnsi="Calibri" w:cs="Calibri"/>
-                <w:b/>
-                <w:bCs/>
-                <w:color w:val="000000"/>
-                <w:sz w:val="24"/>
-                <w:szCs w:val="24"/>
-              </w:rPr>
-              <w:t>Gamal</w:t>
-            </w:r>
-            <w:proofErr w:type="spellEnd"/>
-            <w:r>
-              <w:rPr>
-                <w:rFonts w:ascii="Calibri" w:eastAsia="Times New Roman" w:hAnsi="Calibri" w:cs="Calibri"/>
-                <w:b/>
-                <w:bCs/>
-                <w:color w:val="000000"/>
-                <w:sz w:val="24"/>
-                <w:szCs w:val="24"/>
-              </w:rPr>
-              <w:t xml:space="preserve"> </w:t>
+              <w:t xml:space="preserve">Alaa Gamal </w:t>
             </w:r>
           </w:p>
         </w:tc>
@@ -1110,7 +1073,6 @@
                 <w:szCs w:val="24"/>
               </w:rPr>
             </w:pPr>
-            <w:proofErr w:type="spellStart"/>
             <w:r>
               <w:rPr>
                 <w:rFonts w:ascii="Calibri" w:eastAsia="Times New Roman" w:hAnsi="Calibri" w:cs="Calibri"/>
@@ -1120,43 +1082,7 @@
                 <w:sz w:val="24"/>
                 <w:szCs w:val="24"/>
               </w:rPr>
-              <w:t>Alaa</w:t>
-            </w:r>
-            <w:proofErr w:type="spellEnd"/>
-            <w:r>
-              <w:rPr>
-                <w:rFonts w:ascii="Calibri" w:eastAsia="Times New Roman" w:hAnsi="Calibri" w:cs="Calibri"/>
-                <w:b/>
-                <w:bCs/>
-                <w:color w:val="000000"/>
-                <w:sz w:val="24"/>
-                <w:szCs w:val="24"/>
-              </w:rPr>
-              <w:t xml:space="preserve"> </w:t>
-            </w:r>
-            <w:proofErr w:type="spellStart"/>
-            <w:r>
-              <w:rPr>
-                <w:rFonts w:ascii="Calibri" w:eastAsia="Times New Roman" w:hAnsi="Calibri" w:cs="Calibri"/>
-                <w:b/>
-                <w:bCs/>
-                <w:color w:val="000000"/>
-                <w:sz w:val="24"/>
-                <w:szCs w:val="24"/>
-              </w:rPr>
-              <w:t>Gamal</w:t>
-            </w:r>
-            <w:proofErr w:type="spellEnd"/>
-            <w:r>
-              <w:rPr>
-                <w:rFonts w:ascii="Calibri" w:eastAsia="Times New Roman" w:hAnsi="Calibri" w:cs="Calibri"/>
-                <w:b/>
-                <w:bCs/>
-                <w:color w:val="000000"/>
-                <w:sz w:val="24"/>
-                <w:szCs w:val="24"/>
-              </w:rPr>
-              <w:t xml:space="preserve"> </w:t>
+              <w:t xml:space="preserve">Alaa Gamal </w:t>
             </w:r>
           </w:p>
         </w:tc>
@@ -1474,21 +1400,8 @@
                 <w:sz w:val="24"/>
                 <w:szCs w:val="24"/>
               </w:rPr>
-              <w:t xml:space="preserve">Khadija </w:t>
-            </w:r>
-            <w:proofErr w:type="spellStart"/>
-            <w:r>
-              <w:rPr>
-                <w:rFonts w:ascii="Calibri" w:eastAsia="Times New Roman" w:hAnsi="Calibri" w:cs="Calibri"/>
-                <w:b/>
-                <w:bCs/>
-                <w:color w:val="000000"/>
-                <w:sz w:val="24"/>
-                <w:szCs w:val="24"/>
-              </w:rPr>
-              <w:t>mostafa</w:t>
-            </w:r>
-            <w:proofErr w:type="spellEnd"/>
+              <w:t>Khadija mostafa</w:t>
+            </w:r>
           </w:p>
         </w:tc>
         <w:tc>
@@ -1760,21 +1673,8 @@
                 <w:sz w:val="24"/>
                 <w:szCs w:val="24"/>
               </w:rPr>
-              <w:t xml:space="preserve">Khadija </w:t>
-            </w:r>
-            <w:proofErr w:type="spellStart"/>
-            <w:r>
-              <w:rPr>
-                <w:rFonts w:ascii="Calibri" w:eastAsia="Times New Roman" w:hAnsi="Calibri" w:cs="Calibri"/>
-                <w:b/>
-                <w:bCs/>
-                <w:color w:val="000000"/>
-                <w:sz w:val="24"/>
-                <w:szCs w:val="24"/>
-              </w:rPr>
-              <w:t>mostafa</w:t>
-            </w:r>
-            <w:proofErr w:type="spellEnd"/>
+              <w:t>Khadija mostafa</w:t>
+            </w:r>
           </w:p>
         </w:tc>
         <w:tc>
@@ -4989,7 +4889,30 @@
                 <w:rFonts w:ascii="Calibri" w:eastAsia="Times New Roman" w:hAnsi="Calibri" w:cs="Calibri"/>
                 <w:color w:val="000000"/>
               </w:rPr>
-              <w:t>characters and numbers with max length 32.</w:t>
+              <w:t xml:space="preserve">characters </w:t>
+            </w:r>
+            <w:r>
+              <w:rPr>
+                <w:rFonts w:ascii="Calibri" w:eastAsia="Times New Roman" w:hAnsi="Calibri" w:cs="Calibri"/>
+                <w:color w:val="000000"/>
+              </w:rPr>
+              <w:t>only or characters</w:t>
+            </w:r>
+            <w:bookmarkStart w:id="16" w:name="_GoBack"/>
+            <w:bookmarkEnd w:id="16"/>
+            <w:r>
+              <w:rPr>
+                <w:rFonts w:ascii="Calibri" w:eastAsia="Times New Roman" w:hAnsi="Calibri" w:cs="Calibri"/>
+                <w:color w:val="000000"/>
+              </w:rPr>
+              <w:t xml:space="preserve"> </w:t>
+            </w:r>
+            <w:r>
+              <w:rPr>
+                <w:rFonts w:ascii="Calibri" w:eastAsia="Times New Roman" w:hAnsi="Calibri" w:cs="Calibri"/>
+                <w:color w:val="000000"/>
+              </w:rPr>
+              <w:t>and numbers with max length 32.</w:t>
             </w:r>
           </w:p>
         </w:tc>
@@ -7359,7 +7282,6 @@
               </w:rPr>
               <w:t xml:space="preserve"> is </w:t>
             </w:r>
-            <w:proofErr w:type="gramStart"/>
             <w:r>
               <w:rPr>
                 <w:rFonts w:ascii="Calibri" w:eastAsia="Times New Roman" w:hAnsi="Calibri" w:cs="Calibri"/>
@@ -7372,15 +7294,7 @@
                 <w:rFonts w:ascii="Calibri" w:eastAsia="Times New Roman" w:hAnsi="Calibri" w:cs="Calibri"/>
                 <w:color w:val="000000"/>
               </w:rPr>
-              <w:t xml:space="preserve"> invalid</w:t>
-            </w:r>
-            <w:proofErr w:type="gramEnd"/>
-            <w:r>
-              <w:rPr>
-                <w:rFonts w:ascii="Calibri" w:eastAsia="Times New Roman" w:hAnsi="Calibri" w:cs="Calibri"/>
-                <w:color w:val="000000"/>
-              </w:rPr>
-              <w:t xml:space="preserve"> format of data </w:t>
+              <w:t xml:space="preserve"> invalid format of data </w:t>
             </w:r>
             <w:r>
               <w:rPr>
@@ -8400,7 +8314,6 @@
               </w:rPr>
               <w:t xml:space="preserve"> is  </w:t>
             </w:r>
-            <w:proofErr w:type="gramStart"/>
             <w:r>
               <w:rPr>
                 <w:rFonts w:ascii="Calibri" w:eastAsia="Times New Roman" w:hAnsi="Calibri" w:cs="Calibri"/>
@@ -8413,15 +8326,7 @@
                 <w:rFonts w:ascii="Calibri" w:eastAsia="Times New Roman" w:hAnsi="Calibri" w:cs="Calibri"/>
                 <w:color w:val="000000"/>
               </w:rPr>
-              <w:t xml:space="preserve"> invalid</w:t>
-            </w:r>
-            <w:proofErr w:type="gramEnd"/>
-            <w:r>
-              <w:rPr>
-                <w:rFonts w:ascii="Calibri" w:eastAsia="Times New Roman" w:hAnsi="Calibri" w:cs="Calibri"/>
-                <w:color w:val="000000"/>
-              </w:rPr>
-              <w:t xml:space="preserve"> format of data </w:t>
+              <w:t xml:space="preserve"> invalid format of data </w:t>
             </w:r>
             <w:r>
               <w:rPr>
@@ -8585,7 +8490,6 @@
               </w:rPr>
               <w:t xml:space="preserve"> is  </w:t>
             </w:r>
-            <w:proofErr w:type="gramStart"/>
             <w:r>
               <w:rPr>
                 <w:rFonts w:ascii="Calibri" w:eastAsia="Times New Roman" w:hAnsi="Calibri" w:cs="Calibri"/>
@@ -8598,15 +8502,7 @@
                 <w:rFonts w:ascii="Calibri" w:eastAsia="Times New Roman" w:hAnsi="Calibri" w:cs="Calibri"/>
                 <w:color w:val="000000"/>
               </w:rPr>
-              <w:t xml:space="preserve"> invalid</w:t>
-            </w:r>
-            <w:proofErr w:type="gramEnd"/>
-            <w:r>
-              <w:rPr>
-                <w:rFonts w:ascii="Calibri" w:eastAsia="Times New Roman" w:hAnsi="Calibri" w:cs="Calibri"/>
-                <w:color w:val="000000"/>
-              </w:rPr>
-              <w:t xml:space="preserve"> format of data </w:t>
+              <w:t xml:space="preserve"> invalid format of data </w:t>
             </w:r>
             <w:r>
               <w:rPr>
@@ -8714,7 +8610,7 @@
           <w:szCs w:val="26"/>
         </w:rPr>
       </w:pPr>
-      <w:bookmarkStart w:id="16" w:name="_Toc7696643"/>
+      <w:bookmarkStart w:id="17" w:name="_Toc7696643"/>
       <w:r>
         <w:rPr>
           <w:rFonts w:asciiTheme="minorHAnsi" w:eastAsia="Times New Roman" w:hAnsiTheme="minorHAnsi" w:cstheme="minorHAnsi"/>
@@ -8727,7 +8623,7 @@
         <w:lastRenderedPageBreak/>
         <w:t>Login Form</w:t>
       </w:r>
-      <w:bookmarkEnd w:id="16"/>
+      <w:bookmarkEnd w:id="17"/>
     </w:p>
     <w:p>
       <w:pPr>
@@ -10197,7 +10093,6 @@
               </w:rPr>
               <w:t xml:space="preserve"> is </w:t>
             </w:r>
-            <w:proofErr w:type="gramStart"/>
             <w:r>
               <w:rPr>
                 <w:rFonts w:ascii="Calibri" w:eastAsia="Times New Roman" w:hAnsi="Calibri" w:cs="Calibri"/>
@@ -10210,15 +10105,7 @@
                 <w:rFonts w:ascii="Calibri" w:eastAsia="Times New Roman" w:hAnsi="Calibri" w:cs="Calibri"/>
                 <w:color w:val="000000"/>
               </w:rPr>
-              <w:t xml:space="preserve"> invalid</w:t>
-            </w:r>
-            <w:proofErr w:type="gramEnd"/>
-            <w:r>
-              <w:rPr>
-                <w:rFonts w:ascii="Calibri" w:eastAsia="Times New Roman" w:hAnsi="Calibri" w:cs="Calibri"/>
-                <w:color w:val="000000"/>
-              </w:rPr>
-              <w:t xml:space="preserve"> format of data</w:t>
+              <w:t xml:space="preserve"> invalid format of data</w:t>
             </w:r>
             <w:r>
               <w:rPr>
@@ -10545,7 +10432,6 @@
               </w:rPr>
               <w:t xml:space="preserve"> is  </w:t>
             </w:r>
-            <w:proofErr w:type="gramStart"/>
             <w:r>
               <w:rPr>
                 <w:rFonts w:ascii="Calibri" w:eastAsia="Times New Roman" w:hAnsi="Calibri" w:cs="Calibri"/>
@@ -10558,15 +10444,7 @@
                 <w:rFonts w:ascii="Calibri" w:eastAsia="Times New Roman" w:hAnsi="Calibri" w:cs="Calibri"/>
                 <w:color w:val="000000"/>
               </w:rPr>
-              <w:t xml:space="preserve"> invalid</w:t>
-            </w:r>
-            <w:proofErr w:type="gramEnd"/>
-            <w:r>
-              <w:rPr>
-                <w:rFonts w:ascii="Calibri" w:eastAsia="Times New Roman" w:hAnsi="Calibri" w:cs="Calibri"/>
-                <w:color w:val="000000"/>
-              </w:rPr>
-              <w:t xml:space="preserve"> format of data </w:t>
+              <w:t xml:space="preserve"> invalid format of data </w:t>
             </w:r>
             <w:r>
               <w:rPr>
@@ -10735,7 +10613,6 @@
               </w:rPr>
               <w:t xml:space="preserve"> is  </w:t>
             </w:r>
-            <w:proofErr w:type="gramStart"/>
             <w:r>
               <w:rPr>
                 <w:rFonts w:ascii="Calibri" w:eastAsia="Times New Roman" w:hAnsi="Calibri" w:cs="Calibri"/>
@@ -10748,15 +10625,7 @@
                 <w:rFonts w:ascii="Calibri" w:eastAsia="Times New Roman" w:hAnsi="Calibri" w:cs="Calibri"/>
                 <w:color w:val="000000"/>
               </w:rPr>
-              <w:t xml:space="preserve"> invalid</w:t>
-            </w:r>
-            <w:proofErr w:type="gramEnd"/>
-            <w:r>
-              <w:rPr>
-                <w:rFonts w:ascii="Calibri" w:eastAsia="Times New Roman" w:hAnsi="Calibri" w:cs="Calibri"/>
-                <w:color w:val="000000"/>
-              </w:rPr>
-              <w:t xml:space="preserve"> format of data </w:t>
+              <w:t xml:space="preserve"> invalid format of data </w:t>
             </w:r>
             <w:r>
               <w:rPr>
@@ -10870,9 +10739,9 @@
           <w:szCs w:val="26"/>
         </w:rPr>
       </w:pPr>
-      <w:bookmarkStart w:id="17" w:name="_Toc7619082"/>
-      <w:bookmarkStart w:id="18" w:name="_Toc7696644"/>
-      <w:bookmarkEnd w:id="17"/>
+      <w:bookmarkStart w:id="18" w:name="_Toc7619082"/>
+      <w:bookmarkStart w:id="19" w:name="_Toc7696644"/>
+      <w:bookmarkEnd w:id="18"/>
       <w:r>
         <w:rPr>
           <w:rFonts w:asciiTheme="minorHAnsi" w:eastAsia="Times New Roman" w:hAnsiTheme="minorHAnsi" w:cstheme="minorHAnsi"/>
@@ -10907,7 +10776,7 @@
         </w:rPr>
         <w:t>s</w:t>
       </w:r>
-      <w:bookmarkEnd w:id="18"/>
+      <w:bookmarkEnd w:id="19"/>
       <w:r>
         <w:rPr>
           <w:rFonts w:asciiTheme="minorHAnsi" w:eastAsia="Times New Roman" w:hAnsiTheme="minorHAnsi" w:cstheme="minorHAnsi"/>
@@ -10935,28 +10804,28 @@
       <w:pPr>
         <w:outlineLvl w:val="0"/>
       </w:pPr>
-      <w:bookmarkStart w:id="19" w:name="_Toc7574942"/>
-      <w:bookmarkStart w:id="20" w:name="_Toc7575075"/>
-      <w:bookmarkStart w:id="21" w:name="_Toc7575148"/>
-      <w:bookmarkStart w:id="22" w:name="_Toc7579135"/>
-      <w:bookmarkStart w:id="23" w:name="_Toc7629254"/>
-      <w:bookmarkStart w:id="24" w:name="_Toc7692813"/>
-      <w:bookmarkStart w:id="25" w:name="_Toc7696416"/>
-      <w:bookmarkStart w:id="26" w:name="_Toc7696645"/>
+      <w:bookmarkStart w:id="20" w:name="_Toc7574942"/>
+      <w:bookmarkStart w:id="21" w:name="_Toc7575075"/>
+      <w:bookmarkStart w:id="22" w:name="_Toc7575148"/>
+      <w:bookmarkStart w:id="23" w:name="_Toc7579135"/>
+      <w:bookmarkStart w:id="24" w:name="_Toc7629254"/>
+      <w:bookmarkStart w:id="25" w:name="_Toc7692813"/>
+      <w:bookmarkStart w:id="26" w:name="_Toc7696416"/>
+      <w:bookmarkStart w:id="27" w:name="_Toc7696645"/>
       <w:r>
         <w:t>The client should have a direct access to his/her different accounts where he can view a history of previous transactions</w:t>
       </w:r>
-      <w:bookmarkEnd w:id="19"/>
       <w:bookmarkEnd w:id="20"/>
       <w:bookmarkEnd w:id="21"/>
       <w:bookmarkEnd w:id="22"/>
+      <w:bookmarkEnd w:id="23"/>
       <w:r>
         <w:t>.</w:t>
       </w:r>
-      <w:bookmarkEnd w:id="23"/>
       <w:bookmarkEnd w:id="24"/>
       <w:bookmarkEnd w:id="25"/>
       <w:bookmarkEnd w:id="26"/>
+      <w:bookmarkEnd w:id="27"/>
     </w:p>
     <w:tbl>
       <w:tblPr>
@@ -11002,10 +10871,10 @@
                 <w:szCs w:val="26"/>
               </w:rPr>
             </w:pPr>
-            <w:bookmarkStart w:id="27" w:name="_Toc7574943"/>
-            <w:bookmarkStart w:id="28" w:name="_Toc7575076"/>
-            <w:bookmarkStart w:id="29" w:name="_Toc7575149"/>
-            <w:bookmarkStart w:id="30" w:name="_Toc7579136"/>
+            <w:bookmarkStart w:id="28" w:name="_Toc7574943"/>
+            <w:bookmarkStart w:id="29" w:name="_Toc7575076"/>
+            <w:bookmarkStart w:id="30" w:name="_Toc7575149"/>
+            <w:bookmarkStart w:id="31" w:name="_Toc7579136"/>
             <w:r>
               <w:rPr>
                 <w:rFonts w:ascii="Calibri" w:eastAsia="Times New Roman" w:hAnsi="Calibri" w:cs="Calibri" w:hint="eastAsia"/>
@@ -13114,17 +12983,8 @@
                 <w:rFonts w:ascii="Calibri" w:eastAsia="Times New Roman" w:hAnsi="Calibri" w:cs="Calibri"/>
                 <w:color w:val="000000"/>
               </w:rPr>
-              <w:t xml:space="preserve">, 3, </w:t>
-            </w:r>
-            <w:proofErr w:type="gramStart"/>
-            <w:r>
-              <w:rPr>
-                <w:rFonts w:ascii="Calibri" w:eastAsia="Times New Roman" w:hAnsi="Calibri" w:cs="Calibri"/>
-                <w:color w:val="000000"/>
-              </w:rPr>
-              <w:t>4</w:t>
-            </w:r>
-            <w:proofErr w:type="gramEnd"/>
+              <w:t>, 3, 4</w:t>
+            </w:r>
             <w:r>
               <w:rPr>
                 <w:rFonts w:ascii="Calibri" w:eastAsia="Times New Roman" w:hAnsi="Calibri" w:cs="Calibri"/>
@@ -13513,21 +13373,12 @@
                 <w:color w:val="000000"/>
               </w:rPr>
             </w:pPr>
-            <w:proofErr w:type="gramStart"/>
-            <w:r>
-              <w:rPr>
-                <w:rFonts w:ascii="Calibri" w:eastAsia="Times New Roman" w:hAnsi="Calibri" w:cs="Calibri"/>
-                <w:color w:val="000000"/>
-              </w:rPr>
-              <w:t>if</w:t>
-            </w:r>
-            <w:proofErr w:type="gramEnd"/>
-            <w:r>
-              <w:rPr>
-                <w:rFonts w:ascii="Calibri" w:eastAsia="Times New Roman" w:hAnsi="Calibri" w:cs="Calibri"/>
-                <w:color w:val="000000"/>
-              </w:rPr>
-              <w:t xml:space="preserve"> </w:t>
+            <w:r>
+              <w:rPr>
+                <w:rFonts w:ascii="Calibri" w:eastAsia="Times New Roman" w:hAnsi="Calibri" w:cs="Calibri"/>
+                <w:color w:val="000000"/>
+              </w:rPr>
+              <w:t xml:space="preserve">if </w:t>
             </w:r>
             <w:r>
               <w:rPr>
@@ -13971,21 +13822,12 @@
                 <w:color w:val="000000"/>
               </w:rPr>
             </w:pPr>
-            <w:proofErr w:type="gramStart"/>
-            <w:r>
-              <w:rPr>
-                <w:rFonts w:ascii="Calibri" w:eastAsia="Times New Roman" w:hAnsi="Calibri" w:cs="Calibri"/>
-                <w:color w:val="000000"/>
-              </w:rPr>
-              <w:t>if</w:t>
-            </w:r>
-            <w:proofErr w:type="gramEnd"/>
-            <w:r>
-              <w:rPr>
-                <w:rFonts w:ascii="Calibri" w:eastAsia="Times New Roman" w:hAnsi="Calibri" w:cs="Calibri"/>
-                <w:color w:val="000000"/>
-              </w:rPr>
-              <w:t xml:space="preserve"> </w:t>
+            <w:r>
+              <w:rPr>
+                <w:rFonts w:ascii="Calibri" w:eastAsia="Times New Roman" w:hAnsi="Calibri" w:cs="Calibri"/>
+                <w:color w:val="000000"/>
+              </w:rPr>
+              <w:t xml:space="preserve">if </w:t>
             </w:r>
             <w:r>
               <w:rPr>
@@ -18418,7 +18260,7 @@
           <w:szCs w:val="26"/>
         </w:rPr>
       </w:pPr>
-      <w:bookmarkStart w:id="31" w:name="_Toc7696646"/>
+      <w:bookmarkStart w:id="32" w:name="_Toc7696646"/>
       <w:r>
         <w:rPr>
           <w:rFonts w:asciiTheme="minorHAnsi" w:eastAsia="Times New Roman" w:hAnsiTheme="minorHAnsi" w:cstheme="minorHAnsi"/>
@@ -18430,7 +18272,7 @@
         </w:rPr>
         <w:t>Transaction</w:t>
       </w:r>
-      <w:bookmarkEnd w:id="31"/>
+      <w:bookmarkEnd w:id="32"/>
       <w:r>
         <w:rPr>
           <w:rFonts w:asciiTheme="minorHAnsi" w:eastAsia="Times New Roman" w:hAnsiTheme="minorHAnsi" w:cstheme="minorHAnsi"/>
@@ -18451,10 +18293,10 @@
       <w:r>
         <w:t>The client should have the ability to perform transaction either between his/her accounts or between him and external accounts.</w:t>
       </w:r>
-      <w:bookmarkEnd w:id="27"/>
       <w:bookmarkEnd w:id="28"/>
       <w:bookmarkEnd w:id="29"/>
       <w:bookmarkEnd w:id="30"/>
+      <w:bookmarkEnd w:id="31"/>
     </w:p>
     <w:tbl>
       <w:tblPr>
@@ -19416,23 +19258,7 @@
                 <w:rFonts w:ascii="Calibri" w:eastAsia="Times New Roman" w:hAnsi="Calibri" w:cs="Calibri"/>
                 <w:color w:val="000000"/>
               </w:rPr>
-              <w:t>“</w:t>
-            </w:r>
-            <w:proofErr w:type="gramStart"/>
-            <w:r>
-              <w:rPr>
-                <w:rFonts w:ascii="Calibri" w:eastAsia="Times New Roman" w:hAnsi="Calibri" w:cs="Calibri"/>
-                <w:color w:val="000000"/>
-              </w:rPr>
-              <w:t>CIB ”</w:t>
-            </w:r>
-            <w:proofErr w:type="gramEnd"/>
-            <w:r>
-              <w:rPr>
-                <w:rFonts w:ascii="Calibri" w:eastAsia="Times New Roman" w:hAnsi="Calibri" w:cs="Calibri"/>
-                <w:color w:val="000000"/>
-              </w:rPr>
-              <w:t>name</w:t>
+              <w:t>“CIB ”name</w:t>
             </w:r>
             <w:r>
               <w:rPr>
@@ -19737,21 +19563,12 @@
                 <w:color w:val="000000"/>
               </w:rPr>
             </w:pPr>
-            <w:proofErr w:type="gramStart"/>
-            <w:r>
-              <w:rPr>
-                <w:rFonts w:ascii="Calibri" w:eastAsia="Times New Roman" w:hAnsi="Calibri" w:cs="Calibri"/>
-                <w:color w:val="000000"/>
-              </w:rPr>
-              <w:t>if</w:t>
-            </w:r>
-            <w:proofErr w:type="gramEnd"/>
-            <w:r>
-              <w:rPr>
-                <w:rFonts w:ascii="Calibri" w:eastAsia="Times New Roman" w:hAnsi="Calibri" w:cs="Calibri"/>
-                <w:color w:val="000000"/>
-              </w:rPr>
-              <w:t xml:space="preserve"> </w:t>
+            <w:r>
+              <w:rPr>
+                <w:rFonts w:ascii="Calibri" w:eastAsia="Times New Roman" w:hAnsi="Calibri" w:cs="Calibri"/>
+                <w:color w:val="000000"/>
+              </w:rPr>
+              <w:t xml:space="preserve">if </w:t>
             </w:r>
             <w:r>
               <w:rPr>
@@ -19961,21 +19778,12 @@
                 <w:color w:val="000000"/>
               </w:rPr>
             </w:pPr>
-            <w:proofErr w:type="gramStart"/>
-            <w:r>
-              <w:rPr>
-                <w:rFonts w:ascii="Calibri" w:eastAsia="Times New Roman" w:hAnsi="Calibri" w:cs="Calibri"/>
-                <w:color w:val="000000"/>
-              </w:rPr>
-              <w:t>if</w:t>
-            </w:r>
-            <w:proofErr w:type="gramEnd"/>
-            <w:r>
-              <w:rPr>
-                <w:rFonts w:ascii="Calibri" w:eastAsia="Times New Roman" w:hAnsi="Calibri" w:cs="Calibri"/>
-                <w:color w:val="000000"/>
-              </w:rPr>
-              <w:t xml:space="preserve"> </w:t>
+            <w:r>
+              <w:rPr>
+                <w:rFonts w:ascii="Calibri" w:eastAsia="Times New Roman" w:hAnsi="Calibri" w:cs="Calibri"/>
+                <w:color w:val="000000"/>
+              </w:rPr>
+              <w:t xml:space="preserve">if </w:t>
             </w:r>
             <w:r>
               <w:rPr>
@@ -20238,17 +20046,8 @@
                 <w:rFonts w:ascii="Calibri" w:eastAsia="Times New Roman" w:hAnsi="Calibri" w:cs="Calibri"/>
                 <w:color w:val="000000"/>
               </w:rPr>
-              <w:t xml:space="preserve">in the same bank or in different </w:t>
-            </w:r>
-            <w:proofErr w:type="gramStart"/>
-            <w:r>
-              <w:rPr>
-                <w:rFonts w:ascii="Calibri" w:eastAsia="Times New Roman" w:hAnsi="Calibri" w:cs="Calibri"/>
-                <w:color w:val="000000"/>
-              </w:rPr>
-              <w:t>bank .</w:t>
-            </w:r>
-            <w:proofErr w:type="gramEnd"/>
+              <w:t>in the same bank or in different bank .</w:t>
+            </w:r>
           </w:p>
         </w:tc>
         <w:tc>
@@ -21200,30 +20999,14 @@
                 <w:rFonts w:ascii="Calibri" w:eastAsia="Times New Roman" w:hAnsi="Calibri" w:cs="Calibri"/>
                 <w:color w:val="000000"/>
               </w:rPr>
-              <w:t xml:space="preserve">o transfer any amount of </w:t>
-            </w:r>
-            <w:proofErr w:type="gramStart"/>
-            <w:r>
-              <w:rPr>
-                <w:rFonts w:ascii="Calibri" w:eastAsia="Times New Roman" w:hAnsi="Calibri" w:cs="Calibri"/>
-                <w:color w:val="000000"/>
-              </w:rPr>
-              <w:t xml:space="preserve">money  </w:t>
-            </w:r>
-            <w:r>
-              <w:rPr>
-                <w:rFonts w:ascii="Calibri" w:eastAsia="Times New Roman" w:hAnsi="Calibri" w:cs="Calibri"/>
-                <w:color w:val="000000"/>
-              </w:rPr>
-              <w:t>per</w:t>
-            </w:r>
-            <w:proofErr w:type="gramEnd"/>
-            <w:r>
-              <w:rPr>
-                <w:rFonts w:ascii="Calibri" w:eastAsia="Times New Roman" w:hAnsi="Calibri" w:cs="Calibri"/>
-                <w:color w:val="000000"/>
-              </w:rPr>
-              <w:t xml:space="preserve"> day unless exceeding the maximum amount of money for each account </w:t>
+              <w:t xml:space="preserve">o transfer any amount of money  </w:t>
+            </w:r>
+            <w:r>
+              <w:rPr>
+                <w:rFonts w:ascii="Calibri" w:eastAsia="Times New Roman" w:hAnsi="Calibri" w:cs="Calibri"/>
+                <w:color w:val="000000"/>
+              </w:rPr>
+              <w:t xml:space="preserve">per day unless exceeding the maximum amount of money for each account </w:t>
             </w:r>
             <w:r>
               <w:rPr>
@@ -21500,8 +21283,6 @@
                 <w:rFonts w:ascii="Calibri" w:eastAsia="Times New Roman" w:hAnsi="Calibri" w:cs="Calibri"/>
               </w:rPr>
             </w:pPr>
-            <w:bookmarkStart w:id="32" w:name="_GoBack"/>
-            <w:bookmarkEnd w:id="32"/>
             <w:r>
               <w:rPr>
                 <w:rFonts w:ascii="Calibri" w:eastAsia="Times New Roman" w:hAnsi="Calibri" w:cs="Calibri"/>
@@ -21862,23 +21643,7 @@
                 <w:rFonts w:ascii="Calibri" w:eastAsia="Times New Roman" w:hAnsi="Calibri" w:cs="Calibri"/>
                 <w:color w:val="000000"/>
               </w:rPr>
-              <w:t xml:space="preserve">he default value of the </w:t>
-            </w:r>
-            <w:proofErr w:type="spellStart"/>
-            <w:r>
-              <w:rPr>
-                <w:rFonts w:ascii="Calibri" w:eastAsia="Times New Roman" w:hAnsi="Calibri" w:cs="Calibri"/>
-                <w:color w:val="000000"/>
-              </w:rPr>
-              <w:t>dropbox</w:t>
-            </w:r>
-            <w:proofErr w:type="spellEnd"/>
-            <w:r>
-              <w:rPr>
-                <w:rFonts w:ascii="Calibri" w:eastAsia="Times New Roman" w:hAnsi="Calibri" w:cs="Calibri"/>
-                <w:color w:val="000000"/>
-              </w:rPr>
-              <w:t xml:space="preserve"> with title </w:t>
+              <w:t xml:space="preserve">he default value of the dropbox with title </w:t>
             </w:r>
             <w:r>
               <w:rPr>
@@ -22829,21 +22594,12 @@
                 <w:color w:val="000000"/>
               </w:rPr>
             </w:pPr>
-            <w:proofErr w:type="gramStart"/>
-            <w:r>
-              <w:rPr>
-                <w:rFonts w:ascii="Calibri" w:eastAsia="Times New Roman" w:hAnsi="Calibri" w:cs="Calibri"/>
-                <w:color w:val="000000"/>
-              </w:rPr>
-              <w:t>the</w:t>
-            </w:r>
-            <w:proofErr w:type="gramEnd"/>
-            <w:r>
-              <w:rPr>
-                <w:rFonts w:ascii="Calibri" w:eastAsia="Times New Roman" w:hAnsi="Calibri" w:cs="Calibri"/>
-                <w:color w:val="000000"/>
-              </w:rPr>
-              <w:t xml:space="preserve"> error message shall be displayed if </w:t>
+            <w:r>
+              <w:rPr>
+                <w:rFonts w:ascii="Calibri" w:eastAsia="Times New Roman" w:hAnsi="Calibri" w:cs="Calibri"/>
+                <w:color w:val="000000"/>
+              </w:rPr>
+              <w:t xml:space="preserve">the error message shall be displayed if </w:t>
             </w:r>
             <w:r>
               <w:rPr>
@@ -23073,23 +22829,7 @@
                 <w:rFonts w:ascii="Calibri" w:eastAsia="Times New Roman" w:hAnsi="Calibri" w:cs="Calibri"/>
                 <w:color w:val="000000"/>
               </w:rPr>
-              <w:t>“</w:t>
-            </w:r>
-            <w:proofErr w:type="spellStart"/>
-            <w:r>
-              <w:rPr>
-                <w:rFonts w:ascii="Calibri" w:eastAsia="Times New Roman" w:hAnsi="Calibri" w:cs="Calibri"/>
-                <w:color w:val="000000"/>
-              </w:rPr>
-              <w:t>HSBC”name</w:t>
-            </w:r>
-            <w:proofErr w:type="spellEnd"/>
-            <w:r>
-              <w:rPr>
-                <w:rFonts w:ascii="Calibri" w:eastAsia="Times New Roman" w:hAnsi="Calibri" w:cs="Calibri"/>
-                <w:color w:val="000000"/>
-              </w:rPr>
-              <w:t xml:space="preserve"> with our bank as </w:t>
+              <w:t xml:space="preserve">“HSBC”name with our bank as </w:t>
             </w:r>
             <w:r>
               <w:rPr>
@@ -23260,23 +23000,7 @@
                 <w:rFonts w:ascii="Calibri" w:eastAsia="Times New Roman" w:hAnsi="Calibri" w:cs="Calibri"/>
                 <w:color w:val="000000"/>
               </w:rPr>
-              <w:t>“</w:t>
-            </w:r>
-            <w:proofErr w:type="spellStart"/>
-            <w:r>
-              <w:rPr>
-                <w:rFonts w:ascii="Calibri" w:eastAsia="Times New Roman" w:hAnsi="Calibri" w:cs="Calibri"/>
-                <w:color w:val="000000"/>
-              </w:rPr>
-              <w:t>QNB”name</w:t>
-            </w:r>
-            <w:proofErr w:type="spellEnd"/>
-            <w:r>
-              <w:rPr>
-                <w:rFonts w:ascii="Calibri" w:eastAsia="Times New Roman" w:hAnsi="Calibri" w:cs="Calibri"/>
-                <w:color w:val="000000"/>
-              </w:rPr>
-              <w:t xml:space="preserve"> with our bank as </w:t>
+              <w:t xml:space="preserve">“QNB”name with our bank as </w:t>
             </w:r>
             <w:r>
               <w:rPr>
@@ -23447,23 +23171,7 @@
                 <w:rFonts w:ascii="Calibri" w:eastAsia="Times New Roman" w:hAnsi="Calibri" w:cs="Calibri"/>
                 <w:color w:val="000000"/>
               </w:rPr>
-              <w:t>“</w:t>
-            </w:r>
-            <w:proofErr w:type="spellStart"/>
-            <w:r>
-              <w:rPr>
-                <w:rFonts w:ascii="Calibri" w:eastAsia="Times New Roman" w:hAnsi="Calibri" w:cs="Calibri"/>
-                <w:color w:val="000000"/>
-              </w:rPr>
-              <w:t>AHLI”name</w:t>
-            </w:r>
-            <w:proofErr w:type="spellEnd"/>
-            <w:r>
-              <w:rPr>
-                <w:rFonts w:ascii="Calibri" w:eastAsia="Times New Roman" w:hAnsi="Calibri" w:cs="Calibri"/>
-                <w:color w:val="000000"/>
-              </w:rPr>
-              <w:t xml:space="preserve"> with our bank as </w:t>
+              <w:t xml:space="preserve">“AHLI”name with our bank as </w:t>
             </w:r>
             <w:r>
               <w:rPr>
@@ -23634,23 +23342,7 @@
                 <w:rFonts w:ascii="Calibri" w:eastAsia="Times New Roman" w:hAnsi="Calibri" w:cs="Calibri"/>
                 <w:color w:val="000000"/>
               </w:rPr>
-              <w:t>“</w:t>
-            </w:r>
-            <w:proofErr w:type="spellStart"/>
-            <w:r>
-              <w:rPr>
-                <w:rFonts w:ascii="Calibri" w:eastAsia="Times New Roman" w:hAnsi="Calibri" w:cs="Calibri"/>
-                <w:color w:val="000000"/>
-              </w:rPr>
-              <w:t>MISR”name</w:t>
-            </w:r>
-            <w:proofErr w:type="spellEnd"/>
-            <w:r>
-              <w:rPr>
-                <w:rFonts w:ascii="Calibri" w:eastAsia="Times New Roman" w:hAnsi="Calibri" w:cs="Calibri"/>
-                <w:color w:val="000000"/>
-              </w:rPr>
-              <w:t xml:space="preserve"> with our bank as </w:t>
+              <w:t xml:space="preserve">“MISR”name with our bank as </w:t>
             </w:r>
             <w:r>
               <w:rPr>
@@ -26366,17 +26058,8 @@
                 <w:rFonts w:ascii="Calibri" w:eastAsia="Times New Roman" w:hAnsi="Calibri" w:cs="Calibri"/>
                 <w:color w:val="000000"/>
               </w:rPr>
-              <w:t xml:space="preserve">Performance: The </w:t>
-            </w:r>
-            <w:proofErr w:type="spellStart"/>
-            <w:r>
-              <w:rPr>
-                <w:rFonts w:ascii="Calibri" w:eastAsia="Times New Roman" w:hAnsi="Calibri" w:cs="Calibri"/>
-                <w:color w:val="000000"/>
-              </w:rPr>
-              <w:t>avg</w:t>
-            </w:r>
-            <w:proofErr w:type="spellEnd"/>
+              <w:t>Performance: The avg</w:t>
+            </w:r>
             <w:r>
               <w:rPr>
                 <w:rFonts w:ascii="Calibri" w:eastAsia="Times New Roman" w:hAnsi="Calibri" w:cs="Calibri"/>
@@ -29466,7 +29149,7 @@
 </file>
 
 <file path=customXml/itemProps1.xml><?xml version="1.0" encoding="utf-8"?>
-<ds:datastoreItem xmlns:ds="http://schemas.openxmlformats.org/officeDocument/2006/customXml" ds:itemID="{20A41E5A-7972-4E57-83AF-4C0C77EA5E3A}">
+<ds:datastoreItem xmlns:ds="http://schemas.openxmlformats.org/officeDocument/2006/customXml" ds:itemID="{B0A3DA5B-2F30-4AA8-9EA0-796D1667E480}">
   <ds:schemaRefs>
     <ds:schemaRef ds:uri="http://schemas.openxmlformats.org/officeDocument/2006/bibliography"/>
   </ds:schemaRefs>

</xml_diff>

<commit_message>
edited BANK_SYS_SRS_Log_R012 and BANK_SYS_SRS_Log_R013
edited BANK_SYS_SRS_Log_R012 and BANK_SYS_SRS_Log_R013
</commit_message>
<xml_diff>
--- a/Requirements/Software Requirements Specifications.docx
+++ b/Requirements/Software Requirements Specifications.docx
@@ -752,6 +752,7 @@
                 <w:szCs w:val="24"/>
               </w:rPr>
             </w:pPr>
+            <w:proofErr w:type="spellStart"/>
             <w:r>
               <w:rPr>
                 <w:rFonts w:ascii="Calibri" w:eastAsia="Times New Roman" w:hAnsi="Calibri" w:cs="Calibri"/>
@@ -761,26 +762,10 @@
                 <w:sz w:val="24"/>
                 <w:szCs w:val="24"/>
               </w:rPr>
-              <w:t xml:space="preserve">Alaa Gamal </w:t>
-            </w:r>
-          </w:p>
-        </w:tc>
-        <w:tc>
-          <w:tcPr>
-            <w:tcW w:w="1260" w:type="dxa"/>
-            <w:tcBorders>
-              <w:top w:val="nil"/>
-              <w:left w:val="nil"/>
-              <w:bottom w:val="single" w:sz="4" w:space="0" w:color="auto"/>
-              <w:right w:val="single" w:sz="8" w:space="0" w:color="auto"/>
-            </w:tcBorders>
-            <w:shd w:val="clear" w:color="auto" w:fill="auto"/>
-            <w:vAlign w:val="center"/>
-            <w:hideMark/>
-          </w:tcPr>
-          <w:p>
-            <w:pPr>
-              <w:spacing w:after="0" w:line="240" w:lineRule="auto"/>
+              <w:t>Alaa</w:t>
+            </w:r>
+            <w:proofErr w:type="spellEnd"/>
+            <w:r>
               <w:rPr>
                 <w:rFonts w:ascii="Calibri" w:eastAsia="Times New Roman" w:hAnsi="Calibri" w:cs="Calibri"/>
                 <w:b/>
@@ -789,7 +774,9 @@
                 <w:sz w:val="24"/>
                 <w:szCs w:val="24"/>
               </w:rPr>
-            </w:pPr>
+              <w:t xml:space="preserve"> </w:t>
+            </w:r>
+            <w:proofErr w:type="spellStart"/>
             <w:r>
               <w:rPr>
                 <w:rFonts w:ascii="Calibri" w:eastAsia="Times New Roman" w:hAnsi="Calibri" w:cs="Calibri"/>
@@ -799,8 +786,9 @@
                 <w:sz w:val="24"/>
                 <w:szCs w:val="24"/>
               </w:rPr>
-              <w:t>1-May</w:t>
-            </w:r>
+              <w:t>Gamal</w:t>
+            </w:r>
+            <w:proofErr w:type="spellEnd"/>
             <w:r>
               <w:rPr>
                 <w:rFonts w:ascii="Calibri" w:eastAsia="Times New Roman" w:hAnsi="Calibri" w:cs="Calibri"/>
@@ -810,13 +798,13 @@
                 <w:sz w:val="24"/>
                 <w:szCs w:val="24"/>
               </w:rPr>
-              <w:t>-19</w:t>
-            </w:r>
-          </w:p>
-        </w:tc>
-        <w:tc>
-          <w:tcPr>
-            <w:tcW w:w="1980" w:type="dxa"/>
+              <w:t xml:space="preserve"> </w:t>
+            </w:r>
+          </w:p>
+        </w:tc>
+        <w:tc>
+          <w:tcPr>
+            <w:tcW w:w="1260" w:type="dxa"/>
             <w:tcBorders>
               <w:top w:val="nil"/>
               <w:left w:val="nil"/>
@@ -830,7 +818,6 @@
           <w:p>
             <w:pPr>
               <w:spacing w:after="0" w:line="240" w:lineRule="auto"/>
-              <w:jc w:val="center"/>
               <w:rPr>
                 <w:rFonts w:ascii="Calibri" w:eastAsia="Times New Roman" w:hAnsi="Calibri" w:cs="Calibri"/>
                 <w:b/>
@@ -849,27 +836,9 @@
                 <w:sz w:val="24"/>
                 <w:szCs w:val="24"/>
               </w:rPr>
-              <w:t>Adding Functional Requirements</w:t>
-            </w:r>
-          </w:p>
-        </w:tc>
-        <w:tc>
-          <w:tcPr>
-            <w:tcW w:w="990" w:type="dxa"/>
-            <w:tcBorders>
-              <w:top w:val="nil"/>
-              <w:left w:val="nil"/>
-              <w:bottom w:val="single" w:sz="4" w:space="0" w:color="auto"/>
-              <w:right w:val="single" w:sz="8" w:space="0" w:color="auto"/>
-            </w:tcBorders>
-            <w:shd w:val="clear" w:color="auto" w:fill="auto"/>
-            <w:vAlign w:val="center"/>
-            <w:hideMark/>
-          </w:tcPr>
-          <w:p>
-            <w:pPr>
-              <w:spacing w:after="0" w:line="240" w:lineRule="auto"/>
-              <w:jc w:val="center"/>
+              <w:t>1-May</w:t>
+            </w:r>
+            <w:r>
               <w:rPr>
                 <w:rFonts w:ascii="Calibri" w:eastAsia="Times New Roman" w:hAnsi="Calibri" w:cs="Calibri"/>
                 <w:b/>
@@ -878,8 +847,27 @@
                 <w:sz w:val="24"/>
                 <w:szCs w:val="24"/>
               </w:rPr>
-            </w:pPr>
-            <w:r>
+              <w:t>-19</w:t>
+            </w:r>
+          </w:p>
+        </w:tc>
+        <w:tc>
+          <w:tcPr>
+            <w:tcW w:w="1980" w:type="dxa"/>
+            <w:tcBorders>
+              <w:top w:val="nil"/>
+              <w:left w:val="nil"/>
+              <w:bottom w:val="single" w:sz="4" w:space="0" w:color="auto"/>
+              <w:right w:val="single" w:sz="8" w:space="0" w:color="auto"/>
+            </w:tcBorders>
+            <w:shd w:val="clear" w:color="auto" w:fill="auto"/>
+            <w:vAlign w:val="center"/>
+            <w:hideMark/>
+          </w:tcPr>
+          <w:p>
+            <w:pPr>
+              <w:spacing w:after="0" w:line="240" w:lineRule="auto"/>
+              <w:jc w:val="center"/>
               <w:rPr>
                 <w:rFonts w:ascii="Calibri" w:eastAsia="Times New Roman" w:hAnsi="Calibri" w:cs="Calibri"/>
                 <w:b/>
@@ -888,8 +876,70 @@
                 <w:sz w:val="24"/>
                 <w:szCs w:val="24"/>
               </w:rPr>
-              <w:t>Ahmed Hamdy</w:t>
-            </w:r>
+            </w:pPr>
+            <w:r>
+              <w:rPr>
+                <w:rFonts w:ascii="Calibri" w:eastAsia="Times New Roman" w:hAnsi="Calibri" w:cs="Calibri"/>
+                <w:b/>
+                <w:bCs/>
+                <w:color w:val="000000"/>
+                <w:sz w:val="24"/>
+                <w:szCs w:val="24"/>
+              </w:rPr>
+              <w:t>Adding Functional Requirements</w:t>
+            </w:r>
+          </w:p>
+        </w:tc>
+        <w:tc>
+          <w:tcPr>
+            <w:tcW w:w="990" w:type="dxa"/>
+            <w:tcBorders>
+              <w:top w:val="nil"/>
+              <w:left w:val="nil"/>
+              <w:bottom w:val="single" w:sz="4" w:space="0" w:color="auto"/>
+              <w:right w:val="single" w:sz="8" w:space="0" w:color="auto"/>
+            </w:tcBorders>
+            <w:shd w:val="clear" w:color="auto" w:fill="auto"/>
+            <w:vAlign w:val="center"/>
+            <w:hideMark/>
+          </w:tcPr>
+          <w:p>
+            <w:pPr>
+              <w:spacing w:after="0" w:line="240" w:lineRule="auto"/>
+              <w:jc w:val="center"/>
+              <w:rPr>
+                <w:rFonts w:ascii="Calibri" w:eastAsia="Times New Roman" w:hAnsi="Calibri" w:cs="Calibri"/>
+                <w:b/>
+                <w:bCs/>
+                <w:color w:val="000000"/>
+                <w:sz w:val="24"/>
+                <w:szCs w:val="24"/>
+              </w:rPr>
+            </w:pPr>
+            <w:r>
+              <w:rPr>
+                <w:rFonts w:ascii="Calibri" w:eastAsia="Times New Roman" w:hAnsi="Calibri" w:cs="Calibri"/>
+                <w:b/>
+                <w:bCs/>
+                <w:color w:val="000000"/>
+                <w:sz w:val="24"/>
+                <w:szCs w:val="24"/>
+              </w:rPr>
+              <w:t xml:space="preserve">Ahmed </w:t>
+            </w:r>
+            <w:proofErr w:type="spellStart"/>
+            <w:r>
+              <w:rPr>
+                <w:rFonts w:ascii="Calibri" w:eastAsia="Times New Roman" w:hAnsi="Calibri" w:cs="Calibri"/>
+                <w:b/>
+                <w:bCs/>
+                <w:color w:val="000000"/>
+                <w:sz w:val="24"/>
+                <w:szCs w:val="24"/>
+              </w:rPr>
+              <w:t>Hamdy</w:t>
+            </w:r>
+            <w:proofErr w:type="spellEnd"/>
           </w:p>
         </w:tc>
         <w:tc>
@@ -1073,6 +1123,7 @@
                 <w:szCs w:val="24"/>
               </w:rPr>
             </w:pPr>
+            <w:proofErr w:type="spellStart"/>
             <w:r>
               <w:rPr>
                 <w:rFonts w:ascii="Calibri" w:eastAsia="Times New Roman" w:hAnsi="Calibri" w:cs="Calibri"/>
@@ -1082,7 +1133,43 @@
                 <w:sz w:val="24"/>
                 <w:szCs w:val="24"/>
               </w:rPr>
-              <w:t xml:space="preserve">Alaa Gamal </w:t>
+              <w:t>Alaa</w:t>
+            </w:r>
+            <w:proofErr w:type="spellEnd"/>
+            <w:r>
+              <w:rPr>
+                <w:rFonts w:ascii="Calibri" w:eastAsia="Times New Roman" w:hAnsi="Calibri" w:cs="Calibri"/>
+                <w:b/>
+                <w:bCs/>
+                <w:color w:val="000000"/>
+                <w:sz w:val="24"/>
+                <w:szCs w:val="24"/>
+              </w:rPr>
+              <w:t xml:space="preserve"> </w:t>
+            </w:r>
+            <w:proofErr w:type="spellStart"/>
+            <w:r>
+              <w:rPr>
+                <w:rFonts w:ascii="Calibri" w:eastAsia="Times New Roman" w:hAnsi="Calibri" w:cs="Calibri"/>
+                <w:b/>
+                <w:bCs/>
+                <w:color w:val="000000"/>
+                <w:sz w:val="24"/>
+                <w:szCs w:val="24"/>
+              </w:rPr>
+              <w:t>Gamal</w:t>
+            </w:r>
+            <w:proofErr w:type="spellEnd"/>
+            <w:r>
+              <w:rPr>
+                <w:rFonts w:ascii="Calibri" w:eastAsia="Times New Roman" w:hAnsi="Calibri" w:cs="Calibri"/>
+                <w:b/>
+                <w:bCs/>
+                <w:color w:val="000000"/>
+                <w:sz w:val="24"/>
+                <w:szCs w:val="24"/>
+              </w:rPr>
+              <w:t xml:space="preserve"> </w:t>
             </w:r>
           </w:p>
         </w:tc>
@@ -1206,8 +1293,21 @@
                 <w:sz w:val="24"/>
                 <w:szCs w:val="24"/>
               </w:rPr>
-              <w:t>Ahmed Hamdy</w:t>
-            </w:r>
+              <w:t xml:space="preserve">Ahmed </w:t>
+            </w:r>
+            <w:proofErr w:type="spellStart"/>
+            <w:r>
+              <w:rPr>
+                <w:rFonts w:ascii="Calibri" w:eastAsia="Times New Roman" w:hAnsi="Calibri" w:cs="Calibri"/>
+                <w:b/>
+                <w:bCs/>
+                <w:color w:val="000000"/>
+                <w:sz w:val="24"/>
+                <w:szCs w:val="24"/>
+              </w:rPr>
+              <w:t>Hamdy</w:t>
+            </w:r>
+            <w:proofErr w:type="spellEnd"/>
           </w:p>
         </w:tc>
         <w:tc>
@@ -1400,8 +1500,21 @@
                 <w:sz w:val="24"/>
                 <w:szCs w:val="24"/>
               </w:rPr>
-              <w:t>Khadija mostafa</w:t>
-            </w:r>
+              <w:t xml:space="preserve">Khadija </w:t>
+            </w:r>
+            <w:proofErr w:type="spellStart"/>
+            <w:r>
+              <w:rPr>
+                <w:rFonts w:ascii="Calibri" w:eastAsia="Times New Roman" w:hAnsi="Calibri" w:cs="Calibri"/>
+                <w:b/>
+                <w:bCs/>
+                <w:color w:val="000000"/>
+                <w:sz w:val="24"/>
+                <w:szCs w:val="24"/>
+              </w:rPr>
+              <w:t>mostafa</w:t>
+            </w:r>
+            <w:proofErr w:type="spellEnd"/>
           </w:p>
         </w:tc>
         <w:tc>
@@ -1673,8 +1786,21 @@
                 <w:sz w:val="24"/>
                 <w:szCs w:val="24"/>
               </w:rPr>
-              <w:t>Khadija mostafa</w:t>
-            </w:r>
+              <w:t xml:space="preserve">Khadija </w:t>
+            </w:r>
+            <w:proofErr w:type="spellStart"/>
+            <w:r>
+              <w:rPr>
+                <w:rFonts w:ascii="Calibri" w:eastAsia="Times New Roman" w:hAnsi="Calibri" w:cs="Calibri"/>
+                <w:b/>
+                <w:bCs/>
+                <w:color w:val="000000"/>
+                <w:sz w:val="24"/>
+                <w:szCs w:val="24"/>
+              </w:rPr>
+              <w:t>mostafa</w:t>
+            </w:r>
+            <w:proofErr w:type="spellEnd"/>
           </w:p>
         </w:tc>
         <w:tc>
@@ -4896,16 +5022,7 @@
                 <w:rFonts w:ascii="Calibri" w:eastAsia="Times New Roman" w:hAnsi="Calibri" w:cs="Calibri"/>
                 <w:color w:val="000000"/>
               </w:rPr>
-              <w:t>only or characters</w:t>
-            </w:r>
-            <w:bookmarkStart w:id="16" w:name="_GoBack"/>
-            <w:bookmarkEnd w:id="16"/>
-            <w:r>
-              <w:rPr>
-                <w:rFonts w:ascii="Calibri" w:eastAsia="Times New Roman" w:hAnsi="Calibri" w:cs="Calibri"/>
-                <w:color w:val="000000"/>
-              </w:rPr>
-              <w:t xml:space="preserve"> </w:t>
+              <w:t xml:space="preserve">only or characters </w:t>
             </w:r>
             <w:r>
               <w:rPr>
@@ -7282,6 +7399,7 @@
               </w:rPr>
               <w:t xml:space="preserve"> is </w:t>
             </w:r>
+            <w:proofErr w:type="gramStart"/>
             <w:r>
               <w:rPr>
                 <w:rFonts w:ascii="Calibri" w:eastAsia="Times New Roman" w:hAnsi="Calibri" w:cs="Calibri"/>
@@ -7294,7 +7412,15 @@
                 <w:rFonts w:ascii="Calibri" w:eastAsia="Times New Roman" w:hAnsi="Calibri" w:cs="Calibri"/>
                 <w:color w:val="000000"/>
               </w:rPr>
-              <w:t xml:space="preserve"> invalid format of data </w:t>
+              <w:t xml:space="preserve"> invalid</w:t>
+            </w:r>
+            <w:proofErr w:type="gramEnd"/>
+            <w:r>
+              <w:rPr>
+                <w:rFonts w:ascii="Calibri" w:eastAsia="Times New Roman" w:hAnsi="Calibri" w:cs="Calibri"/>
+                <w:color w:val="000000"/>
+              </w:rPr>
+              <w:t xml:space="preserve"> format of data </w:t>
             </w:r>
             <w:r>
               <w:rPr>
@@ -8314,6 +8440,7 @@
               </w:rPr>
               <w:t xml:space="preserve"> is  </w:t>
             </w:r>
+            <w:proofErr w:type="gramStart"/>
             <w:r>
               <w:rPr>
                 <w:rFonts w:ascii="Calibri" w:eastAsia="Times New Roman" w:hAnsi="Calibri" w:cs="Calibri"/>
@@ -8326,7 +8453,15 @@
                 <w:rFonts w:ascii="Calibri" w:eastAsia="Times New Roman" w:hAnsi="Calibri" w:cs="Calibri"/>
                 <w:color w:val="000000"/>
               </w:rPr>
-              <w:t xml:space="preserve"> invalid format of data </w:t>
+              <w:t xml:space="preserve"> invalid</w:t>
+            </w:r>
+            <w:proofErr w:type="gramEnd"/>
+            <w:r>
+              <w:rPr>
+                <w:rFonts w:ascii="Calibri" w:eastAsia="Times New Roman" w:hAnsi="Calibri" w:cs="Calibri"/>
+                <w:color w:val="000000"/>
+              </w:rPr>
+              <w:t xml:space="preserve"> format of data </w:t>
             </w:r>
             <w:r>
               <w:rPr>
@@ -8490,6 +8625,7 @@
               </w:rPr>
               <w:t xml:space="preserve"> is  </w:t>
             </w:r>
+            <w:proofErr w:type="gramStart"/>
             <w:r>
               <w:rPr>
                 <w:rFonts w:ascii="Calibri" w:eastAsia="Times New Roman" w:hAnsi="Calibri" w:cs="Calibri"/>
@@ -8502,7 +8638,15 @@
                 <w:rFonts w:ascii="Calibri" w:eastAsia="Times New Roman" w:hAnsi="Calibri" w:cs="Calibri"/>
                 <w:color w:val="000000"/>
               </w:rPr>
-              <w:t xml:space="preserve"> invalid format of data </w:t>
+              <w:t xml:space="preserve"> invalid</w:t>
+            </w:r>
+            <w:proofErr w:type="gramEnd"/>
+            <w:r>
+              <w:rPr>
+                <w:rFonts w:ascii="Calibri" w:eastAsia="Times New Roman" w:hAnsi="Calibri" w:cs="Calibri"/>
+                <w:color w:val="000000"/>
+              </w:rPr>
+              <w:t xml:space="preserve"> format of data </w:t>
             </w:r>
             <w:r>
               <w:rPr>
@@ -8610,7 +8754,7 @@
           <w:szCs w:val="26"/>
         </w:rPr>
       </w:pPr>
-      <w:bookmarkStart w:id="17" w:name="_Toc7696643"/>
+      <w:bookmarkStart w:id="16" w:name="_Toc7696643"/>
       <w:r>
         <w:rPr>
           <w:rFonts w:asciiTheme="minorHAnsi" w:eastAsia="Times New Roman" w:hAnsiTheme="minorHAnsi" w:cstheme="minorHAnsi"/>
@@ -8623,7 +8767,7 @@
         <w:lastRenderedPageBreak/>
         <w:t>Login Form</w:t>
       </w:r>
-      <w:bookmarkEnd w:id="17"/>
+      <w:bookmarkEnd w:id="16"/>
     </w:p>
     <w:p>
       <w:pPr>
@@ -10093,6 +10237,7 @@
               </w:rPr>
               <w:t xml:space="preserve"> is </w:t>
             </w:r>
+            <w:proofErr w:type="gramStart"/>
             <w:r>
               <w:rPr>
                 <w:rFonts w:ascii="Calibri" w:eastAsia="Times New Roman" w:hAnsi="Calibri" w:cs="Calibri"/>
@@ -10105,7 +10250,15 @@
                 <w:rFonts w:ascii="Calibri" w:eastAsia="Times New Roman" w:hAnsi="Calibri" w:cs="Calibri"/>
                 <w:color w:val="000000"/>
               </w:rPr>
-              <w:t xml:space="preserve"> invalid format of data</w:t>
+              <w:t xml:space="preserve"> invalid</w:t>
+            </w:r>
+            <w:proofErr w:type="gramEnd"/>
+            <w:r>
+              <w:rPr>
+                <w:rFonts w:ascii="Calibri" w:eastAsia="Times New Roman" w:hAnsi="Calibri" w:cs="Calibri"/>
+                <w:color w:val="000000"/>
+              </w:rPr>
+              <w:t xml:space="preserve"> format of data</w:t>
             </w:r>
             <w:r>
               <w:rPr>
@@ -10432,6 +10585,7 @@
               </w:rPr>
               <w:t xml:space="preserve"> is  </w:t>
             </w:r>
+            <w:proofErr w:type="gramStart"/>
             <w:r>
               <w:rPr>
                 <w:rFonts w:ascii="Calibri" w:eastAsia="Times New Roman" w:hAnsi="Calibri" w:cs="Calibri"/>
@@ -10444,7 +10598,15 @@
                 <w:rFonts w:ascii="Calibri" w:eastAsia="Times New Roman" w:hAnsi="Calibri" w:cs="Calibri"/>
                 <w:color w:val="000000"/>
               </w:rPr>
-              <w:t xml:space="preserve"> invalid format of data </w:t>
+              <w:t xml:space="preserve"> this</w:t>
+            </w:r>
+            <w:proofErr w:type="gramEnd"/>
+            <w:r>
+              <w:rPr>
+                <w:rFonts w:ascii="Calibri" w:eastAsia="Times New Roman" w:hAnsi="Calibri" w:cs="Calibri"/>
+                <w:color w:val="000000"/>
+              </w:rPr>
+              <w:t xml:space="preserve"> field is mandatory </w:t>
             </w:r>
             <w:r>
               <w:rPr>
@@ -10458,7 +10620,7 @@
                 <w:rFonts w:ascii="Calibri" w:eastAsia="Times New Roman" w:hAnsi="Calibri" w:cs="Calibri"/>
                 <w:color w:val="000000"/>
               </w:rPr>
-              <w:t xml:space="preserve"> in case customer leave any leave any mandatory field empty.</w:t>
+              <w:t xml:space="preserve">  below the empty field colored with red in case customer leave any mandatory field empty.</w:t>
             </w:r>
           </w:p>
           <w:p>
@@ -10613,6 +10775,7 @@
               </w:rPr>
               <w:t xml:space="preserve"> is  </w:t>
             </w:r>
+            <w:proofErr w:type="gramStart"/>
             <w:r>
               <w:rPr>
                 <w:rFonts w:ascii="Calibri" w:eastAsia="Times New Roman" w:hAnsi="Calibri" w:cs="Calibri"/>
@@ -10625,7 +10788,31 @@
                 <w:rFonts w:ascii="Calibri" w:eastAsia="Times New Roman" w:hAnsi="Calibri" w:cs="Calibri"/>
                 <w:color w:val="000000"/>
               </w:rPr>
-              <w:t xml:space="preserve"> invalid format of data </w:t>
+              <w:t xml:space="preserve"> the</w:t>
+            </w:r>
+            <w:proofErr w:type="gramEnd"/>
+            <w:r>
+              <w:rPr>
+                <w:rFonts w:ascii="Calibri" w:eastAsia="Times New Roman" w:hAnsi="Calibri" w:cs="Calibri"/>
+                <w:color w:val="000000"/>
+              </w:rPr>
+              <w:t xml:space="preserve"> length must be between .. </w:t>
+            </w:r>
+            <w:proofErr w:type="gramStart"/>
+            <w:r>
+              <w:rPr>
+                <w:rFonts w:ascii="Calibri" w:eastAsia="Times New Roman" w:hAnsi="Calibri" w:cs="Calibri"/>
+                <w:color w:val="000000"/>
+              </w:rPr>
+              <w:t>and</w:t>
+            </w:r>
+            <w:proofErr w:type="gramEnd"/>
+            <w:r>
+              <w:rPr>
+                <w:rFonts w:ascii="Calibri" w:eastAsia="Times New Roman" w:hAnsi="Calibri" w:cs="Calibri"/>
+                <w:color w:val="000000"/>
+              </w:rPr>
+              <w:t xml:space="preserve"> ..</w:t>
             </w:r>
             <w:r>
               <w:rPr>
@@ -10650,6 +10837,8 @@
                 <w:color w:val="000000"/>
               </w:rPr>
             </w:pPr>
+            <w:bookmarkStart w:id="17" w:name="_GoBack"/>
+            <w:bookmarkEnd w:id="17"/>
           </w:p>
         </w:tc>
         <w:tc>
@@ -12983,8 +13172,17 @@
                 <w:rFonts w:ascii="Calibri" w:eastAsia="Times New Roman" w:hAnsi="Calibri" w:cs="Calibri"/>
                 <w:color w:val="000000"/>
               </w:rPr>
-              <w:t>, 3, 4</w:t>
-            </w:r>
+              <w:t xml:space="preserve">, 3, </w:t>
+            </w:r>
+            <w:proofErr w:type="gramStart"/>
+            <w:r>
+              <w:rPr>
+                <w:rFonts w:ascii="Calibri" w:eastAsia="Times New Roman" w:hAnsi="Calibri" w:cs="Calibri"/>
+                <w:color w:val="000000"/>
+              </w:rPr>
+              <w:t>4</w:t>
+            </w:r>
+            <w:proofErr w:type="gramEnd"/>
             <w:r>
               <w:rPr>
                 <w:rFonts w:ascii="Calibri" w:eastAsia="Times New Roman" w:hAnsi="Calibri" w:cs="Calibri"/>
@@ -13373,12 +13571,21 @@
                 <w:color w:val="000000"/>
               </w:rPr>
             </w:pPr>
-            <w:r>
-              <w:rPr>
-                <w:rFonts w:ascii="Calibri" w:eastAsia="Times New Roman" w:hAnsi="Calibri" w:cs="Calibri"/>
-                <w:color w:val="000000"/>
-              </w:rPr>
-              <w:t xml:space="preserve">if </w:t>
+            <w:proofErr w:type="gramStart"/>
+            <w:r>
+              <w:rPr>
+                <w:rFonts w:ascii="Calibri" w:eastAsia="Times New Roman" w:hAnsi="Calibri" w:cs="Calibri"/>
+                <w:color w:val="000000"/>
+              </w:rPr>
+              <w:t>if</w:t>
+            </w:r>
+            <w:proofErr w:type="gramEnd"/>
+            <w:r>
+              <w:rPr>
+                <w:rFonts w:ascii="Calibri" w:eastAsia="Times New Roman" w:hAnsi="Calibri" w:cs="Calibri"/>
+                <w:color w:val="000000"/>
+              </w:rPr>
+              <w:t xml:space="preserve"> </w:t>
             </w:r>
             <w:r>
               <w:rPr>
@@ -13822,12 +14029,21 @@
                 <w:color w:val="000000"/>
               </w:rPr>
             </w:pPr>
-            <w:r>
-              <w:rPr>
-                <w:rFonts w:ascii="Calibri" w:eastAsia="Times New Roman" w:hAnsi="Calibri" w:cs="Calibri"/>
-                <w:color w:val="000000"/>
-              </w:rPr>
-              <w:t xml:space="preserve">if </w:t>
+            <w:proofErr w:type="gramStart"/>
+            <w:r>
+              <w:rPr>
+                <w:rFonts w:ascii="Calibri" w:eastAsia="Times New Roman" w:hAnsi="Calibri" w:cs="Calibri"/>
+                <w:color w:val="000000"/>
+              </w:rPr>
+              <w:t>if</w:t>
+            </w:r>
+            <w:proofErr w:type="gramEnd"/>
+            <w:r>
+              <w:rPr>
+                <w:rFonts w:ascii="Calibri" w:eastAsia="Times New Roman" w:hAnsi="Calibri" w:cs="Calibri"/>
+                <w:color w:val="000000"/>
+              </w:rPr>
+              <w:t xml:space="preserve"> </w:t>
             </w:r>
             <w:r>
               <w:rPr>
@@ -19258,7 +19474,23 @@
                 <w:rFonts w:ascii="Calibri" w:eastAsia="Times New Roman" w:hAnsi="Calibri" w:cs="Calibri"/>
                 <w:color w:val="000000"/>
               </w:rPr>
-              <w:t>“CIB ”name</w:t>
+              <w:t>“</w:t>
+            </w:r>
+            <w:proofErr w:type="gramStart"/>
+            <w:r>
+              <w:rPr>
+                <w:rFonts w:ascii="Calibri" w:eastAsia="Times New Roman" w:hAnsi="Calibri" w:cs="Calibri"/>
+                <w:color w:val="000000"/>
+              </w:rPr>
+              <w:t>CIB ”</w:t>
+            </w:r>
+            <w:proofErr w:type="gramEnd"/>
+            <w:r>
+              <w:rPr>
+                <w:rFonts w:ascii="Calibri" w:eastAsia="Times New Roman" w:hAnsi="Calibri" w:cs="Calibri"/>
+                <w:color w:val="000000"/>
+              </w:rPr>
+              <w:t>name</w:t>
             </w:r>
             <w:r>
               <w:rPr>
@@ -19563,12 +19795,21 @@
                 <w:color w:val="000000"/>
               </w:rPr>
             </w:pPr>
-            <w:r>
-              <w:rPr>
-                <w:rFonts w:ascii="Calibri" w:eastAsia="Times New Roman" w:hAnsi="Calibri" w:cs="Calibri"/>
-                <w:color w:val="000000"/>
-              </w:rPr>
-              <w:t xml:space="preserve">if </w:t>
+            <w:proofErr w:type="gramStart"/>
+            <w:r>
+              <w:rPr>
+                <w:rFonts w:ascii="Calibri" w:eastAsia="Times New Roman" w:hAnsi="Calibri" w:cs="Calibri"/>
+                <w:color w:val="000000"/>
+              </w:rPr>
+              <w:t>if</w:t>
+            </w:r>
+            <w:proofErr w:type="gramEnd"/>
+            <w:r>
+              <w:rPr>
+                <w:rFonts w:ascii="Calibri" w:eastAsia="Times New Roman" w:hAnsi="Calibri" w:cs="Calibri"/>
+                <w:color w:val="000000"/>
+              </w:rPr>
+              <w:t xml:space="preserve"> </w:t>
             </w:r>
             <w:r>
               <w:rPr>
@@ -19778,12 +20019,21 @@
                 <w:color w:val="000000"/>
               </w:rPr>
             </w:pPr>
-            <w:r>
-              <w:rPr>
-                <w:rFonts w:ascii="Calibri" w:eastAsia="Times New Roman" w:hAnsi="Calibri" w:cs="Calibri"/>
-                <w:color w:val="000000"/>
-              </w:rPr>
-              <w:t xml:space="preserve">if </w:t>
+            <w:proofErr w:type="gramStart"/>
+            <w:r>
+              <w:rPr>
+                <w:rFonts w:ascii="Calibri" w:eastAsia="Times New Roman" w:hAnsi="Calibri" w:cs="Calibri"/>
+                <w:color w:val="000000"/>
+              </w:rPr>
+              <w:t>if</w:t>
+            </w:r>
+            <w:proofErr w:type="gramEnd"/>
+            <w:r>
+              <w:rPr>
+                <w:rFonts w:ascii="Calibri" w:eastAsia="Times New Roman" w:hAnsi="Calibri" w:cs="Calibri"/>
+                <w:color w:val="000000"/>
+              </w:rPr>
+              <w:t xml:space="preserve"> </w:t>
             </w:r>
             <w:r>
               <w:rPr>
@@ -20046,8 +20296,17 @@
                 <w:rFonts w:ascii="Calibri" w:eastAsia="Times New Roman" w:hAnsi="Calibri" w:cs="Calibri"/>
                 <w:color w:val="000000"/>
               </w:rPr>
-              <w:t>in the same bank or in different bank .</w:t>
-            </w:r>
+              <w:t xml:space="preserve">in the same bank or in different </w:t>
+            </w:r>
+            <w:proofErr w:type="gramStart"/>
+            <w:r>
+              <w:rPr>
+                <w:rFonts w:ascii="Calibri" w:eastAsia="Times New Roman" w:hAnsi="Calibri" w:cs="Calibri"/>
+                <w:color w:val="000000"/>
+              </w:rPr>
+              <w:t>bank .</w:t>
+            </w:r>
+            <w:proofErr w:type="gramEnd"/>
           </w:p>
         </w:tc>
         <w:tc>
@@ -20999,14 +21258,30 @@
                 <w:rFonts w:ascii="Calibri" w:eastAsia="Times New Roman" w:hAnsi="Calibri" w:cs="Calibri"/>
                 <w:color w:val="000000"/>
               </w:rPr>
-              <w:t xml:space="preserve">o transfer any amount of money  </w:t>
-            </w:r>
-            <w:r>
-              <w:rPr>
-                <w:rFonts w:ascii="Calibri" w:eastAsia="Times New Roman" w:hAnsi="Calibri" w:cs="Calibri"/>
-                <w:color w:val="000000"/>
-              </w:rPr>
-              <w:t xml:space="preserve">per day unless exceeding the maximum amount of money for each account </w:t>
+              <w:t xml:space="preserve">o transfer any amount of </w:t>
+            </w:r>
+            <w:proofErr w:type="gramStart"/>
+            <w:r>
+              <w:rPr>
+                <w:rFonts w:ascii="Calibri" w:eastAsia="Times New Roman" w:hAnsi="Calibri" w:cs="Calibri"/>
+                <w:color w:val="000000"/>
+              </w:rPr>
+              <w:t xml:space="preserve">money  </w:t>
+            </w:r>
+            <w:r>
+              <w:rPr>
+                <w:rFonts w:ascii="Calibri" w:eastAsia="Times New Roman" w:hAnsi="Calibri" w:cs="Calibri"/>
+                <w:color w:val="000000"/>
+              </w:rPr>
+              <w:t>per</w:t>
+            </w:r>
+            <w:proofErr w:type="gramEnd"/>
+            <w:r>
+              <w:rPr>
+                <w:rFonts w:ascii="Calibri" w:eastAsia="Times New Roman" w:hAnsi="Calibri" w:cs="Calibri"/>
+                <w:color w:val="000000"/>
+              </w:rPr>
+              <w:t xml:space="preserve"> day unless exceeding the maximum amount of money for each account </w:t>
             </w:r>
             <w:r>
               <w:rPr>
@@ -21643,7 +21918,23 @@
                 <w:rFonts w:ascii="Calibri" w:eastAsia="Times New Roman" w:hAnsi="Calibri" w:cs="Calibri"/>
                 <w:color w:val="000000"/>
               </w:rPr>
-              <w:t xml:space="preserve">he default value of the dropbox with title </w:t>
+              <w:t xml:space="preserve">he default value of the </w:t>
+            </w:r>
+            <w:proofErr w:type="spellStart"/>
+            <w:r>
+              <w:rPr>
+                <w:rFonts w:ascii="Calibri" w:eastAsia="Times New Roman" w:hAnsi="Calibri" w:cs="Calibri"/>
+                <w:color w:val="000000"/>
+              </w:rPr>
+              <w:t>dropbox</w:t>
+            </w:r>
+            <w:proofErr w:type="spellEnd"/>
+            <w:r>
+              <w:rPr>
+                <w:rFonts w:ascii="Calibri" w:eastAsia="Times New Roman" w:hAnsi="Calibri" w:cs="Calibri"/>
+                <w:color w:val="000000"/>
+              </w:rPr>
+              <w:t xml:space="preserve"> with title </w:t>
             </w:r>
             <w:r>
               <w:rPr>
@@ -22594,12 +22885,21 @@
                 <w:color w:val="000000"/>
               </w:rPr>
             </w:pPr>
-            <w:r>
-              <w:rPr>
-                <w:rFonts w:ascii="Calibri" w:eastAsia="Times New Roman" w:hAnsi="Calibri" w:cs="Calibri"/>
-                <w:color w:val="000000"/>
-              </w:rPr>
-              <w:t xml:space="preserve">the error message shall be displayed if </w:t>
+            <w:proofErr w:type="gramStart"/>
+            <w:r>
+              <w:rPr>
+                <w:rFonts w:ascii="Calibri" w:eastAsia="Times New Roman" w:hAnsi="Calibri" w:cs="Calibri"/>
+                <w:color w:val="000000"/>
+              </w:rPr>
+              <w:t>the</w:t>
+            </w:r>
+            <w:proofErr w:type="gramEnd"/>
+            <w:r>
+              <w:rPr>
+                <w:rFonts w:ascii="Calibri" w:eastAsia="Times New Roman" w:hAnsi="Calibri" w:cs="Calibri"/>
+                <w:color w:val="000000"/>
+              </w:rPr>
+              <w:t xml:space="preserve"> error message shall be displayed if </w:t>
             </w:r>
             <w:r>
               <w:rPr>
@@ -22829,7 +23129,23 @@
                 <w:rFonts w:ascii="Calibri" w:eastAsia="Times New Roman" w:hAnsi="Calibri" w:cs="Calibri"/>
                 <w:color w:val="000000"/>
               </w:rPr>
-              <w:t xml:space="preserve">“HSBC”name with our bank as </w:t>
+              <w:t>“</w:t>
+            </w:r>
+            <w:proofErr w:type="spellStart"/>
+            <w:r>
+              <w:rPr>
+                <w:rFonts w:ascii="Calibri" w:eastAsia="Times New Roman" w:hAnsi="Calibri" w:cs="Calibri"/>
+                <w:color w:val="000000"/>
+              </w:rPr>
+              <w:t>HSBC”name</w:t>
+            </w:r>
+            <w:proofErr w:type="spellEnd"/>
+            <w:r>
+              <w:rPr>
+                <w:rFonts w:ascii="Calibri" w:eastAsia="Times New Roman" w:hAnsi="Calibri" w:cs="Calibri"/>
+                <w:color w:val="000000"/>
+              </w:rPr>
+              <w:t xml:space="preserve"> with our bank as </w:t>
             </w:r>
             <w:r>
               <w:rPr>
@@ -23000,7 +23316,23 @@
                 <w:rFonts w:ascii="Calibri" w:eastAsia="Times New Roman" w:hAnsi="Calibri" w:cs="Calibri"/>
                 <w:color w:val="000000"/>
               </w:rPr>
-              <w:t xml:space="preserve">“QNB”name with our bank as </w:t>
+              <w:t>“</w:t>
+            </w:r>
+            <w:proofErr w:type="spellStart"/>
+            <w:r>
+              <w:rPr>
+                <w:rFonts w:ascii="Calibri" w:eastAsia="Times New Roman" w:hAnsi="Calibri" w:cs="Calibri"/>
+                <w:color w:val="000000"/>
+              </w:rPr>
+              <w:t>QNB”name</w:t>
+            </w:r>
+            <w:proofErr w:type="spellEnd"/>
+            <w:r>
+              <w:rPr>
+                <w:rFonts w:ascii="Calibri" w:eastAsia="Times New Roman" w:hAnsi="Calibri" w:cs="Calibri"/>
+                <w:color w:val="000000"/>
+              </w:rPr>
+              <w:t xml:space="preserve"> with our bank as </w:t>
             </w:r>
             <w:r>
               <w:rPr>
@@ -23171,7 +23503,23 @@
                 <w:rFonts w:ascii="Calibri" w:eastAsia="Times New Roman" w:hAnsi="Calibri" w:cs="Calibri"/>
                 <w:color w:val="000000"/>
               </w:rPr>
-              <w:t xml:space="preserve">“AHLI”name with our bank as </w:t>
+              <w:t>“</w:t>
+            </w:r>
+            <w:proofErr w:type="spellStart"/>
+            <w:r>
+              <w:rPr>
+                <w:rFonts w:ascii="Calibri" w:eastAsia="Times New Roman" w:hAnsi="Calibri" w:cs="Calibri"/>
+                <w:color w:val="000000"/>
+              </w:rPr>
+              <w:t>AHLI”name</w:t>
+            </w:r>
+            <w:proofErr w:type="spellEnd"/>
+            <w:r>
+              <w:rPr>
+                <w:rFonts w:ascii="Calibri" w:eastAsia="Times New Roman" w:hAnsi="Calibri" w:cs="Calibri"/>
+                <w:color w:val="000000"/>
+              </w:rPr>
+              <w:t xml:space="preserve"> with our bank as </w:t>
             </w:r>
             <w:r>
               <w:rPr>
@@ -23342,7 +23690,23 @@
                 <w:rFonts w:ascii="Calibri" w:eastAsia="Times New Roman" w:hAnsi="Calibri" w:cs="Calibri"/>
                 <w:color w:val="000000"/>
               </w:rPr>
-              <w:t xml:space="preserve">“MISR”name with our bank as </w:t>
+              <w:t>“</w:t>
+            </w:r>
+            <w:proofErr w:type="spellStart"/>
+            <w:r>
+              <w:rPr>
+                <w:rFonts w:ascii="Calibri" w:eastAsia="Times New Roman" w:hAnsi="Calibri" w:cs="Calibri"/>
+                <w:color w:val="000000"/>
+              </w:rPr>
+              <w:t>MISR”name</w:t>
+            </w:r>
+            <w:proofErr w:type="spellEnd"/>
+            <w:r>
+              <w:rPr>
+                <w:rFonts w:ascii="Calibri" w:eastAsia="Times New Roman" w:hAnsi="Calibri" w:cs="Calibri"/>
+                <w:color w:val="000000"/>
+              </w:rPr>
+              <w:t xml:space="preserve"> with our bank as </w:t>
             </w:r>
             <w:r>
               <w:rPr>
@@ -26058,8 +26422,17 @@
                 <w:rFonts w:ascii="Calibri" w:eastAsia="Times New Roman" w:hAnsi="Calibri" w:cs="Calibri"/>
                 <w:color w:val="000000"/>
               </w:rPr>
-              <w:t>Performance: The avg</w:t>
-            </w:r>
+              <w:t xml:space="preserve">Performance: The </w:t>
+            </w:r>
+            <w:proofErr w:type="spellStart"/>
+            <w:r>
+              <w:rPr>
+                <w:rFonts w:ascii="Calibri" w:eastAsia="Times New Roman" w:hAnsi="Calibri" w:cs="Calibri"/>
+                <w:color w:val="000000"/>
+              </w:rPr>
+              <w:t>avg</w:t>
+            </w:r>
+            <w:proofErr w:type="spellEnd"/>
             <w:r>
               <w:rPr>
                 <w:rFonts w:ascii="Calibri" w:eastAsia="Times New Roman" w:hAnsi="Calibri" w:cs="Calibri"/>
@@ -27214,7 +27587,7 @@
 
 <file path=word/numbering.xml><?xml version="1.0" encoding="utf-8"?>
 <w:numbering xmlns:wpc="http://schemas.microsoft.com/office/word/2010/wordprocessingCanvas" xmlns:mc="http://schemas.openxmlformats.org/markup-compatibility/2006" xmlns:o="urn:schemas-microsoft-com:office:office" xmlns:r="http://schemas.openxmlformats.org/officeDocument/2006/relationships" xmlns:m="http://schemas.openxmlformats.org/officeDocument/2006/math" xmlns:v="urn:schemas-microsoft-com:vml" xmlns:wp14="http://schemas.microsoft.com/office/word/2010/wordprocessingDrawing" xmlns:wp="http://schemas.openxmlformats.org/drawingml/2006/wordprocessingDrawing" xmlns:w10="urn:schemas-microsoft-com:office:word" xmlns:w="http://schemas.openxmlformats.org/wordprocessingml/2006/main" xmlns:w14="http://schemas.microsoft.com/office/word/2010/wordml" xmlns:w15="http://schemas.microsoft.com/office/word/2012/wordml" xmlns:wpg="http://schemas.microsoft.com/office/word/2010/wordprocessingGroup" xmlns:wpi="http://schemas.microsoft.com/office/word/2010/wordprocessingInk" xmlns:wne="http://schemas.microsoft.com/office/word/2006/wordml" xmlns:wps="http://schemas.microsoft.com/office/word/2010/wordprocessingShape" mc:Ignorable="w14 w15 wp14">
-  <w:abstractNum w:abstractNumId="0">
+  <w:abstractNum w:abstractNumId="0" w15:restartNumberingAfterBreak="0">
     <w:nsid w:val="0804429B"/>
     <w:multiLevelType w:val="hybridMultilevel"/>
     <w:tmpl w:val="E70C6D4C"/>
@@ -27303,7 +27676,7 @@
       </w:pPr>
     </w:lvl>
   </w:abstractNum>
-  <w:abstractNum w:abstractNumId="1">
+  <w:abstractNum w:abstractNumId="1" w15:restartNumberingAfterBreak="0">
     <w:nsid w:val="08C93793"/>
     <w:multiLevelType w:val="multilevel"/>
     <w:tmpl w:val="7F401C7E"/>
@@ -27409,7 +27782,7 @@
       </w:pPr>
     </w:lvl>
   </w:abstractNum>
-  <w:abstractNum w:abstractNumId="2">
+  <w:abstractNum w:abstractNumId="2" w15:restartNumberingAfterBreak="0">
     <w:nsid w:val="23ED7D8A"/>
     <w:multiLevelType w:val="multilevel"/>
     <w:tmpl w:val="7F401C7E"/>
@@ -27515,7 +27888,7 @@
       </w:pPr>
     </w:lvl>
   </w:abstractNum>
-  <w:abstractNum w:abstractNumId="3">
+  <w:abstractNum w:abstractNumId="3" w15:restartNumberingAfterBreak="0">
     <w:nsid w:val="42B25CB6"/>
     <w:multiLevelType w:val="hybridMultilevel"/>
     <w:tmpl w:val="61545308"/>
@@ -27604,7 +27977,7 @@
       </w:pPr>
     </w:lvl>
   </w:abstractNum>
-  <w:abstractNum w:abstractNumId="4">
+  <w:abstractNum w:abstractNumId="4" w15:restartNumberingAfterBreak="0">
     <w:nsid w:val="6FAF6EFF"/>
     <w:multiLevelType w:val="multilevel"/>
     <w:tmpl w:val="C63A3DFC"/>
@@ -27716,7 +28089,7 @@
       </w:pPr>
     </w:lvl>
   </w:abstractNum>
-  <w:abstractNum w:abstractNumId="5">
+  <w:abstractNum w:abstractNumId="5" w15:restartNumberingAfterBreak="0">
     <w:nsid w:val="7CDA1B21"/>
     <w:multiLevelType w:val="multilevel"/>
     <w:tmpl w:val="529C7D02"/>
@@ -28613,7 +28986,6 @@
       <w:spacing w:after="0" w:line="240" w:lineRule="auto"/>
     </w:pPr>
     <w:tblPr>
-      <w:tblInd w:w="0" w:type="dxa"/>
       <w:tblBorders>
         <w:top w:val="single" w:sz="4" w:space="0" w:color="auto"/>
         <w:left w:val="single" w:sz="4" w:space="0" w:color="auto"/>
@@ -28622,12 +28994,6 @@
         <w:insideH w:val="single" w:sz="4" w:space="0" w:color="auto"/>
         <w:insideV w:val="single" w:sz="4" w:space="0" w:color="auto"/>
       </w:tblBorders>
-      <w:tblCellMar>
-        <w:top w:w="0" w:type="dxa"/>
-        <w:left w:w="108" w:type="dxa"/>
-        <w:bottom w:w="0" w:type="dxa"/>
-        <w:right w:w="108" w:type="dxa"/>
-      </w:tblCellMar>
     </w:tblPr>
   </w:style>
   <w:style w:type="paragraph" w:styleId="TOC1">
@@ -29149,7 +29515,7 @@
 </file>
 
 <file path=customXml/itemProps1.xml><?xml version="1.0" encoding="utf-8"?>
-<ds:datastoreItem xmlns:ds="http://schemas.openxmlformats.org/officeDocument/2006/customXml" ds:itemID="{B0A3DA5B-2F30-4AA8-9EA0-796D1667E480}">
+<ds:datastoreItem xmlns:ds="http://schemas.openxmlformats.org/officeDocument/2006/customXml" ds:itemID="{E7F8CE86-CC2B-4290-9CCF-015B9C04BE07}">
   <ds:schemaRefs>
     <ds:schemaRef ds:uri="http://schemas.openxmlformats.org/officeDocument/2006/bibliography"/>
   </ds:schemaRefs>

</xml_diff>

<commit_message>
handling error message in the srs
</commit_message>
<xml_diff>
--- a/Requirements/Software Requirements Specifications.docx
+++ b/Requirements/Software Requirements Specifications.docx
@@ -752,6 +752,7 @@
                 <w:szCs w:val="24"/>
               </w:rPr>
             </w:pPr>
+            <w:proofErr w:type="spellStart"/>
             <w:r>
               <w:rPr>
                 <w:rFonts w:ascii="Calibri" w:eastAsia="Times New Roman" w:hAnsi="Calibri" w:cs="Calibri"/>
@@ -761,26 +762,10 @@
                 <w:sz w:val="24"/>
                 <w:szCs w:val="24"/>
               </w:rPr>
-              <w:t xml:space="preserve">Alaa Gamal </w:t>
-            </w:r>
-          </w:p>
-        </w:tc>
-        <w:tc>
-          <w:tcPr>
-            <w:tcW w:w="1260" w:type="dxa"/>
-            <w:tcBorders>
-              <w:top w:val="nil"/>
-              <w:left w:val="nil"/>
-              <w:bottom w:val="single" w:sz="4" w:space="0" w:color="auto"/>
-              <w:right w:val="single" w:sz="8" w:space="0" w:color="auto"/>
-            </w:tcBorders>
-            <w:shd w:val="clear" w:color="auto" w:fill="auto"/>
-            <w:vAlign w:val="center"/>
-            <w:hideMark/>
-          </w:tcPr>
-          <w:p>
-            <w:pPr>
-              <w:spacing w:after="0" w:line="240" w:lineRule="auto"/>
+              <w:t>Alaa</w:t>
+            </w:r>
+            <w:proofErr w:type="spellEnd"/>
+            <w:r>
               <w:rPr>
                 <w:rFonts w:ascii="Calibri" w:eastAsia="Times New Roman" w:hAnsi="Calibri" w:cs="Calibri"/>
                 <w:b/>
@@ -789,7 +774,9 @@
                 <w:sz w:val="24"/>
                 <w:szCs w:val="24"/>
               </w:rPr>
-            </w:pPr>
+              <w:t xml:space="preserve"> </w:t>
+            </w:r>
+            <w:proofErr w:type="spellStart"/>
             <w:r>
               <w:rPr>
                 <w:rFonts w:ascii="Calibri" w:eastAsia="Times New Roman" w:hAnsi="Calibri" w:cs="Calibri"/>
@@ -799,8 +786,9 @@
                 <w:sz w:val="24"/>
                 <w:szCs w:val="24"/>
               </w:rPr>
-              <w:t>1-May</w:t>
-            </w:r>
+              <w:t>Gamal</w:t>
+            </w:r>
+            <w:proofErr w:type="spellEnd"/>
             <w:r>
               <w:rPr>
                 <w:rFonts w:ascii="Calibri" w:eastAsia="Times New Roman" w:hAnsi="Calibri" w:cs="Calibri"/>
@@ -810,13 +798,13 @@
                 <w:sz w:val="24"/>
                 <w:szCs w:val="24"/>
               </w:rPr>
-              <w:t>-19</w:t>
-            </w:r>
-          </w:p>
-        </w:tc>
-        <w:tc>
-          <w:tcPr>
-            <w:tcW w:w="1980" w:type="dxa"/>
+              <w:t xml:space="preserve"> </w:t>
+            </w:r>
+          </w:p>
+        </w:tc>
+        <w:tc>
+          <w:tcPr>
+            <w:tcW w:w="1260" w:type="dxa"/>
             <w:tcBorders>
               <w:top w:val="nil"/>
               <w:left w:val="nil"/>
@@ -830,7 +818,6 @@
           <w:p>
             <w:pPr>
               <w:spacing w:after="0" w:line="240" w:lineRule="auto"/>
-              <w:jc w:val="center"/>
               <w:rPr>
                 <w:rFonts w:ascii="Calibri" w:eastAsia="Times New Roman" w:hAnsi="Calibri" w:cs="Calibri"/>
                 <w:b/>
@@ -849,27 +836,9 @@
                 <w:sz w:val="24"/>
                 <w:szCs w:val="24"/>
               </w:rPr>
-              <w:t>Adding Functional Requirements</w:t>
-            </w:r>
-          </w:p>
-        </w:tc>
-        <w:tc>
-          <w:tcPr>
-            <w:tcW w:w="990" w:type="dxa"/>
-            <w:tcBorders>
-              <w:top w:val="nil"/>
-              <w:left w:val="nil"/>
-              <w:bottom w:val="single" w:sz="4" w:space="0" w:color="auto"/>
-              <w:right w:val="single" w:sz="8" w:space="0" w:color="auto"/>
-            </w:tcBorders>
-            <w:shd w:val="clear" w:color="auto" w:fill="auto"/>
-            <w:vAlign w:val="center"/>
-            <w:hideMark/>
-          </w:tcPr>
-          <w:p>
-            <w:pPr>
-              <w:spacing w:after="0" w:line="240" w:lineRule="auto"/>
-              <w:jc w:val="center"/>
+              <w:t>1-May</w:t>
+            </w:r>
+            <w:r>
               <w:rPr>
                 <w:rFonts w:ascii="Calibri" w:eastAsia="Times New Roman" w:hAnsi="Calibri" w:cs="Calibri"/>
                 <w:b/>
@@ -878,8 +847,27 @@
                 <w:sz w:val="24"/>
                 <w:szCs w:val="24"/>
               </w:rPr>
-            </w:pPr>
-            <w:r>
+              <w:t>-19</w:t>
+            </w:r>
+          </w:p>
+        </w:tc>
+        <w:tc>
+          <w:tcPr>
+            <w:tcW w:w="1980" w:type="dxa"/>
+            <w:tcBorders>
+              <w:top w:val="nil"/>
+              <w:left w:val="nil"/>
+              <w:bottom w:val="single" w:sz="4" w:space="0" w:color="auto"/>
+              <w:right w:val="single" w:sz="8" w:space="0" w:color="auto"/>
+            </w:tcBorders>
+            <w:shd w:val="clear" w:color="auto" w:fill="auto"/>
+            <w:vAlign w:val="center"/>
+            <w:hideMark/>
+          </w:tcPr>
+          <w:p>
+            <w:pPr>
+              <w:spacing w:after="0" w:line="240" w:lineRule="auto"/>
+              <w:jc w:val="center"/>
               <w:rPr>
                 <w:rFonts w:ascii="Calibri" w:eastAsia="Times New Roman" w:hAnsi="Calibri" w:cs="Calibri"/>
                 <w:b/>
@@ -888,8 +876,70 @@
                 <w:sz w:val="24"/>
                 <w:szCs w:val="24"/>
               </w:rPr>
-              <w:t>Ahmed Hamdy</w:t>
-            </w:r>
+            </w:pPr>
+            <w:r>
+              <w:rPr>
+                <w:rFonts w:ascii="Calibri" w:eastAsia="Times New Roman" w:hAnsi="Calibri" w:cs="Calibri"/>
+                <w:b/>
+                <w:bCs/>
+                <w:color w:val="000000"/>
+                <w:sz w:val="24"/>
+                <w:szCs w:val="24"/>
+              </w:rPr>
+              <w:t>Adding Functional Requirements</w:t>
+            </w:r>
+          </w:p>
+        </w:tc>
+        <w:tc>
+          <w:tcPr>
+            <w:tcW w:w="990" w:type="dxa"/>
+            <w:tcBorders>
+              <w:top w:val="nil"/>
+              <w:left w:val="nil"/>
+              <w:bottom w:val="single" w:sz="4" w:space="0" w:color="auto"/>
+              <w:right w:val="single" w:sz="8" w:space="0" w:color="auto"/>
+            </w:tcBorders>
+            <w:shd w:val="clear" w:color="auto" w:fill="auto"/>
+            <w:vAlign w:val="center"/>
+            <w:hideMark/>
+          </w:tcPr>
+          <w:p>
+            <w:pPr>
+              <w:spacing w:after="0" w:line="240" w:lineRule="auto"/>
+              <w:jc w:val="center"/>
+              <w:rPr>
+                <w:rFonts w:ascii="Calibri" w:eastAsia="Times New Roman" w:hAnsi="Calibri" w:cs="Calibri"/>
+                <w:b/>
+                <w:bCs/>
+                <w:color w:val="000000"/>
+                <w:sz w:val="24"/>
+                <w:szCs w:val="24"/>
+              </w:rPr>
+            </w:pPr>
+            <w:r>
+              <w:rPr>
+                <w:rFonts w:ascii="Calibri" w:eastAsia="Times New Roman" w:hAnsi="Calibri" w:cs="Calibri"/>
+                <w:b/>
+                <w:bCs/>
+                <w:color w:val="000000"/>
+                <w:sz w:val="24"/>
+                <w:szCs w:val="24"/>
+              </w:rPr>
+              <w:t xml:space="preserve">Ahmed </w:t>
+            </w:r>
+            <w:proofErr w:type="spellStart"/>
+            <w:r>
+              <w:rPr>
+                <w:rFonts w:ascii="Calibri" w:eastAsia="Times New Roman" w:hAnsi="Calibri" w:cs="Calibri"/>
+                <w:b/>
+                <w:bCs/>
+                <w:color w:val="000000"/>
+                <w:sz w:val="24"/>
+                <w:szCs w:val="24"/>
+              </w:rPr>
+              <w:t>Hamdy</w:t>
+            </w:r>
+            <w:proofErr w:type="spellEnd"/>
           </w:p>
         </w:tc>
         <w:tc>
@@ -1073,6 +1123,7 @@
                 <w:szCs w:val="24"/>
               </w:rPr>
             </w:pPr>
+            <w:proofErr w:type="spellStart"/>
             <w:r>
               <w:rPr>
                 <w:rFonts w:ascii="Calibri" w:eastAsia="Times New Roman" w:hAnsi="Calibri" w:cs="Calibri"/>
@@ -1082,7 +1133,43 @@
                 <w:sz w:val="24"/>
                 <w:szCs w:val="24"/>
               </w:rPr>
-              <w:t xml:space="preserve">Alaa Gamal </w:t>
+              <w:t>Alaa</w:t>
+            </w:r>
+            <w:proofErr w:type="spellEnd"/>
+            <w:r>
+              <w:rPr>
+                <w:rFonts w:ascii="Calibri" w:eastAsia="Times New Roman" w:hAnsi="Calibri" w:cs="Calibri"/>
+                <w:b/>
+                <w:bCs/>
+                <w:color w:val="000000"/>
+                <w:sz w:val="24"/>
+                <w:szCs w:val="24"/>
+              </w:rPr>
+              <w:t xml:space="preserve"> </w:t>
+            </w:r>
+            <w:proofErr w:type="spellStart"/>
+            <w:r>
+              <w:rPr>
+                <w:rFonts w:ascii="Calibri" w:eastAsia="Times New Roman" w:hAnsi="Calibri" w:cs="Calibri"/>
+                <w:b/>
+                <w:bCs/>
+                <w:color w:val="000000"/>
+                <w:sz w:val="24"/>
+                <w:szCs w:val="24"/>
+              </w:rPr>
+              <w:t>Gamal</w:t>
+            </w:r>
+            <w:proofErr w:type="spellEnd"/>
+            <w:r>
+              <w:rPr>
+                <w:rFonts w:ascii="Calibri" w:eastAsia="Times New Roman" w:hAnsi="Calibri" w:cs="Calibri"/>
+                <w:b/>
+                <w:bCs/>
+                <w:color w:val="000000"/>
+                <w:sz w:val="24"/>
+                <w:szCs w:val="24"/>
+              </w:rPr>
+              <w:t xml:space="preserve"> </w:t>
             </w:r>
           </w:p>
         </w:tc>
@@ -1206,8 +1293,21 @@
                 <w:sz w:val="24"/>
                 <w:szCs w:val="24"/>
               </w:rPr>
-              <w:t>Ahmed Hamdy</w:t>
-            </w:r>
+              <w:t xml:space="preserve">Ahmed </w:t>
+            </w:r>
+            <w:proofErr w:type="spellStart"/>
+            <w:r>
+              <w:rPr>
+                <w:rFonts w:ascii="Calibri" w:eastAsia="Times New Roman" w:hAnsi="Calibri" w:cs="Calibri"/>
+                <w:b/>
+                <w:bCs/>
+                <w:color w:val="000000"/>
+                <w:sz w:val="24"/>
+                <w:szCs w:val="24"/>
+              </w:rPr>
+              <w:t>Hamdy</w:t>
+            </w:r>
+            <w:proofErr w:type="spellEnd"/>
           </w:p>
         </w:tc>
         <w:tc>
@@ -1400,8 +1500,21 @@
                 <w:sz w:val="24"/>
                 <w:szCs w:val="24"/>
               </w:rPr>
-              <w:t>Khadija mostafa</w:t>
-            </w:r>
+              <w:t xml:space="preserve">Khadija </w:t>
+            </w:r>
+            <w:proofErr w:type="spellStart"/>
+            <w:r>
+              <w:rPr>
+                <w:rFonts w:ascii="Calibri" w:eastAsia="Times New Roman" w:hAnsi="Calibri" w:cs="Calibri"/>
+                <w:b/>
+                <w:bCs/>
+                <w:color w:val="000000"/>
+                <w:sz w:val="24"/>
+                <w:szCs w:val="24"/>
+              </w:rPr>
+              <w:t>mostafa</w:t>
+            </w:r>
+            <w:proofErr w:type="spellEnd"/>
           </w:p>
         </w:tc>
         <w:tc>
@@ -1673,8 +1786,21 @@
                 <w:sz w:val="24"/>
                 <w:szCs w:val="24"/>
               </w:rPr>
-              <w:t>Khadija mostafa</w:t>
-            </w:r>
+              <w:t xml:space="preserve">Khadija </w:t>
+            </w:r>
+            <w:proofErr w:type="spellStart"/>
+            <w:r>
+              <w:rPr>
+                <w:rFonts w:ascii="Calibri" w:eastAsia="Times New Roman" w:hAnsi="Calibri" w:cs="Calibri"/>
+                <w:b/>
+                <w:bCs/>
+                <w:color w:val="000000"/>
+                <w:sz w:val="24"/>
+                <w:szCs w:val="24"/>
+              </w:rPr>
+              <w:t>mostafa</w:t>
+            </w:r>
+            <w:proofErr w:type="spellEnd"/>
           </w:p>
         </w:tc>
         <w:tc>
@@ -7273,6 +7399,7 @@
               </w:rPr>
               <w:t xml:space="preserve"> is </w:t>
             </w:r>
+            <w:proofErr w:type="gramStart"/>
             <w:r>
               <w:rPr>
                 <w:rFonts w:ascii="Calibri" w:eastAsia="Times New Roman" w:hAnsi="Calibri" w:cs="Calibri"/>
@@ -7285,7 +7412,15 @@
                 <w:rFonts w:ascii="Calibri" w:eastAsia="Times New Roman" w:hAnsi="Calibri" w:cs="Calibri"/>
                 <w:color w:val="000000"/>
               </w:rPr>
-              <w:t xml:space="preserve"> invalid format of data </w:t>
+              <w:t xml:space="preserve"> invalid</w:t>
+            </w:r>
+            <w:proofErr w:type="gramEnd"/>
+            <w:r>
+              <w:rPr>
+                <w:rFonts w:ascii="Calibri" w:eastAsia="Times New Roman" w:hAnsi="Calibri" w:cs="Calibri"/>
+                <w:color w:val="000000"/>
+              </w:rPr>
+              <w:t xml:space="preserve"> format of data </w:t>
             </w:r>
             <w:r>
               <w:rPr>
@@ -8305,6 +8440,7 @@
               </w:rPr>
               <w:t xml:space="preserve"> is  </w:t>
             </w:r>
+            <w:proofErr w:type="gramStart"/>
             <w:r>
               <w:rPr>
                 <w:rFonts w:ascii="Calibri" w:eastAsia="Times New Roman" w:hAnsi="Calibri" w:cs="Calibri"/>
@@ -8317,7 +8453,29 @@
                 <w:rFonts w:ascii="Calibri" w:eastAsia="Times New Roman" w:hAnsi="Calibri" w:cs="Calibri"/>
                 <w:color w:val="000000"/>
               </w:rPr>
-              <w:t xml:space="preserve"> invalid format of data </w:t>
+              <w:t xml:space="preserve"> </w:t>
+            </w:r>
+            <w:r>
+              <w:rPr>
+                <w:rFonts w:ascii="Calibri" w:eastAsia="Times New Roman" w:hAnsi="Calibri" w:cs="Calibri"/>
+                <w:color w:val="000000"/>
+              </w:rPr>
+              <w:t>this</w:t>
+            </w:r>
+            <w:proofErr w:type="gramEnd"/>
+            <w:r>
+              <w:rPr>
+                <w:rFonts w:ascii="Calibri" w:eastAsia="Times New Roman" w:hAnsi="Calibri" w:cs="Calibri"/>
+                <w:color w:val="000000"/>
+              </w:rPr>
+              <w:t xml:space="preserve"> field is mandatory</w:t>
+            </w:r>
+            <w:r>
+              <w:rPr>
+                <w:rFonts w:ascii="Calibri" w:eastAsia="Times New Roman" w:hAnsi="Calibri" w:cs="Calibri"/>
+                <w:color w:val="000000"/>
+              </w:rPr>
+              <w:t xml:space="preserve"> </w:t>
             </w:r>
             <w:r>
               <w:rPr>
@@ -8481,6 +8639,7 @@
               </w:rPr>
               <w:t xml:space="preserve"> is  </w:t>
             </w:r>
+            <w:proofErr w:type="gramStart"/>
             <w:r>
               <w:rPr>
                 <w:rFonts w:ascii="Calibri" w:eastAsia="Times New Roman" w:hAnsi="Calibri" w:cs="Calibri"/>
@@ -8493,7 +8652,31 @@
                 <w:rFonts w:ascii="Calibri" w:eastAsia="Times New Roman" w:hAnsi="Calibri" w:cs="Calibri"/>
                 <w:color w:val="000000"/>
               </w:rPr>
-              <w:t xml:space="preserve"> invalid format of data </w:t>
+              <w:t xml:space="preserve"> the</w:t>
+            </w:r>
+            <w:proofErr w:type="gramEnd"/>
+            <w:r>
+              <w:rPr>
+                <w:rFonts w:ascii="Calibri" w:eastAsia="Times New Roman" w:hAnsi="Calibri" w:cs="Calibri"/>
+                <w:color w:val="000000"/>
+              </w:rPr>
+              <w:t xml:space="preserve"> length must be between .. </w:t>
+            </w:r>
+            <w:proofErr w:type="gramStart"/>
+            <w:r>
+              <w:rPr>
+                <w:rFonts w:ascii="Calibri" w:eastAsia="Times New Roman" w:hAnsi="Calibri" w:cs="Calibri"/>
+                <w:color w:val="000000"/>
+              </w:rPr>
+              <w:t>and</w:t>
+            </w:r>
+            <w:proofErr w:type="gramEnd"/>
+            <w:r>
+              <w:rPr>
+                <w:rFonts w:ascii="Calibri" w:eastAsia="Times New Roman" w:hAnsi="Calibri" w:cs="Calibri"/>
+                <w:color w:val="000000"/>
+              </w:rPr>
+              <w:t xml:space="preserve"> ..</w:t>
             </w:r>
             <w:r>
               <w:rPr>
@@ -8584,7 +8767,10 @@
         </w:tc>
       </w:tr>
     </w:tbl>
-    <w:p/>
+    <w:p>
+      <w:bookmarkStart w:id="16" w:name="_GoBack"/>
+      <w:bookmarkEnd w:id="16"/>
+    </w:p>
     <w:p>
       <w:pPr>
         <w:pStyle w:val="Heading3"/>
@@ -8601,7 +8787,7 @@
           <w:szCs w:val="26"/>
         </w:rPr>
       </w:pPr>
-      <w:bookmarkStart w:id="16" w:name="_Toc7696643"/>
+      <w:bookmarkStart w:id="17" w:name="_Toc7696643"/>
       <w:r>
         <w:rPr>
           <w:rFonts w:asciiTheme="minorHAnsi" w:eastAsia="Times New Roman" w:hAnsiTheme="minorHAnsi" w:cstheme="minorHAnsi"/>
@@ -8614,7 +8800,7 @@
         <w:lastRenderedPageBreak/>
         <w:t>Login Form</w:t>
       </w:r>
-      <w:bookmarkEnd w:id="16"/>
+      <w:bookmarkEnd w:id="17"/>
     </w:p>
     <w:p>
       <w:pPr>
@@ -10084,6 +10270,7 @@
               </w:rPr>
               <w:t xml:space="preserve"> is </w:t>
             </w:r>
+            <w:proofErr w:type="gramStart"/>
             <w:r>
               <w:rPr>
                 <w:rFonts w:ascii="Calibri" w:eastAsia="Times New Roman" w:hAnsi="Calibri" w:cs="Calibri"/>
@@ -10096,7 +10283,15 @@
                 <w:rFonts w:ascii="Calibri" w:eastAsia="Times New Roman" w:hAnsi="Calibri" w:cs="Calibri"/>
                 <w:color w:val="000000"/>
               </w:rPr>
-              <w:t xml:space="preserve"> invalid format of data</w:t>
+              <w:t xml:space="preserve"> invalid</w:t>
+            </w:r>
+            <w:proofErr w:type="gramEnd"/>
+            <w:r>
+              <w:rPr>
+                <w:rFonts w:ascii="Calibri" w:eastAsia="Times New Roman" w:hAnsi="Calibri" w:cs="Calibri"/>
+                <w:color w:val="000000"/>
+              </w:rPr>
+              <w:t xml:space="preserve"> format of data</w:t>
             </w:r>
             <w:r>
               <w:rPr>
@@ -10124,16 +10319,7 @@
                 <w:rFonts w:ascii="Calibri" w:eastAsia="Times New Roman" w:hAnsi="Calibri" w:cs="Calibri"/>
                 <w:color w:val="000000"/>
               </w:rPr>
-              <w:t xml:space="preserve">below the </w:t>
-            </w:r>
-            <w:bookmarkStart w:id="17" w:name="_GoBack"/>
-            <w:bookmarkEnd w:id="17"/>
-            <w:r>
-              <w:rPr>
-                <w:rFonts w:ascii="Calibri" w:eastAsia="Times New Roman" w:hAnsi="Calibri" w:cs="Calibri"/>
-                <w:color w:val="000000"/>
-              </w:rPr>
-              <w:t>field colored with red</w:t>
+              <w:t>below the field colored with red</w:t>
             </w:r>
             <w:r>
               <w:rPr>
@@ -10432,6 +10618,7 @@
               </w:rPr>
               <w:t xml:space="preserve"> is  </w:t>
             </w:r>
+            <w:proofErr w:type="gramStart"/>
             <w:r>
               <w:rPr>
                 <w:rFonts w:ascii="Calibri" w:eastAsia="Times New Roman" w:hAnsi="Calibri" w:cs="Calibri"/>
@@ -10444,7 +10631,15 @@
                 <w:rFonts w:ascii="Calibri" w:eastAsia="Times New Roman" w:hAnsi="Calibri" w:cs="Calibri"/>
                 <w:color w:val="000000"/>
               </w:rPr>
-              <w:t xml:space="preserve"> this field is mandatory </w:t>
+              <w:t xml:space="preserve"> this</w:t>
+            </w:r>
+            <w:proofErr w:type="gramEnd"/>
+            <w:r>
+              <w:rPr>
+                <w:rFonts w:ascii="Calibri" w:eastAsia="Times New Roman" w:hAnsi="Calibri" w:cs="Calibri"/>
+                <w:color w:val="000000"/>
+              </w:rPr>
+              <w:t xml:space="preserve"> field is mandatory </w:t>
             </w:r>
             <w:r>
               <w:rPr>
@@ -10613,6 +10808,7 @@
               </w:rPr>
               <w:t xml:space="preserve"> is  </w:t>
             </w:r>
+            <w:proofErr w:type="gramStart"/>
             <w:r>
               <w:rPr>
                 <w:rFonts w:ascii="Calibri" w:eastAsia="Times New Roman" w:hAnsi="Calibri" w:cs="Calibri"/>
@@ -10625,7 +10821,31 @@
                 <w:rFonts w:ascii="Calibri" w:eastAsia="Times New Roman" w:hAnsi="Calibri" w:cs="Calibri"/>
                 <w:color w:val="000000"/>
               </w:rPr>
-              <w:t xml:space="preserve"> the length must be between .. and ..</w:t>
+              <w:t xml:space="preserve"> the</w:t>
+            </w:r>
+            <w:proofErr w:type="gramEnd"/>
+            <w:r>
+              <w:rPr>
+                <w:rFonts w:ascii="Calibri" w:eastAsia="Times New Roman" w:hAnsi="Calibri" w:cs="Calibri"/>
+                <w:color w:val="000000"/>
+              </w:rPr>
+              <w:t xml:space="preserve"> length must be between .. </w:t>
+            </w:r>
+            <w:proofErr w:type="gramStart"/>
+            <w:r>
+              <w:rPr>
+                <w:rFonts w:ascii="Calibri" w:eastAsia="Times New Roman" w:hAnsi="Calibri" w:cs="Calibri"/>
+                <w:color w:val="000000"/>
+              </w:rPr>
+              <w:t>and</w:t>
+            </w:r>
+            <w:proofErr w:type="gramEnd"/>
+            <w:r>
+              <w:rPr>
+                <w:rFonts w:ascii="Calibri" w:eastAsia="Times New Roman" w:hAnsi="Calibri" w:cs="Calibri"/>
+                <w:color w:val="000000"/>
+              </w:rPr>
+              <w:t xml:space="preserve"> ..</w:t>
             </w:r>
             <w:r>
               <w:rPr>
@@ -10639,21 +10859,7 @@
                 <w:rFonts w:ascii="Calibri" w:eastAsia="Times New Roman" w:hAnsi="Calibri" w:cs="Calibri"/>
                 <w:color w:val="000000"/>
               </w:rPr>
-              <w:t xml:space="preserve"> below the </w:t>
-            </w:r>
-            <w:r>
-              <w:rPr>
-                <w:rFonts w:ascii="Calibri" w:eastAsia="Times New Roman" w:hAnsi="Calibri" w:cs="Calibri"/>
-                <w:color w:val="000000"/>
-              </w:rPr>
-              <w:t>field colored with red</w:t>
-            </w:r>
-            <w:r>
-              <w:rPr>
-                <w:rFonts w:ascii="Calibri" w:eastAsia="Times New Roman" w:hAnsi="Calibri" w:cs="Calibri"/>
-                <w:color w:val="000000"/>
-              </w:rPr>
-              <w:t xml:space="preserve"> </w:t>
+              <w:t xml:space="preserve"> below the field colored with red </w:t>
             </w:r>
             <w:r>
               <w:rPr>
@@ -13004,8 +13210,17 @@
                 <w:rFonts w:ascii="Calibri" w:eastAsia="Times New Roman" w:hAnsi="Calibri" w:cs="Calibri"/>
                 <w:color w:val="000000"/>
               </w:rPr>
-              <w:t>, 3, 4</w:t>
-            </w:r>
+              <w:t xml:space="preserve">, 3, </w:t>
+            </w:r>
+            <w:proofErr w:type="gramStart"/>
+            <w:r>
+              <w:rPr>
+                <w:rFonts w:ascii="Calibri" w:eastAsia="Times New Roman" w:hAnsi="Calibri" w:cs="Calibri"/>
+                <w:color w:val="000000"/>
+              </w:rPr>
+              <w:t>4</w:t>
+            </w:r>
+            <w:proofErr w:type="gramEnd"/>
             <w:r>
               <w:rPr>
                 <w:rFonts w:ascii="Calibri" w:eastAsia="Times New Roman" w:hAnsi="Calibri" w:cs="Calibri"/>
@@ -13403,12 +13618,21 @@
                 <w:color w:val="000000"/>
               </w:rPr>
             </w:pPr>
-            <w:r>
-              <w:rPr>
-                <w:rFonts w:ascii="Calibri" w:eastAsia="Times New Roman" w:hAnsi="Calibri" w:cs="Calibri"/>
-                <w:color w:val="000000"/>
-              </w:rPr>
-              <w:t xml:space="preserve">if </w:t>
+            <w:proofErr w:type="gramStart"/>
+            <w:r>
+              <w:rPr>
+                <w:rFonts w:ascii="Calibri" w:eastAsia="Times New Roman" w:hAnsi="Calibri" w:cs="Calibri"/>
+                <w:color w:val="000000"/>
+              </w:rPr>
+              <w:t>if</w:t>
+            </w:r>
+            <w:proofErr w:type="gramEnd"/>
+            <w:r>
+              <w:rPr>
+                <w:rFonts w:ascii="Calibri" w:eastAsia="Times New Roman" w:hAnsi="Calibri" w:cs="Calibri"/>
+                <w:color w:val="000000"/>
+              </w:rPr>
+              <w:t xml:space="preserve"> </w:t>
             </w:r>
             <w:r>
               <w:rPr>
@@ -13852,12 +14076,21 @@
                 <w:color w:val="000000"/>
               </w:rPr>
             </w:pPr>
-            <w:r>
-              <w:rPr>
-                <w:rFonts w:ascii="Calibri" w:eastAsia="Times New Roman" w:hAnsi="Calibri" w:cs="Calibri"/>
-                <w:color w:val="000000"/>
-              </w:rPr>
-              <w:t xml:space="preserve">if </w:t>
+            <w:proofErr w:type="gramStart"/>
+            <w:r>
+              <w:rPr>
+                <w:rFonts w:ascii="Calibri" w:eastAsia="Times New Roman" w:hAnsi="Calibri" w:cs="Calibri"/>
+                <w:color w:val="000000"/>
+              </w:rPr>
+              <w:t>if</w:t>
+            </w:r>
+            <w:proofErr w:type="gramEnd"/>
+            <w:r>
+              <w:rPr>
+                <w:rFonts w:ascii="Calibri" w:eastAsia="Times New Roman" w:hAnsi="Calibri" w:cs="Calibri"/>
+                <w:color w:val="000000"/>
+              </w:rPr>
+              <w:t xml:space="preserve"> </w:t>
             </w:r>
             <w:r>
               <w:rPr>
@@ -19288,7 +19521,23 @@
                 <w:rFonts w:ascii="Calibri" w:eastAsia="Times New Roman" w:hAnsi="Calibri" w:cs="Calibri"/>
                 <w:color w:val="000000"/>
               </w:rPr>
-              <w:t>“CIB ”name</w:t>
+              <w:t>“</w:t>
+            </w:r>
+            <w:proofErr w:type="gramStart"/>
+            <w:r>
+              <w:rPr>
+                <w:rFonts w:ascii="Calibri" w:eastAsia="Times New Roman" w:hAnsi="Calibri" w:cs="Calibri"/>
+                <w:color w:val="000000"/>
+              </w:rPr>
+              <w:t>CIB ”</w:t>
+            </w:r>
+            <w:proofErr w:type="gramEnd"/>
+            <w:r>
+              <w:rPr>
+                <w:rFonts w:ascii="Calibri" w:eastAsia="Times New Roman" w:hAnsi="Calibri" w:cs="Calibri"/>
+                <w:color w:val="000000"/>
+              </w:rPr>
+              <w:t>name</w:t>
             </w:r>
             <w:r>
               <w:rPr>
@@ -19593,12 +19842,21 @@
                 <w:color w:val="000000"/>
               </w:rPr>
             </w:pPr>
-            <w:r>
-              <w:rPr>
-                <w:rFonts w:ascii="Calibri" w:eastAsia="Times New Roman" w:hAnsi="Calibri" w:cs="Calibri"/>
-                <w:color w:val="000000"/>
-              </w:rPr>
-              <w:t xml:space="preserve">if </w:t>
+            <w:proofErr w:type="gramStart"/>
+            <w:r>
+              <w:rPr>
+                <w:rFonts w:ascii="Calibri" w:eastAsia="Times New Roman" w:hAnsi="Calibri" w:cs="Calibri"/>
+                <w:color w:val="000000"/>
+              </w:rPr>
+              <w:t>if</w:t>
+            </w:r>
+            <w:proofErr w:type="gramEnd"/>
+            <w:r>
+              <w:rPr>
+                <w:rFonts w:ascii="Calibri" w:eastAsia="Times New Roman" w:hAnsi="Calibri" w:cs="Calibri"/>
+                <w:color w:val="000000"/>
+              </w:rPr>
+              <w:t xml:space="preserve"> </w:t>
             </w:r>
             <w:r>
               <w:rPr>
@@ -19808,12 +20066,21 @@
                 <w:color w:val="000000"/>
               </w:rPr>
             </w:pPr>
-            <w:r>
-              <w:rPr>
-                <w:rFonts w:ascii="Calibri" w:eastAsia="Times New Roman" w:hAnsi="Calibri" w:cs="Calibri"/>
-                <w:color w:val="000000"/>
-              </w:rPr>
-              <w:t xml:space="preserve">if </w:t>
+            <w:proofErr w:type="gramStart"/>
+            <w:r>
+              <w:rPr>
+                <w:rFonts w:ascii="Calibri" w:eastAsia="Times New Roman" w:hAnsi="Calibri" w:cs="Calibri"/>
+                <w:color w:val="000000"/>
+              </w:rPr>
+              <w:t>if</w:t>
+            </w:r>
+            <w:proofErr w:type="gramEnd"/>
+            <w:r>
+              <w:rPr>
+                <w:rFonts w:ascii="Calibri" w:eastAsia="Times New Roman" w:hAnsi="Calibri" w:cs="Calibri"/>
+                <w:color w:val="000000"/>
+              </w:rPr>
+              <w:t xml:space="preserve"> </w:t>
             </w:r>
             <w:r>
               <w:rPr>
@@ -20076,8 +20343,17 @@
                 <w:rFonts w:ascii="Calibri" w:eastAsia="Times New Roman" w:hAnsi="Calibri" w:cs="Calibri"/>
                 <w:color w:val="000000"/>
               </w:rPr>
-              <w:t>in the same bank or in different bank .</w:t>
-            </w:r>
+              <w:t xml:space="preserve">in the same bank or in different </w:t>
+            </w:r>
+            <w:proofErr w:type="gramStart"/>
+            <w:r>
+              <w:rPr>
+                <w:rFonts w:ascii="Calibri" w:eastAsia="Times New Roman" w:hAnsi="Calibri" w:cs="Calibri"/>
+                <w:color w:val="000000"/>
+              </w:rPr>
+              <w:t>bank .</w:t>
+            </w:r>
+            <w:proofErr w:type="gramEnd"/>
           </w:p>
         </w:tc>
         <w:tc>
@@ -21029,14 +21305,30 @@
                 <w:rFonts w:ascii="Calibri" w:eastAsia="Times New Roman" w:hAnsi="Calibri" w:cs="Calibri"/>
                 <w:color w:val="000000"/>
               </w:rPr>
-              <w:t xml:space="preserve">o transfer any amount of money  </w:t>
-            </w:r>
-            <w:r>
-              <w:rPr>
-                <w:rFonts w:ascii="Calibri" w:eastAsia="Times New Roman" w:hAnsi="Calibri" w:cs="Calibri"/>
-                <w:color w:val="000000"/>
-              </w:rPr>
-              <w:t xml:space="preserve">per day unless exceeding the maximum amount of money for each account </w:t>
+              <w:t xml:space="preserve">o transfer any amount of </w:t>
+            </w:r>
+            <w:proofErr w:type="gramStart"/>
+            <w:r>
+              <w:rPr>
+                <w:rFonts w:ascii="Calibri" w:eastAsia="Times New Roman" w:hAnsi="Calibri" w:cs="Calibri"/>
+                <w:color w:val="000000"/>
+              </w:rPr>
+              <w:t xml:space="preserve">money  </w:t>
+            </w:r>
+            <w:r>
+              <w:rPr>
+                <w:rFonts w:ascii="Calibri" w:eastAsia="Times New Roman" w:hAnsi="Calibri" w:cs="Calibri"/>
+                <w:color w:val="000000"/>
+              </w:rPr>
+              <w:t>per</w:t>
+            </w:r>
+            <w:proofErr w:type="gramEnd"/>
+            <w:r>
+              <w:rPr>
+                <w:rFonts w:ascii="Calibri" w:eastAsia="Times New Roman" w:hAnsi="Calibri" w:cs="Calibri"/>
+                <w:color w:val="000000"/>
+              </w:rPr>
+              <w:t xml:space="preserve"> day unless exceeding the maximum amount of money for each account </w:t>
             </w:r>
             <w:r>
               <w:rPr>
@@ -21523,7 +21815,23 @@
                 <w:rFonts w:ascii="Calibri" w:eastAsia="Times New Roman" w:hAnsi="Calibri" w:cs="Calibri"/>
                 <w:color w:val="000000"/>
               </w:rPr>
-              <w:t xml:space="preserve">he default value of the dropbox with title </w:t>
+              <w:t xml:space="preserve">he default value of the </w:t>
+            </w:r>
+            <w:proofErr w:type="spellStart"/>
+            <w:r>
+              <w:rPr>
+                <w:rFonts w:ascii="Calibri" w:eastAsia="Times New Roman" w:hAnsi="Calibri" w:cs="Calibri"/>
+                <w:color w:val="000000"/>
+              </w:rPr>
+              <w:t>dropbox</w:t>
+            </w:r>
+            <w:proofErr w:type="spellEnd"/>
+            <w:r>
+              <w:rPr>
+                <w:rFonts w:ascii="Calibri" w:eastAsia="Times New Roman" w:hAnsi="Calibri" w:cs="Calibri"/>
+                <w:color w:val="000000"/>
+              </w:rPr>
+              <w:t xml:space="preserve"> with title </w:t>
             </w:r>
             <w:r>
               <w:rPr>
@@ -22474,12 +22782,21 @@
                 <w:color w:val="000000"/>
               </w:rPr>
             </w:pPr>
-            <w:r>
-              <w:rPr>
-                <w:rFonts w:ascii="Calibri" w:eastAsia="Times New Roman" w:hAnsi="Calibri" w:cs="Calibri"/>
-                <w:color w:val="000000"/>
-              </w:rPr>
-              <w:t xml:space="preserve">the error message shall be displayed if </w:t>
+            <w:proofErr w:type="gramStart"/>
+            <w:r>
+              <w:rPr>
+                <w:rFonts w:ascii="Calibri" w:eastAsia="Times New Roman" w:hAnsi="Calibri" w:cs="Calibri"/>
+                <w:color w:val="000000"/>
+              </w:rPr>
+              <w:t>the</w:t>
+            </w:r>
+            <w:proofErr w:type="gramEnd"/>
+            <w:r>
+              <w:rPr>
+                <w:rFonts w:ascii="Calibri" w:eastAsia="Times New Roman" w:hAnsi="Calibri" w:cs="Calibri"/>
+                <w:color w:val="000000"/>
+              </w:rPr>
+              <w:t xml:space="preserve"> error message shall be displayed if </w:t>
             </w:r>
             <w:r>
               <w:rPr>
@@ -22709,7 +23026,23 @@
                 <w:rFonts w:ascii="Calibri" w:eastAsia="Times New Roman" w:hAnsi="Calibri" w:cs="Calibri"/>
                 <w:color w:val="000000"/>
               </w:rPr>
-              <w:t xml:space="preserve">“HSBC”name with our bank as </w:t>
+              <w:t>“</w:t>
+            </w:r>
+            <w:proofErr w:type="spellStart"/>
+            <w:r>
+              <w:rPr>
+                <w:rFonts w:ascii="Calibri" w:eastAsia="Times New Roman" w:hAnsi="Calibri" w:cs="Calibri"/>
+                <w:color w:val="000000"/>
+              </w:rPr>
+              <w:t>HSBC”name</w:t>
+            </w:r>
+            <w:proofErr w:type="spellEnd"/>
+            <w:r>
+              <w:rPr>
+                <w:rFonts w:ascii="Calibri" w:eastAsia="Times New Roman" w:hAnsi="Calibri" w:cs="Calibri"/>
+                <w:color w:val="000000"/>
+              </w:rPr>
+              <w:t xml:space="preserve"> with our bank as </w:t>
             </w:r>
             <w:r>
               <w:rPr>
@@ -22880,7 +23213,23 @@
                 <w:rFonts w:ascii="Calibri" w:eastAsia="Times New Roman" w:hAnsi="Calibri" w:cs="Calibri"/>
                 <w:color w:val="000000"/>
               </w:rPr>
-              <w:t xml:space="preserve">“QNB”name with our bank as </w:t>
+              <w:t>“</w:t>
+            </w:r>
+            <w:proofErr w:type="spellStart"/>
+            <w:r>
+              <w:rPr>
+                <w:rFonts w:ascii="Calibri" w:eastAsia="Times New Roman" w:hAnsi="Calibri" w:cs="Calibri"/>
+                <w:color w:val="000000"/>
+              </w:rPr>
+              <w:t>QNB”name</w:t>
+            </w:r>
+            <w:proofErr w:type="spellEnd"/>
+            <w:r>
+              <w:rPr>
+                <w:rFonts w:ascii="Calibri" w:eastAsia="Times New Roman" w:hAnsi="Calibri" w:cs="Calibri"/>
+                <w:color w:val="000000"/>
+              </w:rPr>
+              <w:t xml:space="preserve"> with our bank as </w:t>
             </w:r>
             <w:r>
               <w:rPr>
@@ -23051,7 +23400,23 @@
                 <w:rFonts w:ascii="Calibri" w:eastAsia="Times New Roman" w:hAnsi="Calibri" w:cs="Calibri"/>
                 <w:color w:val="000000"/>
               </w:rPr>
-              <w:t xml:space="preserve">“AHLI”name with our bank as </w:t>
+              <w:t>“</w:t>
+            </w:r>
+            <w:proofErr w:type="spellStart"/>
+            <w:r>
+              <w:rPr>
+                <w:rFonts w:ascii="Calibri" w:eastAsia="Times New Roman" w:hAnsi="Calibri" w:cs="Calibri"/>
+                <w:color w:val="000000"/>
+              </w:rPr>
+              <w:t>AHLI”name</w:t>
+            </w:r>
+            <w:proofErr w:type="spellEnd"/>
+            <w:r>
+              <w:rPr>
+                <w:rFonts w:ascii="Calibri" w:eastAsia="Times New Roman" w:hAnsi="Calibri" w:cs="Calibri"/>
+                <w:color w:val="000000"/>
+              </w:rPr>
+              <w:t xml:space="preserve"> with our bank as </w:t>
             </w:r>
             <w:r>
               <w:rPr>
@@ -23222,7 +23587,23 @@
                 <w:rFonts w:ascii="Calibri" w:eastAsia="Times New Roman" w:hAnsi="Calibri" w:cs="Calibri"/>
                 <w:color w:val="000000"/>
               </w:rPr>
-              <w:t xml:space="preserve">“MISR”name with our bank as </w:t>
+              <w:t>“</w:t>
+            </w:r>
+            <w:proofErr w:type="spellStart"/>
+            <w:r>
+              <w:rPr>
+                <w:rFonts w:ascii="Calibri" w:eastAsia="Times New Roman" w:hAnsi="Calibri" w:cs="Calibri"/>
+                <w:color w:val="000000"/>
+              </w:rPr>
+              <w:t>MISR”name</w:t>
+            </w:r>
+            <w:proofErr w:type="spellEnd"/>
+            <w:r>
+              <w:rPr>
+                <w:rFonts w:ascii="Calibri" w:eastAsia="Times New Roman" w:hAnsi="Calibri" w:cs="Calibri"/>
+                <w:color w:val="000000"/>
+              </w:rPr>
+              <w:t xml:space="preserve"> with our bank as </w:t>
             </w:r>
             <w:r>
               <w:rPr>
@@ -25938,8 +26319,17 @@
                 <w:rFonts w:ascii="Calibri" w:eastAsia="Times New Roman" w:hAnsi="Calibri" w:cs="Calibri"/>
                 <w:color w:val="000000"/>
               </w:rPr>
-              <w:t>Performance: The avg</w:t>
-            </w:r>
+              <w:t xml:space="preserve">Performance: The </w:t>
+            </w:r>
+            <w:proofErr w:type="spellStart"/>
+            <w:r>
+              <w:rPr>
+                <w:rFonts w:ascii="Calibri" w:eastAsia="Times New Roman" w:hAnsi="Calibri" w:cs="Calibri"/>
+                <w:color w:val="000000"/>
+              </w:rPr>
+              <w:t>avg</w:t>
+            </w:r>
+            <w:proofErr w:type="spellEnd"/>
             <w:r>
               <w:rPr>
                 <w:rFonts w:ascii="Calibri" w:eastAsia="Times New Roman" w:hAnsi="Calibri" w:cs="Calibri"/>
@@ -27094,7 +27484,7 @@
 
 <file path=word/numbering.xml><?xml version="1.0" encoding="utf-8"?>
 <w:numbering xmlns:wpc="http://schemas.microsoft.com/office/word/2010/wordprocessingCanvas" xmlns:mc="http://schemas.openxmlformats.org/markup-compatibility/2006" xmlns:o="urn:schemas-microsoft-com:office:office" xmlns:r="http://schemas.openxmlformats.org/officeDocument/2006/relationships" xmlns:m="http://schemas.openxmlformats.org/officeDocument/2006/math" xmlns:v="urn:schemas-microsoft-com:vml" xmlns:wp14="http://schemas.microsoft.com/office/word/2010/wordprocessingDrawing" xmlns:wp="http://schemas.openxmlformats.org/drawingml/2006/wordprocessingDrawing" xmlns:w10="urn:schemas-microsoft-com:office:word" xmlns:w="http://schemas.openxmlformats.org/wordprocessingml/2006/main" xmlns:w14="http://schemas.microsoft.com/office/word/2010/wordml" xmlns:w15="http://schemas.microsoft.com/office/word/2012/wordml" xmlns:wpg="http://schemas.microsoft.com/office/word/2010/wordprocessingGroup" xmlns:wpi="http://schemas.microsoft.com/office/word/2010/wordprocessingInk" xmlns:wne="http://schemas.microsoft.com/office/word/2006/wordml" xmlns:wps="http://schemas.microsoft.com/office/word/2010/wordprocessingShape" mc:Ignorable="w14 w15 wp14">
-  <w:abstractNum w:abstractNumId="0" w15:restartNumberingAfterBreak="0">
+  <w:abstractNum w:abstractNumId="0">
     <w:nsid w:val="0804429B"/>
     <w:multiLevelType w:val="hybridMultilevel"/>
     <w:tmpl w:val="E70C6D4C"/>
@@ -27183,7 +27573,7 @@
       </w:pPr>
     </w:lvl>
   </w:abstractNum>
-  <w:abstractNum w:abstractNumId="1" w15:restartNumberingAfterBreak="0">
+  <w:abstractNum w:abstractNumId="1">
     <w:nsid w:val="08C93793"/>
     <w:multiLevelType w:val="multilevel"/>
     <w:tmpl w:val="7F401C7E"/>
@@ -27289,7 +27679,7 @@
       </w:pPr>
     </w:lvl>
   </w:abstractNum>
-  <w:abstractNum w:abstractNumId="2" w15:restartNumberingAfterBreak="0">
+  <w:abstractNum w:abstractNumId="2">
     <w:nsid w:val="23ED7D8A"/>
     <w:multiLevelType w:val="multilevel"/>
     <w:tmpl w:val="7F401C7E"/>
@@ -27395,7 +27785,7 @@
       </w:pPr>
     </w:lvl>
   </w:abstractNum>
-  <w:abstractNum w:abstractNumId="3" w15:restartNumberingAfterBreak="0">
+  <w:abstractNum w:abstractNumId="3">
     <w:nsid w:val="42B25CB6"/>
     <w:multiLevelType w:val="hybridMultilevel"/>
     <w:tmpl w:val="61545308"/>
@@ -27484,7 +27874,7 @@
       </w:pPr>
     </w:lvl>
   </w:abstractNum>
-  <w:abstractNum w:abstractNumId="4" w15:restartNumberingAfterBreak="0">
+  <w:abstractNum w:abstractNumId="4">
     <w:nsid w:val="6FAF6EFF"/>
     <w:multiLevelType w:val="multilevel"/>
     <w:tmpl w:val="C63A3DFC"/>
@@ -27596,7 +27986,7 @@
       </w:pPr>
     </w:lvl>
   </w:abstractNum>
-  <w:abstractNum w:abstractNumId="5" w15:restartNumberingAfterBreak="0">
+  <w:abstractNum w:abstractNumId="5">
     <w:nsid w:val="7CDA1B21"/>
     <w:multiLevelType w:val="multilevel"/>
     <w:tmpl w:val="529C7D02"/>
@@ -28493,6 +28883,7 @@
       <w:spacing w:after="0" w:line="240" w:lineRule="auto"/>
     </w:pPr>
     <w:tblPr>
+      <w:tblInd w:w="0" w:type="dxa"/>
       <w:tblBorders>
         <w:top w:val="single" w:sz="4" w:space="0" w:color="auto"/>
         <w:left w:val="single" w:sz="4" w:space="0" w:color="auto"/>
@@ -28501,6 +28892,12 @@
         <w:insideH w:val="single" w:sz="4" w:space="0" w:color="auto"/>
         <w:insideV w:val="single" w:sz="4" w:space="0" w:color="auto"/>
       </w:tblBorders>
+      <w:tblCellMar>
+        <w:top w:w="0" w:type="dxa"/>
+        <w:left w:w="108" w:type="dxa"/>
+        <w:bottom w:w="0" w:type="dxa"/>
+        <w:right w:w="108" w:type="dxa"/>
+      </w:tblCellMar>
     </w:tblPr>
   </w:style>
   <w:style w:type="paragraph" w:styleId="TOC1">
@@ -29022,7 +29419,7 @@
 </file>
 
 <file path=customXml/itemProps1.xml><?xml version="1.0" encoding="utf-8"?>
-<ds:datastoreItem xmlns:ds="http://schemas.openxmlformats.org/officeDocument/2006/customXml" ds:itemID="{B1390E60-6928-4D66-B5AF-E094D513570A}">
+<ds:datastoreItem xmlns:ds="http://schemas.openxmlformats.org/officeDocument/2006/customXml" ds:itemID="{9BD36A7C-E152-403D-AD59-CE6F39E518A7}">
   <ds:schemaRefs>
     <ds:schemaRef ds:uri="http://schemas.openxmlformats.org/officeDocument/2006/bibliography"/>
   </ds:schemaRefs>

</xml_diff>